<commit_message>
I've updated zotero to Better Bibtex so I need to work out what to put in the YAML so it reads the new citation codes (check twitter thread on question).
</commit_message>
<xml_diff>
--- a/Thesis.docx
+++ b/Thesis.docx
@@ -173,7 +173,7 @@
         <w:t xml:space="preserve"> </w:t>
       </w:r>
       <w:r>
-        <w:t xml:space="preserve">@kennedy_educational_2008</w:t>
+        <w:t xml:space="preserve">@kennedyEducationalPsychologistsWalk2008a</w:t>
       </w:r>
       <w:r>
         <w:t xml:space="preserve">, were given to the researcher by their supervisor to set a baseline for the literature review. Considering all the relevant literature, there is some consistency around EPs views regarding consultation. However, there is a heterogeneity of understanding from other stakeholders as to what consultation actually means. Crucially, there is a relatively small amount of research exploring what happens during a consultation</w:t>
@@ -182,7 +182,7 @@
         <w:t xml:space="preserve"> </w:t>
       </w:r>
       <w:r>
-        <w:t xml:space="preserve">[@kennedy_educational_2008]</w:t>
+        <w:t xml:space="preserve">[@kennedyEducationalPsychologistsWalk2008a]</w:t>
       </w:r>
       <w:r>
         <w:t xml:space="preserve">, as well as few studies evaluating the efficacy of consultation. There are also few studies which attempt to analyse what makes consultation effective or what the effective features of consultation are. This leaves EPs and associated stakeholders with a widely used but poorly understood and validated framework.</w:t>
@@ -778,7 +778,7 @@
         <w:pStyle w:val="BodyText"/>
       </w:pPr>
       <w:r>
-        <w:t xml:space="preserve">@kennedy_educational_2008</w:t>
+        <w:t xml:space="preserve">@kennedyEducationalPsychologistsWalk2008a</w:t>
       </w:r>
       <w:r>
         <w:t xml:space="preserve"> </w:t>
@@ -1129,7 +1129,7 @@
         <w:t xml:space="preserve"> </w:t>
       </w:r>
       <w:r>
-        <w:t xml:space="preserve">@kennedy_educational_2008</w:t>
+        <w:t xml:space="preserve">@kennedyEducationalPsychologistsWalk2008a</w:t>
       </w:r>
       <w:r>
         <w:t xml:space="preserve"> </w:t>
@@ -2019,7 +2019,7 @@
         <w:t xml:space="preserve"> </w:t>
       </w:r>
       <w:r>
-        <w:t xml:space="preserve">@kennedy_educational_2008</w:t>
+        <w:t xml:space="preserve">@kennedyEducationalPsychologistsWalk2008a</w:t>
       </w:r>
       <w:r>
         <w:t xml:space="preserve">;</w:t>
@@ -2691,6 +2691,22 @@
     </w:p>
     <w:p>
       <w:pPr>
+        <w:pStyle w:val="FirstParagraph"/>
+      </w:pPr>
+      <w:r>
+        <w:t xml:space="preserve">NEED INTRODUCTION TO SECTION</w:t>
+      </w:r>
+    </w:p>
+    <w:p>
+      <w:pPr>
+        <w:pStyle w:val="BodyText"/>
+      </w:pPr>
+      <w:r>
+        <w:t xml:space="preserve">MAYBE THEMATIC MAP?</w:t>
+      </w:r>
+    </w:p>
+    <w:p>
+      <w:pPr>
         <w:pStyle w:val="Heading2"/>
       </w:pPr>
       <w:bookmarkStart w:id="49" w:name="interviews-2"/>
@@ -2854,7 +2870,7 @@
         <w:pStyle w:val="BodyText"/>
       </w:pPr>
       <w:r>
-        <w:t xml:space="preserve">it would always start with a question about what are your best hopes from our meeting together? What are your best hopes from our work together? Because if we don’t start with that question, erm, then we don’t know where we’re trying to get to. (Interview 27)</w:t>
+        <w:t xml:space="preserve">  It would always start with a question about what are your best hopes from our meeting together? What are your best | hopes |from our work together? Because if we don’t start with that question, erm, then we don’t know where we’re | trying to get |to. (Interview 27)</w:t>
       </w:r>
     </w:p>
     <w:p>
@@ -2870,7 +2886,7 @@
         <w:pStyle w:val="BodyText"/>
       </w:pPr>
       <w:r>
-        <w:t xml:space="preserve">there is something that goes on often, not always, in the room when you’ve got the family, and school together, the, you do you do bring that sense of,</w:t>
+        <w:t xml:space="preserve">  There is something that goes on often, not always, in the room when you’ve got the family, and school together, the, | you do you do bring that sense of,</w:t>
       </w:r>
       <w:r>
         <w:t xml:space="preserve"> </w:t>
@@ -2879,7 +2895,7 @@
         <w:t xml:space="preserve">‘</w:t>
       </w:r>
       <w:r>
-        <w:t xml:space="preserve">We are working on this together; you are not alone school in this, you are not alone parents in this, we are doing this together</w:t>
+        <w:t xml:space="preserve">We are working on this together; you are not alone school in this, you are not | alone parents in this, we are doing this together</w:t>
       </w:r>
       <w:r>
         <w:t xml:space="preserve">’</w:t>
@@ -2911,23 +2927,23 @@
         <w:pStyle w:val="BodyText"/>
       </w:pPr>
       <w:r>
-        <w:t xml:space="preserve">where I would like to think that their views, their knowledge, their understanding is just as valid as mine… we are equal participants in this (Interview 13).</w:t>
-      </w:r>
-    </w:p>
-    <w:p>
-      <w:pPr>
-        <w:pStyle w:val="BodyText"/>
-      </w:pPr>
-      <w:r>
-        <w:t xml:space="preserve">equal participation, you know, as far as possible, or that everybody participates and that everybody feels valued, everybody feels that what they had to say is useful (Interview 20).</w:t>
-      </w:r>
-    </w:p>
-    <w:p>
-      <w:pPr>
-        <w:pStyle w:val="BodyText"/>
-      </w:pPr>
-      <w:r>
-        <w:t xml:space="preserve">This can help give power to those who may not typically have it in the school environment, thus helping create a more level playing field and therefore a more collaborative consultation:</w:t>
+        <w:t xml:space="preserve">  Where I would like to think that their views, their knowledge, their understanding is just as valid as mine… we are | equal participants in this (Interview 13).</w:t>
+      </w:r>
+    </w:p>
+    <w:p>
+      <w:pPr>
+        <w:pStyle w:val="BodyText"/>
+      </w:pPr>
+      <w:r>
+        <w:t xml:space="preserve">  Equal participation, you know, as far as possible, or that everybody participates and that everybody feels valued, | everybody feels that what they had to say is useful (Interview 20).</w:t>
+      </w:r>
+    </w:p>
+    <w:p>
+      <w:pPr>
+        <w:pStyle w:val="BodyText"/>
+      </w:pPr>
+      <w:r>
+        <w:t xml:space="preserve">  This can help give power to those who may not typically have it in the school environment, thus helping create a more | level playing field and therefore a more collaborative consultation:</w:t>
       </w:r>
       <w:r>
         <w:t xml:space="preserve"> </w:t>
@@ -2936,7 +2952,7 @@
         <w:t xml:space="preserve">“</w:t>
       </w:r>
       <w:r>
-        <w:t xml:space="preserve">schools are by nature very hierarchical. So if you’ve got a TA they’re often not seen as the same as, you know, a SENCO or a head teacher’s views but in that situation they are</w:t>
+        <w:t xml:space="preserve">schools are by nature very hierarchical. So if | you’ve got a TA they’re often not seen as the same as, you know, a SENCO or a head teacher’s views but in that | situation they are</w:t>
       </w:r>
       <w:r>
         <w:t xml:space="preserve">”</w:t>
@@ -2986,15 +3002,15 @@
         <w:pStyle w:val="BodyText"/>
       </w:pPr>
       <w:r>
-        <w:t xml:space="preserve">the psychologist trying to level power dynamics is a really key, a really key part of any consultation and that erm that’s in relation to ourselves, as a professional with a doctorate normally, but also in relation to the family and the teacher, or the family and the school. (Interview 2)</w:t>
-      </w:r>
-    </w:p>
-    <w:p>
-      <w:pPr>
-        <w:pStyle w:val="BodyText"/>
-      </w:pPr>
-      <w:r>
-        <w:t xml:space="preserve">balance of people’s voices in the rooms. So, erm, making time for those that might not be able to be present in the meeting to hear their views and voices. (Interview 27)</w:t>
+        <w:t xml:space="preserve">  The psychologist trying to level power dynamics is a really key, a really key part of any consultation and that erm | that’s in relation to ourselves, as a professional with a doctorate normally, but also in relation to the family and | the teacher, or the family and the school. (Interview 2)</w:t>
+      </w:r>
+    </w:p>
+    <w:p>
+      <w:pPr>
+        <w:pStyle w:val="BodyText"/>
+      </w:pPr>
+      <w:r>
+        <w:t xml:space="preserve">  Balance of people’s voices in the rooms. So, erm, making time for those that might not be able to be present in the | meeting to hear their views and voices. (Interview 27)</w:t>
       </w:r>
     </w:p>
     <w:p>
@@ -3028,15 +3044,15 @@
         <w:pStyle w:val="BodyText"/>
       </w:pPr>
       <w:r>
-        <w:t xml:space="preserve">I’m there to help facilitate the group in thinking about ways forward. (Interview 15)</w:t>
-      </w:r>
-    </w:p>
-    <w:p>
-      <w:pPr>
-        <w:pStyle w:val="BodyText"/>
-      </w:pPr>
-      <w:r>
-        <w:t xml:space="preserve">giving a space where people can listen to other people’s perspectives, then you take away the bulk of what it is that you’re, erm, using to try and make a difference. (Interview 21)</w:t>
+        <w:t xml:space="preserve">  I’m there to help facilitate the group in thinking about ways forward. (Interview 15)</w:t>
+      </w:r>
+    </w:p>
+    <w:p>
+      <w:pPr>
+        <w:pStyle w:val="BodyText"/>
+      </w:pPr>
+      <w:r>
+        <w:t xml:space="preserve">  Giving a space where people can listen to other people’s perspectives, then you take away the bulk of what it is that | you’re, erm, using to try and make a difference. (Interview 21)</w:t>
       </w:r>
     </w:p>
     <w:p>
@@ -3052,15 +3068,57 @@
         <w:pStyle w:val="BodyText"/>
       </w:pPr>
       <w:r>
-        <w:t xml:space="preserve">being careful and being prepared to challenge. (Interview 25)</w:t>
-      </w:r>
-    </w:p>
-    <w:p>
-      <w:pPr>
-        <w:pStyle w:val="BodyText"/>
-      </w:pPr>
-      <w:r>
-        <w:t xml:space="preserve">sometimes a kind of mediation role because it’s, we work in complex and messy situations. And it’s not always that people are going to agree, or even really want to hear what they have to say. So there’s that kind of control in the, the floor that happens in a consultation, which doesn’t happen in other types of conversation. (Interview 3)</w:t>
+        <w:t xml:space="preserve">  Being careful and being prepared to challenge. (Interview 25)</w:t>
+      </w:r>
+    </w:p>
+    <w:p>
+      <w:pPr>
+        <w:pStyle w:val="BodyText"/>
+      </w:pPr>
+      <w:r>
+        <w:t xml:space="preserve">  Sometimes a kind of mediation role because it’s, we work in complex and messy situations. And it’s not always that | people are going to agree, or even really want to hear what they have to say. So there’s that kind of control in the, | the floor that happens in a consultation, which doesn’t happen in other types of conversation. (Interview 3)</w:t>
+      </w:r>
+    </w:p>
+    <w:p>
+      <w:pPr>
+        <w:pStyle w:val="BodyText"/>
+      </w:pPr>
+      <w:r>
+        <w:t xml:space="preserve">Being able to read body language was identified by a few EPs as being important for facilitating engagement:</w:t>
+      </w:r>
+    </w:p>
+    <w:p>
+      <w:pPr>
+        <w:pStyle w:val="BodyText"/>
+      </w:pPr>
+      <w:r>
+        <w:t xml:space="preserve">  You try to do an online meeting, you lose the gesticulations, you lose the, er, being able to point at things or being | able to, you know, look at their faces better and realise,</w:t>
+      </w:r>
+      <w:r>
+        <w:t xml:space="preserve"> </w:t>
+      </w:r>
+      <w:r>
+        <w:t xml:space="preserve">‘</w:t>
+      </w:r>
+      <w:r>
+        <w:t xml:space="preserve">Oh, they’re not understanding, I need to change the way | I’m explaining it</w:t>
+      </w:r>
+      <w:r>
+        <w:t xml:space="preserve">’</w:t>
+      </w:r>
+      <w:r>
+        <w:t xml:space="preserve"> </w:t>
+      </w:r>
+      <w:r>
+        <w:t xml:space="preserve">or something. I think you lose so much because it’s that non-verbal feedback that you get, that | allows you to know where you are at with the relationship, to know the way you can develop within that consultation. | (Interview 24)</w:t>
+      </w:r>
+    </w:p>
+    <w:p>
+      <w:pPr>
+        <w:pStyle w:val="BodyText"/>
+      </w:pPr>
+      <w:r>
+        <w:t xml:space="preserve">  However, this was not universal. A few EPs found that using technologically-mediated (tech) consultations did not lead | to a decrease in quality of the relationship. One EP experienced her consultees asking for telephone consultations and | that these were effective. (Interview 16)</w:t>
       </w:r>
     </w:p>
     <w:p>
@@ -3078,23 +3136,23 @@
         <w:pStyle w:val="FirstParagraph"/>
       </w:pPr>
       <w:r>
-        <w:t xml:space="preserve">This ability to challenge is related to another core feature, which is the development of a rapport with those involved in consultations. Within the consultation, an EP must quickly develop a rapport so that the consultees feel comfortable talking about potentially difficult topics:</w:t>
-      </w:r>
-    </w:p>
-    <w:p>
-      <w:pPr>
-        <w:pStyle w:val="BodyText"/>
-      </w:pPr>
-      <w:r>
-        <w:t xml:space="preserve">trust and credibility and shared mutual respect, I think are at the core of any consultation. You know, they value what I offer because I’m in touch and the fact they get on well with me, that almost therapeutic relationship. (Interview 7)</w:t>
-      </w:r>
-    </w:p>
-    <w:p>
-      <w:pPr>
-        <w:pStyle w:val="BodyText"/>
-      </w:pPr>
-      <w:r>
-        <w:t xml:space="preserve">built up that trust and sense of safety, that it’s okay to express their worries, that you can get quite a lot of information. (Interview 10)</w:t>
+        <w:t xml:space="preserve">The difference between in-person and tech consultations relates to another core feature, which is the development of a rapport with those involved in consultations. Within the consultation, an EP must quickly develop a rapport so that the consultees feel comfortable talking about potentially difficult topics:</w:t>
+      </w:r>
+    </w:p>
+    <w:p>
+      <w:pPr>
+        <w:pStyle w:val="BodyText"/>
+      </w:pPr>
+      <w:r>
+        <w:t xml:space="preserve">Trust and credibility and shared mutual respect, I think are at the core of any consultation. You know, they value what I offer because I’m in touch and the fact they get on well with me, that almost therapeutic relationship. (Interview 7)</w:t>
+      </w:r>
+    </w:p>
+    <w:p>
+      <w:pPr>
+        <w:pStyle w:val="BodyText"/>
+      </w:pPr>
+      <w:r>
+        <w:t xml:space="preserve">Built up that trust and sense of safety, that it’s okay to express their worries, that you can get quite a lot of information. (Interview 10)</w:t>
       </w:r>
     </w:p>
     <w:p>
@@ -3144,7 +3202,7 @@
         <w:pStyle w:val="BodyText"/>
       </w:pPr>
       <w:r>
-        <w:t xml:space="preserve">if it’s going to be successful model in a school, I think the need is that, actually, you know, time for the EP to build a relationship with the school is important. (Interview 23)</w:t>
+        <w:t xml:space="preserve">If it’s going to be successful model in a school, I think the need is that, actually, you know, time for the EP to build a relationship with the school is important. (Interview 23)</w:t>
       </w:r>
     </w:p>
     <w:p>
@@ -3160,7 +3218,7 @@
         <w:pStyle w:val="BodyText"/>
       </w:pPr>
       <w:r>
-        <w:t xml:space="preserve">when you know the school especially, and they’re supporting you in supporting the parents and the staff to do that, then you see it a lot more” (Interview 1).</w:t>
+        <w:t xml:space="preserve">When you know the school especially, and they’re supporting you in supporting the parents and the staff to do that, then you see it a lot more” (Interview 1).</w:t>
       </w:r>
     </w:p>
     <w:p>
@@ -3184,7 +3242,7 @@
         <w:pStyle w:val="BodyText"/>
       </w:pPr>
       <w:r>
-        <w:t xml:space="preserve">once you build a relationship with schools, and you’ve been working in it, you can shift things, you can move things around, to, you know, working with a bit more control, getting them to see how, you know, it can be more effective, working with consultation, not doing just lots of assessments. (Interview 4).</w:t>
+        <w:t xml:space="preserve">Once you build a relationship with schools, and you’ve been working in it, you can shift things, you can move things around, to, you know, working with a bit more control, getting them to see how, you know, it can be more effective, working with consultation, not doing just lots of assessments. (Interview 4).</w:t>
       </w:r>
     </w:p>
     <w:p>
@@ -3254,7 +3312,7 @@
         <w:pStyle w:val="BodyText"/>
       </w:pPr>
       <w:r>
-        <w:t xml:space="preserve">consultation, I think, is a, is a framework with the complexity that matches the complexity of the concerns that are being raised. Erm, we’re looking at concerns at an individual and a group and a systemic level (Interview 21).</w:t>
+        <w:t xml:space="preserve">Consultation, I think, is a, is a framework with the complexity that matches the complexity of the concerns that are being raised. Erm, we’re looking at concerns at an individual and a group and a systemic level (Interview 21).</w:t>
       </w:r>
     </w:p>
     <w:p>
@@ -3363,7 +3421,7 @@
         <w:pStyle w:val="BodyText"/>
       </w:pPr>
       <w:r>
-        <w:t xml:space="preserve">if I could click my fingers and change something on a systemic level, it would be the attitude toward consultation because I I really view them as an investment. If you invest in a consultation, you’re going to get better work and and outcomes. Whereas, sometimes they can be viewed as an expensive hurdle you have to get over to get a standardised score. (Interview 2)</w:t>
+        <w:t xml:space="preserve">If I could click my fingers and change something on a systemic level, it would be the attitude toward consultation because I I really view them as an investment. If you invest in a consultation, you’re going to get better work and and outcomes. Whereas, sometimes they can be viewed as an expensive hurdle you have to get over to get a standardised score. (Interview 2)</w:t>
       </w:r>
     </w:p>
     <w:p>
@@ -3428,7 +3486,7 @@
         <w:pStyle w:val="BodyText"/>
       </w:pPr>
       <w:r>
-        <w:t xml:space="preserve">most primary SENCOs are very open to whatever I suggest. And they’re quite open to different ways of working, as long as they have a report to use as evidence, er, for EP involvement, so it has that element of of a tick box. But most primary schools are very open to different ways of looking, I would say, but secondaries definitely aren’t. (Interview 18)</w:t>
+        <w:t xml:space="preserve">Most primary SENCOs are very open to whatever I suggest. And they’re quite open to different ways of working, as long as they have a report to use as evidence, er, for EP involvement, so it has that element of of a tick box. But most primary schools are very open to different ways of looking, I would say, but secondaries definitely aren’t. (Interview 18)</w:t>
       </w:r>
     </w:p>
     <w:p>
@@ -3454,7 +3512,7 @@
         <w:pStyle w:val="BodyText"/>
       </w:pPr>
       <w:r>
-        <w:t xml:space="preserve">the associations that staff or parents can have of us as being, kind of, the deciders of resources. So we will go in and we will say, and we will think we are there to support to think about what we can do for this child, and they will think we are coming in to say</w:t>
+        <w:t xml:space="preserve">The associations that staff or parents can have of us as being, kind of, the deciders of resources. So we will go in and we will say, and we will think we are there to support to think about what we can do for this child, and they will think we are coming in to say</w:t>
       </w:r>
       <w:r>
         <w:t xml:space="preserve"> </w:t>
@@ -3495,7 +3553,7 @@
         <w:pStyle w:val="BodyText"/>
       </w:pPr>
       <w:r>
-        <w:t xml:space="preserve">if school are new to that way of working and they are used to having an EP come in and, sort of, tell them what to do. I do notice that sometimes there’s a bit of confusion, er, especially from some teachers who are,</w:t>
+        <w:t xml:space="preserve">If school are new to that way of working and they are used to having an EP come in and, sort of, tell them what to do. I do notice that sometimes there’s a bit of confusion, er, especially from some teachers who are,</w:t>
       </w:r>
       <w:r>
         <w:t xml:space="preserve"> </w:t>
@@ -3536,23 +3594,103 @@
         <w:t xml:space="preserve"> </w:t>
       </w:r>
       <w:r>
-        <w:t xml:space="preserve">(Interview 14)</w:t>
-      </w:r>
-    </w:p>
-    <w:p>
-      <w:pPr>
-        <w:pStyle w:val="BodyText"/>
-      </w:pPr>
-      <w:r>
-        <w:t xml:space="preserve">Being able to read body language was identified by a few EPs as being important for facilitating engagement:</w:t>
-      </w:r>
-    </w:p>
-    <w:p>
-      <w:pPr>
-        <w:pStyle w:val="BodyText"/>
-      </w:pPr>
-      <w:r>
-        <w:t xml:space="preserve">You try to do an online meeting, you lose the gesticulations, you lose the, er, being able to point at things or being able to, you know, look at their faces better and realise,</w:t>
+        <w:t xml:space="preserve">(Interview 14).</w:t>
+      </w:r>
+    </w:p>
+    <w:p>
+      <w:pPr>
+        <w:pStyle w:val="BodyText"/>
+      </w:pPr>
+      <w:r>
+        <w:t xml:space="preserve">How the consultees view the EP can be changed in the consultation itself:</w:t>
+      </w:r>
+      <w:r>
+        <w:t xml:space="preserve"> </w:t>
+      </w:r>
+      <w:r>
+        <w:t xml:space="preserve">“</w:t>
+      </w:r>
+      <w:r>
+        <w:t xml:space="preserve">You’re modelling how psychologists think… they might think a psychologist is on a pedestal or whatever, but you’re modelling that psychologists are like everybody else</w:t>
+      </w:r>
+      <w:r>
+        <w:t xml:space="preserve">”</w:t>
+      </w:r>
+      <w:r>
+        <w:t xml:space="preserve"> </w:t>
+      </w:r>
+      <w:r>
+        <w:t xml:space="preserve">(Interview 7). To help level this power dynamic, EPs often try to present themselves as not having a privileged position, as some interviewees talked about</w:t>
+      </w:r>
+      <w:r>
+        <w:t xml:space="preserve"> </w:t>
+      </w:r>
+      <w:r>
+        <w:t xml:space="preserve">“</w:t>
+      </w:r>
+      <w:r>
+        <w:t xml:space="preserve">not putting themselves in an expert position</w:t>
+      </w:r>
+      <w:r>
+        <w:t xml:space="preserve">”</w:t>
+      </w:r>
+      <w:r>
+        <w:t xml:space="preserve"> </w:t>
+      </w:r>
+      <w:r>
+        <w:t xml:space="preserve">(Interview 27). This is because</w:t>
+      </w:r>
+      <w:r>
+        <w:t xml:space="preserve"> </w:t>
+      </w:r>
+      <w:r>
+        <w:t xml:space="preserve">“</w:t>
+      </w:r>
+      <w:r>
+        <w:t xml:space="preserve">It’s the process of discussion itself, erm, that leads to, kind of, outcomes, rather than taking on an expert model.</w:t>
+      </w:r>
+      <w:r>
+        <w:t xml:space="preserve">”</w:t>
+      </w:r>
+      <w:r>
+        <w:t xml:space="preserve"> </w:t>
+      </w:r>
+      <w:r>
+        <w:t xml:space="preserve">(Interview 14). However, a few EPs pushed back against the framing of the EPs non-expert stance as it can be counter-productive:</w:t>
+      </w:r>
+      <w:r>
+        <w:t xml:space="preserve"> </w:t>
+      </w:r>
+      <w:r>
+        <w:t xml:space="preserve">“</w:t>
+      </w:r>
+      <w:r>
+        <w:t xml:space="preserve">I think, erm, sometimes EPs can go too far the other way in not being the expert… it’s a little bit disingenuous, because sometimes we’ve got a lot of good ideas to offer</w:t>
+      </w:r>
+      <w:r>
+        <w:t xml:space="preserve">”</w:t>
+      </w:r>
+      <w:r>
+        <w:t xml:space="preserve"> </w:t>
+      </w:r>
+      <w:r>
+        <w:t xml:space="preserve">(Interview 27). How strongly they take on the role of the expert was independent of the importance of most EPs placed on being empathetic and supportive:</w:t>
+      </w:r>
+    </w:p>
+    <w:p>
+      <w:pPr>
+        <w:pStyle w:val="BodyText"/>
+      </w:pPr>
+      <w:r>
+        <w:t xml:space="preserve">You’re in the situation as a human being, but also trying to be a psychologist as well, and they’re quite difficult to do at the same time. (Interview 14)</w:t>
+      </w:r>
+    </w:p>
+    <w:p>
+      <w:pPr>
+        <w:pStyle w:val="BodyText"/>
+      </w:pPr>
+      <w:r>
+        <w:t xml:space="preserve">I think you need to be an ally, and a guide, but not be,</w:t>
       </w:r>
       <w:r>
         <w:t xml:space="preserve"> </w:t>
@@ -3561,48 +3699,123 @@
         <w:t xml:space="preserve">‘</w:t>
       </w:r>
       <w:r>
-        <w:t xml:space="preserve">Oh, they’re not understanding, I need to change the way I’m explaining it</w:t>
+        <w:t xml:space="preserve">I know what you should do and you should do this</w:t>
       </w:r>
       <w:r>
         <w:t xml:space="preserve">’</w:t>
       </w:r>
       <w:r>
-        <w:t xml:space="preserve"> </w:t>
-      </w:r>
-      <w:r>
-        <w:t xml:space="preserve">or something. I think you lose so much because it’s that non-verbal feedback that you get, that allows you to know where you are at with the relationship, to know the way you can develop within that consultation. (Interview 24)</w:t>
-      </w:r>
-    </w:p>
-    <w:p>
-      <w:pPr>
-        <w:pStyle w:val="BodyText"/>
-      </w:pPr>
-      <w:r>
-        <w:t xml:space="preserve">However, this was not universal. A few EPs found that using technologically-mediated (tech) consultations did not lead to a decrease in quality of the relationship. One EP experienced her consultees asking for telephone consultations and that these were effective. (Interview 16)</w:t>
-      </w:r>
-    </w:p>
-    <w:p>
-      <w:pPr>
-        <w:pStyle w:val="BodyText"/>
-      </w:pPr>
-      <w:r>
-        <w:t xml:space="preserve">WHAT MAKES IT EFFECTIVE</w:t>
-      </w:r>
-    </w:p>
-    <w:p>
-      <w:pPr>
-        <w:pStyle w:val="BodyText"/>
-      </w:pPr>
-      <w:r>
-        <w:t xml:space="preserve">These features (collaborative, EP facilitating engagement, rapport, contributions valued) helps facilitate one of the key mechanisms by consultation is effective: an increased chance of realistic recommendations and outcomes. If the ideas generated are more co-constructed and built on shared knowledge, they are more likely to be feasible:</w:t>
-      </w:r>
-    </w:p>
-    <w:p>
-      <w:pPr>
-        <w:pStyle w:val="BodyText"/>
-      </w:pPr>
-      <w:r>
-        <w:t xml:space="preserve">it also allows for reality, so if you’ve, you know, hopefully you’re not getting ideas or strategies that are completely unworkable. So it should be based within the practice of the class teacher. So it isn’t, you know, somebody coming in and going,</w:t>
+        <w:t xml:space="preserve">. (Interview 23)</w:t>
+      </w:r>
+    </w:p>
+    <w:p>
+      <w:pPr>
+        <w:pStyle w:val="Heading4"/>
+      </w:pPr>
+      <w:bookmarkStart w:id="57" w:name="willing-to-engage"/>
+      <w:r>
+        <w:t xml:space="preserve">3.1.1.7 Willing to engage</w:t>
+      </w:r>
+      <w:bookmarkEnd w:id="57"/>
+    </w:p>
+    <w:p>
+      <w:pPr>
+        <w:pStyle w:val="FirstParagraph"/>
+      </w:pPr>
+      <w:r>
+        <w:t xml:space="preserve">All of these features though are dependent upon the consultees being willing to engage</w:t>
+      </w:r>
+    </w:p>
+    <w:p>
+      <w:pPr>
+        <w:pStyle w:val="BodyText"/>
+      </w:pPr>
+      <w:r>
+        <w:t xml:space="preserve">The effectiveness is because of engagement, critical thinking process thinking, and then plan your own action plans, which you’re also engaged in. (Interview 5)</w:t>
+      </w:r>
+    </w:p>
+    <w:p>
+      <w:pPr>
+        <w:pStyle w:val="BodyText"/>
+      </w:pPr>
+      <w:r>
+        <w:t xml:space="preserve">At the same time, to know that the reason that everyone is around the table for this consultation is to try and shift that thinking in some way. And usually, you know, just by nature of showing up everybody does want that, even if they don’t necessarily believe it to be possible, which is why I think those features of consultation are effective. (Interview 3)</w:t>
+      </w:r>
+    </w:p>
+    <w:p>
+      <w:pPr>
+        <w:pStyle w:val="BodyText"/>
+      </w:pPr>
+      <w:r>
+        <w:t xml:space="preserve">Just general engagement from either the parents or school, and the willingness to, to change; the willingness to change their practice. (Interview 5).</w:t>
+      </w:r>
+    </w:p>
+    <w:p>
+      <w:pPr>
+        <w:pStyle w:val="Heading4"/>
+      </w:pPr>
+      <w:bookmarkStart w:id="58" w:name="consultee-ownership"/>
+      <w:r>
+        <w:t xml:space="preserve">3.1.1.8 Consultee ownership</w:t>
+      </w:r>
+      <w:bookmarkEnd w:id="58"/>
+    </w:p>
+    <w:p>
+      <w:pPr>
+        <w:pStyle w:val="FirstParagraph"/>
+      </w:pPr>
+      <w:r>
+        <w:t xml:space="preserve">Several interviewees talked about how these features are effective because they help create a sense of consultee ownership of the situation. By being collaborativeThe consultees are more likely to buy into the process of consultation and are therefore more likely to feel they can be an active agent in supporting the CYP:</w:t>
+      </w:r>
+    </w:p>
+    <w:p>
+      <w:pPr>
+        <w:pStyle w:val="BodyText"/>
+      </w:pPr>
+      <w:r>
+        <w:t xml:space="preserve">When people are active participants in a process, any process, they would be more likely to follow through with what has been agreed in terms of, whether that would be actions, whether that would be a specific approach that needs to be put in place. (Interview 11)</w:t>
+      </w:r>
+    </w:p>
+    <w:p>
+      <w:pPr>
+        <w:pStyle w:val="BodyText"/>
+      </w:pPr>
+      <w:r>
+        <w:t xml:space="preserve">They retain some sense of ownership and some, er, sense of responsibility for putting in place what comes next. (Interview 20)</w:t>
+      </w:r>
+    </w:p>
+    <w:p>
+      <w:pPr>
+        <w:pStyle w:val="BodyText"/>
+      </w:pPr>
+      <w:r>
+        <w:t xml:space="preserve">The point of that conversation is to leave something behind for the people who actually have power to do things and if you don’t have their buy-in, then it’s totally pointless. I’m struggling to think of a method, outside of consultation, where you could get that buy in and that information share and get to any kind of meaningful endpoint. (Interview 3)</w:t>
+      </w:r>
+    </w:p>
+    <w:p>
+      <w:pPr>
+        <w:pStyle w:val="Heading4"/>
+      </w:pPr>
+      <w:bookmarkStart w:id="59" w:name="realistic"/>
+      <w:r>
+        <w:t xml:space="preserve">3.1.1.9 Realistic</w:t>
+      </w:r>
+      <w:bookmarkEnd w:id="59"/>
+    </w:p>
+    <w:p>
+      <w:pPr>
+        <w:pStyle w:val="FirstParagraph"/>
+      </w:pPr>
+      <w:r>
+        <w:t xml:space="preserve">Another commonly discussed mechanism for effective consultations was the increased chance of realistic recommendations and outcomes being established. If the ideas generated are more co-constructed and built on shared knowledge, they are more likely to be feasible:</w:t>
+      </w:r>
+    </w:p>
+    <w:p>
+      <w:pPr>
+        <w:pStyle w:val="BodyText"/>
+      </w:pPr>
+      <w:r>
+        <w:t xml:space="preserve">It also allows for reality, so if you’ve, you know, hopefully you’re not getting ideas or strategies that are completely unworkable. So it should be based within the practice of the class teacher. So it isn’t, you know, somebody coming in and going,</w:t>
       </w:r>
       <w:r>
         <w:t xml:space="preserve"> </w:t>
@@ -3625,7 +3838,811 @@
         <w:pStyle w:val="BodyText"/>
       </w:pPr>
       <w:r>
-        <w:t xml:space="preserve">the feedback we get from parents that things are very grounded in reality, that the ideas that we’re talking about makes sense because they come from a position of understanding and making sense of whatzver is being brought into the room and, sort of, helping to manage some of the complexity. (Interview 27)</w:t>
+        <w:t xml:space="preserve">The feedback we get from parents that things are very grounded in reality, that the ideas that we’re talking about makes sense because they come from a position of understanding and making sense of whatever is being brought into the room and, sort of, helping to manage some of the complexity. (Interview 27)</w:t>
+      </w:r>
+    </w:p>
+    <w:p>
+      <w:pPr>
+        <w:pStyle w:val="Heading4"/>
+      </w:pPr>
+      <w:bookmarkStart w:id="60" w:name="consultees-as-experts"/>
+      <w:r>
+        <w:t xml:space="preserve">3.1.1.10 Consultees as experts</w:t>
+      </w:r>
+      <w:bookmarkEnd w:id="60"/>
+    </w:p>
+    <w:p>
+      <w:pPr>
+        <w:pStyle w:val="FirstParagraph"/>
+      </w:pPr>
+      <w:r>
+        <w:t xml:space="preserve">The final code from this theme relates to treating the consultees as experts of their own area:</w:t>
+      </w:r>
+    </w:p>
+    <w:p>
+      <w:pPr>
+        <w:pStyle w:val="BodyText"/>
+      </w:pPr>
+      <w:r>
+        <w:t xml:space="preserve">I try to make it collaborative because erm, my stance is that we all bring our own expertise; they’re experts as parents, they’re experts on their child. Erm and as teachers, they’re experts on, you know, teaching that child and teaching in general. (Interview 8)</w:t>
+      </w:r>
+    </w:p>
+    <w:p>
+      <w:pPr>
+        <w:pStyle w:val="BodyText"/>
+      </w:pPr>
+      <w:r>
+        <w:t xml:space="preserve">I think they’re effective because, we’re capitalising on that idea that people are experts in their own lives. (Interview 22)</w:t>
+      </w:r>
+    </w:p>
+    <w:p>
+      <w:pPr>
+        <w:pStyle w:val="Heading3"/>
+      </w:pPr>
+      <w:bookmarkStart w:id="61" w:name="ep-skills-and-knowledge"/>
+      <w:r>
+        <w:t xml:space="preserve">3.1.2 EP skills and knowledge</w:t>
+      </w:r>
+      <w:bookmarkEnd w:id="61"/>
+    </w:p>
+    <w:p>
+      <w:pPr>
+        <w:pStyle w:val="FirstParagraph"/>
+      </w:pPr>
+      <w:r>
+        <w:t xml:space="preserve">The other most common theme related to the psychological knowledge and skills EPs need to use when engaging in consultation.</w:t>
+      </w:r>
+    </w:p>
+    <w:p>
+      <w:pPr>
+        <w:pStyle w:val="Heading4"/>
+      </w:pPr>
+      <w:bookmarkStart w:id="62" w:name="knowledge"/>
+      <w:r>
+        <w:t xml:space="preserve">3.1.2.1 Knowledge</w:t>
+      </w:r>
+      <w:bookmarkEnd w:id="62"/>
+    </w:p>
+    <w:p>
+      <w:pPr>
+        <w:pStyle w:val="FirstParagraph"/>
+      </w:pPr>
+      <w:r>
+        <w:t xml:space="preserve">The most common code across all themes was in relation to the models of consultation and general psychological knowledge that the interviewees believed EPs needed to have to facilitate an effective consultation. The</w:t>
+      </w:r>
+      <w:r>
+        <w:t xml:space="preserve"> </w:t>
+      </w:r>
+      <w:r>
+        <w:t xml:space="preserve">“</w:t>
+      </w:r>
+      <w:r>
+        <w:t xml:space="preserve">use of theory and reference to the evidence base</w:t>
+      </w:r>
+      <w:r>
+        <w:t xml:space="preserve">”</w:t>
+      </w:r>
+      <w:r>
+        <w:t xml:space="preserve"> </w:t>
+      </w:r>
+      <w:r>
+        <w:t xml:space="preserve">(Interview 2) was identified as an important effective feature of consultation. Commonly discussed models and frameworks included being solution-focused (Interview 1), person-centred (Interview 16), trauma and attachment informed (Interview 13), and using Wagner’s model of consultation (Interview 17) and the COMOIRA model (Interview 25). Other specific psychological areas included using principles from Narrative Therapy (Interview 17), an ecosystemic model (Interview 2), social constructivism (Interview 6), as well as psychologies such as positive psychology (Interview 9). Some interviewees saw their role as</w:t>
+      </w:r>
+      <w:r>
+        <w:t xml:space="preserve"> </w:t>
+      </w:r>
+      <w:r>
+        <w:t xml:space="preserve">“</w:t>
+      </w:r>
+      <w:r>
+        <w:t xml:space="preserve">sharing… and disseminating psychological theory</w:t>
+      </w:r>
+      <w:r>
+        <w:t xml:space="preserve">”</w:t>
+      </w:r>
+      <w:r>
+        <w:t xml:space="preserve"> </w:t>
+      </w:r>
+      <w:r>
+        <w:t xml:space="preserve">(Interview 18) and that consultation</w:t>
+      </w:r>
+      <w:r>
+        <w:t xml:space="preserve"> </w:t>
+      </w:r>
+      <w:r>
+        <w:t xml:space="preserve">“</w:t>
+      </w:r>
+      <w:r>
+        <w:t xml:space="preserve">helped [them] really use psychology with [their] schools</w:t>
+      </w:r>
+      <w:r>
+        <w:t xml:space="preserve">”</w:t>
+      </w:r>
+      <w:r>
+        <w:t xml:space="preserve"> </w:t>
+      </w:r>
+      <w:r>
+        <w:t xml:space="preserve">(Interview 11).</w:t>
+      </w:r>
+    </w:p>
+    <w:p>
+      <w:pPr>
+        <w:pStyle w:val="BodyText"/>
+      </w:pPr>
+      <w:r>
+        <w:t xml:space="preserve">The use of a model was often spoken positively as</w:t>
+      </w:r>
+      <w:r>
+        <w:t xml:space="preserve"> </w:t>
+      </w:r>
+      <w:r>
+        <w:t xml:space="preserve">“</w:t>
+      </w:r>
+      <w:r>
+        <w:t xml:space="preserve">[giving] the consultation a structure</w:t>
+      </w:r>
+      <w:r>
+        <w:t xml:space="preserve">”</w:t>
+      </w:r>
+      <w:r>
+        <w:t xml:space="preserve"> </w:t>
+      </w:r>
+      <w:r>
+        <w:t xml:space="preserve">(Interview 11) and for one interviewee they were the most important part:</w:t>
+      </w:r>
+    </w:p>
+    <w:p>
+      <w:pPr>
+        <w:pStyle w:val="BodyText"/>
+      </w:pPr>
+      <w:r>
+        <w:t xml:space="preserve">For me, the models of psychology are the number one priority, they have to be systemic and interactionist so that all behaviour is seen as a function of the person and the situation. So that if a concern is being described, we want to be looking at finding out about what was happening at the time or when it was happening. (Interview 27)</w:t>
+      </w:r>
+    </w:p>
+    <w:p>
+      <w:pPr>
+        <w:pStyle w:val="Heading4"/>
+      </w:pPr>
+      <w:bookmarkStart w:id="63" w:name="presenting-problem"/>
+      <w:r>
+        <w:t xml:space="preserve">3.1.2.1 Presenting problem</w:t>
+      </w:r>
+      <w:bookmarkEnd w:id="63"/>
+    </w:p>
+    <w:p>
+      <w:pPr>
+        <w:pStyle w:val="FirstParagraph"/>
+      </w:pPr>
+      <w:r>
+        <w:t xml:space="preserve">Many EPs mentioned specific features within different models. One such feature was exploring the presenting problem from the problem-analysis framework (Monsen et al., 1998):</w:t>
+      </w:r>
+    </w:p>
+    <w:p>
+      <w:pPr>
+        <w:pStyle w:val="BodyText"/>
+      </w:pPr>
+      <w:r>
+        <w:t xml:space="preserve">Getting an idea of what their main concerns are because when it feels very big, it’s really the problem feels very big, the issue with the child is very messy. There’s a lot going on, it can be hard to know where to start. So focusing them down is something that I do where I’m like</w:t>
+      </w:r>
+      <w:r>
+        <w:t xml:space="preserve"> </w:t>
+      </w:r>
+      <w:r>
+        <w:t xml:space="preserve">‘</w:t>
+      </w:r>
+      <w:r>
+        <w:t xml:space="preserve">What’s your main concern?</w:t>
+      </w:r>
+      <w:r>
+        <w:t xml:space="preserve">’</w:t>
+      </w:r>
+      <w:r>
+        <w:t xml:space="preserve">. (Interview 8)</w:t>
+      </w:r>
+    </w:p>
+    <w:p>
+      <w:pPr>
+        <w:pStyle w:val="BodyText"/>
+      </w:pPr>
+      <w:r>
+        <w:t xml:space="preserve">This code also involved</w:t>
+      </w:r>
+      <w:r>
+        <w:t xml:space="preserve"> </w:t>
+      </w:r>
+      <w:r>
+        <w:t xml:space="preserve">“</w:t>
+      </w:r>
+      <w:r>
+        <w:t xml:space="preserve">further clarification around the difficulties</w:t>
+      </w:r>
+      <w:r>
+        <w:t xml:space="preserve">”</w:t>
+      </w:r>
+      <w:r>
+        <w:t xml:space="preserve"> </w:t>
+      </w:r>
+      <w:r>
+        <w:t xml:space="preserve">(Interview 11) and a discussion of</w:t>
+      </w:r>
+      <w:r>
+        <w:t xml:space="preserve"> </w:t>
+      </w:r>
+      <w:r>
+        <w:t xml:space="preserve">“</w:t>
+      </w:r>
+      <w:r>
+        <w:t xml:space="preserve">What are the conditions around it</w:t>
+      </w:r>
+      <w:r>
+        <w:t xml:space="preserve">”</w:t>
+      </w:r>
+      <w:r>
+        <w:t xml:space="preserve"> </w:t>
+      </w:r>
+      <w:r>
+        <w:t xml:space="preserve">(Interview 12).</w:t>
+      </w:r>
+    </w:p>
+    <w:p>
+      <w:pPr>
+        <w:pStyle w:val="Heading4"/>
+      </w:pPr>
+      <w:bookmarkStart w:id="64" w:name="treatments"/>
+      <w:r>
+        <w:t xml:space="preserve">3.1.2.2 Treatments</w:t>
+      </w:r>
+      <w:bookmarkEnd w:id="64"/>
+    </w:p>
+    <w:p>
+      <w:pPr>
+        <w:pStyle w:val="FirstParagraph"/>
+      </w:pPr>
+      <w:r>
+        <w:t xml:space="preserve">Another code relating to the problem-analysis framework was the discussion of treatments for the CYP. This involved</w:t>
+      </w:r>
+      <w:r>
+        <w:t xml:space="preserve"> </w:t>
+      </w:r>
+      <w:r>
+        <w:t xml:space="preserve">“</w:t>
+      </w:r>
+      <w:r>
+        <w:t xml:space="preserve">planning recommendations</w:t>
+      </w:r>
+      <w:r>
+        <w:t xml:space="preserve">”</w:t>
+      </w:r>
+      <w:r>
+        <w:t xml:space="preserve"> </w:t>
+      </w:r>
+      <w:r>
+        <w:t xml:space="preserve">(Interview 2) and using the consultation</w:t>
+      </w:r>
+      <w:r>
+        <w:t xml:space="preserve"> </w:t>
+      </w:r>
+      <w:r>
+        <w:t xml:space="preserve">“</w:t>
+      </w:r>
+      <w:r>
+        <w:t xml:space="preserve">as a space where we can really drill down into exactly what you mean when you say</w:t>
+      </w:r>
+      <w:r>
+        <w:t xml:space="preserve"> </w:t>
+      </w:r>
+      <w:r>
+        <w:t xml:space="preserve">‘</w:t>
+      </w:r>
+      <w:r>
+        <w:t xml:space="preserve">A social skills group</w:t>
+      </w:r>
+      <w:r>
+        <w:t xml:space="preserve">’</w:t>
+      </w:r>
+      <w:r>
+        <w:t xml:space="preserve">”</w:t>
+      </w:r>
+      <w:r>
+        <w:t xml:space="preserve"> </w:t>
+      </w:r>
+      <w:r>
+        <w:t xml:space="preserve">(Interview 2) as you can decide what the intervention is specifically for.</w:t>
+      </w:r>
+    </w:p>
+    <w:p>
+      <w:pPr>
+        <w:pStyle w:val="Heading4"/>
+      </w:pPr>
+      <w:bookmarkStart w:id="65" w:name="whats-already-working"/>
+      <w:r>
+        <w:t xml:space="preserve">3.1.2.3 What’s already working</w:t>
+      </w:r>
+      <w:bookmarkEnd w:id="65"/>
+    </w:p>
+    <w:p>
+      <w:pPr>
+        <w:pStyle w:val="FirstParagraph"/>
+      </w:pPr>
+      <w:r>
+        <w:t xml:space="preserve">Another frequently mentioned model was the Solution-focused model (Murphy, 1997). One aspect which was frequently discussed was the exploration of what was already working for the CYP. Interviewees talked about</w:t>
+      </w:r>
+      <w:r>
+        <w:t xml:space="preserve"> </w:t>
+      </w:r>
+      <w:r>
+        <w:t xml:space="preserve">“</w:t>
+      </w:r>
+      <w:r>
+        <w:t xml:space="preserve">[trying] to build more of a strengths-based and positive outlook, and look at what’s working well, to shift things on</w:t>
+      </w:r>
+      <w:r>
+        <w:t xml:space="preserve">”</w:t>
+      </w:r>
+      <w:r>
+        <w:t xml:space="preserve"> </w:t>
+      </w:r>
+      <w:r>
+        <w:t xml:space="preserve">(Interview 22) and</w:t>
+      </w:r>
+      <w:r>
+        <w:t xml:space="preserve"> </w:t>
+      </w:r>
+      <w:r>
+        <w:t xml:space="preserve">“</w:t>
+      </w:r>
+      <w:r>
+        <w:t xml:space="preserve">trying to find what has been tried, what has worked</w:t>
+      </w:r>
+      <w:r>
+        <w:t xml:space="preserve">”</w:t>
+      </w:r>
+      <w:r>
+        <w:t xml:space="preserve"> </w:t>
+      </w:r>
+      <w:r>
+        <w:t xml:space="preserve">(Interview 28).</w:t>
+      </w:r>
+    </w:p>
+    <w:p>
+      <w:pPr>
+        <w:pStyle w:val="Heading4"/>
+      </w:pPr>
+      <w:bookmarkStart w:id="66" w:name="suggesting-solutions"/>
+      <w:r>
+        <w:t xml:space="preserve">3.1.2.4 Suggesting solutions</w:t>
+      </w:r>
+      <w:bookmarkEnd w:id="66"/>
+    </w:p>
+    <w:p>
+      <w:pPr>
+        <w:pStyle w:val="FirstParagraph"/>
+      </w:pPr>
+      <w:r>
+        <w:t xml:space="preserve">Another code relating to the Solution-focused model was suggesting solutions. These are typically recommendations</w:t>
+      </w:r>
+      <w:r>
+        <w:t xml:space="preserve"> </w:t>
+      </w:r>
+      <w:r>
+        <w:t xml:space="preserve">“</w:t>
+      </w:r>
+      <w:r>
+        <w:t xml:space="preserve">to be done at home and at school</w:t>
+      </w:r>
+      <w:r>
+        <w:t xml:space="preserve">”</w:t>
+      </w:r>
+      <w:r>
+        <w:t xml:space="preserve"> </w:t>
+      </w:r>
+      <w:r>
+        <w:t xml:space="preserve">(Interview 12) Several EPs stated they were happy to make recommendations but simultaneously did not want to dominate the consultation (Interview 11). The importance of taking on board what the consultees said was also voiced by a few interviewee so that the EP does not make recommendations that have already been tried (Interview 13)</w:t>
+      </w:r>
+    </w:p>
+    <w:p>
+      <w:pPr>
+        <w:pStyle w:val="Heading4"/>
+      </w:pPr>
+      <w:bookmarkStart w:id="67" w:name="cyp-strengths"/>
+      <w:r>
+        <w:t xml:space="preserve">3.1.2.5 CYP strengths</w:t>
+      </w:r>
+      <w:bookmarkEnd w:id="67"/>
+    </w:p>
+    <w:p>
+      <w:pPr>
+        <w:pStyle w:val="FirstParagraph"/>
+      </w:pPr>
+      <w:r>
+        <w:t xml:space="preserve">Solution-focused… you’re trying to find strengths, but at the same time, the strengths, you, kind of, the inverse, you know, often is, the problem is going unspoken, perhaps, but often not, as well because parents and teachers will still tend to want to talk about the problem. You’re trying to make them think about strengths. (Interview 2)</w:t>
+      </w:r>
+    </w:p>
+    <w:p>
+      <w:pPr>
+        <w:pStyle w:val="BodyText"/>
+      </w:pPr>
+      <w:r>
+        <w:t xml:space="preserve">It’s exploring skills and competencies alongside the problem (Interview 27)</w:t>
+      </w:r>
+    </w:p>
+    <w:p>
+      <w:pPr>
+        <w:pStyle w:val="Heading4"/>
+      </w:pPr>
+      <w:bookmarkStart w:id="68" w:name="exception-seeking"/>
+      <w:r>
+        <w:t xml:space="preserve">3.1.2.6 Exception seeking</w:t>
+      </w:r>
+      <w:bookmarkEnd w:id="68"/>
+    </w:p>
+    <w:p>
+      <w:pPr>
+        <w:pStyle w:val="FirstParagraph"/>
+      </w:pPr>
+      <w:r>
+        <w:t xml:space="preserve">building all those principles of, yes, psychology that we’re trained with, and we’re taught to use: exception seeking” (Interview 24)</w:t>
+      </w:r>
+    </w:p>
+    <w:p>
+      <w:pPr>
+        <w:pStyle w:val="BodyText"/>
+      </w:pPr>
+      <w:r>
+        <w:t xml:space="preserve">“finding out about other contexts when it was similar and other contexts when it was different, so that you’re able to hypothesise about what’s happening (Interview 27)</w:t>
+      </w:r>
+    </w:p>
+    <w:p>
+      <w:pPr>
+        <w:pStyle w:val="Heading4"/>
+      </w:pPr>
+      <w:bookmarkStart w:id="69" w:name="section"/>
+      <w:r>
+        <w:t xml:space="preserve">3.1.2.7</w:t>
+      </w:r>
+      <w:bookmarkEnd w:id="69"/>
+    </w:p>
+    <w:p>
+      <w:pPr>
+        <w:pStyle w:val="Heading4"/>
+      </w:pPr>
+      <w:bookmarkStart w:id="70" w:name="section-1"/>
+      <w:r>
+        <w:t xml:space="preserve">3.1.2.8</w:t>
+      </w:r>
+      <w:bookmarkEnd w:id="70"/>
+    </w:p>
+    <w:p>
+      <w:pPr>
+        <w:pStyle w:val="Heading4"/>
+      </w:pPr>
+      <w:bookmarkStart w:id="71" w:name="section-2"/>
+      <w:r>
+        <w:t xml:space="preserve">3.1.2.9</w:t>
+      </w:r>
+      <w:bookmarkEnd w:id="71"/>
+    </w:p>
+    <w:p>
+      <w:pPr>
+        <w:pStyle w:val="Heading4"/>
+      </w:pPr>
+      <w:bookmarkStart w:id="72" w:name="section-3"/>
+      <w:r>
+        <w:t xml:space="preserve">3.1.2.10</w:t>
+      </w:r>
+      <w:bookmarkEnd w:id="72"/>
+    </w:p>
+    <w:p>
+      <w:pPr>
+        <w:pStyle w:val="Heading4"/>
+      </w:pPr>
+      <w:bookmarkStart w:id="73" w:name="section-4"/>
+      <w:r>
+        <w:t xml:space="preserve">3.1.2.11</w:t>
+      </w:r>
+      <w:bookmarkEnd w:id="73"/>
+    </w:p>
+    <w:p>
+      <w:pPr>
+        <w:pStyle w:val="Heading4"/>
+      </w:pPr>
+      <w:bookmarkStart w:id="74" w:name="efficient"/>
+      <w:r>
+        <w:t xml:space="preserve">3.1.2.12 Efficient</w:t>
+      </w:r>
+      <w:bookmarkEnd w:id="74"/>
+    </w:p>
+    <w:p>
+      <w:pPr>
+        <w:pStyle w:val="Heading4"/>
+      </w:pPr>
+      <w:bookmarkStart w:id="75" w:name="varied-space-for-approach"/>
+      <w:r>
+        <w:t xml:space="preserve">3.1.2.13 Varied space for approach</w:t>
+      </w:r>
+      <w:bookmarkEnd w:id="75"/>
+    </w:p>
+    <w:p>
+      <w:pPr>
+        <w:pStyle w:val="Heading3"/>
+      </w:pPr>
+      <w:bookmarkStart w:id="76" w:name="strengths-based"/>
+      <w:r>
+        <w:t xml:space="preserve">3.1. Strengths-based</w:t>
+      </w:r>
+      <w:bookmarkEnd w:id="76"/>
+    </w:p>
+    <w:p>
+      <w:pPr>
+        <w:pStyle w:val="Heading4"/>
+      </w:pPr>
+      <w:bookmarkStart w:id="77" w:name="empowering-individuals"/>
+      <w:r>
+        <w:t xml:space="preserve">3.1.. Empowering individuals</w:t>
+      </w:r>
+      <w:bookmarkEnd w:id="77"/>
+    </w:p>
+    <w:p>
+      <w:pPr>
+        <w:pStyle w:val="Heading4"/>
+      </w:pPr>
+      <w:bookmarkStart w:id="78" w:name="whats-already-working-1"/>
+      <w:r>
+        <w:t xml:space="preserve">3.1.. What’s already working</w:t>
+      </w:r>
+      <w:bookmarkEnd w:id="78"/>
+    </w:p>
+    <w:p>
+      <w:pPr>
+        <w:pStyle w:val="Heading4"/>
+      </w:pPr>
+      <w:bookmarkStart w:id="79" w:name="cyp-strengths-1"/>
+      <w:r>
+        <w:t xml:space="preserve">3.1.. CYP strengths</w:t>
+      </w:r>
+      <w:bookmarkEnd w:id="79"/>
+    </w:p>
+    <w:p>
+      <w:pPr>
+        <w:pStyle w:val="FirstParagraph"/>
+      </w:pPr>
+      <w:r>
+        <w:t xml:space="preserve">Efficient</w:t>
+      </w:r>
+      <w:r>
+        <w:t xml:space="preserve"> </w:t>
+      </w:r>
+      <w:r>
+        <w:t xml:space="preserve">Outside system</w:t>
+      </w:r>
+      <w:r>
+        <w:t xml:space="preserve"> </w:t>
+      </w:r>
+      <w:r>
+        <w:t xml:space="preserve">Varied space for approach</w:t>
+      </w:r>
+      <w:r>
+        <w:t xml:space="preserve"> </w:t>
+      </w:r>
+      <w:r>
+        <w:t xml:space="preserve">Assessment</w:t>
+      </w:r>
+      <w:r>
+        <w:t xml:space="preserve"> </w:t>
+      </w:r>
+      <w:r>
+        <w:t xml:space="preserve">Changing perspectives</w:t>
+      </w:r>
+      <w:r>
+        <w:t xml:space="preserve"> </w:t>
+      </w:r>
+      <w:r>
+        <w:t xml:space="preserve">Clarity</w:t>
+      </w:r>
+      <w:r>
+        <w:t xml:space="preserve"> </w:t>
+      </w:r>
+      <w:r>
+        <w:t xml:space="preserve">Confidential</w:t>
+      </w:r>
+      <w:r>
+        <w:t xml:space="preserve"> </w:t>
+      </w:r>
+      <w:r>
+        <w:t xml:space="preserve">Different views</w:t>
+      </w:r>
+      <w:r>
+        <w:t xml:space="preserve"> </w:t>
+      </w:r>
+      <w:r>
+        <w:t xml:space="preserve">Documentation</w:t>
+      </w:r>
+      <w:r>
+        <w:t xml:space="preserve"> </w:t>
+      </w:r>
+      <w:r>
+        <w:t xml:space="preserve">Education systems</w:t>
+      </w:r>
+      <w:r>
+        <w:t xml:space="preserve"> </w:t>
+      </w:r>
+      <w:r>
+        <w:t xml:space="preserve">EP workload</w:t>
+      </w:r>
+      <w:r>
+        <w:t xml:space="preserve"> </w:t>
+      </w:r>
+      <w:r>
+        <w:t xml:space="preserve">Goal setting</w:t>
+      </w:r>
+      <w:r>
+        <w:t xml:space="preserve"> </w:t>
+      </w:r>
+      <w:r>
+        <w:t xml:space="preserve">Individual differences</w:t>
+      </w:r>
+      <w:r>
+        <w:t xml:space="preserve"> </w:t>
+      </w:r>
+      <w:r>
+        <w:t xml:space="preserve">Key people</w:t>
+      </w:r>
+      <w:r>
+        <w:t xml:space="preserve"> </w:t>
+      </w:r>
+      <w:r>
+        <w:t xml:space="preserve">Language</w:t>
+      </w:r>
+      <w:r>
+        <w:t xml:space="preserve"> </w:t>
+      </w:r>
+      <w:r>
+        <w:t xml:space="preserve">Preparation</w:t>
+      </w:r>
+    </w:p>
+    <w:p>
+      <w:pPr>
+        <w:pStyle w:val="BodyText"/>
+      </w:pPr>
+      <w:r>
+        <w:t xml:space="preserve">I think it’s always about, planning that structure. (Interview 19)</w:t>
+      </w:r>
+    </w:p>
+    <w:p>
+      <w:pPr>
+        <w:pStyle w:val="BodyText"/>
+      </w:pPr>
+      <w:r>
+        <w:t xml:space="preserve">Preventative</w:t>
+      </w:r>
+      <w:r>
+        <w:t xml:space="preserve"> </w:t>
+      </w:r>
+      <w:r>
+        <w:t xml:space="preserve">Questioning</w:t>
+      </w:r>
+      <w:r>
+        <w:t xml:space="preserve"> </w:t>
+      </w:r>
+      <w:r>
+        <w:t xml:space="preserve">Rapport</w:t>
+      </w:r>
+      <w:r>
+        <w:t xml:space="preserve"> </w:t>
+      </w:r>
+      <w:r>
+        <w:t xml:space="preserve">Reflective</w:t>
+      </w:r>
+      <w:r>
+        <w:t xml:space="preserve"> </w:t>
+      </w:r>
+      <w:r>
+        <w:t xml:space="preserve">Reflexive</w:t>
+      </w:r>
+      <w:r>
+        <w:t xml:space="preserve"> </w:t>
+      </w:r>
+      <w:r>
+        <w:t xml:space="preserve">Resources</w:t>
+      </w:r>
+      <w:r>
+        <w:t xml:space="preserve"> </w:t>
+      </w:r>
+      <w:r>
+        <w:t xml:space="preserve">Space</w:t>
+      </w:r>
+      <w:r>
+        <w:t xml:space="preserve"> </w:t>
+      </w:r>
+      <w:r>
+        <w:t xml:space="preserve">Supporting consultees</w:t>
+      </w:r>
+      <w:r>
+        <w:t xml:space="preserve"> </w:t>
+      </w:r>
+      <w:r>
+        <w:t xml:space="preserve">Time</w:t>
+      </w:r>
+    </w:p>
+    <w:p>
+      <w:pPr>
+        <w:pStyle w:val="BodyText"/>
+      </w:pPr>
+      <w:r>
+        <w:t xml:space="preserve">I don’t think you can have, say an, effective 20 minute consultation. It’s not a consultation. (Interview 26)</w:t>
+      </w:r>
+    </w:p>
+    <w:p>
+      <w:pPr>
+        <w:pStyle w:val="BodyText"/>
+      </w:pPr>
+      <w:r>
+        <w:t xml:space="preserve">Understanding of SEN</w:t>
+      </w:r>
+      <w:r>
+        <w:t xml:space="preserve"> </w:t>
+      </w:r>
+      <w:r>
+        <w:t xml:space="preserve">Use of aids</w:t>
+      </w:r>
+      <w:r>
+        <w:t xml:space="preserve"> </w:t>
+      </w:r>
+      <w:r>
+        <w:t xml:space="preserve">Way forward</w:t>
+      </w:r>
+      <w:r>
+        <w:t xml:space="preserve"> </w:t>
+      </w:r>
+      <w:r>
+        <w:t xml:space="preserve">Willing to engage</w:t>
+      </w:r>
+    </w:p>
+    <w:p>
+      <w:pPr>
+        <w:pStyle w:val="Heading4"/>
+      </w:pPr>
+      <w:bookmarkStart w:id="80" w:name="intervention"/>
+      <w:r>
+        <w:t xml:space="preserve">Intervention</w:t>
+      </w:r>
+      <w:bookmarkEnd w:id="80"/>
+    </w:p>
+    <w:p>
+      <w:pPr>
+        <w:pStyle w:val="FirstParagraph"/>
+      </w:pPr>
+      <w:r>
+        <w:t xml:space="preserve">By creating a safe space for exploration and potential challenging, another key feature of consultation can happen: the consultation acting as an intervention itself. This can be done</w:t>
+      </w:r>
+    </w:p>
+    <w:p>
+      <w:pPr>
+        <w:pStyle w:val="BodyText"/>
+      </w:pPr>
+      <w:r>
+        <w:t xml:space="preserve">POTENTIALLY USE ELSEWHERE</w:t>
+      </w:r>
+      <w:r>
+        <w:t xml:space="preserve"> </w:t>
+      </w:r>
+      <w:r>
+        <w:t xml:space="preserve">The EP is gathering and summarising the ideas and saying,</w:t>
+      </w:r>
+      <w:r>
+        <w:t xml:space="preserve"> </w:t>
+      </w:r>
+      <w:r>
+        <w:t xml:space="preserve">‘</w:t>
+      </w:r>
+      <w:r>
+        <w:t xml:space="preserve">Given what we’ve discussed, and the ideas we’ve heard so far, what is going to make most sense for this young person and what’s going to make most difference</w:t>
+      </w:r>
+      <w:r>
+        <w:t xml:space="preserve">’</w:t>
+      </w:r>
+      <w:r>
+        <w:t xml:space="preserve">? And then it’s getting the ideas from the people. (Interview 27)</w:t>
       </w:r>
     </w:p>
     <w:p>
@@ -3649,113 +4666,35 @@
         <w:pStyle w:val="BodyText"/>
       </w:pPr>
       <w:r>
-        <w:t xml:space="preserve">By having a collaborative consultation where people´s voices are heard and their expertise and contributions valued, this helps create a sense of consultee ownership. They are more likely to buy into the process and are therefore more likely to feel some responsibility for supporting the CYP. Through the EP empowering those involved by identifying skills already present, consultees feel better able to support the CYP and feel more motivated.</w:t>
-      </w:r>
-    </w:p>
-    <w:p>
-      <w:pPr>
-        <w:pStyle w:val="BodyText"/>
-      </w:pPr>
-      <w:r>
-        <w:t xml:space="preserve">Buy-in was facilitated by the EP not taking an expert stance and creating a collaborative and sharing environment for the consultees to explore their thoughts.</w:t>
+        <w:t xml:space="preserve">it underpins all of the work that we do with schools. So I would say every school visit, team meetings, organisational level consultations, we would be applying the same psychologies, the same frameworks. (Interview 27)</w:t>
       </w:r>
     </w:p>
     <w:p>
       <w:pPr>
         <w:pStyle w:val="Heading4"/>
       </w:pPr>
-      <w:bookmarkStart w:id="57" w:name="intervention"/>
-      <w:r>
-        <w:t xml:space="preserve">Intervention</w:t>
-      </w:r>
-      <w:bookmarkEnd w:id="57"/>
-    </w:p>
-    <w:p>
-      <w:pPr>
-        <w:pStyle w:val="FirstParagraph"/>
-      </w:pPr>
-      <w:r>
-        <w:t xml:space="preserve">By creating a safe space for exploration and potential challenging, another key feature of consultation can happen: the consultation acting as an intervention itself. This can be done</w:t>
-      </w:r>
-    </w:p>
-    <w:p>
-      <w:pPr>
-        <w:pStyle w:val="BodyText"/>
-      </w:pPr>
-      <w:r>
-        <w:t xml:space="preserve">POTENTIALLY USE ELSEWHERE</w:t>
-      </w:r>
-      <w:r>
-        <w:t xml:space="preserve"> </w:t>
-      </w:r>
-      <w:r>
-        <w:t xml:space="preserve">The EP is gathering and summarising the ideas and saying,</w:t>
-      </w:r>
-      <w:r>
-        <w:t xml:space="preserve"> </w:t>
-      </w:r>
-      <w:r>
-        <w:t xml:space="preserve">‘</w:t>
-      </w:r>
-      <w:r>
-        <w:t xml:space="preserve">Given what we’ve discussed, and the ideas we’ve heard so far, what is going to make most sense for this young person and what’s going to make most difference</w:t>
-      </w:r>
-      <w:r>
-        <w:t xml:space="preserve">’</w:t>
-      </w:r>
-      <w:r>
-        <w:t xml:space="preserve">? And then it’s getting the ideas from the people. (Interview 27)</w:t>
-      </w:r>
-    </w:p>
-    <w:p>
-      <w:pPr>
-        <w:pStyle w:val="Heading4"/>
-      </w:pPr>
-      <w:bookmarkStart w:id="58" w:name="section"/>
-      <w:bookmarkEnd w:id="58"/>
+      <w:bookmarkStart w:id="81" w:name="section-5"/>
+      <w:bookmarkEnd w:id="81"/>
     </w:p>
     <w:p>
       <w:pPr>
         <w:pStyle w:val="Heading2"/>
       </w:pPr>
-      <w:bookmarkStart w:id="59" w:name="questionnaire-3"/>
+      <w:bookmarkStart w:id="82" w:name="questionnaire-3"/>
       <w:r>
         <w:t xml:space="preserve">3.2 Questionnaire</w:t>
       </w:r>
-      <w:bookmarkEnd w:id="59"/>
-    </w:p>
-    <w:p>
-      <w:pPr>
-        <w:pStyle w:val="FirstParagraph"/>
-      </w:pPr>
-      <w:r>
-        <w:t xml:space="preserve">68 EPs with a wide range of roles, including TEPs and Principal EPs, from all areas of the U.K. completed the questionnaire. Preliminary analysis of the data shows that joint school-parent consultations were one of the most frequently performed types of work prior to the lockdown, along with parent consultation, individual assessment, and training. Many stated they could no longer engage in most of their typical types of work, such as observation, individual assessment, and joint school-parent consultations. Most stated they found the changes</w:t>
-      </w:r>
-      <w:r>
-        <w:t xml:space="preserve"> </w:t>
-      </w:r>
-      <w:r>
-        <w:t xml:space="preserve">‘</w:t>
-      </w:r>
-      <w:r>
-        <w:t xml:space="preserve">very challenging</w:t>
-      </w:r>
-      <w:r>
-        <w:t xml:space="preserve">’</w:t>
-      </w:r>
-      <w:r>
-        <w:t xml:space="preserve">. A majority of respondents replaced face to face meetings with telephone calls and some replaced them with video calls. Some respondents stated they found it harder to elicit the views of CYP when working remotely.</w:t>
-      </w:r>
-    </w:p>
-    <w:p>
-      <w:pPr>
-        <w:pStyle w:val="Heading3"/>
-      </w:pPr>
-      <w:bookmarkStart w:id="60" w:name="qca"/>
-      <w:r>
-        <w:t xml:space="preserve">QCA</w:t>
-      </w:r>
-      <w:bookmarkEnd w:id="60"/>
+      <w:bookmarkEnd w:id="82"/>
+    </w:p>
+    <w:p>
+      <w:pPr>
+        <w:pStyle w:val="Heading2"/>
+      </w:pPr>
+      <w:bookmarkStart w:id="83" w:name="observations"/>
+      <w:r>
+        <w:t xml:space="preserve">Observations</w:t>
+      </w:r>
+      <w:bookmarkEnd w:id="83"/>
     </w:p>
     <w:p>
       <w:pPr>
@@ -3785,7 +4724,7 @@
                     </pic:cNvPicPr>
                   </pic:nvPicPr>
                   <pic:blipFill>
-                    <a:blip r:embed="rId61"/>
+                    <a:blip r:embed="rId84"/>
                     <a:stretch>
                       <a:fillRect/>
                     </a:stretch>
@@ -3827,7 +4766,7 @@
                     </pic:cNvPicPr>
                   </pic:nvPicPr>
                   <pic:blipFill>
-                    <a:blip r:embed="rId62"/>
+                    <a:blip r:embed="rId85"/>
                     <a:stretch>
                       <a:fillRect/>
                     </a:stretch>
@@ -3874,7 +4813,7 @@
                     </pic:cNvPicPr>
                   </pic:nvPicPr>
                   <pic:blipFill>
-                    <a:blip r:embed="rId63"/>
+                    <a:blip r:embed="rId86"/>
                     <a:stretch>
                       <a:fillRect/>
                     </a:stretch>
@@ -3916,7 +4855,7 @@
                     </pic:cNvPicPr>
                   </pic:nvPicPr>
                   <pic:blipFill>
-                    <a:blip r:embed="rId64"/>
+                    <a:blip r:embed="rId87"/>
                     <a:stretch>
                       <a:fillRect/>
                     </a:stretch>
@@ -3947,21 +4886,39 @@
       <w:pPr>
         <w:pStyle w:val="Heading1"/>
       </w:pPr>
-      <w:bookmarkStart w:id="65" w:name="appendices"/>
+      <w:bookmarkStart w:id="88" w:name="discussion"/>
+      <w:r>
+        <w:t xml:space="preserve">Discussion</w:t>
+      </w:r>
+      <w:bookmarkEnd w:id="88"/>
+    </w:p>
+    <w:p>
+      <w:pPr>
+        <w:pStyle w:val="FirstParagraph"/>
+      </w:pPr>
+      <w:r>
+        <w:t xml:space="preserve">Buy-in was facilitated by the EP not taking an expert stance and creating a collaborative and sharing environment for the consultees to explore their thoughts.</w:t>
+      </w:r>
+    </w:p>
+    <w:p>
+      <w:pPr>
+        <w:pStyle w:val="Heading1"/>
+      </w:pPr>
+      <w:bookmarkStart w:id="89" w:name="appendices"/>
       <w:r>
         <w:t xml:space="preserve">Appendices</w:t>
       </w:r>
-      <w:bookmarkEnd w:id="65"/>
+      <w:bookmarkEnd w:id="89"/>
     </w:p>
     <w:p>
       <w:pPr>
         <w:pStyle w:val="Heading2"/>
       </w:pPr>
-      <w:bookmarkStart w:id="66" w:name="appendix-1"/>
+      <w:bookmarkStart w:id="90" w:name="appendix-1"/>
       <w:r>
         <w:t xml:space="preserve">Appendix 1</w:t>
       </w:r>
-      <w:bookmarkEnd w:id="66"/>
+      <w:bookmarkEnd w:id="90"/>
     </w:p>
     <w:p>
       <w:pPr>
@@ -4207,11 +5164,11 @@
       <w:pPr>
         <w:pStyle w:val="Heading2"/>
       </w:pPr>
-      <w:bookmarkStart w:id="67" w:name="appendix-2"/>
+      <w:bookmarkStart w:id="91" w:name="appendix-2"/>
       <w:r>
         <w:t xml:space="preserve">Appendix 2</w:t>
       </w:r>
-      <w:bookmarkEnd w:id="67"/>
+      <w:bookmarkEnd w:id="91"/>
     </w:p>
     <w:tbl>
       <w:tblPr>
@@ -4627,11 +5584,11 @@
       <w:pPr>
         <w:pStyle w:val="Heading2"/>
       </w:pPr>
-      <w:bookmarkStart w:id="68" w:name="appendix-3"/>
+      <w:bookmarkStart w:id="92" w:name="appendix-3"/>
       <w:r>
         <w:t xml:space="preserve">Appendix 3</w:t>
       </w:r>
-      <w:bookmarkEnd w:id="68"/>
+      <w:bookmarkEnd w:id="92"/>
     </w:p>
     <w:tbl>
       <w:tblPr>
@@ -4783,11 +5740,11 @@
       <w:pPr>
         <w:pStyle w:val="Heading1"/>
       </w:pPr>
-      <w:bookmarkStart w:id="69" w:name="references"/>
+      <w:bookmarkStart w:id="93" w:name="references"/>
       <w:r>
         <w:t xml:space="preserve">References</w:t>
       </w:r>
-      <w:bookmarkEnd w:id="69"/>
+      <w:bookmarkEnd w:id="93"/>
     </w:p>
     <w:sectPr/>
   </w:body>

</xml_diff>

<commit_message>
I´ve switched to papaja so the references etc are apa7. I´ve created a spare papaja file until I can get it to fully knit, then I'll overwrite it into Thesis.Rmd (I should probably call it another name too).
</commit_message>
<xml_diff>
--- a/Thesis.docx
+++ b/Thesis.docx
@@ -8989,13 +8989,7 @@
         <w:t xml:space="preserve"> </w:t>
       </w:r>
       <w:r>
-        <w:t xml:space="preserve">then be combined to create two super themes: Internal factors and</w:t>
-      </w:r>
-      <w:r>
-        <w:t xml:space="preserve"> </w:t>
-      </w:r>
-      <w:r>
-        <w:t xml:space="preserve">External factors.</w:t>
+        <w:t xml:space="preserve">then be combined to create two super themes: Internal factors (features relating to things happening with a consultation) and External factors (features relating to things happening around a consultation).</w:t>
       </w:r>
     </w:p>
     <w:bookmarkStart w:id="59" w:name="buy-in"/>
@@ -9429,7 +9423,7 @@
           <w:iCs/>
           <w:i/>
         </w:rPr>
-        <w:t xml:space="preserve">It would always start with a question about what are your best hopes</w:t>
+        <w:t xml:space="preserve">…it would always start with a question about what are your best hopes</w:t>
       </w:r>
       <w:r>
         <w:rPr>
@@ -9509,7 +9503,7 @@
           <w:iCs/>
           <w:i/>
         </w:rPr>
-        <w:t xml:space="preserve">There is something that goes on often, not always, in the room when</w:t>
+        <w:t xml:space="preserve">…there is something that goes on often, not always, in the room when</w:t>
       </w:r>
       <w:r>
         <w:rPr>
@@ -9655,7 +9649,7 @@
           <w:iCs/>
           <w:i/>
         </w:rPr>
-        <w:t xml:space="preserve">Where I would like to think that their views, their knowledge, their</w:t>
+        <w:t xml:space="preserve">…where I would like to think that their views, their knowledge, their</w:t>
       </w:r>
       <w:r>
         <w:rPr>
@@ -9695,7 +9689,7 @@
           <w:iCs/>
           <w:i/>
         </w:rPr>
-        <w:t xml:space="preserve">Equal participation, you know, as far as possible, or that everybody</w:t>
+        <w:t xml:space="preserve">…equal participation, you know, as far as possible, or that everybody</w:t>
       </w:r>
       <w:r>
         <w:rPr>
@@ -9728,48 +9722,24 @@
     </w:p>
     <w:p>
       <w:pPr>
-        <w:pStyle w:val="BlockText"/>
-      </w:pPr>
-      <w:r>
-        <w:rPr>
-          <w:iCs/>
-          <w:i/>
-        </w:rPr>
+        <w:pStyle w:val="FirstParagraph"/>
+      </w:pPr>
+      <w:r>
         <w:t xml:space="preserve">This can help give power to those who may not typically have it in</w:t>
       </w:r>
       <w:r>
-        <w:rPr>
-          <w:iCs/>
-          <w:i/>
-        </w:rPr>
-        <w:t xml:space="preserve"> </w:t>
-      </w:r>
-      <w:r>
-        <w:rPr>
-          <w:iCs/>
-          <w:i/>
-        </w:rPr>
+        <w:t xml:space="preserve"> </w:t>
+      </w:r>
+      <w:r>
         <w:t xml:space="preserve">the school environment, thus helping create a more level playing field</w:t>
       </w:r>
       <w:r>
-        <w:rPr>
-          <w:iCs/>
-          <w:i/>
-        </w:rPr>
-        <w:t xml:space="preserve"> </w:t>
-      </w:r>
-      <w:r>
-        <w:rPr>
-          <w:iCs/>
-          <w:i/>
-        </w:rPr>
+        <w:t xml:space="preserve"> </w:t>
+      </w:r>
+      <w:r>
         <w:t xml:space="preserve">and therefore a more collaborative consultation:</w:t>
       </w:r>
       <w:r>
-        <w:rPr>
-          <w:iCs/>
-          <w:i/>
-        </w:rPr>
         <w:t xml:space="preserve"> </w:t>
       </w:r>
       <w:r>
@@ -9812,7 +9782,7 @@
           <w:iCs/>
           <w:i/>
         </w:rPr>
-        <w:t xml:space="preserve">as the same as, you know, a SENCO or a head teacher’s views but in</w:t>
+        <w:t xml:space="preserve">as the same as… a SENCO or a head teacher’s views but in</w:t>
       </w:r>
       <w:r>
         <w:rPr>
@@ -9836,17 +9806,9 @@
         <w:t xml:space="preserve">”</w:t>
       </w:r>
       <w:r>
-        <w:rPr>
-          <w:iCs/>
-          <w:i/>
-        </w:rPr>
-        <w:t xml:space="preserve"> </w:t>
-      </w:r>
-      <w:r>
-        <w:rPr>
-          <w:iCs/>
-          <w:i/>
-        </w:rPr>
+        <w:t xml:space="preserve"> </w:t>
+      </w:r>
+      <w:r>
         <w:t xml:space="preserve">(Interview 1)</w:t>
       </w:r>
     </w:p>
@@ -9925,7 +9887,7 @@
           <w:iCs/>
           <w:i/>
         </w:rPr>
-        <w:t xml:space="preserve">The psychologist trying to level power dynamics is a really key, a</w:t>
+        <w:t xml:space="preserve">…the psychologist trying to level power dynamics is a really key, a</w:t>
       </w:r>
       <w:r>
         <w:rPr>
@@ -9993,7 +9955,7 @@
           <w:iCs/>
           <w:i/>
         </w:rPr>
-        <w:t xml:space="preserve">Balance of people’s voices in the rooms. So, erm, making time for</w:t>
+        <w:t xml:space="preserve">…balance of people’s voices in the rooms. So, erm, making time for</w:t>
       </w:r>
       <w:r>
         <w:rPr>
@@ -10109,7 +10071,7 @@
           <w:iCs/>
           <w:i/>
         </w:rPr>
-        <w:t xml:space="preserve">Giving a space where people can listen to other people’s</w:t>
+        <w:t xml:space="preserve">…giving a space where people can listen to other people’s</w:t>
       </w:r>
       <w:r>
         <w:rPr>
@@ -10175,7 +10137,7 @@
           <w:iCs/>
           <w:i/>
         </w:rPr>
-        <w:t xml:space="preserve">Sometimes a kind of mediation role because it’s, we work in complex</w:t>
+        <w:t xml:space="preserve">…sometimes a kind of mediation role because… we work in complex</w:t>
       </w:r>
       <w:r>
         <w:rPr>
@@ -10257,35 +10219,21 @@
           <w:iCs/>
           <w:i/>
         </w:rPr>
-        <w:t xml:space="preserve">You try to do an online meeting, you lose the gesticulations, you</w:t>
-      </w:r>
-      <w:r>
-        <w:rPr>
-          <w:iCs/>
-          <w:i/>
-        </w:rPr>
-        <w:t xml:space="preserve"> </w:t>
-      </w:r>
-      <w:r>
-        <w:rPr>
-          <w:iCs/>
-          <w:i/>
-        </w:rPr>
-        <w:t xml:space="preserve">lose the, er, being able to point at things or being able to, you</w:t>
-      </w:r>
-      <w:r>
-        <w:rPr>
-          <w:iCs/>
-          <w:i/>
-        </w:rPr>
-        <w:t xml:space="preserve"> </w:t>
-      </w:r>
-      <w:r>
-        <w:rPr>
-          <w:iCs/>
-          <w:i/>
-        </w:rPr>
-        <w:t xml:space="preserve">know, look at their faces better and realise,</w:t>
+        <w:t xml:space="preserve">you try to do an online meeting, you lose the gesticulations, you</w:t>
+      </w:r>
+      <w:r>
+        <w:rPr>
+          <w:iCs/>
+          <w:i/>
+        </w:rPr>
+        <w:t xml:space="preserve"> </w:t>
+      </w:r>
+      <w:r>
+        <w:rPr>
+          <w:iCs/>
+          <w:i/>
+        </w:rPr>
+        <w:t xml:space="preserve">lose… being able to point at things or being able to… look at their faces better and realise,</w:t>
       </w:r>
       <w:r>
         <w:rPr>
@@ -10402,70 +10350,10 @@
     </w:p>
     <w:p>
       <w:pPr>
-        <w:pStyle w:val="BlockText"/>
-      </w:pPr>
-      <w:r>
-        <w:rPr>
-          <w:iCs/>
-          <w:i/>
-        </w:rPr>
-        <w:t xml:space="preserve">However, this was not universal. A few EPs found that using</w:t>
-      </w:r>
-      <w:r>
-        <w:rPr>
-          <w:iCs/>
-          <w:i/>
-        </w:rPr>
-        <w:t xml:space="preserve"> </w:t>
-      </w:r>
-      <w:r>
-        <w:rPr>
-          <w:iCs/>
-          <w:i/>
-        </w:rPr>
-        <w:t xml:space="preserve">technologically-mediated (tech) consultations did not lead to a</w:t>
-      </w:r>
-      <w:r>
-        <w:rPr>
-          <w:iCs/>
-          <w:i/>
-        </w:rPr>
-        <w:t xml:space="preserve"> </w:t>
-      </w:r>
-      <w:r>
-        <w:rPr>
-          <w:iCs/>
-          <w:i/>
-        </w:rPr>
-        <w:t xml:space="preserve">decrease in quality of the relationship. One EP experienced her</w:t>
-      </w:r>
-      <w:r>
-        <w:rPr>
-          <w:iCs/>
-          <w:i/>
-        </w:rPr>
-        <w:t xml:space="preserve"> </w:t>
-      </w:r>
-      <w:r>
-        <w:rPr>
-          <w:iCs/>
-          <w:i/>
-        </w:rPr>
-        <w:t xml:space="preserve">consultees asking for telephone consultations and that these were</w:t>
-      </w:r>
-      <w:r>
-        <w:rPr>
-          <w:iCs/>
-          <w:i/>
-        </w:rPr>
-        <w:t xml:space="preserve"> </w:t>
-      </w:r>
-      <w:r>
-        <w:rPr>
-          <w:iCs/>
-          <w:i/>
-        </w:rPr>
-        <w:t xml:space="preserve">effective. (Interview 1)</w:t>
+        <w:pStyle w:val="FirstParagraph"/>
+      </w:pPr>
+      <w:r>
+        <w:t xml:space="preserve">However, this was not universal. A few EPs found that using technologically-mediated (tech) consultations did not lead to a decrease in quality of the relationship. One EP experienced her consultees asking for telephone consultations and that these were effective (Interview 16).</w:t>
       </w:r>
     </w:p>
     <w:bookmarkEnd w:id="51"/>
@@ -10519,7 +10407,7 @@
           <w:iCs/>
           <w:i/>
         </w:rPr>
-        <w:t xml:space="preserve">Trust and credibility and shared mutual respect, I think are at the</w:t>
+        <w:t xml:space="preserve">…trust and credibility and shared mutual respect, I think are at the</w:t>
       </w:r>
       <w:r>
         <w:rPr>
@@ -10573,7 +10461,7 @@
           <w:iCs/>
           <w:i/>
         </w:rPr>
-        <w:t xml:space="preserve">Built up that trust and sense of safety, that it’s okay to express</w:t>
+        <w:t xml:space="preserve">…built up that trust and sense of safety, that it’s okay to express</w:t>
       </w:r>
       <w:r>
         <w:rPr>
@@ -10695,6 +10583,104 @@
       <w:r>
         <w:t xml:space="preserve">the home and school have broken down:</w:t>
       </w:r>
+      <w:r>
+        <w:t xml:space="preserve"> </w:t>
+      </w:r>
+      <w:r>
+        <w:rPr>
+          <w:iCs/>
+          <w:i/>
+        </w:rPr>
+        <w:t xml:space="preserve">"sometimes you have a breakdown between parents and the school… you can be a person in between, and try and get that working through that… which is… a key feature of consultation. (Interview 4)</w:t>
+      </w:r>
+    </w:p>
+    <w:p>
+      <w:pPr>
+        <w:pStyle w:val="BodyText"/>
+      </w:pPr>
+      <w:r>
+        <w:t xml:space="preserve">Several EPs talked about the importance of having a good relationship</w:t>
+      </w:r>
+      <w:r>
+        <w:t xml:space="preserve"> </w:t>
+      </w:r>
+      <w:r>
+        <w:t xml:space="preserve">with the school. A good relationship between the school (generally</w:t>
+      </w:r>
+      <w:r>
+        <w:t xml:space="preserve"> </w:t>
+      </w:r>
+      <w:r>
+        <w:t xml:space="preserve">understood to mean at least the SECNCos and potentially Senior</w:t>
+      </w:r>
+      <w:r>
+        <w:t xml:space="preserve"> </w:t>
+      </w:r>
+      <w:r>
+        <w:t xml:space="preserve">Leadership Team) helps consultation to be more effective:</w:t>
+      </w:r>
+      <w:r>
+        <w:t xml:space="preserve"> </w:t>
+      </w:r>
+      <w:r>
+        <w:rPr>
+          <w:iCs/>
+          <w:i/>
+        </w:rPr>
+        <w:t xml:space="preserve">"If it’s</w:t>
+      </w:r>
+      <w:r>
+        <w:rPr>
+          <w:iCs/>
+          <w:i/>
+        </w:rPr>
+        <w:t xml:space="preserve"> </w:t>
+      </w:r>
+      <w:r>
+        <w:rPr>
+          <w:iCs/>
+          <w:i/>
+        </w:rPr>
+        <w:t xml:space="preserve">going to be successful model in a school, I think the need is… time</w:t>
+      </w:r>
+      <w:r>
+        <w:rPr>
+          <w:iCs/>
+          <w:i/>
+        </w:rPr>
+        <w:t xml:space="preserve"> </w:t>
+      </w:r>
+      <w:r>
+        <w:rPr>
+          <w:iCs/>
+          <w:i/>
+        </w:rPr>
+        <w:t xml:space="preserve">for the EP to build a relationship with the school is important.</w:t>
+      </w:r>
+      <w:r>
+        <w:t xml:space="preserve"> </w:t>
+      </w:r>
+      <w:r>
+        <w:t xml:space="preserve">(Interview 23). The reason the relationship is crucial for improving</w:t>
+      </w:r>
+      <w:r>
+        <w:t xml:space="preserve"> </w:t>
+      </w:r>
+      <w:r>
+        <w:t xml:space="preserve">consultation is that when the EP has developed a good relationship with</w:t>
+      </w:r>
+      <w:r>
+        <w:t xml:space="preserve"> </w:t>
+      </w:r>
+      <w:r>
+        <w:t xml:space="preserve">the school and they are mutually supporting one another, it is easier to</w:t>
+      </w:r>
+      <w:r>
+        <w:t xml:space="preserve"> </w:t>
+      </w:r>
+      <w:r>
+        <w:t xml:space="preserve">create an environment which fosters collaboration:</w:t>
+      </w:r>
     </w:p>
     <w:p>
       <w:pPr>
@@ -10705,105 +10691,131 @@
           <w:iCs/>
           <w:i/>
         </w:rPr>
-        <w:t xml:space="preserve">Because if you don’t have that, you know, sometimes you have a</w:t>
-      </w:r>
-      <w:r>
-        <w:rPr>
-          <w:iCs/>
-          <w:i/>
-        </w:rPr>
-        <w:t xml:space="preserve"> </w:t>
-      </w:r>
-      <w:r>
-        <w:rPr>
-          <w:iCs/>
-          <w:i/>
-        </w:rPr>
-        <w:t xml:space="preserve">breakdown between parents and the school, the relationship, you know,</w:t>
-      </w:r>
-      <w:r>
-        <w:rPr>
-          <w:iCs/>
-          <w:i/>
-        </w:rPr>
-        <w:t xml:space="preserve"> </w:t>
-      </w:r>
-      <w:r>
-        <w:rPr>
-          <w:iCs/>
-          <w:i/>
-        </w:rPr>
-        <w:t xml:space="preserve">in a way that, you can be a person in between, and try and get that</w:t>
-      </w:r>
-      <w:r>
-        <w:rPr>
-          <w:iCs/>
-          <w:i/>
-        </w:rPr>
-        <w:t xml:space="preserve"> </w:t>
-      </w:r>
-      <w:r>
-        <w:rPr>
-          <w:iCs/>
-          <w:i/>
-        </w:rPr>
-        <w:t xml:space="preserve">working through that, erm, which is, you know, a key feature of</w:t>
-      </w:r>
-      <w:r>
-        <w:rPr>
-          <w:iCs/>
-          <w:i/>
-        </w:rPr>
-        <w:t xml:space="preserve"> </w:t>
-      </w:r>
-      <w:r>
-        <w:rPr>
-          <w:iCs/>
-          <w:i/>
-        </w:rPr>
-        <w:t xml:space="preserve">consultation, that, you know, you’re working in some difficult</w:t>
-      </w:r>
-      <w:r>
-        <w:rPr>
-          <w:iCs/>
-          <w:i/>
-        </w:rPr>
-        <w:t xml:space="preserve"> </w:t>
-      </w:r>
-      <w:r>
-        <w:rPr>
-          <w:iCs/>
-          <w:i/>
-        </w:rPr>
-        <w:t xml:space="preserve">situations, erm, and if there’s a breakdown, in the relationship</w:t>
-      </w:r>
-      <w:r>
-        <w:rPr>
-          <w:iCs/>
-          <w:i/>
-        </w:rPr>
-        <w:t xml:space="preserve"> </w:t>
-      </w:r>
-      <w:r>
-        <w:rPr>
-          <w:iCs/>
-          <w:i/>
-        </w:rPr>
-        <w:t xml:space="preserve">between both, erm, it’s a way of trying to bring it back together.</w:t>
-      </w:r>
-      <w:r>
-        <w:rPr>
-          <w:iCs/>
-          <w:i/>
-        </w:rPr>
-        <w:t xml:space="preserve"> </w:t>
-      </w:r>
-      <w:r>
-        <w:rPr>
-          <w:iCs/>
-          <w:i/>
-        </w:rPr>
-        <w:t xml:space="preserve">(Interview 4)</w:t>
+        <w:t xml:space="preserve">…when you know the school especially, and they’re supporting you in</w:t>
+      </w:r>
+      <w:r>
+        <w:rPr>
+          <w:iCs/>
+          <w:i/>
+        </w:rPr>
+        <w:t xml:space="preserve"> </w:t>
+      </w:r>
+      <w:r>
+        <w:rPr>
+          <w:iCs/>
+          <w:i/>
+        </w:rPr>
+        <w:t xml:space="preserve">supporting the parents and the staff to do that, then you see it a lot</w:t>
+      </w:r>
+      <w:r>
+        <w:rPr>
+          <w:iCs/>
+          <w:i/>
+        </w:rPr>
+        <w:t xml:space="preserve"> </w:t>
+      </w:r>
+      <w:r>
+        <w:rPr>
+          <w:iCs/>
+          <w:i/>
+        </w:rPr>
+        <w:t xml:space="preserve">more". (Interview 1)</w:t>
+      </w:r>
+    </w:p>
+    <w:p>
+      <w:pPr>
+        <w:pStyle w:val="BlockText"/>
+      </w:pPr>
+      <w:r>
+        <w:rPr>
+          <w:iCs/>
+          <w:i/>
+        </w:rPr>
+        <w:t xml:space="preserve">…schools are often hesitant to adopt consultation as the main method</w:t>
+      </w:r>
+      <w:r>
+        <w:rPr>
+          <w:iCs/>
+          <w:i/>
+        </w:rPr>
+        <w:t xml:space="preserve"> </w:t>
+      </w:r>
+      <w:r>
+        <w:rPr>
+          <w:iCs/>
+          <w:i/>
+        </w:rPr>
+        <w:t xml:space="preserve">of EP work: some of the SEN schools that I work with have a very rigid</w:t>
+      </w:r>
+      <w:r>
+        <w:rPr>
+          <w:iCs/>
+          <w:i/>
+        </w:rPr>
+        <w:t xml:space="preserve"> </w:t>
+      </w:r>
+      <w:r>
+        <w:rPr>
+          <w:iCs/>
+          <w:i/>
+        </w:rPr>
+        <w:t xml:space="preserve">way of seeing the EP role and what we do, and they’re, they’re view</w:t>
+      </w:r>
+      <w:r>
+        <w:rPr>
+          <w:iCs/>
+          <w:i/>
+        </w:rPr>
+        <w:t xml:space="preserve"> </w:t>
+      </w:r>
+      <w:r>
+        <w:rPr>
+          <w:iCs/>
+          <w:i/>
+        </w:rPr>
+        <w:t xml:space="preserve">is, more often than not, my role as an EP is to go in, do an</w:t>
+      </w:r>
+      <w:r>
+        <w:rPr>
+          <w:iCs/>
+          <w:i/>
+        </w:rPr>
+        <w:t xml:space="preserve"> </w:t>
+      </w:r>
+      <w:r>
+        <w:rPr>
+          <w:iCs/>
+          <w:i/>
+        </w:rPr>
+        <w:t xml:space="preserve">assessment, write a report, and that’s it. Er, so in those instances,</w:t>
+      </w:r>
+      <w:r>
+        <w:rPr>
+          <w:iCs/>
+          <w:i/>
+        </w:rPr>
+        <w:t xml:space="preserve"> </w:t>
+      </w:r>
+      <w:r>
+        <w:rPr>
+          <w:iCs/>
+          <w:i/>
+        </w:rPr>
+        <w:t xml:space="preserve">I find it much harder to sell consultation as a, as a model.</w:t>
+      </w:r>
+      <w:r>
+        <w:rPr>
+          <w:iCs/>
+          <w:i/>
+        </w:rPr>
+        <w:t xml:space="preserve"> </w:t>
+      </w:r>
+      <w:r>
+        <w:rPr>
+          <w:iCs/>
+          <w:i/>
+        </w:rPr>
+        <w:t xml:space="preserve">(Interview 11)</w:t>
       </w:r>
     </w:p>
     <w:p>
@@ -10811,87 +10823,19 @@
         <w:pStyle w:val="FirstParagraph"/>
       </w:pPr>
       <w:r>
-        <w:t xml:space="preserve">Several EPs talked about the importance of having a good relationship</w:t>
-      </w:r>
-      <w:r>
-        <w:t xml:space="preserve"> </w:t>
-      </w:r>
-      <w:r>
-        <w:t xml:space="preserve">with the school. A good relationship between the school (generally</w:t>
-      </w:r>
-      <w:r>
-        <w:t xml:space="preserve"> </w:t>
-      </w:r>
-      <w:r>
-        <w:t xml:space="preserve">understood to mean at least the SECNCos and potentially Senior</w:t>
-      </w:r>
-      <w:r>
-        <w:t xml:space="preserve"> </w:t>
-      </w:r>
-      <w:r>
-        <w:t xml:space="preserve">Leadership Team) helps consultation to be more effective:</w:t>
-      </w:r>
-      <w:r>
-        <w:t xml:space="preserve"> </w:t>
-      </w:r>
-      <w:r>
-        <w:rPr>
-          <w:iCs/>
-          <w:i/>
-        </w:rPr>
-        <w:t xml:space="preserve">"If it’s</w:t>
-      </w:r>
-      <w:r>
-        <w:rPr>
-          <w:iCs/>
-          <w:i/>
-        </w:rPr>
-        <w:t xml:space="preserve"> </w:t>
-      </w:r>
-      <w:r>
-        <w:rPr>
-          <w:iCs/>
-          <w:i/>
-        </w:rPr>
-        <w:t xml:space="preserve">going to be successful model in a school, I think the need is… time</w:t>
-      </w:r>
-      <w:r>
-        <w:rPr>
-          <w:iCs/>
-          <w:i/>
-        </w:rPr>
-        <w:t xml:space="preserve"> </w:t>
-      </w:r>
-      <w:r>
-        <w:rPr>
-          <w:iCs/>
-          <w:i/>
-        </w:rPr>
-        <w:t xml:space="preserve">for the EP to build a relationship with the school is important.</w:t>
-      </w:r>
-      <w:r>
-        <w:t xml:space="preserve"> </w:t>
-      </w:r>
-      <w:r>
-        <w:t xml:space="preserve">(Interview 23). The reason the relationship is crucial for improving</w:t>
-      </w:r>
-      <w:r>
-        <w:t xml:space="preserve"> </w:t>
-      </w:r>
-      <w:r>
-        <w:t xml:space="preserve">consultation is that when the EP has developed a good relationship with</w:t>
-      </w:r>
-      <w:r>
-        <w:t xml:space="preserve"> </w:t>
-      </w:r>
-      <w:r>
-        <w:t xml:space="preserve">the school and they are mutually supporting one another, it is easier to</w:t>
-      </w:r>
-      <w:r>
-        <w:t xml:space="preserve"> </w:t>
-      </w:r>
-      <w:r>
-        <w:t xml:space="preserve">create an environment which fosters collaboration:</w:t>
+        <w:t xml:space="preserve">However, several EPs spoke of using their relationship with the school</w:t>
+      </w:r>
+      <w:r>
+        <w:t xml:space="preserve"> </w:t>
+      </w:r>
+      <w:r>
+        <w:t xml:space="preserve">to change how they approach EP work and what the EP can do in the</w:t>
+      </w:r>
+      <w:r>
+        <w:t xml:space="preserve"> </w:t>
+      </w:r>
+      <w:r>
+        <w:t xml:space="preserve">school:</w:t>
       </w:r>
     </w:p>
     <w:p>
@@ -10903,163 +10847,7 @@
           <w:iCs/>
           <w:i/>
         </w:rPr>
-        <w:t xml:space="preserve">When you know the school especially, and they’re supporting you in</w:t>
-      </w:r>
-      <w:r>
-        <w:rPr>
-          <w:iCs/>
-          <w:i/>
-        </w:rPr>
-        <w:t xml:space="preserve"> </w:t>
-      </w:r>
-      <w:r>
-        <w:rPr>
-          <w:iCs/>
-          <w:i/>
-        </w:rPr>
-        <w:t xml:space="preserve">supporting the parents and the staff to do that, then you see it a lot</w:t>
-      </w:r>
-      <w:r>
-        <w:rPr>
-          <w:iCs/>
-          <w:i/>
-        </w:rPr>
-        <w:t xml:space="preserve"> </w:t>
-      </w:r>
-      <w:r>
-        <w:rPr>
-          <w:iCs/>
-          <w:i/>
-        </w:rPr>
-        <w:t xml:space="preserve">more". (Interview 1)</w:t>
-      </w:r>
-    </w:p>
-    <w:p>
-      <w:pPr>
-        <w:pStyle w:val="BlockText"/>
-      </w:pPr>
-      <w:r>
-        <w:rPr>
-          <w:iCs/>
-          <w:i/>
-        </w:rPr>
-        <w:t xml:space="preserve">Schools are often hesitant to adopt consultation as the main method</w:t>
-      </w:r>
-      <w:r>
-        <w:rPr>
-          <w:iCs/>
-          <w:i/>
-        </w:rPr>
-        <w:t xml:space="preserve"> </w:t>
-      </w:r>
-      <w:r>
-        <w:rPr>
-          <w:iCs/>
-          <w:i/>
-        </w:rPr>
-        <w:t xml:space="preserve">of EP work: some of the SEN schools that I work with have a very rigid</w:t>
-      </w:r>
-      <w:r>
-        <w:rPr>
-          <w:iCs/>
-          <w:i/>
-        </w:rPr>
-        <w:t xml:space="preserve"> </w:t>
-      </w:r>
-      <w:r>
-        <w:rPr>
-          <w:iCs/>
-          <w:i/>
-        </w:rPr>
-        <w:t xml:space="preserve">way of seeing the EP role and what we do, and they’re, they’re view</w:t>
-      </w:r>
-      <w:r>
-        <w:rPr>
-          <w:iCs/>
-          <w:i/>
-        </w:rPr>
-        <w:t xml:space="preserve"> </w:t>
-      </w:r>
-      <w:r>
-        <w:rPr>
-          <w:iCs/>
-          <w:i/>
-        </w:rPr>
-        <w:t xml:space="preserve">is, more often than not, my role as an EP is to go in, do an</w:t>
-      </w:r>
-      <w:r>
-        <w:rPr>
-          <w:iCs/>
-          <w:i/>
-        </w:rPr>
-        <w:t xml:space="preserve"> </w:t>
-      </w:r>
-      <w:r>
-        <w:rPr>
-          <w:iCs/>
-          <w:i/>
-        </w:rPr>
-        <w:t xml:space="preserve">assessment, write a report, and that’s it. Er, so in those instances,</w:t>
-      </w:r>
-      <w:r>
-        <w:rPr>
-          <w:iCs/>
-          <w:i/>
-        </w:rPr>
-        <w:t xml:space="preserve"> </w:t>
-      </w:r>
-      <w:r>
-        <w:rPr>
-          <w:iCs/>
-          <w:i/>
-        </w:rPr>
-        <w:t xml:space="preserve">I find it much harder to sell consultation as a, as a model.</w:t>
-      </w:r>
-      <w:r>
-        <w:rPr>
-          <w:iCs/>
-          <w:i/>
-        </w:rPr>
-        <w:t xml:space="preserve"> </w:t>
-      </w:r>
-      <w:r>
-        <w:rPr>
-          <w:iCs/>
-          <w:i/>
-        </w:rPr>
-        <w:t xml:space="preserve">(Interview 11)</w:t>
-      </w:r>
-    </w:p>
-    <w:p>
-      <w:pPr>
-        <w:pStyle w:val="FirstParagraph"/>
-      </w:pPr>
-      <w:r>
-        <w:t xml:space="preserve">However, several EPs spoke of using their relationship with the school</w:t>
-      </w:r>
-      <w:r>
-        <w:t xml:space="preserve"> </w:t>
-      </w:r>
-      <w:r>
-        <w:t xml:space="preserve">to change how they approach EP work and what the EP can do in the</w:t>
-      </w:r>
-      <w:r>
-        <w:t xml:space="preserve"> </w:t>
-      </w:r>
-      <w:r>
-        <w:t xml:space="preserve">school:</w:t>
-      </w:r>
-    </w:p>
-    <w:p>
-      <w:pPr>
-        <w:pStyle w:val="BlockText"/>
-      </w:pPr>
-      <w:r>
-        <w:rPr>
-          <w:iCs/>
-          <w:i/>
-        </w:rPr>
-        <w:t xml:space="preserve">Once you build a relationship with schools, and you’ve been working</w:t>
+        <w:t xml:space="preserve">…once you build a relationship with schools, and you’ve been working</w:t>
       </w:r>
       <w:r>
         <w:rPr>
@@ -11291,25 +11079,53 @@
         <w:pStyle w:val="BlockText"/>
       </w:pPr>
       <w:r>
-        <w:t xml:space="preserve">*Consultation, I think, is a, is a framework with the complexity that</w:t>
-      </w:r>
-      <w:r>
-        <w:t xml:space="preserve"> </w:t>
-      </w:r>
-      <w:r>
+        <w:rPr>
+          <w:iCs/>
+          <w:i/>
+        </w:rPr>
+        <w:t xml:space="preserve">…consultation, I think, is a, is a framework with the complexity that</w:t>
+      </w:r>
+      <w:r>
+        <w:rPr>
+          <w:iCs/>
+          <w:i/>
+        </w:rPr>
+        <w:t xml:space="preserve"> </w:t>
+      </w:r>
+      <w:r>
+        <w:rPr>
+          <w:iCs/>
+          <w:i/>
+        </w:rPr>
         <w:t xml:space="preserve">matches the complexity of the concerns that are being raised. Erm,</w:t>
       </w:r>
       <w:r>
-        <w:t xml:space="preserve"> </w:t>
-      </w:r>
-      <w:r>
+        <w:rPr>
+          <w:iCs/>
+          <w:i/>
+        </w:rPr>
+        <w:t xml:space="preserve"> </w:t>
+      </w:r>
+      <w:r>
+        <w:rPr>
+          <w:iCs/>
+          <w:i/>
+        </w:rPr>
         <w:t xml:space="preserve">we’re looking at concerns at an individual and a group and a systemic</w:t>
       </w:r>
       <w:r>
-        <w:t xml:space="preserve"> </w:t>
-      </w:r>
-      <w:r>
-        <w:t xml:space="preserve">level (Interview 21).</w:t>
+        <w:rPr>
+          <w:iCs/>
+          <w:i/>
+        </w:rPr>
+        <w:t xml:space="preserve"> </w:t>
+      </w:r>
+      <w:r>
+        <w:rPr>
+          <w:iCs/>
+          <w:i/>
+        </w:rPr>
+        <w:t xml:space="preserve">level. (Interview 21)</w:t>
       </w:r>
     </w:p>
     <w:p>
@@ -11317,13 +11133,25 @@
         <w:pStyle w:val="BlockText"/>
       </w:pPr>
       <w:r>
-        <w:t xml:space="preserve">*I don’t think you can be inclusive without using a consultative</w:t>
-      </w:r>
-      <w:r>
-        <w:t xml:space="preserve"> </w:t>
-      </w:r>
-      <w:r>
-        <w:t xml:space="preserve">model (Interview 25).</w:t>
+        <w:rPr>
+          <w:iCs/>
+          <w:i/>
+        </w:rPr>
+        <w:t xml:space="preserve">I don’t think you can be inclusive without using a consultative</w:t>
+      </w:r>
+      <w:r>
+        <w:rPr>
+          <w:iCs/>
+          <w:i/>
+        </w:rPr>
+        <w:t xml:space="preserve"> </w:t>
+      </w:r>
+      <w:r>
+        <w:rPr>
+          <w:iCs/>
+          <w:i/>
+        </w:rPr>
+        <w:t xml:space="preserve">model. (Interview 25)</w:t>
       </w:r>
     </w:p>
     <w:p>
@@ -11393,7 +11221,7 @@
         <w:t xml:space="preserve"> </w:t>
       </w:r>
       <w:r>
-        <w:t xml:space="preserve">prefer a more traditional style of assessing children and then writing a</w:t>
+        <w:t xml:space="preserve">prefer a more traditional style of assessing CYP and then writing a</w:t>
       </w:r>
       <w:r>
         <w:t xml:space="preserve"> </w:t>
@@ -11687,7 +11515,7 @@
           <w:iCs/>
           <w:i/>
         </w:rPr>
-        <w:t xml:space="preserve">If I could click my fingers and change something on a systemic level,</w:t>
+        <w:t xml:space="preserve">…if I could click my fingers and change something on a systemic level,</w:t>
       </w:r>
       <w:r>
         <w:rPr>
@@ -11967,7 +11795,7 @@
           <w:iCs/>
           <w:i/>
         </w:rPr>
-        <w:t xml:space="preserve">Most primary SENCOs are very open to whatever I suggest. And they’re</w:t>
+        <w:t xml:space="preserve">…most primary SENCOs are very open to whatever I suggest. And they’re</w:t>
       </w:r>
       <w:r>
         <w:rPr>
@@ -12085,7 +11913,7 @@
           <w:iCs/>
           <w:i/>
         </w:rPr>
-        <w:t xml:space="preserve">The associations that staff or parents can have of us as being, kind</w:t>
+        <w:t xml:space="preserve">…the associations that staff or parents can have of us as being, kind</w:t>
       </w:r>
       <w:r>
         <w:rPr>
@@ -12237,7 +12065,7 @@
           <w:iCs/>
           <w:i/>
         </w:rPr>
-        <w:t xml:space="preserve">If school are new to that way of working and they are used to having</w:t>
+        <w:t xml:space="preserve">…if school are new to that way of working and they are used to having</w:t>
       </w:r>
       <w:r>
         <w:rPr>
@@ -12340,6 +12168,312 @@
     </w:p>
     <w:p>
       <w:pPr>
+        <w:pStyle w:val="FirstParagraph"/>
+      </w:pPr>
+      <w:r>
+        <w:t xml:space="preserve">The consultee view of EPs also affected how receptive a school is to consultation because</w:t>
+      </w:r>
+      <w:r>
+        <w:t xml:space="preserve"> </w:t>
+      </w:r>
+      <w:r>
+        <w:rPr>
+          <w:iCs/>
+          <w:i/>
+        </w:rPr>
+        <w:t xml:space="preserve">“</w:t>
+      </w:r>
+      <w:r>
+        <w:rPr>
+          <w:iCs/>
+          <w:i/>
+        </w:rPr>
+        <w:t xml:space="preserve">it very much comes down to the school’s view of my role</w:t>
+      </w:r>
+      <w:r>
+        <w:rPr>
+          <w:iCs/>
+          <w:i/>
+        </w:rPr>
+        <w:t xml:space="preserve">”</w:t>
+      </w:r>
+      <w:r>
+        <w:t xml:space="preserve"> </w:t>
+      </w:r>
+      <w:r>
+        <w:t xml:space="preserve">(Interview 14). Several EPs talked about wanting to change the views of the consultees in the consultation. ***</w:t>
+      </w:r>
+    </w:p>
+    <w:p>
+      <w:pPr>
+        <w:pStyle w:val="BodyText"/>
+      </w:pPr>
+      <w:r>
+        <w:t xml:space="preserve">How the consultees view the EP can be changed in the consultation</w:t>
+      </w:r>
+      <w:r>
+        <w:t xml:space="preserve"> </w:t>
+      </w:r>
+      <w:r>
+        <w:t xml:space="preserve">itself:</w:t>
+      </w:r>
+      <w:r>
+        <w:t xml:space="preserve"> </w:t>
+      </w:r>
+      <w:r>
+        <w:rPr>
+          <w:iCs/>
+          <w:i/>
+        </w:rPr>
+        <w:t xml:space="preserve">“</w:t>
+      </w:r>
+      <w:r>
+        <w:rPr>
+          <w:iCs/>
+          <w:i/>
+        </w:rPr>
+        <w:t xml:space="preserve">You’re modelling how psychologists think… they might think a</w:t>
+      </w:r>
+      <w:r>
+        <w:rPr>
+          <w:iCs/>
+          <w:i/>
+        </w:rPr>
+        <w:t xml:space="preserve"> </w:t>
+      </w:r>
+      <w:r>
+        <w:rPr>
+          <w:iCs/>
+          <w:i/>
+        </w:rPr>
+        <w:t xml:space="preserve">psychologist is on a pedestal or whatever, but you’re modelling that</w:t>
+      </w:r>
+      <w:r>
+        <w:rPr>
+          <w:iCs/>
+          <w:i/>
+        </w:rPr>
+        <w:t xml:space="preserve"> </w:t>
+      </w:r>
+      <w:r>
+        <w:rPr>
+          <w:iCs/>
+          <w:i/>
+        </w:rPr>
+        <w:t xml:space="preserve">psychologists are like everybody else</w:t>
+      </w:r>
+      <w:r>
+        <w:rPr>
+          <w:iCs/>
+          <w:i/>
+        </w:rPr>
+        <w:t xml:space="preserve">”</w:t>
+      </w:r>
+      <w:r>
+        <w:t xml:space="preserve"> </w:t>
+      </w:r>
+      <w:r>
+        <w:t xml:space="preserve">(Interview 7). To help level</w:t>
+      </w:r>
+      <w:r>
+        <w:t xml:space="preserve"> </w:t>
+      </w:r>
+      <w:r>
+        <w:t xml:space="preserve">this power dynamic, EPs often try to present themselves as not having a</w:t>
+      </w:r>
+      <w:r>
+        <w:t xml:space="preserve"> </w:t>
+      </w:r>
+      <w:r>
+        <w:t xml:space="preserve">privileged position, as some interviewees talked about</w:t>
+      </w:r>
+      <w:r>
+        <w:t xml:space="preserve"> </w:t>
+      </w:r>
+      <w:r>
+        <w:rPr>
+          <w:iCs/>
+          <w:i/>
+        </w:rPr>
+        <w:t xml:space="preserve">“</w:t>
+      </w:r>
+      <w:r>
+        <w:rPr>
+          <w:iCs/>
+          <w:i/>
+        </w:rPr>
+        <w:t xml:space="preserve">not putting</w:t>
+      </w:r>
+      <w:r>
+        <w:rPr>
+          <w:iCs/>
+          <w:i/>
+        </w:rPr>
+        <w:t xml:space="preserve"> </w:t>
+      </w:r>
+      <w:r>
+        <w:rPr>
+          <w:iCs/>
+          <w:i/>
+        </w:rPr>
+        <w:t xml:space="preserve">themselves in an expert position</w:t>
+      </w:r>
+      <w:r>
+        <w:rPr>
+          <w:iCs/>
+          <w:i/>
+        </w:rPr>
+        <w:t xml:space="preserve">”</w:t>
+      </w:r>
+      <w:r>
+        <w:t xml:space="preserve"> </w:t>
+      </w:r>
+      <w:r>
+        <w:t xml:space="preserve">(Interview 27). This is because</w:t>
+      </w:r>
+      <w:r>
+        <w:t xml:space="preserve"> </w:t>
+      </w:r>
+      <w:r>
+        <w:rPr>
+          <w:iCs/>
+          <w:i/>
+        </w:rPr>
+        <w:t xml:space="preserve">“</w:t>
+      </w:r>
+      <w:r>
+        <w:rPr>
+          <w:iCs/>
+          <w:i/>
+        </w:rPr>
+        <w:t xml:space="preserve">It’s the process of discussion itself, erm, that leads to, kind of,</w:t>
+      </w:r>
+      <w:r>
+        <w:rPr>
+          <w:iCs/>
+          <w:i/>
+        </w:rPr>
+        <w:t xml:space="preserve"> </w:t>
+      </w:r>
+      <w:r>
+        <w:rPr>
+          <w:iCs/>
+          <w:i/>
+        </w:rPr>
+        <w:t xml:space="preserve">outcomes, rather than taking on an expert model.</w:t>
+      </w:r>
+      <w:r>
+        <w:rPr>
+          <w:iCs/>
+          <w:i/>
+        </w:rPr>
+        <w:t xml:space="preserve">”</w:t>
+      </w:r>
+      <w:r>
+        <w:t xml:space="preserve"> </w:t>
+      </w:r>
+      <w:r>
+        <w:t xml:space="preserve">(Interview 14).</w:t>
+      </w:r>
+      <w:r>
+        <w:t xml:space="preserve"> </w:t>
+      </w:r>
+      <w:r>
+        <w:t xml:space="preserve">However, a few EPs pushed back against the framing of the EPs non-expert</w:t>
+      </w:r>
+      <w:r>
+        <w:t xml:space="preserve"> </w:t>
+      </w:r>
+      <w:r>
+        <w:t xml:space="preserve">stance as it can be counter-productive:</w:t>
+      </w:r>
+      <w:r>
+        <w:t xml:space="preserve"> </w:t>
+      </w:r>
+      <w:r>
+        <w:rPr>
+          <w:iCs/>
+          <w:i/>
+        </w:rPr>
+        <w:t xml:space="preserve">“</w:t>
+      </w:r>
+      <w:r>
+        <w:rPr>
+          <w:iCs/>
+          <w:i/>
+        </w:rPr>
+        <w:t xml:space="preserve">I think, erm, sometimes EPs</w:t>
+      </w:r>
+      <w:r>
+        <w:rPr>
+          <w:iCs/>
+          <w:i/>
+        </w:rPr>
+        <w:t xml:space="preserve"> </w:t>
+      </w:r>
+      <w:r>
+        <w:rPr>
+          <w:iCs/>
+          <w:i/>
+        </w:rPr>
+        <w:t xml:space="preserve">can go too far the other way in not being the expert… it’s a little</w:t>
+      </w:r>
+      <w:r>
+        <w:rPr>
+          <w:iCs/>
+          <w:i/>
+        </w:rPr>
+        <w:t xml:space="preserve"> </w:t>
+      </w:r>
+      <w:r>
+        <w:rPr>
+          <w:iCs/>
+          <w:i/>
+        </w:rPr>
+        <w:t xml:space="preserve">bit disingenuous, because sometimes we’ve got a lot of good ideas to</w:t>
+      </w:r>
+      <w:r>
+        <w:rPr>
+          <w:iCs/>
+          <w:i/>
+        </w:rPr>
+        <w:t xml:space="preserve"> </w:t>
+      </w:r>
+      <w:r>
+        <w:rPr>
+          <w:iCs/>
+          <w:i/>
+        </w:rPr>
+        <w:t xml:space="preserve">offer</w:t>
+      </w:r>
+      <w:r>
+        <w:rPr>
+          <w:iCs/>
+          <w:i/>
+        </w:rPr>
+        <w:t xml:space="preserve">”</w:t>
+      </w:r>
+      <w:r>
+        <w:t xml:space="preserve"> </w:t>
+      </w:r>
+      <w:r>
+        <w:t xml:space="preserve">(Interview 27). How strongly they take on the role of the expert</w:t>
+      </w:r>
+      <w:r>
+        <w:t xml:space="preserve"> </w:t>
+      </w:r>
+      <w:r>
+        <w:t xml:space="preserve">was independent of the importance of most EPs placed on being empathetic</w:t>
+      </w:r>
+      <w:r>
+        <w:t xml:space="preserve"> </w:t>
+      </w:r>
+      <w:r>
+        <w:t xml:space="preserve">and supportive:</w:t>
+      </w:r>
+    </w:p>
+    <w:p>
+      <w:pPr>
         <w:pStyle w:val="BlockText"/>
       </w:pPr>
       <w:r>
@@ -12347,343 +12481,7 @@
           <w:iCs/>
           <w:i/>
         </w:rPr>
-        <w:t xml:space="preserve">How receptive a school is to consultation as a way of working</w:t>
-      </w:r>
-      <w:r>
-        <w:rPr>
-          <w:iCs/>
-          <w:i/>
-        </w:rPr>
-        <w:t xml:space="preserve"> </w:t>
-      </w:r>
-      <w:r>
-        <w:rPr>
-          <w:iCs/>
-          <w:i/>
-        </w:rPr>
-        <w:t xml:space="preserve">“</w:t>
-      </w:r>
-      <w:r>
-        <w:rPr>
-          <w:iCs/>
-          <w:i/>
-        </w:rPr>
-        <w:t xml:space="preserve">very</w:t>
-      </w:r>
-      <w:r>
-        <w:rPr>
-          <w:iCs/>
-          <w:i/>
-        </w:rPr>
-        <w:t xml:space="preserve"> </w:t>
-      </w:r>
-      <w:r>
-        <w:rPr>
-          <w:iCs/>
-          <w:i/>
-        </w:rPr>
-        <w:t xml:space="preserve">much comes down to the school’s view of my role.</w:t>
-      </w:r>
-      <w:r>
-        <w:rPr>
-          <w:iCs/>
-          <w:i/>
-        </w:rPr>
-        <w:t xml:space="preserve">”</w:t>
-      </w:r>
-      <w:r>
-        <w:rPr>
-          <w:iCs/>
-          <w:i/>
-        </w:rPr>
-        <w:t xml:space="preserve"> </w:t>
-      </w:r>
-      <w:r>
-        <w:rPr>
-          <w:iCs/>
-          <w:i/>
-        </w:rPr>
-        <w:t xml:space="preserve">(Interview 14)</w:t>
-      </w:r>
-    </w:p>
-    <w:p>
-      <w:pPr>
-        <w:pStyle w:val="FirstParagraph"/>
-      </w:pPr>
-      <w:r>
-        <w:t xml:space="preserve">How the consultees view the EP can be changed in the consultation</w:t>
-      </w:r>
-      <w:r>
-        <w:t xml:space="preserve"> </w:t>
-      </w:r>
-      <w:r>
-        <w:t xml:space="preserve">itself:</w:t>
-      </w:r>
-      <w:r>
-        <w:t xml:space="preserve"> </w:t>
-      </w:r>
-      <w:r>
-        <w:rPr>
-          <w:iCs/>
-          <w:i/>
-        </w:rPr>
-        <w:t xml:space="preserve">“</w:t>
-      </w:r>
-      <w:r>
-        <w:rPr>
-          <w:iCs/>
-          <w:i/>
-        </w:rPr>
-        <w:t xml:space="preserve">You’re modelling how psychologists think… they might think a</w:t>
-      </w:r>
-      <w:r>
-        <w:rPr>
-          <w:iCs/>
-          <w:i/>
-        </w:rPr>
-        <w:t xml:space="preserve"> </w:t>
-      </w:r>
-      <w:r>
-        <w:rPr>
-          <w:iCs/>
-          <w:i/>
-        </w:rPr>
-        <w:t xml:space="preserve">psychologist is on a pedestal or whatever, but you’re modelling that</w:t>
-      </w:r>
-      <w:r>
-        <w:rPr>
-          <w:iCs/>
-          <w:i/>
-        </w:rPr>
-        <w:t xml:space="preserve"> </w:t>
-      </w:r>
-      <w:r>
-        <w:rPr>
-          <w:iCs/>
-          <w:i/>
-        </w:rPr>
-        <w:t xml:space="preserve">psychologists are like everybody else</w:t>
-      </w:r>
-      <w:r>
-        <w:rPr>
-          <w:iCs/>
-          <w:i/>
-        </w:rPr>
-        <w:t xml:space="preserve">”</w:t>
-      </w:r>
-      <w:r>
-        <w:t xml:space="preserve"> </w:t>
-      </w:r>
-      <w:r>
-        <w:t xml:space="preserve">(Interview 7). To help level</w:t>
-      </w:r>
-      <w:r>
-        <w:t xml:space="preserve"> </w:t>
-      </w:r>
-      <w:r>
-        <w:t xml:space="preserve">this power dynamic, EPs often try to present themselves as not having a</w:t>
-      </w:r>
-      <w:r>
-        <w:t xml:space="preserve"> </w:t>
-      </w:r>
-      <w:r>
-        <w:t xml:space="preserve">privileged position, as some interviewees talked about</w:t>
-      </w:r>
-      <w:r>
-        <w:t xml:space="preserve"> </w:t>
-      </w:r>
-      <w:r>
-        <w:rPr>
-          <w:iCs/>
-          <w:i/>
-        </w:rPr>
-        <w:t xml:space="preserve">“</w:t>
-      </w:r>
-      <w:r>
-        <w:rPr>
-          <w:iCs/>
-          <w:i/>
-        </w:rPr>
-        <w:t xml:space="preserve">not putting</w:t>
-      </w:r>
-      <w:r>
-        <w:rPr>
-          <w:iCs/>
-          <w:i/>
-        </w:rPr>
-        <w:t xml:space="preserve"> </w:t>
-      </w:r>
-      <w:r>
-        <w:rPr>
-          <w:iCs/>
-          <w:i/>
-        </w:rPr>
-        <w:t xml:space="preserve">themselves in an expert position</w:t>
-      </w:r>
-      <w:r>
-        <w:rPr>
-          <w:iCs/>
-          <w:i/>
-        </w:rPr>
-        <w:t xml:space="preserve">”</w:t>
-      </w:r>
-      <w:r>
-        <w:t xml:space="preserve"> </w:t>
-      </w:r>
-      <w:r>
-        <w:t xml:space="preserve">(Interview 27). This is because</w:t>
-      </w:r>
-      <w:r>
-        <w:t xml:space="preserve"> </w:t>
-      </w:r>
-      <w:r>
-        <w:rPr>
-          <w:iCs/>
-          <w:i/>
-        </w:rPr>
-        <w:t xml:space="preserve">“</w:t>
-      </w:r>
-      <w:r>
-        <w:rPr>
-          <w:iCs/>
-          <w:i/>
-        </w:rPr>
-        <w:t xml:space="preserve">It’s the process of discussion itself, erm, that leads to, kind of,</w:t>
-      </w:r>
-      <w:r>
-        <w:rPr>
-          <w:iCs/>
-          <w:i/>
-        </w:rPr>
-        <w:t xml:space="preserve"> </w:t>
-      </w:r>
-      <w:r>
-        <w:rPr>
-          <w:iCs/>
-          <w:i/>
-        </w:rPr>
-        <w:t xml:space="preserve">outcomes, rather than taking on an expert model.</w:t>
-      </w:r>
-      <w:r>
-        <w:rPr>
-          <w:iCs/>
-          <w:i/>
-        </w:rPr>
-        <w:t xml:space="preserve">”</w:t>
-      </w:r>
-      <w:r>
-        <w:t xml:space="preserve"> </w:t>
-      </w:r>
-      <w:r>
-        <w:t xml:space="preserve">(Interview 14).</w:t>
-      </w:r>
-      <w:r>
-        <w:t xml:space="preserve"> </w:t>
-      </w:r>
-      <w:r>
-        <w:t xml:space="preserve">However, a few EPs pushed back against the framing of the EPs non-expert</w:t>
-      </w:r>
-      <w:r>
-        <w:t xml:space="preserve"> </w:t>
-      </w:r>
-      <w:r>
-        <w:t xml:space="preserve">stance as it can be counter-productive:</w:t>
-      </w:r>
-      <w:r>
-        <w:t xml:space="preserve"> </w:t>
-      </w:r>
-      <w:r>
-        <w:rPr>
-          <w:iCs/>
-          <w:i/>
-        </w:rPr>
-        <w:t xml:space="preserve">“</w:t>
-      </w:r>
-      <w:r>
-        <w:rPr>
-          <w:iCs/>
-          <w:i/>
-        </w:rPr>
-        <w:t xml:space="preserve">I think, erm, sometimes EPs</w:t>
-      </w:r>
-      <w:r>
-        <w:rPr>
-          <w:iCs/>
-          <w:i/>
-        </w:rPr>
-        <w:t xml:space="preserve"> </w:t>
-      </w:r>
-      <w:r>
-        <w:rPr>
-          <w:iCs/>
-          <w:i/>
-        </w:rPr>
-        <w:t xml:space="preserve">can go too far the other way in not being the expert… it’s a little</w:t>
-      </w:r>
-      <w:r>
-        <w:rPr>
-          <w:iCs/>
-          <w:i/>
-        </w:rPr>
-        <w:t xml:space="preserve"> </w:t>
-      </w:r>
-      <w:r>
-        <w:rPr>
-          <w:iCs/>
-          <w:i/>
-        </w:rPr>
-        <w:t xml:space="preserve">bit disingenuous, because sometimes we’ve got a lot of good ideas to</w:t>
-      </w:r>
-      <w:r>
-        <w:rPr>
-          <w:iCs/>
-          <w:i/>
-        </w:rPr>
-        <w:t xml:space="preserve"> </w:t>
-      </w:r>
-      <w:r>
-        <w:rPr>
-          <w:iCs/>
-          <w:i/>
-        </w:rPr>
-        <w:t xml:space="preserve">offer</w:t>
-      </w:r>
-      <w:r>
-        <w:rPr>
-          <w:iCs/>
-          <w:i/>
-        </w:rPr>
-        <w:t xml:space="preserve">”</w:t>
-      </w:r>
-      <w:r>
-        <w:t xml:space="preserve"> </w:t>
-      </w:r>
-      <w:r>
-        <w:t xml:space="preserve">(Interview 27). How strongly they take on the role of the expert</w:t>
-      </w:r>
-      <w:r>
-        <w:t xml:space="preserve"> </w:t>
-      </w:r>
-      <w:r>
-        <w:t xml:space="preserve">was independent of the importance of most EPs placed on being empathetic</w:t>
-      </w:r>
-      <w:r>
-        <w:t xml:space="preserve"> </w:t>
-      </w:r>
-      <w:r>
-        <w:t xml:space="preserve">and supportive:</w:t>
-      </w:r>
-    </w:p>
-    <w:p>
-      <w:pPr>
-        <w:pStyle w:val="BlockText"/>
-      </w:pPr>
-      <w:r>
-        <w:rPr>
-          <w:iCs/>
-          <w:i/>
-        </w:rPr>
-        <w:t xml:space="preserve">You’re in the situation as a human being, but also trying to be a</w:t>
+        <w:t xml:space="preserve">…you’re in the situation as a human being, but also trying to be a</w:t>
       </w:r>
       <w:r>
         <w:rPr>
@@ -12815,7 +12613,7 @@
           <w:iCs/>
           <w:i/>
         </w:rPr>
-        <w:t xml:space="preserve">The effectiveness is because of engagement, critical thinking process</w:t>
+        <w:t xml:space="preserve">…the effectiveness is because of engagement, critical thinking process</w:t>
       </w:r>
       <w:r>
         <w:rPr>
@@ -12855,7 +12653,7 @@
           <w:iCs/>
           <w:i/>
         </w:rPr>
-        <w:t xml:space="preserve">At the same time, to know that the reason that everyone is around the</w:t>
+        <w:t xml:space="preserve">…at the same time, to know that the reason that everyone is around the</w:t>
       </w:r>
       <w:r>
         <w:rPr>
@@ -12937,7 +12735,7 @@
           <w:iCs/>
           <w:i/>
         </w:rPr>
-        <w:t xml:space="preserve">Just general engagement from either the parents or school, and the</w:t>
+        <w:t xml:space="preserve">…just general engagement from either the parents or school, and the</w:t>
       </w:r>
       <w:r>
         <w:rPr>
@@ -13019,7 +12817,7 @@
           <w:iCs/>
           <w:i/>
         </w:rPr>
-        <w:t xml:space="preserve">When people are active participants in a process, any process, they</w:t>
+        <w:t xml:space="preserve">…when people are active participants in a process, any process, they</w:t>
       </w:r>
       <w:r>
         <w:rPr>
@@ -13073,7 +12871,7 @@
           <w:iCs/>
           <w:i/>
         </w:rPr>
-        <w:t xml:space="preserve">They retain some sense of ownership and some, er, sense of</w:t>
+        <w:t xml:space="preserve">…they retain some sense of ownership and some, er, sense of</w:t>
       </w:r>
       <w:r>
         <w:rPr>
@@ -13099,7 +12897,7 @@
           <w:iCs/>
           <w:i/>
         </w:rPr>
-        <w:t xml:space="preserve">The point of that conversation is to leave something behind for the</w:t>
+        <w:t xml:space="preserve">…the point of that conversation is to leave something behind for the</w:t>
       </w:r>
       <w:r>
         <w:rPr>
@@ -13217,7 +13015,7 @@
           <w:iCs/>
           <w:i/>
         </w:rPr>
-        <w:t xml:space="preserve">It also allows for reality, so if you’ve, you know, hopefully you’re</w:t>
+        <w:t xml:space="preserve">…it also allows for reality, so if you’ve, you know, hopefully you’re</w:t>
       </w:r>
       <w:r>
         <w:rPr>
@@ -13341,7 +13139,7 @@
           <w:iCs/>
           <w:i/>
         </w:rPr>
-        <w:t xml:space="preserve">The feedback we get from parents that things are very grounded in</w:t>
+        <w:t xml:space="preserve">…the feedback we get from parents that things are very grounded in</w:t>
       </w:r>
       <w:r>
         <w:rPr>
@@ -13769,7 +13567,7 @@
           <w:iCs/>
           <w:i/>
         </w:rPr>
-        <w:t xml:space="preserve">For me, the models of psychology are the number one priority, they</w:t>
+        <w:t xml:space="preserve">…for me, the models of psychology are the number one priority, they</w:t>
       </w:r>
       <w:r>
         <w:rPr>
@@ -13887,7 +13685,7 @@
           <w:iCs/>
           <w:i/>
         </w:rPr>
-        <w:t xml:space="preserve">Getting an idea of what their main concerns are because when it feels</w:t>
+        <w:t xml:space="preserve">…getting an idea of what their main concerns are because when it feels</w:t>
       </w:r>
       <w:r>
         <w:rPr>
@@ -14347,7 +14145,7 @@
           <w:iCs/>
           <w:i/>
         </w:rPr>
-        <w:t xml:space="preserve">Building all those principles of, yes, psychology that we’re trained</w:t>
+        <w:t xml:space="preserve">…building all those principles of, yes, psychology that we’re trained</w:t>
       </w:r>
       <w:r>
         <w:rPr>
@@ -14373,7 +14171,7 @@
           <w:iCs/>
           <w:i/>
         </w:rPr>
-        <w:t xml:space="preserve">Finding out about other contexts when it was similar and other</w:t>
+        <w:t xml:space="preserve">…finding out about other contexts when it was similar and other</w:t>
       </w:r>
       <w:r>
         <w:rPr>
@@ -14609,7 +14407,7 @@
           <w:iCs/>
           <w:i/>
         </w:rPr>
-        <w:t xml:space="preserve">It might be nice within models that we have with schools, if there’s</w:t>
+        <w:t xml:space="preserve">…it might be nice within models that we have with schools, if there’s</w:t>
       </w:r>
       <w:r>
         <w:rPr>
@@ -14691,7 +14489,7 @@
           <w:iCs/>
           <w:i/>
         </w:rPr>
-        <w:t xml:space="preserve">to again, sort of, revisit what we’ve discussed in the first session,</w:t>
+        <w:t xml:space="preserve">to… revisit what we’ve discussed in the first session,</w:t>
       </w:r>
       <w:r>
         <w:rPr>
@@ -14903,7 +14701,7 @@
           <w:iCs/>
           <w:i/>
         </w:rPr>
-        <w:t xml:space="preserve">Peer supervision is really helpful in terms of, er, helping your</w:t>
+        <w:t xml:space="preserve">…peer supervision is really helpful in terms of, er, helping your</w:t>
       </w:r>
       <w:r>
         <w:rPr>
@@ -15793,7 +15591,7 @@
           <w:iCs/>
           <w:i/>
         </w:rPr>
-        <w:t xml:space="preserve">Being aware of what’s going on in the discussion and what the</w:t>
+        <w:t xml:space="preserve">…being aware of what’s going on in the discussion and what the</w:t>
       </w:r>
       <w:r>
         <w:rPr>
@@ -15835,7 +15633,7 @@
           <w:iCs/>
           <w:i/>
         </w:rPr>
-        <w:t xml:space="preserve">might be looking for empathy, erm, and understanding, so very much</w:t>
+        <w:t xml:space="preserve">might be looking for empathy… and understanding, so very much</w:t>
       </w:r>
       <w:r>
         <w:rPr>
@@ -15863,21 +15661,7 @@
           <w:iCs/>
           <w:i/>
         </w:rPr>
-        <w:t xml:space="preserve">things on. So trying to be aware, it’s very much that, sort of,</w:t>
-      </w:r>
-      <w:r>
-        <w:rPr>
-          <w:iCs/>
-          <w:i/>
-        </w:rPr>
-        <w:t xml:space="preserve"> </w:t>
-      </w:r>
-      <w:r>
-        <w:rPr>
-          <w:iCs/>
-          <w:i/>
-        </w:rPr>
-        <w:t xml:space="preserve">discourse analysis, try to be aware of what the function of their use</w:t>
+        <w:t xml:space="preserve">things on. So trying to be aware… of what the function of their use</w:t>
       </w:r>
       <w:r>
         <w:rPr>
@@ -16601,7 +16385,7 @@
           <w:iCs/>
           <w:i/>
         </w:rPr>
-        <w:t xml:space="preserve">impact of a consultation can really vary. And I don’t know, I don’t</w:t>
+        <w:t xml:space="preserve">impact of a consultation can really vary. And… I don’t</w:t>
       </w:r>
       <w:r>
         <w:rPr>
@@ -16685,7 +16469,7 @@
           <w:iCs/>
           <w:i/>
         </w:rPr>
-        <w:t xml:space="preserve">time, allows for a flexibility. So, you know, sometimes halfway</w:t>
+        <w:t xml:space="preserve">time, allows for a flexibility. So… sometimes halfway</w:t>
       </w:r>
       <w:r>
         <w:rPr>
@@ -16713,21 +16497,7 @@
           <w:iCs/>
           <w:i/>
         </w:rPr>
-        <w:t xml:space="preserve">crucial and up until now completely unknown, and you can change tack.</w:t>
-      </w:r>
-      <w:r>
-        <w:rPr>
-          <w:iCs/>
-          <w:i/>
-        </w:rPr>
-        <w:t xml:space="preserve"> </w:t>
-      </w:r>
-      <w:r>
-        <w:rPr>
-          <w:iCs/>
-          <w:i/>
-        </w:rPr>
-        <w:t xml:space="preserve">You can do something different. (Interview 2)</w:t>
+        <w:t xml:space="preserve">crucial and up until now completely unknown, and you can change tack. (Interview 2)</w:t>
       </w:r>
     </w:p>
     <w:bookmarkEnd w:id="72"/>
@@ -16861,7 +16631,7 @@
         <w:t xml:space="preserve"> </w:t>
       </w:r>
       <w:r>
-        <w:t xml:space="preserve">the voice of the child:</w:t>
+        <w:t xml:space="preserve">the voice of the CYP:</w:t>
       </w:r>
       <w:r>
         <w:t xml:space="preserve"> </w:t>
@@ -17011,7 +16781,7 @@
           <w:iCs/>
           <w:i/>
         </w:rPr>
-        <w:t xml:space="preserve">We are trying to become more active within the local authority as</w:t>
+        <w:t xml:space="preserve">…we are trying to become more active within the local authority as</w:t>
       </w:r>
       <w:r>
         <w:rPr>
@@ -18059,91 +17829,77 @@
           <w:iCs/>
           <w:i/>
         </w:rPr>
-        <w:t xml:space="preserve">with somebody who does not have, erm, the privilege of having, you know,</w:t>
-      </w:r>
-      <w:r>
-        <w:rPr>
-          <w:iCs/>
-          <w:i/>
-        </w:rPr>
-        <w:t xml:space="preserve"> </w:t>
-      </w:r>
-      <w:r>
-        <w:rPr>
-          <w:iCs/>
-          <w:i/>
-        </w:rPr>
-        <w:t xml:space="preserve">lots of education, and, er, big vocabulary and high level of verbal</w:t>
-      </w:r>
-      <w:r>
-        <w:rPr>
-          <w:iCs/>
-          <w:i/>
-        </w:rPr>
-        <w:t xml:space="preserve"> </w:t>
-      </w:r>
-      <w:r>
-        <w:rPr>
-          <w:iCs/>
-          <w:i/>
-        </w:rPr>
-        <w:t xml:space="preserve">skill, than it does, you know, for us to sit around in a team surrounded</w:t>
-      </w:r>
-      <w:r>
-        <w:rPr>
-          <w:iCs/>
-          <w:i/>
-        </w:rPr>
-        <w:t xml:space="preserve"> </w:t>
-      </w:r>
-      <w:r>
-        <w:rPr>
-          <w:iCs/>
-          <w:i/>
-        </w:rPr>
-        <w:t xml:space="preserve">by people who are educated to doctorate level, erm, fluent speakers of a</w:t>
-      </w:r>
-      <w:r>
-        <w:rPr>
-          <w:iCs/>
-          <w:i/>
-        </w:rPr>
-        <w:t xml:space="preserve"> </w:t>
-      </w:r>
-      <w:r>
-        <w:rPr>
-          <w:iCs/>
-          <w:i/>
-        </w:rPr>
-        <w:t xml:space="preserve">high status language… But when you really need to try and get</w:t>
-      </w:r>
-      <w:r>
-        <w:rPr>
-          <w:iCs/>
-          <w:i/>
-        </w:rPr>
-        <w:t xml:space="preserve"> </w:t>
-      </w:r>
-      <w:r>
-        <w:rPr>
-          <w:iCs/>
-          <w:i/>
-        </w:rPr>
-        <w:t xml:space="preserve">meaningful information in a respectful way from from somebody who finds</w:t>
-      </w:r>
-      <w:r>
-        <w:rPr>
-          <w:iCs/>
-          <w:i/>
-        </w:rPr>
-        <w:t xml:space="preserve"> </w:t>
-      </w:r>
-      <w:r>
-        <w:rPr>
-          <w:iCs/>
-          <w:i/>
-        </w:rPr>
-        <w:t xml:space="preserve">language very hard, that’s, that’s, a whole, whole nother level of</w:t>
+        <w:t xml:space="preserve">with somebody who does not have… the privilege of having… lots of</w:t>
+      </w:r>
+      <w:r>
+        <w:rPr>
+          <w:iCs/>
+          <w:i/>
+        </w:rPr>
+        <w:t xml:space="preserve"> </w:t>
+      </w:r>
+      <w:r>
+        <w:rPr>
+          <w:iCs/>
+          <w:i/>
+        </w:rPr>
+        <w:t xml:space="preserve">education, and… [a] big vocabulary and high level of verbal skill,</w:t>
+      </w:r>
+      <w:r>
+        <w:rPr>
+          <w:iCs/>
+          <w:i/>
+        </w:rPr>
+        <w:t xml:space="preserve"> </w:t>
+      </w:r>
+      <w:r>
+        <w:rPr>
+          <w:iCs/>
+          <w:i/>
+        </w:rPr>
+        <w:t xml:space="preserve">than it does… for us to sit around in a team surrounded by people who</w:t>
+      </w:r>
+      <w:r>
+        <w:rPr>
+          <w:iCs/>
+          <w:i/>
+        </w:rPr>
+        <w:t xml:space="preserve"> </w:t>
+      </w:r>
+      <w:r>
+        <w:rPr>
+          <w:iCs/>
+          <w:i/>
+        </w:rPr>
+        <w:t xml:space="preserve">are educated to doctorate level… But when you really need to try and</w:t>
+      </w:r>
+      <w:r>
+        <w:rPr>
+          <w:iCs/>
+          <w:i/>
+        </w:rPr>
+        <w:t xml:space="preserve"> </w:t>
+      </w:r>
+      <w:r>
+        <w:rPr>
+          <w:iCs/>
+          <w:i/>
+        </w:rPr>
+        <w:t xml:space="preserve">get meaningful information in a respectful way from from somebody who</w:t>
+      </w:r>
+      <w:r>
+        <w:rPr>
+          <w:iCs/>
+          <w:i/>
+        </w:rPr>
+        <w:t xml:space="preserve"> </w:t>
+      </w:r>
+      <w:r>
+        <w:rPr>
+          <w:iCs/>
+          <w:i/>
+        </w:rPr>
+        <w:t xml:space="preserve">finds language very hard, that’s… a whole… nother level of</w:t>
       </w:r>
       <w:r>
         <w:rPr>
@@ -18560,25 +18316,7 @@
         <w:pStyle w:val="FirstParagraph"/>
       </w:pPr>
       <w:r>
-        <w:t xml:space="preserve">Another theme related to the By creating a safe space for exploration</w:t>
-      </w:r>
-      <w:r>
-        <w:t xml:space="preserve"> </w:t>
-      </w:r>
-      <w:r>
-        <w:t xml:space="preserve">and potential challenging, another key feature of consultation can</w:t>
-      </w:r>
-      <w:r>
-        <w:t xml:space="preserve"> </w:t>
-      </w:r>
-      <w:r>
-        <w:t xml:space="preserve">happen: the consultation acting as an intervention itself. This can be</w:t>
-      </w:r>
-      <w:r>
-        <w:t xml:space="preserve"> </w:t>
-      </w:r>
-      <w:r>
-        <w:t xml:space="preserve">done</w:t>
+        <w:t xml:space="preserve">Another theme which arose was the value of consultation as an intervention in and of itself. This was done through three mechanisms: providing a space for the EP to change consultees perceptions; emotionally supporting consultees, and consultation being part of the assessment process.</w:t>
       </w:r>
     </w:p>
     <w:bookmarkStart w:id="82" w:name="changing-perspectives"/>
@@ -18588,6 +18326,202 @@
       </w:pPr>
       <w:r>
         <w:t xml:space="preserve">3.1.4.1 Changing perspectives</w:t>
+      </w:r>
+    </w:p>
+    <w:p>
+      <w:pPr>
+        <w:pStyle w:val="FirstParagraph"/>
+      </w:pPr>
+      <w:r>
+        <w:t xml:space="preserve">One of the main ways in which interviewees talked about changing perspectives was around</w:t>
+      </w:r>
+      <w:r>
+        <w:t xml:space="preserve"> </w:t>
+      </w:r>
+      <w:r>
+        <w:rPr>
+          <w:iCs/>
+          <w:i/>
+        </w:rPr>
+        <w:t xml:space="preserve">“</w:t>
+      </w:r>
+      <w:r>
+        <w:rPr>
+          <w:iCs/>
+          <w:i/>
+        </w:rPr>
+        <w:t xml:space="preserve">extending the thought processes of the people involved</w:t>
+      </w:r>
+      <w:r>
+        <w:rPr>
+          <w:iCs/>
+          <w:i/>
+        </w:rPr>
+        <w:t xml:space="preserve">”</w:t>
+      </w:r>
+      <w:r>
+        <w:t xml:space="preserve"> </w:t>
+      </w:r>
+      <w:r>
+        <w:t xml:space="preserve">(Interview 10). A common idea among the interviewees was that the consultation</w:t>
+      </w:r>
+      <w:r>
+        <w:t xml:space="preserve"> </w:t>
+      </w:r>
+      <w:r>
+        <w:rPr>
+          <w:iCs/>
+          <w:i/>
+        </w:rPr>
+        <w:t xml:space="preserve">“</w:t>
+      </w:r>
+      <w:r>
+        <w:rPr>
+          <w:iCs/>
+          <w:i/>
+        </w:rPr>
+        <w:t xml:space="preserve">facilitates that process of developing new meaning and new knowledge around a young person, or whatever the issue might be… reframing the way that people see it, which I think is a key element of change within consultation</w:t>
+      </w:r>
+      <w:r>
+        <w:rPr>
+          <w:iCs/>
+          <w:i/>
+        </w:rPr>
+        <w:t xml:space="preserve">”</w:t>
+      </w:r>
+      <w:r>
+        <w:t xml:space="preserve"> </w:t>
+      </w:r>
+      <w:r>
+        <w:t xml:space="preserve">(Interview 17). The EP should also help others</w:t>
+      </w:r>
+      <w:r>
+        <w:t xml:space="preserve"> </w:t>
+      </w:r>
+      <w:r>
+        <w:rPr>
+          <w:iCs/>
+          <w:i/>
+        </w:rPr>
+        <w:t xml:space="preserve">“</w:t>
+      </w:r>
+      <w:r>
+        <w:rPr>
+          <w:iCs/>
+          <w:i/>
+        </w:rPr>
+        <w:t xml:space="preserve">not [think] about a problem within a child, but [think] about a young person and how they interact with the environment that they are in</w:t>
+      </w:r>
+      <w:r>
+        <w:rPr>
+          <w:iCs/>
+          <w:i/>
+        </w:rPr>
+        <w:t xml:space="preserve">”</w:t>
+      </w:r>
+      <w:r>
+        <w:t xml:space="preserve"> </w:t>
+      </w:r>
+      <w:r>
+        <w:t xml:space="preserve">(Interview 13). This change can also happen at a policy level, as one interviewee stated that consultation was the best vehicle to help schools become more inclusive (Interview 23). Consultation can also be used to help realign people’s priorities and view towards those involved. Because of the highly pressurised nature of the systems we work in,</w:t>
+      </w:r>
+      <w:r>
+        <w:t xml:space="preserve"> </w:t>
+      </w:r>
+      <w:r>
+        <w:rPr>
+          <w:iCs/>
+          <w:i/>
+        </w:rPr>
+        <w:t xml:space="preserve">“</w:t>
+      </w:r>
+      <w:r>
+        <w:rPr>
+          <w:iCs/>
+          <w:i/>
+        </w:rPr>
+        <w:t xml:space="preserve">family, and school can quite often fall out of sync and having a conversation together reminds everyone, they’re on the same team</w:t>
+      </w:r>
+      <w:r>
+        <w:rPr>
+          <w:iCs/>
+          <w:i/>
+        </w:rPr>
+        <w:t xml:space="preserve">”</w:t>
+      </w:r>
+      <w:r>
+        <w:t xml:space="preserve"> </w:t>
+      </w:r>
+      <w:r>
+        <w:t xml:space="preserve">(Interview 2).</w:t>
+      </w:r>
+    </w:p>
+    <w:p>
+      <w:pPr>
+        <w:pStyle w:val="BodyText"/>
+      </w:pPr>
+      <w:r>
+        <w:t xml:space="preserve">This perspective change was not limited to the consultees views towards the CYP or situation; it extended to their views of consultation itself. One interviewee talked about how for</w:t>
+      </w:r>
+      <w:r>
+        <w:t xml:space="preserve"> </w:t>
+      </w:r>
+      <w:r>
+        <w:rPr>
+          <w:iCs/>
+          <w:i/>
+        </w:rPr>
+        <w:t xml:space="preserve">“</w:t>
+      </w:r>
+      <w:r>
+        <w:rPr>
+          <w:iCs/>
+          <w:i/>
+        </w:rPr>
+        <w:t xml:space="preserve">[their] schools, once they were introduced to [consultation], and once they tried it, they really liked it</w:t>
+      </w:r>
+      <w:r>
+        <w:rPr>
+          <w:iCs/>
+          <w:i/>
+        </w:rPr>
+        <w:t xml:space="preserve">”</w:t>
+      </w:r>
+      <w:r>
+        <w:t xml:space="preserve"> </w:t>
+      </w:r>
+      <w:r>
+        <w:t xml:space="preserve">and they could appreciate that</w:t>
+      </w:r>
+      <w:r>
+        <w:t xml:space="preserve"> </w:t>
+      </w:r>
+      <w:r>
+        <w:rPr>
+          <w:iCs/>
+          <w:i/>
+        </w:rPr>
+        <w:t xml:space="preserve">“</w:t>
+      </w:r>
+      <w:r>
+        <w:rPr>
+          <w:iCs/>
+          <w:i/>
+        </w:rPr>
+        <w:t xml:space="preserve">consultation is a good model</w:t>
+      </w:r>
+      <w:r>
+        <w:rPr>
+          <w:iCs/>
+          <w:i/>
+        </w:rPr>
+        <w:t xml:space="preserve">”</w:t>
+      </w:r>
+      <w:r>
+        <w:t xml:space="preserve"> </w:t>
+      </w:r>
+      <w:r>
+        <w:t xml:space="preserve">(Interview 11)</w:t>
       </w:r>
     </w:p>
     <w:bookmarkEnd w:id="82"/>
@@ -18600,6 +18534,177 @@
         <w:t xml:space="preserve">3.1.4.2 Supporting consultees</w:t>
       </w:r>
     </w:p>
+    <w:p>
+      <w:pPr>
+        <w:pStyle w:val="FirstParagraph"/>
+      </w:pPr>
+      <w:r>
+        <w:t xml:space="preserve">Another point many EPs made was that consultations can often be used to help emotionally contain and provide support for the consultees:</w:t>
+      </w:r>
+      <w:r>
+        <w:t xml:space="preserve"> </w:t>
+      </w:r>
+      <w:r>
+        <w:rPr>
+          <w:iCs/>
+          <w:i/>
+        </w:rPr>
+        <w:t xml:space="preserve">…there is also something about consultation with schools that I find that can be emotionally containing for staff who perhaps are highly distressed (Interview 13)</w:t>
+      </w:r>
+      <w:r>
+        <w:t xml:space="preserve">. These</w:t>
+      </w:r>
+      <w:r>
+        <w:t xml:space="preserve"> </w:t>
+      </w:r>
+      <w:r>
+        <w:rPr>
+          <w:iCs/>
+          <w:i/>
+        </w:rPr>
+        <w:t xml:space="preserve">“</w:t>
+      </w:r>
+      <w:r>
+        <w:rPr>
+          <w:iCs/>
+          <w:i/>
+        </w:rPr>
+        <w:t xml:space="preserve">therapeutic benefits</w:t>
+      </w:r>
+      <w:r>
+        <w:rPr>
+          <w:iCs/>
+          <w:i/>
+        </w:rPr>
+        <w:t xml:space="preserve">”</w:t>
+      </w:r>
+      <w:r>
+        <w:t xml:space="preserve"> </w:t>
+      </w:r>
+      <w:r>
+        <w:t xml:space="preserve">(Interview 2) in a</w:t>
+      </w:r>
+      <w:r>
+        <w:t xml:space="preserve"> </w:t>
+      </w:r>
+      <w:r>
+        <w:rPr>
+          <w:iCs/>
+          <w:i/>
+        </w:rPr>
+        <w:t xml:space="preserve">“</w:t>
+      </w:r>
+      <w:r>
+        <w:rPr>
+          <w:iCs/>
+          <w:i/>
+        </w:rPr>
+        <w:t xml:space="preserve">therapeutic style of meeting</w:t>
+      </w:r>
+      <w:r>
+        <w:rPr>
+          <w:iCs/>
+          <w:i/>
+        </w:rPr>
+        <w:t xml:space="preserve">”</w:t>
+      </w:r>
+      <w:r>
+        <w:t xml:space="preserve"> </w:t>
+      </w:r>
+      <w:r>
+        <w:t xml:space="preserve">(Interview 22) often come through high levels of</w:t>
+      </w:r>
+      <w:r>
+        <w:t xml:space="preserve"> </w:t>
+      </w:r>
+      <w:r>
+        <w:rPr>
+          <w:iCs/>
+          <w:i/>
+        </w:rPr>
+        <w:t xml:space="preserve">“</w:t>
+      </w:r>
+      <w:r>
+        <w:rPr>
+          <w:iCs/>
+          <w:i/>
+        </w:rPr>
+        <w:t xml:space="preserve">acceptance and empathy</w:t>
+      </w:r>
+      <w:r>
+        <w:rPr>
+          <w:iCs/>
+          <w:i/>
+        </w:rPr>
+        <w:t xml:space="preserve">”</w:t>
+      </w:r>
+      <w:r>
+        <w:t xml:space="preserve"> </w:t>
+      </w:r>
+      <w:r>
+        <w:t xml:space="preserve">(Interview 13) because often consultees want to</w:t>
+      </w:r>
+      <w:r>
+        <w:t xml:space="preserve"> </w:t>
+      </w:r>
+      <w:r>
+        <w:rPr>
+          <w:iCs/>
+          <w:i/>
+        </w:rPr>
+        <w:t xml:space="preserve">“</w:t>
+      </w:r>
+      <w:r>
+        <w:rPr>
+          <w:iCs/>
+          <w:i/>
+        </w:rPr>
+        <w:t xml:space="preserve">communicate with someone… how challenging it is for them</w:t>
+      </w:r>
+      <w:r>
+        <w:rPr>
+          <w:iCs/>
+          <w:i/>
+        </w:rPr>
+        <w:t xml:space="preserve">”</w:t>
+      </w:r>
+      <w:r>
+        <w:t xml:space="preserve"> </w:t>
+      </w:r>
+      <w:r>
+        <w:t xml:space="preserve">(Interview 17). However, this was an area in which a few EPs judged that tech consultations were less effective as</w:t>
+      </w:r>
+      <w:r>
+        <w:t xml:space="preserve"> </w:t>
+      </w:r>
+      <w:r>
+        <w:rPr>
+          <w:iCs/>
+          <w:i/>
+        </w:rPr>
+        <w:t xml:space="preserve">“</w:t>
+      </w:r>
+      <w:r>
+        <w:rPr>
+          <w:iCs/>
+          <w:i/>
+        </w:rPr>
+        <w:t xml:space="preserve">not being able to be physically there, as the sounding board, as their containing person… I couldn’t be that… in a virtual environment</w:t>
+      </w:r>
+      <w:r>
+        <w:rPr>
+          <w:iCs/>
+          <w:i/>
+        </w:rPr>
+        <w:t xml:space="preserve">”</w:t>
+      </w:r>
+      <w:r>
+        <w:t xml:space="preserve"> </w:t>
+      </w:r>
+      <w:r>
+        <w:t xml:space="preserve">(Interview 17)</w:t>
+      </w:r>
+    </w:p>
     <w:bookmarkEnd w:id="83"/>
     <w:bookmarkStart w:id="84" w:name="assessment"/>
     <w:p>
@@ -18608,6 +18713,104 @@
       </w:pPr>
       <w:r>
         <w:t xml:space="preserve">3.1.4.3 Assessment</w:t>
+      </w:r>
+    </w:p>
+    <w:p>
+      <w:pPr>
+        <w:pStyle w:val="FirstParagraph"/>
+      </w:pPr>
+      <w:r>
+        <w:t xml:space="preserve">A few interviewees saw the consultation as</w:t>
+      </w:r>
+      <w:r>
+        <w:t xml:space="preserve"> </w:t>
+      </w:r>
+      <w:r>
+        <w:rPr>
+          <w:iCs/>
+          <w:i/>
+        </w:rPr>
+        <w:t xml:space="preserve">“</w:t>
+      </w:r>
+      <w:r>
+        <w:rPr>
+          <w:iCs/>
+          <w:i/>
+        </w:rPr>
+        <w:t xml:space="preserve">part of the assessment process</w:t>
+      </w:r>
+      <w:r>
+        <w:rPr>
+          <w:iCs/>
+          <w:i/>
+        </w:rPr>
+        <w:t xml:space="preserve">”</w:t>
+      </w:r>
+      <w:r>
+        <w:t xml:space="preserve"> </w:t>
+      </w:r>
+      <w:r>
+        <w:t xml:space="preserve">(Interview 3) and as a</w:t>
+      </w:r>
+      <w:r>
+        <w:t xml:space="preserve"> </w:t>
+      </w:r>
+      <w:r>
+        <w:rPr>
+          <w:iCs/>
+          <w:i/>
+        </w:rPr>
+        <w:t xml:space="preserve">“</w:t>
+      </w:r>
+      <w:r>
+        <w:rPr>
+          <w:iCs/>
+          <w:i/>
+        </w:rPr>
+        <w:t xml:space="preserve">powerful way to carry out assessment</w:t>
+      </w:r>
+      <w:r>
+        <w:rPr>
+          <w:iCs/>
+          <w:i/>
+        </w:rPr>
+        <w:t xml:space="preserve">”</w:t>
+      </w:r>
+      <w:r>
+        <w:t xml:space="preserve"> </w:t>
+      </w:r>
+      <w:r>
+        <w:t xml:space="preserve">(Interview 19). This is because consultation can</w:t>
+      </w:r>
+      <w:r>
+        <w:t xml:space="preserve"> </w:t>
+      </w:r>
+      <w:r>
+        <w:rPr>
+          <w:iCs/>
+          <w:i/>
+        </w:rPr>
+        <w:t xml:space="preserve">“</w:t>
+      </w:r>
+      <w:r>
+        <w:rPr>
+          <w:iCs/>
+          <w:i/>
+        </w:rPr>
+        <w:t xml:space="preserve">[lay] the foundation for an application for an EHCP assessment</w:t>
+      </w:r>
+      <w:r>
+        <w:rPr>
+          <w:iCs/>
+          <w:i/>
+        </w:rPr>
+        <w:t xml:space="preserve">”</w:t>
+      </w:r>
+      <w:r>
+        <w:t xml:space="preserve"> </w:t>
+      </w:r>
+      <w:r>
+        <w:t xml:space="preserve">(Interview 2).</w:t>
       </w:r>
     </w:p>
     <w:bookmarkEnd w:id="84"/>
@@ -18621,6 +18824,14 @@
         <w:t xml:space="preserve">3.1.5 Strengths-based</w:t>
       </w:r>
     </w:p>
+    <w:p>
+      <w:pPr>
+        <w:pStyle w:val="FirstParagraph"/>
+      </w:pPr>
+      <w:r>
+        <w:t xml:space="preserve">Another emergent theme centred around the focus of consultation: it being strengths-based as it focuses on bringing out the skills of the consultees, highlighting what work is already having a positive impact for the cYP, and discussing the positive qualities of the CYP.</w:t>
+      </w:r>
+    </w:p>
     <w:bookmarkStart w:id="86" w:name="empowering-individuals"/>
     <w:p>
       <w:pPr>
@@ -18628,6 +18839,74 @@
       </w:pPr>
       <w:r>
         <w:t xml:space="preserve">3.1.5.1 Empowering individuals</w:t>
+      </w:r>
+    </w:p>
+    <w:p>
+      <w:pPr>
+        <w:pStyle w:val="FirstParagraph"/>
+      </w:pPr>
+      <w:r>
+        <w:t xml:space="preserve">One of the key features of an effective consultation is</w:t>
+      </w:r>
+      <w:r>
+        <w:t xml:space="preserve"> </w:t>
+      </w:r>
+      <w:r>
+        <w:rPr>
+          <w:iCs/>
+          <w:i/>
+        </w:rPr>
+        <w:t xml:space="preserve">“</w:t>
+      </w:r>
+      <w:r>
+        <w:rPr>
+          <w:iCs/>
+          <w:i/>
+        </w:rPr>
+        <w:t xml:space="preserve">helping people to identify their own resources</w:t>
+      </w:r>
+      <w:r>
+        <w:rPr>
+          <w:iCs/>
+          <w:i/>
+        </w:rPr>
+        <w:t xml:space="preserve">”</w:t>
+      </w:r>
+      <w:r>
+        <w:t xml:space="preserve"> </w:t>
+      </w:r>
+      <w:r>
+        <w:t xml:space="preserve">(Interview 10) and</w:t>
+      </w:r>
+      <w:r>
+        <w:t xml:space="preserve"> </w:t>
+      </w:r>
+      <w:r>
+        <w:rPr>
+          <w:iCs/>
+          <w:i/>
+        </w:rPr>
+        <w:t xml:space="preserve">“</w:t>
+      </w:r>
+      <w:r>
+        <w:rPr>
+          <w:iCs/>
+          <w:i/>
+        </w:rPr>
+        <w:t xml:space="preserve">activate better existing skills and knowledge and competence</w:t>
+      </w:r>
+      <w:r>
+        <w:rPr>
+          <w:iCs/>
+          <w:i/>
+        </w:rPr>
+        <w:t xml:space="preserve">”</w:t>
+      </w:r>
+      <w:r>
+        <w:t xml:space="preserve"> </w:t>
+      </w:r>
+      <w:r>
+        <w:t xml:space="preserve">(Interview 13)</w:t>
       </w:r>
     </w:p>
     <w:bookmarkEnd w:id="86"/>
@@ -18753,65 +19032,125 @@
         <w:t xml:space="preserve"> </w:t>
       </w:r>
       <w:r>
-        <w:t xml:space="preserve">(Interview 27). One interviewee</w:t>
-      </w:r>
-      <w:r>
-        <w:t xml:space="preserve"> </w:t>
-      </w:r>
-      <w:r>
-        <w:t xml:space="preserve">stated that the discussion of strengths not only helps keep the</w:t>
-      </w:r>
-      <w:r>
-        <w:t xml:space="preserve"> </w:t>
-      </w:r>
-      <w:r>
-        <w:t xml:space="preserve">discussion more positive but also allows the exploration of</w:t>
-      </w:r>
-      <w:r>
-        <w:t xml:space="preserve"> </w:t>
-      </w:r>
-      <w:r>
-        <w:t xml:space="preserve">difficulties:</w:t>
-      </w:r>
-    </w:p>
-    <w:p>
-      <w:pPr>
-        <w:pStyle w:val="BodyText"/>
-      </w:pPr>
-      <w:r>
-        <w:t xml:space="preserve">Solution-focused… you’re trying to find strengths, but at the same</w:t>
-      </w:r>
-      <w:r>
-        <w:t xml:space="preserve"> </w:t>
-      </w:r>
-      <w:r>
-        <w:t xml:space="preserve">time, the strengths, you, kind of, the inverse, you know, often is, the</w:t>
-      </w:r>
-      <w:r>
-        <w:t xml:space="preserve"> </w:t>
-      </w:r>
-      <w:r>
-        <w:t xml:space="preserve">problem is going unspoken, perhaps, but often not, as well because</w:t>
-      </w:r>
-      <w:r>
-        <w:t xml:space="preserve"> </w:t>
-      </w:r>
-      <w:r>
-        <w:t xml:space="preserve">parents and teachers will still tend to want to talk about the problem.</w:t>
-      </w:r>
-      <w:r>
-        <w:t xml:space="preserve"> </w:t>
-      </w:r>
-      <w:r>
-        <w:t xml:space="preserve">You’re trying to make them think about strengths. (Interview 2)</w:t>
-      </w:r>
-    </w:p>
-    <w:p>
-      <w:pPr>
-        <w:pStyle w:val="BodyText"/>
-      </w:pPr>
-      <w:r>
-        <w:t xml:space="preserve">I think it’s always about, planning that structure. (Interview 19)</w:t>
+        <w:t xml:space="preserve">(Interview 27). A common idea was the consultations help reinvigorate the consultees and using the skills they already have:</w:t>
+      </w:r>
+    </w:p>
+    <w:p>
+      <w:pPr>
+        <w:pStyle w:val="BlockText"/>
+      </w:pPr>
+      <w:r>
+        <w:rPr>
+          <w:iCs/>
+          <w:i/>
+        </w:rPr>
+        <w:t xml:space="preserve">“</w:t>
+      </w:r>
+      <w:r>
+        <w:rPr>
+          <w:iCs/>
+          <w:i/>
+        </w:rPr>
+        <w:t xml:space="preserve">… building on what they potentially knew, but didn’t really know what to do with it and… empowering and recognising that they were potentially able to sort out themselves.</w:t>
+      </w:r>
+      <w:r>
+        <w:rPr>
+          <w:iCs/>
+          <w:i/>
+        </w:rPr>
+        <w:t xml:space="preserve">”</w:t>
+      </w:r>
+      <w:r>
+        <w:rPr>
+          <w:iCs/>
+          <w:i/>
+        </w:rPr>
+        <w:t xml:space="preserve"> </w:t>
+      </w:r>
+      <w:r>
+        <w:rPr>
+          <w:iCs/>
+          <w:i/>
+        </w:rPr>
+        <w:t xml:space="preserve">(Interview 19)</w:t>
+      </w:r>
+    </w:p>
+    <w:p>
+      <w:pPr>
+        <w:pStyle w:val="BlockText"/>
+      </w:pPr>
+      <w:r>
+        <w:rPr>
+          <w:iCs/>
+          <w:i/>
+        </w:rPr>
+        <w:t xml:space="preserve">“</w:t>
+      </w:r>
+      <w:r>
+        <w:rPr>
+          <w:iCs/>
+          <w:i/>
+        </w:rPr>
+        <w:t xml:space="preserve">… a decent consultation… can help them feel empowered and perhaps a little bit reinfused about what their role could be.</w:t>
+      </w:r>
+      <w:r>
+        <w:rPr>
+          <w:iCs/>
+          <w:i/>
+        </w:rPr>
+        <w:t xml:space="preserve">”</w:t>
+      </w:r>
+      <w:r>
+        <w:rPr>
+          <w:iCs/>
+          <w:i/>
+        </w:rPr>
+        <w:t xml:space="preserve"> </w:t>
+      </w:r>
+      <w:r>
+        <w:rPr>
+          <w:iCs/>
+          <w:i/>
+        </w:rPr>
+        <w:t xml:space="preserve">(Interview 13)</w:t>
+      </w:r>
+    </w:p>
+    <w:p>
+      <w:pPr>
+        <w:pStyle w:val="FirstParagraph"/>
+      </w:pPr>
+      <w:r>
+        <w:t xml:space="preserve">A related idea was the empowering of those the consultees engage with, as a</w:t>
+      </w:r>
+      <w:r>
+        <w:t xml:space="preserve"> </w:t>
+      </w:r>
+      <w:r>
+        <w:rPr>
+          <w:iCs/>
+          <w:i/>
+        </w:rPr>
+        <w:t xml:space="preserve">“</w:t>
+      </w:r>
+      <w:r>
+        <w:rPr>
+          <w:iCs/>
+          <w:i/>
+        </w:rPr>
+        <w:t xml:space="preserve">rising tide lifts all boats, in the sense that the person to whom I can give the consultation will very often generalise the advice from one case to another, from one session to another, from… one class to another</w:t>
+      </w:r>
+      <w:r>
+        <w:rPr>
+          <w:iCs/>
+          <w:i/>
+        </w:rPr>
+        <w:t xml:space="preserve">”</w:t>
+      </w:r>
+      <w:r>
+        <w:t xml:space="preserve"> </w:t>
+      </w:r>
+      <w:r>
+        <w:t xml:space="preserve">(Interview 7)</w:t>
       </w:r>
     </w:p>
     <w:bookmarkEnd w:id="88"/>
@@ -18825,6 +19164,14 @@
         <w:t xml:space="preserve">3.1.6 Future facing</w:t>
       </w:r>
     </w:p>
+    <w:p>
+      <w:pPr>
+        <w:pStyle w:val="FirstParagraph"/>
+      </w:pPr>
+      <w:r>
+        <w:t xml:space="preserve">The final theme of the super code Internal factors focused on the idea of the consultation as helping to give a path forward for the consultees. This included the creation of goals for the CYP and the nature of consultation helping to prevent problems for other CYP in the future.</w:t>
+      </w:r>
+    </w:p>
     <w:bookmarkStart w:id="90" w:name="way-forward"/>
     <w:p>
       <w:pPr>
@@ -18832,6 +19179,104 @@
       </w:pPr>
       <w:r>
         <w:t xml:space="preserve">3.1.6.1 Way forward</w:t>
+      </w:r>
+    </w:p>
+    <w:p>
+      <w:pPr>
+        <w:pStyle w:val="FirstParagraph"/>
+      </w:pPr>
+      <w:r>
+        <w:t xml:space="preserve">Over a third of the interviewees talked about how the nature of an effective consultation gives consultees a structure for how to move forward in supporting the CYP:</w:t>
+      </w:r>
+      <w:r>
+        <w:t xml:space="preserve"> </w:t>
+      </w:r>
+      <w:r>
+        <w:rPr>
+          <w:iCs/>
+          <w:i/>
+        </w:rPr>
+        <w:t xml:space="preserve">“</w:t>
+      </w:r>
+      <w:r>
+        <w:rPr>
+          <w:iCs/>
+          <w:i/>
+        </w:rPr>
+        <w:t xml:space="preserve">it provides a mechanism to think about the future and to move forwards</w:t>
+      </w:r>
+      <w:r>
+        <w:rPr>
+          <w:iCs/>
+          <w:i/>
+        </w:rPr>
+        <w:t xml:space="preserve">”</w:t>
+      </w:r>
+      <w:r>
+        <w:t xml:space="preserve"> </w:t>
+      </w:r>
+      <w:r>
+        <w:t xml:space="preserve">(Interview 15). Through consultation, the EP can</w:t>
+      </w:r>
+      <w:r>
+        <w:t xml:space="preserve"> </w:t>
+      </w:r>
+      <w:r>
+        <w:rPr>
+          <w:iCs/>
+          <w:i/>
+        </w:rPr>
+        <w:t xml:space="preserve">“</w:t>
+      </w:r>
+      <w:r>
+        <w:rPr>
+          <w:iCs/>
+          <w:i/>
+        </w:rPr>
+        <w:t xml:space="preserve">elicit change or move people forward in a positive way</w:t>
+      </w:r>
+      <w:r>
+        <w:rPr>
+          <w:iCs/>
+          <w:i/>
+        </w:rPr>
+        <w:t xml:space="preserve">”</w:t>
+      </w:r>
+      <w:r>
+        <w:t xml:space="preserve"> </w:t>
+      </w:r>
+      <w:r>
+        <w:t xml:space="preserve">(Interview 22) as well as identify the relevant support for the CYP (Interview 5). This is different from identifying specific goals for the CYP as consultations aren’t</w:t>
+      </w:r>
+      <w:r>
+        <w:t xml:space="preserve"> </w:t>
+      </w:r>
+      <w:r>
+        <w:rPr>
+          <w:iCs/>
+          <w:i/>
+        </w:rPr>
+        <w:t xml:space="preserve">“</w:t>
+      </w:r>
+      <w:r>
+        <w:rPr>
+          <w:iCs/>
+          <w:i/>
+        </w:rPr>
+        <w:t xml:space="preserve">always about solution finding because ways forwards aren’t always solutions</w:t>
+      </w:r>
+      <w:r>
+        <w:rPr>
+          <w:iCs/>
+          <w:i/>
+        </w:rPr>
+        <w:t xml:space="preserve">”</w:t>
+      </w:r>
+      <w:r>
+        <w:t xml:space="preserve"> </w:t>
+      </w:r>
+      <w:r>
+        <w:t xml:space="preserve">(Interview 3).</w:t>
       </w:r>
     </w:p>
     <w:bookmarkEnd w:id="90"/>
@@ -18844,6 +19289,132 @@
         <w:t xml:space="preserve">3.1.6.2 Goal setting</w:t>
       </w:r>
     </w:p>
+    <w:p>
+      <w:pPr>
+        <w:pStyle w:val="FirstParagraph"/>
+      </w:pPr>
+      <w:r>
+        <w:t xml:space="preserve">For almost a third of interviewees, the identification of precise outcomes for the CYP to work towards is an important feature of consultation:</w:t>
+      </w:r>
+    </w:p>
+    <w:p>
+      <w:pPr>
+        <w:pStyle w:val="BlockText"/>
+      </w:pPr>
+      <w:r>
+        <w:rPr>
+          <w:iCs/>
+          <w:i/>
+        </w:rPr>
+        <w:t xml:space="preserve">“</w:t>
+      </w:r>
+      <w:r>
+        <w:rPr>
+          <w:iCs/>
+          <w:i/>
+        </w:rPr>
+        <w:t xml:space="preserve">… for it to be consultation, I think there needs to be a clear, focus on finding, even if it’s not a solution, but on coming up with a plan and… having a clear goal in mind.</w:t>
+      </w:r>
+      <w:r>
+        <w:rPr>
+          <w:iCs/>
+          <w:i/>
+        </w:rPr>
+        <w:t xml:space="preserve">”</w:t>
+      </w:r>
+      <w:r>
+        <w:rPr>
+          <w:iCs/>
+          <w:i/>
+        </w:rPr>
+        <w:t xml:space="preserve"> </w:t>
+      </w:r>
+      <w:r>
+        <w:rPr>
+          <w:iCs/>
+          <w:i/>
+        </w:rPr>
+        <w:t xml:space="preserve">(Interview 11)</w:t>
+      </w:r>
+    </w:p>
+    <w:p>
+      <w:pPr>
+        <w:pStyle w:val="BlockText"/>
+      </w:pPr>
+      <w:r>
+        <w:rPr>
+          <w:iCs/>
+          <w:i/>
+        </w:rPr>
+        <w:t xml:space="preserve">“</w:t>
+      </w:r>
+      <w:r>
+        <w:rPr>
+          <w:iCs/>
+          <w:i/>
+        </w:rPr>
+        <w:t xml:space="preserve">… [a] key component is goal setting, actually, and thinking about futures, and what the next steps would be.</w:t>
+      </w:r>
+      <w:r>
+        <w:rPr>
+          <w:iCs/>
+          <w:i/>
+        </w:rPr>
+        <w:t xml:space="preserve">”</w:t>
+      </w:r>
+      <w:r>
+        <w:rPr>
+          <w:iCs/>
+          <w:i/>
+        </w:rPr>
+        <w:t xml:space="preserve"> </w:t>
+      </w:r>
+      <w:r>
+        <w:rPr>
+          <w:iCs/>
+          <w:i/>
+        </w:rPr>
+        <w:t xml:space="preserve">(Interview 17)</w:t>
+      </w:r>
+    </w:p>
+    <w:p>
+      <w:pPr>
+        <w:pStyle w:val="FirstParagraph"/>
+      </w:pPr>
+      <w:r>
+        <w:t xml:space="preserve">However, one interviewee argued that not identifying clear goals does not</w:t>
+      </w:r>
+      <w:r>
+        <w:t xml:space="preserve"> </w:t>
+      </w:r>
+      <w:r>
+        <w:rPr>
+          <w:iCs/>
+          <w:i/>
+        </w:rPr>
+        <w:t xml:space="preserve">“</w:t>
+      </w:r>
+      <w:r>
+        <w:rPr>
+          <w:iCs/>
+          <w:i/>
+        </w:rPr>
+        <w:t xml:space="preserve">necessarily make it an ineffective consultation</w:t>
+      </w:r>
+      <w:r>
+        <w:rPr>
+          <w:iCs/>
+          <w:i/>
+        </w:rPr>
+        <w:t xml:space="preserve">”</w:t>
+      </w:r>
+      <w:r>
+        <w:t xml:space="preserve"> </w:t>
+      </w:r>
+      <w:r>
+        <w:t xml:space="preserve">(Interview 3).</w:t>
+      </w:r>
+    </w:p>
     <w:bookmarkEnd w:id="91"/>
     <w:bookmarkStart w:id="92" w:name="preventative"/>
     <w:p>
@@ -18854,6 +19425,92 @@
         <w:t xml:space="preserve">3.1.6.3 Preventative</w:t>
       </w:r>
     </w:p>
+    <w:p>
+      <w:pPr>
+        <w:pStyle w:val="FirstParagraph"/>
+      </w:pPr>
+      <w:r>
+        <w:t xml:space="preserve">Because of the emphasis on upskilling consultees within consultations, an EP using consultation can help prevent issues arising with other CYP within the school:</w:t>
+      </w:r>
+    </w:p>
+    <w:p>
+      <w:pPr>
+        <w:pStyle w:val="BlockText"/>
+      </w:pPr>
+      <w:r>
+        <w:rPr>
+          <w:iCs/>
+          <w:i/>
+        </w:rPr>
+        <w:t xml:space="preserve">“</w:t>
+      </w:r>
+      <w:r>
+        <w:rPr>
+          <w:iCs/>
+          <w:i/>
+        </w:rPr>
+        <w:t xml:space="preserve">when you’re working with a teacher or with families or with different staff, actually the learning might be, the focus might be around a specific child, but actually that learning and that reframing can then be taken and be used preventatively with other young people or in the classroom</w:t>
+      </w:r>
+      <w:r>
+        <w:rPr>
+          <w:iCs/>
+          <w:i/>
+        </w:rPr>
+        <w:t xml:space="preserve">”</w:t>
+      </w:r>
+      <w:r>
+        <w:rPr>
+          <w:iCs/>
+          <w:i/>
+        </w:rPr>
+        <w:t xml:space="preserve"> </w:t>
+      </w:r>
+      <w:r>
+        <w:rPr>
+          <w:iCs/>
+          <w:i/>
+        </w:rPr>
+        <w:t xml:space="preserve">(Interview 17)</w:t>
+      </w:r>
+    </w:p>
+    <w:p>
+      <w:pPr>
+        <w:pStyle w:val="FirstParagraph"/>
+      </w:pPr>
+      <w:r>
+        <w:t xml:space="preserve">By using consultations in different ways, such as regular features of school life,</w:t>
+      </w:r>
+      <w:r>
+        <w:t xml:space="preserve"> </w:t>
+      </w:r>
+      <w:r>
+        <w:rPr>
+          <w:iCs/>
+          <w:i/>
+        </w:rPr>
+        <w:t xml:space="preserve">“</w:t>
+      </w:r>
+      <w:r>
+        <w:rPr>
+          <w:iCs/>
+          <w:i/>
+        </w:rPr>
+        <w:t xml:space="preserve">they would become more preventative</w:t>
+      </w:r>
+      <w:r>
+        <w:rPr>
+          <w:iCs/>
+          <w:i/>
+        </w:rPr>
+        <w:t xml:space="preserve">”</w:t>
+      </w:r>
+      <w:r>
+        <w:t xml:space="preserve"> </w:t>
+      </w:r>
+      <w:r>
+        <w:t xml:space="preserve">(Interview 14).</w:t>
+      </w:r>
+    </w:p>
     <w:bookmarkEnd w:id="92"/>
     <w:bookmarkStart w:id="93" w:name="ideas-for-future-ep-work"/>
     <w:p>
@@ -18864,104 +19521,1136 @@
         <w:t xml:space="preserve">3.1.6.4 Ideas for future EP work</w:t>
       </w:r>
     </w:p>
+    <w:p>
+      <w:pPr>
+        <w:pStyle w:val="FirstParagraph"/>
+      </w:pPr>
+      <w:r>
+        <w:t xml:space="preserve">A few interviewees brought up the importance of using consultations to talk about and negotiate future EP involvement with the CYP (Interview 24). This might include an observation of the CYP in class (Interview 4).</w:t>
+      </w:r>
+    </w:p>
     <w:bookmarkEnd w:id="93"/>
     <w:bookmarkEnd w:id="94"/>
-    <w:bookmarkStart w:id="101" w:name="context"/>
+    <w:bookmarkStart w:id="100" w:name="conditions"/>
     <w:p>
       <w:pPr>
         <w:pStyle w:val="Heading3"/>
       </w:pPr>
       <w:r>
-        <w:t xml:space="preserve">3.1.7 Context</w:t>
-      </w:r>
-    </w:p>
-    <w:bookmarkStart w:id="95" w:name="education-systems"/>
+        <w:t xml:space="preserve">3.1.7 Conditions</w:t>
+      </w:r>
+    </w:p>
+    <w:p>
+      <w:pPr>
+        <w:pStyle w:val="FirstParagraph"/>
+      </w:pPr>
+      <w:r>
+        <w:t xml:space="preserve">The first theme of the super code External factors related to the conditions of the consultations, including who was involved, how much time was set aside for the consultation, and the space in which it was held.</w:t>
+      </w:r>
+    </w:p>
+    <w:bookmarkStart w:id="95" w:name="key-people"/>
     <w:p>
       <w:pPr>
         <w:pStyle w:val="Heading4"/>
       </w:pPr>
       <w:r>
-        <w:t xml:space="preserve">3.1.7.1 Education systems</w:t>
+        <w:t xml:space="preserve">3.1.7.1 Key people</w:t>
+      </w:r>
+    </w:p>
+    <w:p>
+      <w:pPr>
+        <w:pStyle w:val="FirstParagraph"/>
+      </w:pPr>
+      <w:r>
+        <w:t xml:space="preserve">Almost every interviewee cited having</w:t>
+      </w:r>
+      <w:r>
+        <w:t xml:space="preserve"> </w:t>
+      </w:r>
+      <w:r>
+        <w:rPr>
+          <w:iCs/>
+          <w:i/>
+        </w:rPr>
+        <w:t xml:space="preserve">“</w:t>
+      </w:r>
+      <w:r>
+        <w:rPr>
+          <w:iCs/>
+          <w:i/>
+        </w:rPr>
+        <w:t xml:space="preserve">all the key stakeholders</w:t>
+      </w:r>
+      <w:r>
+        <w:rPr>
+          <w:iCs/>
+          <w:i/>
+        </w:rPr>
+        <w:t xml:space="preserve">”</w:t>
+      </w:r>
+      <w:r>
+        <w:t xml:space="preserve"> </w:t>
+      </w:r>
+      <w:r>
+        <w:t xml:space="preserve">(Interview 11) involved in the consultation as a key aspect. Consultation was widely regarded as an</w:t>
+      </w:r>
+      <w:r>
+        <w:t xml:space="preserve"> </w:t>
+      </w:r>
+      <w:r>
+        <w:rPr>
+          <w:iCs/>
+          <w:i/>
+        </w:rPr>
+        <w:t xml:space="preserve">“</w:t>
+      </w:r>
+      <w:r>
+        <w:rPr>
+          <w:iCs/>
+          <w:i/>
+        </w:rPr>
+        <w:t xml:space="preserve">indirect service method</w:t>
+      </w:r>
+      <w:r>
+        <w:rPr>
+          <w:iCs/>
+          <w:i/>
+        </w:rPr>
+        <w:t xml:space="preserve">”</w:t>
+      </w:r>
+      <w:r>
+        <w:t xml:space="preserve"> </w:t>
+      </w:r>
+      <w:r>
+        <w:t xml:space="preserve">(Interview 17) so involved working with a range of people, including</w:t>
+      </w:r>
+      <w:r>
+        <w:t xml:space="preserve"> </w:t>
+      </w:r>
+      <w:r>
+        <w:rPr>
+          <w:iCs/>
+          <w:i/>
+        </w:rPr>
+        <w:t xml:space="preserve">“</w:t>
+      </w:r>
+      <w:r>
+        <w:rPr>
+          <w:iCs/>
+          <w:i/>
+        </w:rPr>
+        <w:t xml:space="preserve">the SENCO, the class teacher, and both the mum and dad of that child</w:t>
+      </w:r>
+      <w:r>
+        <w:rPr>
+          <w:iCs/>
+          <w:i/>
+        </w:rPr>
+        <w:t xml:space="preserve">”</w:t>
+      </w:r>
+      <w:r>
+        <w:t xml:space="preserve"> </w:t>
+      </w:r>
+      <w:r>
+        <w:t xml:space="preserve">(Interview 11). Many interviewees state that it was crucial to have</w:t>
+      </w:r>
+      <w:r>
+        <w:t xml:space="preserve"> </w:t>
+      </w:r>
+      <w:r>
+        <w:rPr>
+          <w:iCs/>
+          <w:i/>
+        </w:rPr>
+        <w:t xml:space="preserve">“</w:t>
+      </w:r>
+      <w:r>
+        <w:rPr>
+          <w:iCs/>
+          <w:i/>
+        </w:rPr>
+        <w:t xml:space="preserve">the person that has most knowledge about the child</w:t>
+      </w:r>
+      <w:r>
+        <w:rPr>
+          <w:iCs/>
+          <w:i/>
+        </w:rPr>
+        <w:t xml:space="preserve">”</w:t>
+      </w:r>
+      <w:r>
+        <w:t xml:space="preserve"> </w:t>
+      </w:r>
+      <w:r>
+        <w:t xml:space="preserve">(Interview 10) or the</w:t>
+      </w:r>
+      <w:r>
+        <w:t xml:space="preserve"> </w:t>
+      </w:r>
+      <w:r>
+        <w:rPr>
+          <w:iCs/>
+          <w:i/>
+        </w:rPr>
+        <w:t xml:space="preserve">“</w:t>
+      </w:r>
+      <w:r>
+        <w:rPr>
+          <w:iCs/>
+          <w:i/>
+        </w:rPr>
+        <w:t xml:space="preserve">people who are most concerned</w:t>
+      </w:r>
+      <w:r>
+        <w:rPr>
+          <w:iCs/>
+          <w:i/>
+        </w:rPr>
+        <w:t xml:space="preserve">”</w:t>
+      </w:r>
+      <w:r>
+        <w:t xml:space="preserve"> </w:t>
+      </w:r>
+      <w:r>
+        <w:t xml:space="preserve">(Interview 21). This included the person who</w:t>
+      </w:r>
+      <w:r>
+        <w:t xml:space="preserve"> </w:t>
+      </w:r>
+      <w:r>
+        <w:rPr>
+          <w:iCs/>
+          <w:i/>
+        </w:rPr>
+        <w:t xml:space="preserve">“</w:t>
+      </w:r>
+      <w:r>
+        <w:rPr>
+          <w:iCs/>
+          <w:i/>
+        </w:rPr>
+        <w:t xml:space="preserve">has the most influence</w:t>
+      </w:r>
+      <w:r>
+        <w:rPr>
+          <w:iCs/>
+          <w:i/>
+        </w:rPr>
+        <w:t xml:space="preserve">”</w:t>
+      </w:r>
+      <w:r>
+        <w:t xml:space="preserve"> </w:t>
+      </w:r>
+      <w:r>
+        <w:t xml:space="preserve">(Interview 14) as they will be the person who will implement the agreed interventions.</w:t>
+      </w:r>
+    </w:p>
+    <w:p>
+      <w:pPr>
+        <w:pStyle w:val="BodyText"/>
+      </w:pPr>
+      <w:r>
+        <w:t xml:space="preserve">A number of interviewees highlighted the importance of bringing the voice of the CYP into the consultation, either by actively involving them in the consultation (Interview 21) or through those that know the CYP well (Interview 15).</w:t>
+      </w:r>
+    </w:p>
+    <w:p>
+      <w:pPr>
+        <w:pStyle w:val="BodyText"/>
+      </w:pPr>
+      <w:r>
+        <w:t xml:space="preserve">Many interviewees identified difficulties with conducting consultations in secondary schools:</w:t>
+      </w:r>
+    </w:p>
+    <w:p>
+      <w:pPr>
+        <w:pStyle w:val="BlockText"/>
+      </w:pPr>
+      <w:r>
+        <w:rPr>
+          <w:iCs/>
+          <w:i/>
+        </w:rPr>
+        <w:t xml:space="preserve">…if you’ve got multiple people working with a young person, and actually the more people you have, the less anybody feels any responsibility for them… you’re trying to find that person who is most concerned and actually they don’t exist. (Interview 13)</w:t>
+      </w:r>
+    </w:p>
+    <w:p>
+      <w:pPr>
+        <w:pStyle w:val="BlockText"/>
+      </w:pPr>
+      <w:r>
+        <w:rPr>
+          <w:iCs/>
+          <w:i/>
+        </w:rPr>
+        <w:t xml:space="preserve">…it’s very difficult to get parents, teachers, parents and teachers around the same table, at the same time. (Interview 18)</w:t>
       </w:r>
     </w:p>
     <w:bookmarkEnd w:id="95"/>
-    <w:bookmarkStart w:id="96" w:name="school-knowledge"/>
+    <w:bookmarkStart w:id="96" w:name="time"/>
     <w:p>
       <w:pPr>
         <w:pStyle w:val="Heading4"/>
       </w:pPr>
       <w:r>
-        <w:t xml:space="preserve">3.1.7.2 School knowledge</w:t>
+        <w:t xml:space="preserve">3.1.7.2 Time</w:t>
+      </w:r>
+    </w:p>
+    <w:p>
+      <w:pPr>
+        <w:pStyle w:val="FirstParagraph"/>
+      </w:pPr>
+      <w:r>
+        <w:t xml:space="preserve">Over two thirds of the interviewees brought up time as an important part of a consultation. This mainly took the form of interviewees stating that the biggest barrier to effective consultations was a lack of time within the consultation, for example:</w:t>
+      </w:r>
+      <w:r>
+        <w:t xml:space="preserve"> </w:t>
+      </w:r>
+      <w:r>
+        <w:rPr>
+          <w:iCs/>
+          <w:i/>
+        </w:rPr>
+        <w:t xml:space="preserve">“</w:t>
+      </w:r>
+      <w:r>
+        <w:rPr>
+          <w:iCs/>
+          <w:i/>
+        </w:rPr>
+        <w:t xml:space="preserve">I don’t think you can have, say an, effective 20 minute consultation. It’s not a consultation</w:t>
+      </w:r>
+      <w:r>
+        <w:rPr>
+          <w:iCs/>
+          <w:i/>
+        </w:rPr>
+        <w:t xml:space="preserve">”</w:t>
+      </w:r>
+      <w:r>
+        <w:t xml:space="preserve"> </w:t>
+      </w:r>
+      <w:r>
+        <w:t xml:space="preserve">(Interview 26). This is because you need time for those involved to move beyond the</w:t>
+      </w:r>
+      <w:r>
+        <w:t xml:space="preserve"> </w:t>
+      </w:r>
+      <w:r>
+        <w:t xml:space="preserve">“</w:t>
+      </w:r>
+      <w:r>
+        <w:t xml:space="preserve">black and white way of thinking</w:t>
+      </w:r>
+      <w:r>
+        <w:t xml:space="preserve">”</w:t>
+      </w:r>
+      <w:r>
+        <w:t xml:space="preserve"> </w:t>
+      </w:r>
+      <w:r>
+        <w:t xml:space="preserve">about labels (Interview 18).</w:t>
+      </w:r>
+    </w:p>
+    <w:p>
+      <w:pPr>
+        <w:pStyle w:val="BodyText"/>
+      </w:pPr>
+      <w:r>
+        <w:t xml:space="preserve">A related issue centred around the amount of time bought in by schools. Because the majority of interviewees either worked for fully traded services or as private EPs, the schools they worked with only had a limited amount of contact time. This led to several interviewees discussing the difficulty of bringing about change with schools because of the time limits placed on them (Interview 12).</w:t>
+      </w:r>
+    </w:p>
+    <w:p>
+      <w:pPr>
+        <w:pStyle w:val="BodyText"/>
+      </w:pPr>
+      <w:r>
+        <w:t xml:space="preserve">This was an area where tech consultations provided an advantage, as EPs can save time by not travelling between different schools (Interviews 13, 17, &amp; 29).</w:t>
       </w:r>
     </w:p>
     <w:bookmarkEnd w:id="96"/>
-    <w:bookmarkStart w:id="97" w:name="individual-differences"/>
+    <w:bookmarkStart w:id="97" w:name="resources"/>
     <w:p>
       <w:pPr>
         <w:pStyle w:val="Heading4"/>
       </w:pPr>
       <w:r>
-        <w:t xml:space="preserve">3.1.7.3 Individual differences</w:t>
+        <w:t xml:space="preserve">3.1.7.3 Resources</w:t>
+      </w:r>
+    </w:p>
+    <w:p>
+      <w:pPr>
+        <w:pStyle w:val="FirstParagraph"/>
+      </w:pPr>
+      <w:r>
+        <w:t xml:space="preserve">Resources was often cited important feature to consultations. This had several dimensions, including the ability of the consultees to enact change for the CYP due to resource constraints:</w:t>
+      </w:r>
+    </w:p>
+    <w:p>
+      <w:pPr>
+        <w:pStyle w:val="BlockText"/>
+      </w:pPr>
+      <w:r>
+        <w:rPr>
+          <w:iCs/>
+          <w:i/>
+        </w:rPr>
+        <w:t xml:space="preserve">The biggest barrier I come across is people saying,</w:t>
+      </w:r>
+      <w:r>
+        <w:rPr>
+          <w:iCs/>
+          <w:i/>
+        </w:rPr>
+        <w:t xml:space="preserve"> </w:t>
+      </w:r>
+      <w:r>
+        <w:rPr>
+          <w:iCs/>
+          <w:i/>
+        </w:rPr>
+        <w:t xml:space="preserve">‘</w:t>
+      </w:r>
+      <w:r>
+        <w:rPr>
+          <w:iCs/>
+          <w:i/>
+        </w:rPr>
+        <w:t xml:space="preserve">Well, that’s lovely and I think we’ve come up with some fabulous ideas. However, I don’t think management will let me do that</w:t>
+      </w:r>
+      <w:r>
+        <w:rPr>
+          <w:iCs/>
+          <w:i/>
+        </w:rPr>
+        <w:t xml:space="preserve">’</w:t>
+      </w:r>
+      <w:r>
+        <w:rPr>
+          <w:iCs/>
+          <w:i/>
+        </w:rPr>
+        <w:t xml:space="preserve"> </w:t>
+      </w:r>
+      <w:r>
+        <w:rPr>
+          <w:iCs/>
+          <w:i/>
+        </w:rPr>
+        <w:t xml:space="preserve">as some sort of variety of, variation on that theme. So top down squashing. Erm, and that is, you know, it’s budgetary, it’s time-bound, it’s people saying,</w:t>
+      </w:r>
+      <w:r>
+        <w:rPr>
+          <w:iCs/>
+          <w:i/>
+        </w:rPr>
+        <w:t xml:space="preserve"> </w:t>
+      </w:r>
+      <w:r>
+        <w:rPr>
+          <w:iCs/>
+          <w:i/>
+        </w:rPr>
+        <w:t xml:space="preserve">‘</w:t>
+      </w:r>
+      <w:r>
+        <w:rPr>
+          <w:iCs/>
+          <w:i/>
+        </w:rPr>
+        <w:t xml:space="preserve">Well, we don’t have the physical resources to be able to do that.</w:t>
+      </w:r>
+      <w:r>
+        <w:rPr>
+          <w:iCs/>
+          <w:i/>
+        </w:rPr>
+        <w:t xml:space="preserve">’</w:t>
+      </w:r>
+      <w:r>
+        <w:rPr>
+          <w:iCs/>
+          <w:i/>
+        </w:rPr>
+        <w:t xml:space="preserve"> </w:t>
+      </w:r>
+      <w:r>
+        <w:rPr>
+          <w:iCs/>
+          <w:i/>
+        </w:rPr>
+        <w:t xml:space="preserve">(Interview 16)</w:t>
+      </w:r>
+    </w:p>
+    <w:p>
+      <w:pPr>
+        <w:pStyle w:val="BlockText"/>
+      </w:pPr>
+      <w:r>
+        <w:rPr>
+          <w:iCs/>
+          <w:i/>
+        </w:rPr>
+        <w:t xml:space="preserve">… we might have all the ideas in the world around how someone might be supported. And it doesn’t, I guess, affect the consultation in itself so much but it affects, it does affect the type of dialogue we might have around, schools and just the lack in, the workforce, the lack in staff, they’re lacking the resourcing to really support some of these young people in the way that we would like them to be. I think that shapes consultations. (Interview 17)</w:t>
+      </w:r>
+    </w:p>
+    <w:p>
+      <w:pPr>
+        <w:pStyle w:val="FirstParagraph"/>
+      </w:pPr>
+      <w:r>
+        <w:t xml:space="preserve">Another dimension is the resources school have to allow staff the time off from lessons to fully engage with a consultation:</w:t>
+      </w:r>
+      <w:r>
+        <w:t xml:space="preserve"> </w:t>
+      </w:r>
+      <w:r>
+        <w:rPr>
+          <w:iCs/>
+          <w:i/>
+        </w:rPr>
+        <w:t xml:space="preserve">“</w:t>
+      </w:r>
+      <w:r>
+        <w:rPr>
+          <w:iCs/>
+          <w:i/>
+        </w:rPr>
+        <w:t xml:space="preserve">schools thinking</w:t>
+      </w:r>
+      <w:r>
+        <w:rPr>
+          <w:iCs/>
+          <w:i/>
+        </w:rPr>
+        <w:t xml:space="preserve"> </w:t>
+      </w:r>
+      <w:r>
+        <w:rPr>
+          <w:iCs/>
+          <w:i/>
+        </w:rPr>
+        <w:t xml:space="preserve">‘</w:t>
+      </w:r>
+      <w:r>
+        <w:rPr>
+          <w:iCs/>
+          <w:i/>
+        </w:rPr>
+        <w:t xml:space="preserve">We don’t have the time and the capacity to free up staff to come and, come and sit and have a consultation</w:t>
+      </w:r>
+      <w:r>
+        <w:rPr>
+          <w:iCs/>
+          <w:i/>
+        </w:rPr>
+        <w:t xml:space="preserve">’</w:t>
+      </w:r>
+      <w:r>
+        <w:rPr>
+          <w:iCs/>
+          <w:i/>
+        </w:rPr>
+        <w:t xml:space="preserve">”</w:t>
+      </w:r>
+      <w:r>
+        <w:t xml:space="preserve"> </w:t>
+      </w:r>
+      <w:r>
+        <w:t xml:space="preserve">(Interview 15).</w:t>
+      </w:r>
+    </w:p>
+    <w:p>
+      <w:pPr>
+        <w:pStyle w:val="BodyText"/>
+      </w:pPr>
+      <w:r>
+        <w:t xml:space="preserve">A third dimension related to the resources available to the schools to buy in EP time:</w:t>
+      </w:r>
+    </w:p>
+    <w:p>
+      <w:pPr>
+        <w:pStyle w:val="BlockText"/>
+      </w:pPr>
+      <w:r>
+        <w:rPr>
+          <w:iCs/>
+          <w:i/>
+        </w:rPr>
+        <w:t xml:space="preserve">… I’ve certainly got schools that repeatedly say to me that they would love more EP time but they can’t afford it in a traded environment and lots of… competing things that they have to spend money on. (Interview 21)</w:t>
       </w:r>
     </w:p>
     <w:bookmarkEnd w:id="97"/>
-    <w:bookmarkStart w:id="98" w:name="undestanding-of-sen"/>
+    <w:bookmarkStart w:id="98" w:name="space"/>
     <w:p>
       <w:pPr>
         <w:pStyle w:val="Heading4"/>
       </w:pPr>
       <w:r>
-        <w:t xml:space="preserve">3.1.7.4 Undestanding of SEN</w:t>
+        <w:t xml:space="preserve">3.1.7.4 Space</w:t>
+      </w:r>
+    </w:p>
+    <w:p>
+      <w:pPr>
+        <w:pStyle w:val="FirstParagraph"/>
+      </w:pPr>
+      <w:r>
+        <w:t xml:space="preserve">A number of interviewees identified the importance of creating a space for effective consultations to occur. This encompassed both the physical space of the location and the mental space to be able to deal with complex experiences:</w:t>
+      </w:r>
+    </w:p>
+    <w:p>
+      <w:pPr>
+        <w:pStyle w:val="BlockText"/>
+      </w:pPr>
+      <w:r>
+        <w:rPr>
+          <w:iCs/>
+          <w:i/>
+        </w:rPr>
+        <w:t xml:space="preserve">… sometimes people have asked to do consultations in rooms where there are other people and it’s just messy. (Interview 2)</w:t>
+      </w:r>
+    </w:p>
+    <w:p>
+      <w:pPr>
+        <w:pStyle w:val="BlockText"/>
+      </w:pPr>
+      <w:r>
+        <w:rPr>
+          <w:iCs/>
+          <w:i/>
+        </w:rPr>
+        <w:t xml:space="preserve">I think the room that you meet in is quite important and the way that it’s set up… so… it doesn’t seem like an interview situation. (Interview 9)</w:t>
+      </w:r>
+    </w:p>
+    <w:p>
+      <w:pPr>
+        <w:pStyle w:val="FirstParagraph"/>
+      </w:pPr>
+      <w:r>
+        <w:t xml:space="preserve">This aspect is particularly important for tech consultations as these almost always occur in the EP’s and consultee’s home:</w:t>
+      </w:r>
+    </w:p>
+    <w:p>
+      <w:pPr>
+        <w:pStyle w:val="BlockText"/>
+      </w:pPr>
+      <w:r>
+        <w:rPr>
+          <w:iCs/>
+          <w:i/>
+        </w:rPr>
+        <w:t xml:space="preserve">… it can be difficult for staff to really, and parents, to really engage with the process, if they’ve got children running around and things going on. So… doing it where they can’t have a separate space, emotionally as well as physically, can be tricky. (Interview 14)</w:t>
+      </w:r>
+    </w:p>
+    <w:p>
+      <w:pPr>
+        <w:pStyle w:val="BlockText"/>
+      </w:pPr>
+      <w:r>
+        <w:rPr>
+          <w:iCs/>
+          <w:i/>
+        </w:rPr>
+        <w:t xml:space="preserve">… having to make sure that doors are secure, so children can’t run in at particular points. (Interview 24)</w:t>
       </w:r>
     </w:p>
     <w:bookmarkEnd w:id="98"/>
-    <w:bookmarkStart w:id="99" w:name="ep-workload"/>
+    <w:bookmarkStart w:id="99" w:name="confidential"/>
     <w:p>
       <w:pPr>
         <w:pStyle w:val="Heading4"/>
       </w:pPr>
       <w:r>
-        <w:t xml:space="preserve">3.1.7.5 EP workload</w:t>
+        <w:t xml:space="preserve">3.1.7.5 Confidential</w:t>
+      </w:r>
+    </w:p>
+    <w:p>
+      <w:pPr>
+        <w:pStyle w:val="FirstParagraph"/>
+      </w:pPr>
+      <w:r>
+        <w:t xml:space="preserve">Several interviewees brought up the importance of confidentiality for what was discussed in the consultation:</w:t>
+      </w:r>
+      <w:r>
+        <w:t xml:space="preserve"> </w:t>
+      </w:r>
+      <w:r>
+        <w:rPr>
+          <w:iCs/>
+          <w:i/>
+        </w:rPr>
+        <w:t xml:space="preserve">“</w:t>
+      </w:r>
+      <w:r>
+        <w:rPr>
+          <w:iCs/>
+          <w:i/>
+        </w:rPr>
+        <w:t xml:space="preserve">we want to have a confidential place to reflect</w:t>
+      </w:r>
+      <w:r>
+        <w:rPr>
+          <w:iCs/>
+          <w:i/>
+        </w:rPr>
+        <w:t xml:space="preserve">”</w:t>
+      </w:r>
+      <w:r>
+        <w:t xml:space="preserve"> </w:t>
+      </w:r>
+      <w:r>
+        <w:t xml:space="preserve">(Interview 22). This helps</w:t>
+      </w:r>
+      <w:r>
+        <w:t xml:space="preserve"> </w:t>
+      </w:r>
+      <w:r>
+        <w:rPr>
+          <w:iCs/>
+          <w:i/>
+        </w:rPr>
+        <w:t xml:space="preserve">“</w:t>
+      </w:r>
+      <w:r>
+        <w:rPr>
+          <w:iCs/>
+          <w:i/>
+        </w:rPr>
+        <w:t xml:space="preserve">contribute towards building that kind of environment where people feel happy to share</w:t>
+      </w:r>
+      <w:r>
+        <w:rPr>
+          <w:iCs/>
+          <w:i/>
+        </w:rPr>
+        <w:t xml:space="preserve">”</w:t>
+      </w:r>
+      <w:r>
+        <w:t xml:space="preserve"> </w:t>
+      </w:r>
+      <w:r>
+        <w:t xml:space="preserve">(Interview 15). The importance of confidentiality was made more important for many interviewees by the unexpected transition to tech consultations in response to the COVID-19 pandemic, with several identifying issues around security, for example:</w:t>
+      </w:r>
+      <w:r>
+        <w:t xml:space="preserve"> </w:t>
+      </w:r>
+      <w:r>
+        <w:t xml:space="preserve">“</w:t>
+      </w:r>
+      <w:r>
+        <w:t xml:space="preserve">the first step is finding an effective platform that’s got enough safety features for us to be able to… carry out a consultation</w:t>
+      </w:r>
+      <w:r>
+        <w:t xml:space="preserve">”</w:t>
+      </w:r>
+      <w:r>
+        <w:t xml:space="preserve"> </w:t>
+      </w:r>
+      <w:r>
+        <w:t xml:space="preserve">(Interview 10).</w:t>
       </w:r>
     </w:p>
     <w:bookmarkEnd w:id="99"/>
-    <w:bookmarkStart w:id="100" w:name="outside-system"/>
+    <w:bookmarkEnd w:id="100"/>
+    <w:bookmarkStart w:id="108" w:name="context"/>
+    <w:p>
+      <w:pPr>
+        <w:pStyle w:val="Heading3"/>
+      </w:pPr>
+      <w:r>
+        <w:t xml:space="preserve">3.1.8 Context</w:t>
+      </w:r>
+    </w:p>
+    <w:p>
+      <w:pPr>
+        <w:pStyle w:val="FirstParagraph"/>
+      </w:pPr>
+      <w:r>
+        <w:t xml:space="preserve">The second code within the External factors super theme was related to the general context that consultations are conducted within.</w:t>
+      </w:r>
+    </w:p>
+    <w:bookmarkStart w:id="101" w:name="education-systems"/>
     <w:p>
       <w:pPr>
         <w:pStyle w:val="Heading4"/>
       </w:pPr>
       <w:r>
-        <w:t xml:space="preserve">3.1.7.6 Outside system</w:t>
-      </w:r>
-    </w:p>
-    <w:bookmarkEnd w:id="100"/>
+        <w:t xml:space="preserve">3.1.8.1 Education systems</w:t>
+      </w:r>
+    </w:p>
+    <w:p>
+      <w:pPr>
+        <w:pStyle w:val="FirstParagraph"/>
+      </w:pPr>
+      <w:r>
+        <w:t xml:space="preserve">EPs work within many systems. These can all impact on individual consultations and on how EPs work through consultation. For example,</w:t>
+      </w:r>
+      <w:r>
+        <w:t xml:space="preserve"> </w:t>
+      </w:r>
+      <w:r>
+        <w:rPr>
+          <w:iCs/>
+          <w:i/>
+        </w:rPr>
+        <w:t xml:space="preserve">“</w:t>
+      </w:r>
+      <w:r>
+        <w:rPr>
+          <w:iCs/>
+          <w:i/>
+        </w:rPr>
+        <w:t xml:space="preserve">there are schools who don’t particularly value [consultation] and just want us to do assessments</w:t>
+      </w:r>
+      <w:r>
+        <w:rPr>
+          <w:iCs/>
+          <w:i/>
+        </w:rPr>
+        <w:t xml:space="preserve">”</w:t>
+      </w:r>
+      <w:r>
+        <w:t xml:space="preserve"> </w:t>
+      </w:r>
+      <w:r>
+        <w:t xml:space="preserve">(Interview 5). As one interviewee stated,</w:t>
+      </w:r>
+      <w:r>
+        <w:t xml:space="preserve"> </w:t>
+      </w:r>
+      <w:r>
+        <w:rPr>
+          <w:iCs/>
+          <w:i/>
+        </w:rPr>
+        <w:t xml:space="preserve">“</w:t>
+      </w:r>
+      <w:r>
+        <w:rPr>
+          <w:iCs/>
+          <w:i/>
+        </w:rPr>
+        <w:t xml:space="preserve">all the work of the EPs is determined by the context in which it’s set and by the organisational agendas in which it’s set</w:t>
+      </w:r>
+      <w:r>
+        <w:rPr>
+          <w:iCs/>
+          <w:i/>
+        </w:rPr>
+        <w:t xml:space="preserve">”</w:t>
+      </w:r>
+      <w:r>
+        <w:t xml:space="preserve"> </w:t>
+      </w:r>
+      <w:r>
+        <w:t xml:space="preserve">(Interview 10). Several interviewees talked about the bureaucracy of the education system impacting on consultations and EP work as a whole:</w:t>
+      </w:r>
+    </w:p>
+    <w:p>
+      <w:pPr>
+        <w:pStyle w:val="BlockText"/>
+      </w:pPr>
+      <w:r>
+        <w:rPr>
+          <w:iCs/>
+          <w:i/>
+        </w:rPr>
+        <w:t xml:space="preserve">…[the] role of the EP is less problem solving, it’s more ticking a box, more bureaucratic exercise rather than a solving facilitation. (Interview 10)</w:t>
+      </w:r>
+    </w:p>
+    <w:p>
+      <w:pPr>
+        <w:pStyle w:val="BlockText"/>
+      </w:pPr>
+      <w:r>
+        <w:rPr>
+          <w:iCs/>
+          <w:i/>
+        </w:rPr>
+        <w:t xml:space="preserve">…there is a bureaucracy around an education, health care plan, in terms of certain reports being written, certain hurdles being gone through and certain assessments taking place. And so… we’re not doing any thinking, we’re merely following a bureaucratic process. (Interview 6)</w:t>
+      </w:r>
+    </w:p>
+    <w:p>
+      <w:pPr>
+        <w:pStyle w:val="FirstParagraph"/>
+      </w:pPr>
+      <w:r>
+        <w:t xml:space="preserve">Other wider systemic issues related to how society as a whole sees additional needs:</w:t>
+      </w:r>
+    </w:p>
+    <w:p>
+      <w:pPr>
+        <w:pStyle w:val="BlockText"/>
+      </w:pPr>
+      <w:r>
+        <w:rPr>
+          <w:iCs/>
+          <w:i/>
+        </w:rPr>
+        <w:t xml:space="preserve">…the medical model is so predominant… And I often find that those explanations for, learning and development and behaviours, can dominate conversations… ADHD, ASD… they are definitely a barrier to creating more effective, positive change. (Interview 17)</w:t>
+      </w:r>
+    </w:p>
+    <w:p>
+      <w:pPr>
+        <w:pStyle w:val="BlockText"/>
+      </w:pPr>
+      <w:r>
+        <w:rPr>
+          <w:iCs/>
+          <w:i/>
+        </w:rPr>
+        <w:t xml:space="preserve">…there’s enormous pressure, ever increasing pressure on schools, to get results. And… [that’s] antithetical to consultation. (Interview 25)</w:t>
+      </w:r>
+    </w:p>
+    <w:p>
+      <w:pPr>
+        <w:pStyle w:val="FirstParagraph"/>
+      </w:pPr>
+      <w:r>
+        <w:t xml:space="preserve">A number of EPs identified operating in traded services as a barrier to consultation:</w:t>
+      </w:r>
+    </w:p>
+    <w:p>
+      <w:pPr>
+        <w:pStyle w:val="BlockText"/>
+      </w:pPr>
+      <w:r>
+        <w:rPr>
+          <w:iCs/>
+          <w:i/>
+        </w:rPr>
+        <w:t xml:space="preserve">…I feel like it’s the situation in which we work, the whole traded model, which means that consultation is, an addition… we just have to do it to get the information. It’s not… valued as… a way of working in and of itself. (Interview 8)</w:t>
+      </w:r>
+    </w:p>
+    <w:p>
+      <w:pPr>
+        <w:pStyle w:val="BlockText"/>
+      </w:pPr>
+      <w:r>
+        <w:rPr>
+          <w:iCs/>
+          <w:i/>
+        </w:rPr>
+        <w:t xml:space="preserve">…I find within a traded service, you’re quite constricted, in lots of ways about what the school expect in terms of the use of your time. (Interview 9)</w:t>
+      </w:r>
+    </w:p>
+    <w:p>
+      <w:pPr>
+        <w:pStyle w:val="BlockText"/>
+      </w:pPr>
+      <w:r>
+        <w:rPr>
+          <w:iCs/>
+          <w:i/>
+        </w:rPr>
+        <w:t xml:space="preserve">…I feel like… particularly in the traded service model, that dynamic is really hard to manage. And… it’s been a real difficulty to introduce consultation as a working modelling in many of my schools. (Interview 11)</w:t>
+      </w:r>
+    </w:p>
+    <w:p>
+      <w:pPr>
+        <w:pStyle w:val="FirstParagraph"/>
+      </w:pPr>
+      <w:r>
+        <w:t xml:space="preserve">Another issue that was identified was the views that school staff had towards change because of the people with more power in the system:</w:t>
+      </w:r>
+      <w:r>
+        <w:t xml:space="preserve"> </w:t>
+      </w:r>
+      <w:r>
+        <w:rPr>
+          <w:iCs/>
+          <w:i/>
+        </w:rPr>
+        <w:t xml:space="preserve">“</w:t>
+      </w:r>
+      <w:r>
+        <w:rPr>
+          <w:iCs/>
+          <w:i/>
+        </w:rPr>
+        <w:t xml:space="preserve">SENCOs feeling unable to make change because of the head teacher</w:t>
+      </w:r>
+      <w:r>
+        <w:rPr>
+          <w:iCs/>
+          <w:i/>
+        </w:rPr>
+        <w:t xml:space="preserve">”</w:t>
+      </w:r>
+      <w:r>
+        <w:t xml:space="preserve"> </w:t>
+      </w:r>
+      <w:r>
+        <w:t xml:space="preserve">(Interview 23).</w:t>
+      </w:r>
+    </w:p>
     <w:bookmarkEnd w:id="101"/>
-    <w:bookmarkStart w:id="108" w:name="conditions"/>
-    <w:p>
-      <w:pPr>
-        <w:pStyle w:val="Heading3"/>
-      </w:pPr>
-      <w:r>
-        <w:t xml:space="preserve">3.1.8 Conditions</w:t>
-      </w:r>
-    </w:p>
-    <w:bookmarkStart w:id="102" w:name="key-people"/>
+    <w:bookmarkStart w:id="102" w:name="individual-differences"/>
     <w:p>
       <w:pPr>
         <w:pStyle w:val="Heading4"/>
       </w:pPr>
       <w:r>
-        <w:t xml:space="preserve">3.1.8.1 Key people</w:t>
+        <w:t xml:space="preserve">3.1.8.2 Individual differences</w:t>
+      </w:r>
+    </w:p>
+    <w:p>
+      <w:pPr>
+        <w:pStyle w:val="FirstParagraph"/>
+      </w:pPr>
+      <w:r>
+        <w:t xml:space="preserve">Almost five sixths of the interviewees brought up the characteristics of those involved in the consultation as an important feature of a consultation. The personalities, histories, and on the day mood of the consultees will likely impact on a consultation:</w:t>
+      </w:r>
+    </w:p>
+    <w:p>
+      <w:pPr>
+        <w:pStyle w:val="BlockText"/>
+      </w:pPr>
+      <w:r>
+        <w:rPr>
+          <w:iCs/>
+          <w:i/>
+        </w:rPr>
+        <w:t xml:space="preserve">… that’s going to play out in the room, in different ways, depending on the circumstances, the resilience of individuals, position, their own history, etc, etc. And will play out differently day to day, with the same people. (Interview 25)</w:t>
+      </w:r>
+    </w:p>
+    <w:p>
+      <w:pPr>
+        <w:pStyle w:val="BlockText"/>
+      </w:pPr>
+      <w:r>
+        <w:rPr>
+          <w:iCs/>
+          <w:i/>
+        </w:rPr>
+        <w:t xml:space="preserve">… there are parents who just don’t like coming into school, are barred from school… have such a difficult relationship with school that is not possible. Physically can’t get there because of health issues or younger children. (Interview 5)</w:t>
+      </w:r>
+    </w:p>
+    <w:p>
+      <w:pPr>
+        <w:pStyle w:val="BlockText"/>
+      </w:pPr>
+      <w:r>
+        <w:rPr>
+          <w:iCs/>
+          <w:i/>
+        </w:rPr>
+        <w:t xml:space="preserve">I think there’s always going to be a level of… personality involved, that with some people, it is easier to… get that… feeling of engagement higher than it is with others… I think there is some variability, just because of human nature and the different personalities of the people that you meet. (Interview 12)</w:t>
+      </w:r>
+    </w:p>
+    <w:p>
+      <w:pPr>
+        <w:pStyle w:val="FirstParagraph"/>
+      </w:pPr>
+      <w:r>
+        <w:t xml:space="preserve">The personality of the EP was identified by a few interviewees as potentially impacting on a consultation, for example:</w:t>
+      </w:r>
+      <w:r>
+        <w:t xml:space="preserve"> </w:t>
+      </w:r>
+      <w:r>
+        <w:rPr>
+          <w:iCs/>
+          <w:i/>
+        </w:rPr>
+        <w:t xml:space="preserve">“</w:t>
+      </w:r>
+      <w:r>
+        <w:rPr>
+          <w:iCs/>
+          <w:i/>
+        </w:rPr>
+        <w:t xml:space="preserve">I think the personality of the individual EP can have a big impact</w:t>
+      </w:r>
+      <w:r>
+        <w:rPr>
+          <w:iCs/>
+          <w:i/>
+        </w:rPr>
+        <w:t xml:space="preserve">”</w:t>
+      </w:r>
+      <w:r>
+        <w:t xml:space="preserve"> </w:t>
+      </w:r>
+      <w:r>
+        <w:t xml:space="preserve">(Interview 24). EP confidence in their own skill and knowledge was also identified as an important feature (Interview 14).</w:t>
+      </w:r>
+    </w:p>
+    <w:p>
+      <w:pPr>
+        <w:pStyle w:val="BodyText"/>
+      </w:pPr>
+      <w:r>
+        <w:t xml:space="preserve">This variability in the presentation of consultation was viewed as a potential negative for consultation; if a teacher or parent was told they had to attend a consultation they</w:t>
+      </w:r>
+      <w:r>
+        <w:t xml:space="preserve"> </w:t>
+      </w:r>
+      <w:r>
+        <w:rPr>
+          <w:iCs/>
+          <w:i/>
+        </w:rPr>
+        <w:t xml:space="preserve">“</w:t>
+      </w:r>
+      <w:r>
+        <w:rPr>
+          <w:iCs/>
+          <w:i/>
+        </w:rPr>
+        <w:t xml:space="preserve">wouldn’t know what to expect because it would depend so much on the individual</w:t>
+      </w:r>
+      <w:r>
+        <w:rPr>
+          <w:iCs/>
+          <w:i/>
+        </w:rPr>
+        <w:t xml:space="preserve">”</w:t>
+      </w:r>
+      <w:r>
+        <w:t xml:space="preserve"> </w:t>
+      </w:r>
+      <w:r>
+        <w:t xml:space="preserve">(Interview 11) because</w:t>
+      </w:r>
+      <w:r>
+        <w:t xml:space="preserve"> </w:t>
+      </w:r>
+      <w:r>
+        <w:rPr>
+          <w:iCs/>
+          <w:i/>
+        </w:rPr>
+        <w:t xml:space="preserve">“</w:t>
+      </w:r>
+      <w:r>
+        <w:rPr>
+          <w:iCs/>
+          <w:i/>
+        </w:rPr>
+        <w:t xml:space="preserve">everybody has gone on their own and done totally different things</w:t>
+      </w:r>
+      <w:r>
+        <w:rPr>
+          <w:iCs/>
+          <w:i/>
+        </w:rPr>
+        <w:t xml:space="preserve">”</w:t>
+      </w:r>
+      <w:r>
+        <w:t xml:space="preserve"> </w:t>
+      </w:r>
+      <w:r>
+        <w:t xml:space="preserve">(Interview 23).</w:t>
       </w:r>
     </w:p>
     <w:bookmarkEnd w:id="102"/>
-    <w:bookmarkStart w:id="103" w:name="time"/>
+    <w:bookmarkStart w:id="103" w:name="understanding-of-sen"/>
     <w:p>
       <w:pPr>
         <w:pStyle w:val="Heading4"/>
       </w:pPr>
       <w:r>
-        <w:t xml:space="preserve">3.1.8.2 Time</w:t>
+        <w:t xml:space="preserve">3.1.8.3 Understanding of SEN</w:t>
       </w:r>
     </w:p>
     <w:p>
@@ -18969,43 +20658,213 @@
         <w:pStyle w:val="FirstParagraph"/>
       </w:pPr>
       <w:r>
-        <w:t xml:space="preserve">I don’t think you can have, say an, effective 20 minute consultation.</w:t>
-      </w:r>
-      <w:r>
-        <w:t xml:space="preserve"> </w:t>
-      </w:r>
-      <w:r>
-        <w:t xml:space="preserve">It’s not a consultation. (Interview 26)</w:t>
+        <w:t xml:space="preserve">A few interviewees stated that the way a school understands additional needs within an education context can have an impact on consultations. Some schools cleave to a more traditional</w:t>
+      </w:r>
+      <w:r>
+        <w:t xml:space="preserve"> </w:t>
+      </w:r>
+      <w:r>
+        <w:t xml:space="preserve">‘</w:t>
+      </w:r>
+      <w:r>
+        <w:t xml:space="preserve">within-child</w:t>
+      </w:r>
+      <w:r>
+        <w:t xml:space="preserve">’</w:t>
+      </w:r>
+      <w:r>
+        <w:t xml:space="preserve"> </w:t>
+      </w:r>
+      <w:r>
+        <w:t xml:space="preserve">understanding of additional needs, particularly secondary schools (Interview 14). As such, it is much harder to encourage these schools to adopt consultation as a way of working (Interview 11).</w:t>
       </w:r>
     </w:p>
     <w:bookmarkEnd w:id="103"/>
-    <w:bookmarkStart w:id="104" w:name="resources"/>
+    <w:bookmarkStart w:id="104" w:name="ep-workload"/>
     <w:p>
       <w:pPr>
         <w:pStyle w:val="Heading4"/>
       </w:pPr>
       <w:r>
-        <w:t xml:space="preserve">3.1.8.3 Resources</w:t>
+        <w:t xml:space="preserve">3.1.8.4 EP workload</w:t>
+      </w:r>
+    </w:p>
+    <w:p>
+      <w:pPr>
+        <w:pStyle w:val="FirstParagraph"/>
+      </w:pPr>
+      <w:r>
+        <w:t xml:space="preserve">Almost a third of interviewees identified the amount of work EPs typically do as being a barrier to effective consultations. This was because the volume of work prohibits being able to fully engage with a case:</w:t>
+      </w:r>
+    </w:p>
+    <w:p>
+      <w:pPr>
+        <w:pStyle w:val="BlockText"/>
+      </w:pPr>
+      <w:r>
+        <w:rPr>
+          <w:iCs/>
+          <w:i/>
+        </w:rPr>
+        <w:t xml:space="preserve">… when you are on the day job, and you are 24-7 doing EP stuff, and you have… a stupid amount of cases and a stupid amount of schools and you cannot think… you are running on… empty (Interview 23)</w:t>
+      </w:r>
+    </w:p>
+    <w:p>
+      <w:pPr>
+        <w:pStyle w:val="BlockText"/>
+      </w:pPr>
+      <w:r>
+        <w:rPr>
+          <w:iCs/>
+          <w:i/>
+        </w:rPr>
+        <w:t xml:space="preserve">… you’re so tired and stressed… you’re not really thinking as well… you can’t reflect on it and come up with different ideas and solutions because… you just have to get that written, get it sent off, and get on to the next thing. (Interview 9)</w:t>
+      </w:r>
+    </w:p>
+    <w:p>
+      <w:pPr>
+        <w:pStyle w:val="FirstParagraph"/>
+      </w:pPr>
+      <w:r>
+        <w:t xml:space="preserve">One interviewee identified the positive benefit of moving to tech consultations because</w:t>
+      </w:r>
+      <w:r>
+        <w:t xml:space="preserve"> </w:t>
+      </w:r>
+      <w:r>
+        <w:rPr>
+          <w:iCs/>
+          <w:i/>
+        </w:rPr>
+        <w:t xml:space="preserve">“</w:t>
+      </w:r>
+      <w:r>
+        <w:rPr>
+          <w:iCs/>
+          <w:i/>
+        </w:rPr>
+        <w:t xml:space="preserve">I have a lot more time in my day, which means that I actually have a lot more space to think about children and cases</w:t>
+      </w:r>
+      <w:r>
+        <w:rPr>
+          <w:iCs/>
+          <w:i/>
+        </w:rPr>
+        <w:t xml:space="preserve">”</w:t>
+      </w:r>
+      <w:r>
+        <w:t xml:space="preserve"> </w:t>
+      </w:r>
+      <w:r>
+        <w:t xml:space="preserve">(Interview 18).</w:t>
       </w:r>
     </w:p>
     <w:bookmarkEnd w:id="104"/>
-    <w:bookmarkStart w:id="105" w:name="space"/>
+    <w:bookmarkStart w:id="105" w:name="school-knowledge"/>
     <w:p>
       <w:pPr>
         <w:pStyle w:val="Heading4"/>
       </w:pPr>
       <w:r>
-        <w:t xml:space="preserve">3.1.8.4 Space</w:t>
+        <w:t xml:space="preserve">3.1.8.5 School knowledge</w:t>
+      </w:r>
+    </w:p>
+    <w:p>
+      <w:pPr>
+        <w:pStyle w:val="FirstParagraph"/>
+      </w:pPr>
+      <w:r>
+        <w:t xml:space="preserve">A few interviewees stated that having</w:t>
+      </w:r>
+      <w:r>
+        <w:t xml:space="preserve"> </w:t>
+      </w:r>
+      <w:r>
+        <w:rPr>
+          <w:iCs/>
+          <w:i/>
+        </w:rPr>
+        <w:t xml:space="preserve">“</w:t>
+      </w:r>
+      <w:r>
+        <w:rPr>
+          <w:iCs/>
+          <w:i/>
+        </w:rPr>
+        <w:t xml:space="preserve">in depth knowledge of schools and how they work</w:t>
+      </w:r>
+      <w:r>
+        <w:rPr>
+          <w:iCs/>
+          <w:i/>
+        </w:rPr>
+        <w:t xml:space="preserve">”</w:t>
+      </w:r>
+      <w:r>
+        <w:t xml:space="preserve"> </w:t>
+      </w:r>
+      <w:r>
+        <w:t xml:space="preserve">(Interview 7), in particular secondary schools (Interview 22), helped their consultations be more effective. One interviewee explained that having good knowledge of the whole system differentiated EPs from clinical psychologists because EPs are</w:t>
+      </w:r>
+      <w:r>
+        <w:t xml:space="preserve"> </w:t>
+      </w:r>
+      <w:r>
+        <w:t xml:space="preserve">“</w:t>
+      </w:r>
+      <w:r>
+        <w:t xml:space="preserve">fluent… in that… understanding and situational context</w:t>
+      </w:r>
+      <w:r>
+        <w:t xml:space="preserve">”</w:t>
+      </w:r>
+      <w:r>
+        <w:t xml:space="preserve"> </w:t>
+      </w:r>
+      <w:r>
+        <w:t xml:space="preserve">(Interview 21).</w:t>
       </w:r>
     </w:p>
     <w:bookmarkEnd w:id="105"/>
-    <w:bookmarkStart w:id="106" w:name="confidential"/>
+    <w:bookmarkStart w:id="106" w:name="outside-system"/>
     <w:p>
       <w:pPr>
         <w:pStyle w:val="Heading4"/>
       </w:pPr>
       <w:r>
-        <w:t xml:space="preserve">3.1.8.5 Confidential</w:t>
+        <w:t xml:space="preserve">3.1.8.6 Outside system</w:t>
+      </w:r>
+    </w:p>
+    <w:p>
+      <w:pPr>
+        <w:pStyle w:val="FirstParagraph"/>
+      </w:pPr>
+      <w:r>
+        <w:t xml:space="preserve">Almost a third of interviewees stated that the EP working outside the school system helped their consultations be more effective:</w:t>
+      </w:r>
+    </w:p>
+    <w:p>
+      <w:pPr>
+        <w:pStyle w:val="BlockText"/>
+      </w:pPr>
+      <w:r>
+        <w:rPr>
+          <w:iCs/>
+          <w:i/>
+        </w:rPr>
+        <w:t xml:space="preserve">I think being an external person helps… you are able to ask some of the questions of parents that school can’t, you can also ask questions of school that parents [can’t] and take on that more challenging aspects. (Interview 5)</w:t>
+      </w:r>
+    </w:p>
+    <w:p>
+      <w:pPr>
+        <w:pStyle w:val="BlockText"/>
+      </w:pPr>
+      <w:r>
+        <w:rPr>
+          <w:iCs/>
+          <w:i/>
+        </w:rPr>
+        <w:t xml:space="preserve">… we have to get meta to the situation and not get too bogged down and immersed in the nitty gritty. So keeping meta and keeping perspective on it, I think is a skill that EPs can bring, that really helps. And that’s the beauty of not working in the system, is the beauty of going in and out of schools. (Interview 27)</w:t>
       </w:r>
     </w:p>
     <w:p>
@@ -19202,6 +21061,14 @@
       </w:r>
       <w:r>
         <w:t xml:space="preserve">explore their thoughts.</w:t>
+      </w:r>
+    </w:p>
+    <w:p>
+      <w:pPr>
+        <w:pStyle w:val="BodyText"/>
+      </w:pPr>
+      <w:r>
+        <w:t xml:space="preserve">There was a large disparity between the number of inductive and deductive codes and the number of instances of each code, with the inductive codes being recorded more frequently than deductive codes. This suggests that the current literature does not accurately reflect how EPs are using consultation in practice.</w:t>
       </w:r>
     </w:p>
     <w:bookmarkEnd w:id="113"/>
@@ -20153,14 +22020,12 @@
             <w:r>
               <w:t xml:space="preserve">(</w:t>
             </w:r>
-            <w:hyperlink w:anchor="ref-nolanProc">
+            <w:hyperlink w:anchor="X3cf033954122fdae817522787d9ffddf4f32839">
               <w:r>
                 <w:rPr>
                   <w:rStyle w:val="Hyperlink"/>
-                  <w:bCs/>
-                  <w:b/>
                 </w:rPr>
-                <w:t xml:space="preserve">nolanProc?</w:t>
+                <w:t xml:space="preserve">Nolan and Moreland 2014</w:t>
               </w:r>
             </w:hyperlink>
             <w:r>
@@ -22018,7 +23883,7 @@
               <w:jc w:val="left"/>
             </w:pPr>
             <w:r>
-              <w:t xml:space="preserve">5</w:t>
+              <w:t xml:space="preserve">4</w:t>
             </w:r>
           </w:p>
         </w:tc>
@@ -22029,7 +23894,7 @@
               <w:jc w:val="left"/>
             </w:pPr>
             <w:r>
-              <w:t xml:space="preserve">5</w:t>
+              <w:t xml:space="preserve">4</w:t>
             </w:r>
           </w:p>
         </w:tc>

</xml_diff>

<commit_message>
Trying to do some things for a pdf and others for word is just proving to be a fucking hassle. If I write it as a word doc (which is what I need for feedback) and then just convert it into a pdf, it should be fine. I can use officerdown package then and formatting to help with style etc.
</commit_message>
<xml_diff>
--- a/Thesis.docx
+++ b/Thesis.docx
@@ -78,11 +78,28 @@
         <w:t xml:space="preserve">28/05/2021</w:t>
       </w:r>
     </w:p>
+    <w:bookmarkStart w:id="20" w:name="abstract"/>
+    <w:p>
+      <w:pPr>
+        <w:pStyle w:val="Heading1"/>
+      </w:pPr>
+      <w:r>
+        <w:t xml:space="preserve">Abstract</w:t>
+      </w:r>
+    </w:p>
     <w:p>
       <w:pPr>
         <w:pStyle w:val="FirstParagraph"/>
       </w:pPr>
       <w:r>
+        <w:t xml:space="preserve">Consultation is an integral part of many Educational Psychologist’s (EPs) work. Yet there is a large heterogeneity in understanding and use of this tool. Such diversity makes evaluating its efficacy difficult. This research therefore sought to identify what the effective features of consultation are by linking features to changes in agreed outcomes for children and young people (CYP). A mixed methodology was employed to explore what EPs believe are the key features of consultation, what happens in a consultation about a CYP, and which features can be identified in consultations which lead to positive changes for CYP. 30 EPs were interviewed exploring their views on the effective features of consultation and how they have altered their practice due to the lockdown. 6 consultations were observed, with features identified, and the changes in outcomes for CYP were measured using Target Monitoring Evaluation forms. These forms were completed at the end of the consultation and 6-8 weeks later, to allow analysis of which features were present for children with differing progress towards outcomes. The most effective features of consultation, as identified by EPs, included the collaborative nature of consultation, the use of questioning to fully understand the issue, and working with the consultees to generate solutions to help the CYP.</w:t>
+      </w:r>
+    </w:p>
+    <w:p>
+      <w:pPr>
+        <w:pStyle w:val="BodyText"/>
+      </w:pPr>
+      <w:r>
         <w:t xml:space="preserve">DO I NEED TO DEFINE THE WORD</w:t>
       </w:r>
       <w:r>
@@ -98,7 +115,8 @@
         <w:t xml:space="preserve">’</w:t>
       </w:r>
     </w:p>
-    <w:bookmarkStart w:id="30" w:name="introduction"/>
+    <w:bookmarkEnd w:id="20"/>
+    <w:bookmarkStart w:id="31" w:name="introduction"/>
     <w:p>
       <w:pPr>
         <w:pStyle w:val="Heading1"/>
@@ -115,7 +133,7 @@
         <w:t xml:space="preserve">This research consisted of interviews with Educational Psychologists (EPs), the development of a novel questionnaire, and observations of joint school-parent consultations with long-term follow-up. This was in service of exploring what the core features of consultation are, according to EP self-report and observation of real-world consultations, and how EPs altered their practice to adapt to the COVID-19 global pandemic. The interviews explored EPs definition of consultation, their views on what the key features of effective consultations are, what some of the barriers are, how they have changed their consultation practice as a result of the pandemic and the advantages and disadvantages of this. This was supplemented by a questionnaire which asked similar questions, as well as asking participants to identify the different kinds of work they were engaging in during the pandemic. The observation schedule was informed by the relevant literature and was used to see how often different features of consultation were observed during a joint school-parent consultation and in what order. This was then to be cross-referenced with reported progress towards jointly agreed goals for the child and young people (CYP) to see which features correlate with improved outcomes. This work built on a previous piece of research exploring what EPs believed were the most important features of consultation and a thematic analysis of recorded initial consultations to identify the main features in a live consultation.</w:t>
       </w:r>
     </w:p>
-    <w:bookmarkStart w:id="27" w:name="literature-review"/>
+    <w:bookmarkStart w:id="28" w:name="literature-review"/>
     <w:p>
       <w:pPr>
         <w:pStyle w:val="Heading2"/>
@@ -212,7 +230,7 @@
         <w:t xml:space="preserve">, as well as few studies evaluating the efficacy of consultation. There are also few studies which attempt to analyse what makes consultation effective or what the effective features of consultation are. This leaves EPs and associated stakeholders with a widely used but poorly understood and validated framework.</w:t>
       </w:r>
     </w:p>
-    <w:bookmarkStart w:id="20" w:name="what-is-consultation"/>
+    <w:bookmarkStart w:id="21" w:name="what-is-consultation"/>
     <w:p>
       <w:pPr>
         <w:pStyle w:val="Heading3"/>
@@ -504,8 +522,8 @@
         <w:t xml:space="preserve">. There is an understanding of the interactions between these layers and the need to consider a child holistically. This support is provided by asking questions, analysing presenting problems and helping others think differently, agreeing on potential interventions, and then reflecting on the whole process so progress can be made.</w:t>
       </w:r>
     </w:p>
-    <w:bookmarkEnd w:id="20"/>
-    <w:bookmarkStart w:id="21" w:name="X89aec071224c8e210159a453168eb507568094c"/>
+    <w:bookmarkEnd w:id="21"/>
+    <w:bookmarkStart w:id="22" w:name="X89aec071224c8e210159a453168eb507568094c"/>
     <w:p>
       <w:pPr>
         <w:pStyle w:val="Heading3"/>
@@ -708,8 +726,8 @@
         <w:t xml:space="preserve">. These limitations prohibit one from developing a broad picture of how consultation is performed in the U.K.</w:t>
       </w:r>
     </w:p>
-    <w:bookmarkEnd w:id="21"/>
-    <w:bookmarkStart w:id="22" w:name="X079fcf07049604b582145f404d01109d95c02dd"/>
+    <w:bookmarkEnd w:id="22"/>
+    <w:bookmarkStart w:id="23" w:name="X079fcf07049604b582145f404d01109d95c02dd"/>
     <w:p>
       <w:pPr>
         <w:pStyle w:val="Heading3"/>
@@ -1016,8 +1034,8 @@
         <w:t xml:space="preserve">. For this work, the authors interviewed 10 school personnel (such as Head teachers and teachers) and 9 EPs in a Welsh Local Authority (LA). The aim was to elicit their understanding of the kinds of work they believed EPs engage in. There was a general alignment between the views of the school personnel and the EPs themselves. But the school personnel stated they greatly valued the EPs expertise in diagnosing and alleviating presenting problems. This shows that despite there being a shared understanding of what EPs do, there is still a divide in what stakeholders value about EP work.</w:t>
       </w:r>
     </w:p>
-    <w:bookmarkEnd w:id="22"/>
-    <w:bookmarkStart w:id="23" w:name="Xff8d25e6d952804d162c016db972e2e2c5fef1e"/>
+    <w:bookmarkEnd w:id="23"/>
+    <w:bookmarkStart w:id="24" w:name="Xff8d25e6d952804d162c016db972e2e2c5fef1e"/>
     <w:p>
       <w:pPr>
         <w:pStyle w:val="Heading3"/>
@@ -1226,8 +1244,8 @@
         <w:t xml:space="preserve">.</w:t>
       </w:r>
     </w:p>
-    <w:bookmarkEnd w:id="23"/>
-    <w:bookmarkStart w:id="24" w:name="X0c3d422fee9a5986b92a2c155fbeb7a9376a0e1"/>
+    <w:bookmarkEnd w:id="24"/>
+    <w:bookmarkStart w:id="25" w:name="X0c3d422fee9a5986b92a2c155fbeb7a9376a0e1"/>
     <w:p>
       <w:pPr>
         <w:pStyle w:val="Heading3"/>
@@ -1783,8 +1801,8 @@
         <w:t xml:space="preserve">, where the ability to demonstrate efficacy is highly valued. It therefore behoves EPs to gain an understanding of the consistent features of consultation. This will allow some assessment of which features are correlated with improved outcomes for CYP.</w:t>
       </w:r>
     </w:p>
-    <w:bookmarkEnd w:id="24"/>
-    <w:bookmarkStart w:id="25" w:name="assessing-the-efficacy-of-consultation"/>
+    <w:bookmarkEnd w:id="25"/>
+    <w:bookmarkStart w:id="26" w:name="assessing-the-efficacy-of-consultation"/>
     <w:p>
       <w:pPr>
         <w:pStyle w:val="Heading3"/>
@@ -2258,8 +2276,8 @@
         <w:t xml:space="preserve">and it shares fundamental similarities.</w:t>
       </w:r>
     </w:p>
-    <w:bookmarkEnd w:id="25"/>
-    <w:bookmarkStart w:id="26" w:name="local-offer-literature"/>
+    <w:bookmarkEnd w:id="26"/>
+    <w:bookmarkStart w:id="27" w:name="local-offer-literature"/>
     <w:p>
       <w:pPr>
         <w:pStyle w:val="Heading3"/>
@@ -2296,9 +2314,9 @@
         <w:t xml:space="preserve">, over a third of LAs did not explicitly mention consultation. Of those that did, the most commonly cited feature was working with relevant parties, such as teachers. The second most common was improving outcomes for the CYP, with the importance of looking for solutions (including the use of Solution-Focused approaches) also being mentioned frequently. What this shows is that for the LAs that mention it, the EPs working there have explicitly stated the importance of collaborating with those closest to the CYP and the necessity of improving the CYP’s outcomes.</w:t>
       </w:r>
     </w:p>
-    <w:bookmarkEnd w:id="26"/>
     <w:bookmarkEnd w:id="27"/>
-    <w:bookmarkStart w:id="28" w:name="context-and-rationale"/>
+    <w:bookmarkEnd w:id="28"/>
+    <w:bookmarkStart w:id="29" w:name="context-and-rationale"/>
     <w:p>
       <w:pPr>
         <w:pStyle w:val="Heading2"/>
@@ -2420,8 +2438,8 @@
         <w:t xml:space="preserve">. It is therefore important that EPs can substantiate claims of efficacy for certain methods, such as consultation. This is why the present study seeks to draw a link between what features occur in consultations and are seen with rated progress. By understanding what the core features of consultation are and which features make it effective, this will inform the professions understanding of what is required for a consultation to occur and how to increase the chances of engaging in consultations which lead to positive outcomes for CYP.</w:t>
       </w:r>
     </w:p>
-    <w:bookmarkEnd w:id="28"/>
-    <w:bookmarkStart w:id="29" w:name="research-questions"/>
+    <w:bookmarkEnd w:id="29"/>
+    <w:bookmarkStart w:id="30" w:name="research-questions"/>
     <w:p>
       <w:pPr>
         <w:pStyle w:val="Heading2"/>
@@ -2486,9 +2504,9 @@
         <w:t xml:space="preserve">towards agreed goals?</w:t>
       </w:r>
     </w:p>
-    <w:bookmarkEnd w:id="29"/>
     <w:bookmarkEnd w:id="30"/>
-    <w:bookmarkStart w:id="47" w:name="methodology"/>
+    <w:bookmarkEnd w:id="31"/>
+    <w:bookmarkStart w:id="48" w:name="methodology"/>
     <w:p>
       <w:pPr>
         <w:pStyle w:val="Heading1"/>
@@ -2497,7 +2515,7 @@
         <w:t xml:space="preserve">2 Methodology</w:t>
       </w:r>
     </w:p>
-    <w:bookmarkStart w:id="31" w:name="epistemology-and-research-paradigm"/>
+    <w:bookmarkStart w:id="32" w:name="epistemology-and-research-paradigm"/>
     <w:p>
       <w:pPr>
         <w:pStyle w:val="Heading2"/>
@@ -2675,8 +2693,8 @@
         <w:t xml:space="preserve">paradigm emphasis piece. An explicit account of the ways in which the qualitative and quantitative arms of the research relate to one another will be given.</w:t>
       </w:r>
     </w:p>
-    <w:bookmarkEnd w:id="31"/>
-    <w:bookmarkStart w:id="32" w:name="participants"/>
+    <w:bookmarkEnd w:id="32"/>
+    <w:bookmarkStart w:id="33" w:name="participants"/>
     <w:p>
       <w:pPr>
         <w:pStyle w:val="Heading2"/>
@@ -2732,8 +2750,8 @@
         <w:t xml:space="preserve">6 different consultations for 4 children were observed. These consultations were led by 2 EPs. 1 was a joint home-school consultation, 2 were consultations with one parent, 1 was a consultation with two parents, and 2 consultations involved the class teacher (see Appendix 1 for a full breakdown of which consultations involved which EPs and consultees and were for which children).</w:t>
       </w:r>
     </w:p>
-    <w:bookmarkEnd w:id="32"/>
-    <w:bookmarkStart w:id="36" w:name="materials"/>
+    <w:bookmarkEnd w:id="33"/>
+    <w:bookmarkStart w:id="37" w:name="materials"/>
     <w:p>
       <w:pPr>
         <w:pStyle w:val="Heading2"/>
@@ -2772,7 +2790,7 @@
       <w:r>
         <w:t xml:space="preserve"> </w:t>
       </w:r>
-      <w:hyperlink r:id="rId33">
+      <w:hyperlink r:id="rId34">
         <w:r>
           <w:rPr>
             <w:rStyle w:val="Hyperlink"/>
@@ -2825,7 +2843,7 @@
         <w:t xml:space="preserve">.</w:t>
       </w:r>
     </w:p>
-    <w:bookmarkStart w:id="34" w:name="interviews"/>
+    <w:bookmarkStart w:id="35" w:name="interviews"/>
     <w:p>
       <w:pPr>
         <w:pStyle w:val="Heading3"/>
@@ -2956,8 +2974,8 @@
         <w:t xml:space="preserve">.</w:t>
       </w:r>
     </w:p>
-    <w:bookmarkEnd w:id="34"/>
-    <w:bookmarkStart w:id="35" w:name="observation"/>
+    <w:bookmarkEnd w:id="35"/>
+    <w:bookmarkStart w:id="36" w:name="observation"/>
     <w:p>
       <w:pPr>
         <w:pStyle w:val="Heading3"/>
@@ -3161,9 +3179,9 @@
         <w:t xml:space="preserve">A TME form (Appendix XXX)</w:t>
       </w:r>
     </w:p>
-    <w:bookmarkEnd w:id="35"/>
     <w:bookmarkEnd w:id="36"/>
-    <w:bookmarkStart w:id="39" w:name="procedure"/>
+    <w:bookmarkEnd w:id="37"/>
+    <w:bookmarkStart w:id="40" w:name="procedure"/>
     <w:p>
       <w:pPr>
         <w:pStyle w:val="Heading2"/>
@@ -3248,7 +3266,7 @@
         <w:t xml:space="preserve">. This type of mixed methodology involves one method preceding the other. Either the qualitative or the quantitative arm of the research project is conducted first. The methodology does not require one be used before the other, so practical reasons may determine the order of research. The results from both strands are interpreted together, with one informing the other.</w:t>
       </w:r>
     </w:p>
-    <w:bookmarkStart w:id="37" w:name="interviews-1"/>
+    <w:bookmarkStart w:id="38" w:name="interviews-1"/>
     <w:p>
       <w:pPr>
         <w:pStyle w:val="Heading3"/>
@@ -3273,8 +3291,8 @@
         <w:t xml:space="preserve">Semi-structured focused interviews were used to elicit EP views with regards to the core features of consultation, the barriers to effective consultation, how their consultation work has changed in response to the lockdown, and the advantages and disadvantages of this new way of working. Participants were interviewed using a mixture of phone and video call technology. Data collection took place between 31/03/2020 and 28/05/2020. All interviews were recorded with an Honor 10 lite phone and an anonymous transcript made.</w:t>
       </w:r>
     </w:p>
-    <w:bookmarkEnd w:id="37"/>
-    <w:bookmarkStart w:id="38" w:name="observation-1"/>
+    <w:bookmarkEnd w:id="38"/>
+    <w:bookmarkStart w:id="39" w:name="observation-1"/>
     <w:p>
       <w:pPr>
         <w:pStyle w:val="Heading3"/>
@@ -3378,9 +3396,9 @@
         <w:t xml:space="preserve">) along the same rating scale.</w:t>
       </w:r>
     </w:p>
-    <w:bookmarkEnd w:id="38"/>
     <w:bookmarkEnd w:id="39"/>
-    <w:bookmarkStart w:id="42" w:name="piloting-methods"/>
+    <w:bookmarkEnd w:id="40"/>
+    <w:bookmarkStart w:id="43" w:name="piloting-methods"/>
     <w:p>
       <w:pPr>
         <w:pStyle w:val="Heading2"/>
@@ -3397,7 +3415,7 @@
         <w:t xml:space="preserve">To ensure rigour in the methodologies employed, each methodology was piloted prior to data collection. This was to check that the interview questions were understandable and suitable and that the observation schedule categories were discrete and easily interpretable.</w:t>
       </w:r>
     </w:p>
-    <w:bookmarkStart w:id="40" w:name="interview-schedule"/>
+    <w:bookmarkStart w:id="41" w:name="interview-schedule"/>
     <w:p>
       <w:pPr>
         <w:pStyle w:val="Heading3"/>
@@ -3450,8 +3468,8 @@
         <w:t xml:space="preserve">and a clarification statement developed to be provided in the interviewees, along with a definition if required.</w:t>
       </w:r>
     </w:p>
-    <w:bookmarkEnd w:id="40"/>
-    <w:bookmarkStart w:id="41" w:name="observation-schedule"/>
+    <w:bookmarkEnd w:id="41"/>
+    <w:bookmarkStart w:id="42" w:name="observation-schedule"/>
     <w:p>
       <w:pPr>
         <w:pStyle w:val="Heading3"/>
@@ -3531,7 +3549,27 @@
         <w:t xml:space="preserve"> </w:t>
       </w:r>
       <w:r>
-        <w:t xml:space="preserve">in R. This produced an ICC of 0.471 which, according to guidelines provided by</w:t>
+        <w:t xml:space="preserve">in the statistical programming language R</w:t>
+      </w:r>
+      <w:r>
+        <w:t xml:space="preserve"> </w:t>
+      </w:r>
+      <w:r>
+        <w:t xml:space="preserve">(</w:t>
+      </w:r>
+      <w:hyperlink w:anchor="X85156b3f1d8d7804fe0f5c7336b010326b298f5">
+        <w:r>
+          <w:rPr>
+            <w:rStyle w:val="Hyperlink"/>
+          </w:rPr>
+          <w:t xml:space="preserve">R Core Team 2017</w:t>
+        </w:r>
+      </w:hyperlink>
+      <w:r>
+        <w:t xml:space="preserve">)</w:t>
+      </w:r>
+      <w:r>
+        <w:t xml:space="preserve">. This produced an ICC of 0.471 which, according to guidelines provided by</w:t>
       </w:r>
       <w:r>
         <w:t xml:space="preserve"> </w:t>
@@ -3580,9 +3618,9 @@
         <w:t xml:space="preserve">’</w:t>
       </w:r>
     </w:p>
-    <w:bookmarkEnd w:id="41"/>
     <w:bookmarkEnd w:id="42"/>
-    <w:bookmarkStart w:id="46" w:name="data-analysis"/>
+    <w:bookmarkEnd w:id="43"/>
+    <w:bookmarkStart w:id="47" w:name="data-analysis"/>
     <w:p>
       <w:pPr>
         <w:pStyle w:val="Heading2"/>
@@ -3591,7 +3629,7 @@
         <w:t xml:space="preserve">2.6 Data analysis</w:t>
       </w:r>
     </w:p>
-    <w:bookmarkStart w:id="43" w:name="interviews-2"/>
+    <w:bookmarkStart w:id="44" w:name="interviews-2"/>
     <w:p>
       <w:pPr>
         <w:pStyle w:val="Heading3"/>
@@ -4035,8 +4073,8 @@
         <w:t xml:space="preserve">was not deemed an appropriate level of analysis.</w:t>
       </w:r>
     </w:p>
-    <w:bookmarkEnd w:id="43"/>
-    <w:bookmarkStart w:id="45" w:name="observations"/>
+    <w:bookmarkEnd w:id="44"/>
+    <w:bookmarkStart w:id="46" w:name="observations"/>
     <w:p>
       <w:pPr>
         <w:pStyle w:val="Heading3"/>
@@ -4050,13 +4088,16 @@
         <w:pStyle w:val="FirstParagraph"/>
       </w:pPr>
       <w:r>
-        <w:t xml:space="preserve">This data will be summarised with the median ratings for each category (</w:t>
+        <w:t xml:space="preserve">The number of features across each consultation will be summed. The data from the TME forms for all goals will be collected and a value of</w:t>
+      </w:r>
+      <w:r>
+        <w:t xml:space="preserve"> </w:t>
       </w:r>
       <w:r>
         <w:t xml:space="preserve">‘</w:t>
       </w:r>
       <w:r>
-        <w:t xml:space="preserve">baseline,</w:t>
+        <w:t xml:space="preserve">change</w:t>
       </w:r>
       <w:r>
         <w:t xml:space="preserve">’</w:t>
@@ -4065,34 +4106,7 @@
         <w:t xml:space="preserve"> </w:t>
       </w:r>
       <w:r>
-        <w:t xml:space="preserve">‘</w:t>
-      </w:r>
-      <w:r>
-        <w:t xml:space="preserve">expected,</w:t>
-      </w:r>
-      <w:r>
-        <w:t xml:space="preserve">’</w:t>
-      </w:r>
-      <w:r>
-        <w:t xml:space="preserve"> </w:t>
-      </w:r>
-      <w:r>
-        <w:t xml:space="preserve">and</w:t>
-      </w:r>
-      <w:r>
-        <w:t xml:space="preserve"> </w:t>
-      </w:r>
-      <w:r>
-        <w:t xml:space="preserve">‘</w:t>
-      </w:r>
-      <w:r>
-        <w:t xml:space="preserve">actual</w:t>
-      </w:r>
-      <w:r>
-        <w:t xml:space="preserve">’</w:t>
-      </w:r>
-      <w:r>
-        <w:t xml:space="preserve">) presented. The summed features would be tallied against the progress made for each observed consultation. Thischange will be calculated by subtracting the</w:t>
+        <w:t xml:space="preserve">will be calculated for each consultation. This will be done by subtracting the</w:t>
       </w:r>
       <w:r>
         <w:t xml:space="preserve"> </w:t>
@@ -4162,15 +4176,29 @@
         <w:t xml:space="preserve">)</w:t>
       </w:r>
       <w:r>
-        <w:t xml:space="preserve">.</w:t>
-      </w:r>
-    </w:p>
-    <w:p>
-      <w:pPr>
-        <w:pStyle w:val="BodyText"/>
-      </w:pPr>
-      <w:r>
-        <w:t xml:space="preserve">To explore the relationship between the features and the change in the goals for each consultation, Qualitative Comparison Analysis (QCA) was used. It is characterised as a</w:t>
+        <w:t xml:space="preserve">. To explore the relationship between the presence of features and reported change, Qualitative Comparison Analysis (QCA) was used, with the QCA package for R</w:t>
+      </w:r>
+      <w:r>
+        <w:t xml:space="preserve"> </w:t>
+      </w:r>
+      <w:r>
+        <w:t xml:space="preserve">(</w:t>
+      </w:r>
+      <w:hyperlink w:anchor="ref-dusaQCAComprehensiveResource2018">
+        <w:r>
+          <w:rPr>
+            <w:rStyle w:val="Hyperlink"/>
+            <w:bCs/>
+            <w:b/>
+          </w:rPr>
+          <w:t xml:space="preserve">dusaQCAComprehensiveResource2018?</w:t>
+        </w:r>
+      </w:hyperlink>
+      <w:r>
+        <w:t xml:space="preserve">)</w:t>
+      </w:r>
+      <w:r>
+        <w:t xml:space="preserve">. QCA allows the comparison of cases with the</w:t>
       </w:r>
       <w:r>
         <w:t xml:space="preserve"> </w:t>
@@ -4179,7 +4207,7 @@
         <w:t xml:space="preserve">“</w:t>
       </w:r>
       <w:r>
-        <w:t xml:space="preserve">small-N-many variables</w:t>
+        <w:t xml:space="preserve">help of formal tools and with a specific conception of cases</w:t>
       </w:r>
       <w:r>
         <w:t xml:space="preserve">”</w:t>
@@ -4188,58 +4216,199 @@
         <w:t xml:space="preserve"> </w:t>
       </w:r>
       <w:r>
-        <w:t xml:space="preserve">approach.</w:t>
-      </w:r>
-    </w:p>
-    <w:p>
-      <w:pPr>
-        <w:pStyle w:val="BodyText"/>
-      </w:pPr>
-      <w:r>
-        <w:t xml:space="preserve">Configurational Comparative Methods: Qualitative Comparative Analysis (QCA) and Related Techniques:</w:t>
-      </w:r>
-      <w:r>
-        <w:t xml:space="preserve"> </w:t>
-      </w:r>
-      <w:r>
-        <w:t xml:space="preserve">“</w:t>
-      </w:r>
-      <w:r>
-        <w:t xml:space="preserve">QCA techniques allow the systematic comparison of cases, with the help of formal tools and with a specific conception of cases.</w:t>
-      </w:r>
-      <w:r>
-        <w:t xml:space="preserve">”</w:t>
-      </w:r>
-    </w:p>
-    <w:p>
-      <w:pPr>
-        <w:pStyle w:val="BodyText"/>
-      </w:pPr>
-      <w:r>
-        <w:t xml:space="preserve">“</w:t>
-      </w:r>
-      <w:r>
-        <w:t xml:space="preserve">In the process of configurational comparative analysis, the researcher engages in a dialogue between cases and relevant theories. Indeed, the choice of the variables (conditions and outcome) for the analysis must be theoretically informed. In this sense, there is a deductive aspect to QCA; however, QCA techniques can also be used more inductively, gaining insights from case knowledge in order to identify the key</w:t>
-      </w:r>
-      <w:r>
-        <w:t xml:space="preserve">”</w:t>
-      </w:r>
-      <w:r>
-        <w:t xml:space="preserve">ingredients" to be considered (Rihoux, 2003, 2006; Rihoux &amp; Lobe, 2009)."</w:t>
-      </w:r>
-    </w:p>
-    <w:p>
-      <w:pPr>
-        <w:pStyle w:val="BodyText"/>
-      </w:pPr>
+        <w:t xml:space="preserve">(</w:t>
+      </w:r>
       <w:hyperlink w:anchor="ref-rihouxCaseQualitativeComparative2009">
         <w:r>
           <w:rPr>
             <w:rStyle w:val="Hyperlink"/>
           </w:rPr>
-          <w:t xml:space="preserve">Rihoux and Lobe</w:t>
+          <w:t xml:space="preserve">Rihoux and Lobe 2009</w:t>
         </w:r>
       </w:hyperlink>
+      <w:r>
+        <w:t xml:space="preserve">)</w:t>
+      </w:r>
+      <w:r>
+        <w:t xml:space="preserve">. Each consultation forms a QCA case, the features of consultation form the conditions, and the difference between</w:t>
+      </w:r>
+      <w:r>
+        <w:t xml:space="preserve"> </w:t>
+      </w:r>
+      <w:r>
+        <w:t xml:space="preserve">‘</w:t>
+      </w:r>
+      <w:r>
+        <w:t xml:space="preserve">baseline</w:t>
+      </w:r>
+      <w:r>
+        <w:t xml:space="preserve">’</w:t>
+      </w:r>
+      <w:r>
+        <w:t xml:space="preserve"> </w:t>
+      </w:r>
+      <w:r>
+        <w:t xml:space="preserve">and</w:t>
+      </w:r>
+      <w:r>
+        <w:t xml:space="preserve"> </w:t>
+      </w:r>
+      <w:r>
+        <w:t xml:space="preserve">‘</w:t>
+      </w:r>
+      <w:r>
+        <w:t xml:space="preserve">actual</w:t>
+      </w:r>
+      <w:r>
+        <w:t xml:space="preserve">’</w:t>
+      </w:r>
+      <w:r>
+        <w:t xml:space="preserve"> </w:t>
+      </w:r>
+      <w:r>
+        <w:t xml:space="preserve">is the outcome. QCA involves the analysis of the frequency of different theoretically derived features to explore which combination of conditions (both presence and absence) led to a measured outcome variable (change in outcomes for the CYP on the TME scale).</w:t>
+      </w:r>
+    </w:p>
+    <w:p>
+      <w:pPr>
+        <w:pStyle w:val="BodyText"/>
+      </w:pPr>
+      <w:r>
+        <w:t xml:space="preserve">QCA is based on Boolean algebra and set theory. Conditions are identified and can either be</w:t>
+      </w:r>
+      <w:r>
+        <w:t xml:space="preserve"> </w:t>
+      </w:r>
+      <w:r>
+        <w:t xml:space="preserve">‘</w:t>
+      </w:r>
+      <w:r>
+        <w:t xml:space="preserve">present</w:t>
+      </w:r>
+      <w:r>
+        <w:t xml:space="preserve">’</w:t>
+      </w:r>
+      <w:r>
+        <w:t xml:space="preserve"> </w:t>
+      </w:r>
+      <w:r>
+        <w:t xml:space="preserve">or</w:t>
+      </w:r>
+      <w:r>
+        <w:t xml:space="preserve"> </w:t>
+      </w:r>
+      <w:r>
+        <w:t xml:space="preserve">‘</w:t>
+      </w:r>
+      <w:r>
+        <w:t xml:space="preserve">absent</w:t>
+      </w:r>
+      <w:r>
+        <w:t xml:space="preserve">’</w:t>
+      </w:r>
+      <w:r>
+        <w:t xml:space="preserve"> </w:t>
+      </w:r>
+      <w:r>
+        <w:t xml:space="preserve">and sets are formed based on combinations of these conditions being present or absent. Boolean minimisation is the reduction of complex expressions of conditions which produce the same outcome to simpler expressions.</w:t>
+      </w:r>
+    </w:p>
+    <w:p>
+      <w:pPr>
+        <w:pStyle w:val="BodyText"/>
+      </w:pPr>
+      <w:r>
+        <w:t xml:space="preserve">QCA is characterised as a</w:t>
+      </w:r>
+      <w:r>
+        <w:t xml:space="preserve"> </w:t>
+      </w:r>
+      <w:r>
+        <w:t xml:space="preserve">“</w:t>
+      </w:r>
+      <w:r>
+        <w:t xml:space="preserve">small-N-many variables</w:t>
+      </w:r>
+      <w:r>
+        <w:t xml:space="preserve">”</w:t>
+      </w:r>
+      <w:r>
+        <w:t xml:space="preserve"> </w:t>
+      </w:r>
+      <w:r>
+        <w:t xml:space="preserve">approach</w:t>
+      </w:r>
+      <w:r>
+        <w:t xml:space="preserve"> </w:t>
+      </w:r>
+      <w:r>
+        <w:t xml:space="preserve">(</w:t>
+      </w:r>
+      <w:hyperlink w:anchor="X3ce7158fab7f76ccbf24522e5df9fcb5b15e2a7">
+        <w:r>
+          <w:rPr>
+            <w:rStyle w:val="Hyperlink"/>
+            <w:bCs/>
+            <w:b/>
+          </w:rPr>
+          <w:t xml:space="preserve">lijphartIIComparableCasesStrategy1975?</w:t>
+        </w:r>
+      </w:hyperlink>
+      <w:r>
+        <w:t xml:space="preserve">)</w:t>
+      </w:r>
+      <w:r>
+        <w:t xml:space="preserve"> </w:t>
+      </w:r>
+      <w:r>
+        <w:t xml:space="preserve">because it is used when there are a small number of cases but a large number of potential causal variables. This makes it suitable to analyse the potential causal features in relation to change because there are a small number of observed consultations but a large number of variables (features). QCA also does not require the researcher to specify a single causal model, as is typical with most statistical techniques. Rather, it allows the identification of</w:t>
+      </w:r>
+      <w:r>
+        <w:t xml:space="preserve"> </w:t>
+      </w:r>
+      <w:r>
+        <w:t xml:space="preserve">“</w:t>
+      </w:r>
+      <w:r>
+        <w:t xml:space="preserve">the number and character of the different causal models that exist among comparable cases</w:t>
+      </w:r>
+      <w:r>
+        <w:t xml:space="preserve">”</w:t>
+      </w:r>
+      <w:r>
+        <w:t xml:space="preserve"> </w:t>
+      </w:r>
+      <w:r>
+        <w:t xml:space="preserve">(</w:t>
+      </w:r>
+      <w:hyperlink w:anchor="ref-raginComparativeMethodMoving1987">
+        <w:r>
+          <w:rPr>
+            <w:rStyle w:val="Hyperlink"/>
+            <w:bCs/>
+            <w:b/>
+          </w:rPr>
+          <w:t xml:space="preserve">raginComparativeMethodMoving1987?</w:t>
+        </w:r>
+      </w:hyperlink>
+      <w:r>
+        <w:t xml:space="preserve">)</w:t>
+      </w:r>
+      <w:r>
+        <w:t xml:space="preserve">. QCA also allows for</w:t>
+      </w:r>
+      <w:r>
+        <w:t xml:space="preserve"> </w:t>
+      </w:r>
+      <w:r>
+        <w:t xml:space="preserve">“</w:t>
+      </w:r>
+      <w:r>
+        <w:t xml:space="preserve">conjunctural causation</w:t>
+      </w:r>
+      <w:r>
+        <w:t xml:space="preserve">”</w:t>
+      </w:r>
       <w:r>
         <w:t xml:space="preserve"> </w:t>
       </w:r>
@@ -4251,50 +4420,25 @@
           <w:rPr>
             <w:rStyle w:val="Hyperlink"/>
           </w:rPr>
-          <w:t xml:space="preserve">2009</w:t>
+          <w:t xml:space="preserve">Rihoux and Lobe 2009</w:t>
         </w:r>
       </w:hyperlink>
       <w:r>
         <w:t xml:space="preserve">)</w:t>
       </w:r>
+      <w:r>
+        <w:t xml:space="preserve"> </w:t>
+      </w:r>
+      <w:r>
+        <w:t xml:space="preserve">as different combinations of factors can produce the same result (equifinality)</w:t>
+      </w:r>
     </w:p>
     <w:p>
       <w:pPr>
         <w:pStyle w:val="BodyText"/>
       </w:pPr>
       <w:r>
-        <w:t xml:space="preserve">“</w:t>
-      </w:r>
-      <w:r>
-        <w:t xml:space="preserve">QCA techniques allow for</w:t>
-      </w:r>
-      <w:r>
-        <w:t xml:space="preserve">”</w:t>
-      </w:r>
-      <w:r>
-        <w:t xml:space="preserve">conjunctural causation" across observed cases. This means that different constellations of factors may lead to the same result (equifinality)"</w:t>
-      </w:r>
-    </w:p>
-    <w:p>
-      <w:pPr>
-        <w:pStyle w:val="BodyText"/>
-      </w:pPr>
-      <w:r>
-        <w:t xml:space="preserve">“</w:t>
-      </w:r>
-      <w:r>
-        <w:t xml:space="preserve">By using QCA, the researcher is urged not to specify a single causal model that best fits the data, as one usually does with statistical techniques, but instead to determine the number and character of the different causal models that exist among comparable cases (Ragin, 1987).</w:t>
-      </w:r>
-      <w:r>
-        <w:t xml:space="preserve">”</w:t>
-      </w:r>
-    </w:p>
-    <w:p>
-      <w:pPr>
-        <w:pStyle w:val="BodyText"/>
-      </w:pPr>
-      <w:r>
-        <w:t xml:space="preserve">for the statistical programming language R</w:t>
+        <w:t xml:space="preserve">Crisp-set QCA</w:t>
       </w:r>
       <w:r>
         <w:t xml:space="preserve"> </w:t>
@@ -4302,23 +4446,178 @@
       <w:r>
         <w:t xml:space="preserve">(</w:t>
       </w:r>
-      <w:hyperlink w:anchor="X85156b3f1d8d7804fe0f5c7336b010326b298f5">
+      <w:hyperlink w:anchor="ref-raginComparativeMethodMoving1987">
         <w:r>
           <w:rPr>
             <w:rStyle w:val="Hyperlink"/>
+            <w:bCs/>
+            <w:b/>
           </w:rPr>
-          <w:t xml:space="preserve">R Core Team 2017</w:t>
+          <w:t xml:space="preserve">raginComparativeMethodMoving1987?</w:t>
         </w:r>
       </w:hyperlink>
       <w:r>
         <w:t xml:space="preserve">)</w:t>
       </w:r>
+      <w:r>
+        <w:t xml:space="preserve"> </w:t>
+      </w:r>
+      <w:r>
+        <w:t xml:space="preserve">was used as the features were mutually exclusive and bivalent; they were classed as either</w:t>
+      </w:r>
+      <w:r>
+        <w:t xml:space="preserve"> </w:t>
+      </w:r>
+      <w:r>
+        <w:t xml:space="preserve">‘</w:t>
+      </w:r>
+      <w:r>
+        <w:t xml:space="preserve">present</w:t>
+      </w:r>
+      <w:r>
+        <w:t xml:space="preserve">’</w:t>
+      </w:r>
+      <w:r>
+        <w:t xml:space="preserve"> </w:t>
+      </w:r>
+      <w:r>
+        <w:t xml:space="preserve">or</w:t>
+      </w:r>
+      <w:r>
+        <w:t xml:space="preserve"> </w:t>
+      </w:r>
+      <w:r>
+        <w:t xml:space="preserve">‘</w:t>
+      </w:r>
+      <w:r>
+        <w:t xml:space="preserve">absent.</w:t>
+      </w:r>
+      <w:r>
+        <w:t xml:space="preserve">’</w:t>
+      </w:r>
+      <w:r>
+        <w:t xml:space="preserve"> </w:t>
+      </w:r>
+      <w:r>
+        <w:t xml:space="preserve">The total number of observations of each condition for each case will then be calculated. To construct a truth table where the conditions are either classed as</w:t>
+      </w:r>
+      <w:r>
+        <w:t xml:space="preserve"> </w:t>
+      </w:r>
+      <w:r>
+        <w:t xml:space="preserve">‘</w:t>
+      </w:r>
+      <w:r>
+        <w:t xml:space="preserve">present</w:t>
+      </w:r>
+      <w:r>
+        <w:t xml:space="preserve">’</w:t>
+      </w:r>
+      <w:r>
+        <w:t xml:space="preserve"> </w:t>
+      </w:r>
+      <w:r>
+        <w:t xml:space="preserve">or</w:t>
+      </w:r>
+      <w:r>
+        <w:t xml:space="preserve"> </w:t>
+      </w:r>
+      <w:r>
+        <w:t xml:space="preserve">‘</w:t>
+      </w:r>
+      <w:r>
+        <w:t xml:space="preserve">absent</w:t>
+      </w:r>
+      <w:r>
+        <w:t xml:space="preserve">’</w:t>
+      </w:r>
+      <w:r>
+        <w:t xml:space="preserve"> </w:t>
+      </w:r>
+      <w:r>
+        <w:t xml:space="preserve">for each case, the data must be calibrated</w:t>
+      </w:r>
+      <w:r>
+        <w:t xml:space="preserve"> </w:t>
+      </w:r>
+      <w:r>
+        <w:t xml:space="preserve">(</w:t>
+      </w:r>
+      <w:hyperlink w:anchor="ref-dusaQCAComprehensiveResource2018">
+        <w:r>
+          <w:rPr>
+            <w:rStyle w:val="Hyperlink"/>
+            <w:bCs/>
+            <w:b/>
+          </w:rPr>
+          <w:t xml:space="preserve">dusaQCAComprehensiveResource2018?</w:t>
+        </w:r>
+      </w:hyperlink>
+      <w:r>
+        <w:t xml:space="preserve">)</w:t>
+      </w:r>
+      <w:r>
+        <w:t xml:space="preserve">. Hierarchical cluster analysis will be used to calculate the threshold to determine whether a condition will be classed as</w:t>
+      </w:r>
+      <w:r>
+        <w:t xml:space="preserve"> </w:t>
+      </w:r>
+      <w:r>
+        <w:t xml:space="preserve">‘</w:t>
+      </w:r>
+      <w:r>
+        <w:t xml:space="preserve">present</w:t>
+      </w:r>
+      <w:r>
+        <w:t xml:space="preserve">’</w:t>
+      </w:r>
+      <w:r>
+        <w:t xml:space="preserve"> </w:t>
+      </w:r>
+      <w:r>
+        <w:t xml:space="preserve">or</w:t>
+      </w:r>
+      <w:r>
+        <w:t xml:space="preserve"> </w:t>
+      </w:r>
+      <w:r>
+        <w:t xml:space="preserve">‘</w:t>
+      </w:r>
+      <w:r>
+        <w:t xml:space="preserve">absent.</w:t>
+      </w:r>
+      <w:r>
+        <w:t xml:space="preserve">’</w:t>
+      </w:r>
     </w:p>
     <w:p>
       <w:pPr>
         <w:pStyle w:val="BodyText"/>
       </w:pPr>
-      <w:hyperlink r:id="rId44">
+      <w:r>
+        <w:t xml:space="preserve">NOT REALLY SURE IF THIS IS RELEVANT</w:t>
+      </w:r>
+      <w:r>
+        <w:t xml:space="preserve"> </w:t>
+      </w:r>
+      <w:r>
+        <w:t xml:space="preserve">“</w:t>
+      </w:r>
+      <w:r>
+        <w:t xml:space="preserve">In the process of configurational comparative analysis, the researcher engages in a dialogue between cases and relevant theories. Indeed, the choice of the variables (conditions and outcome) for the analysis must be theoretically informed. In this sense, there is a deductive aspect to QCA; however, QCA techniques can also be used more inductively, gaining insights from case knowledge in order to identify the key</w:t>
+      </w:r>
+      <w:r>
+        <w:t xml:space="preserve">”</w:t>
+      </w:r>
+      <w:r>
+        <w:t xml:space="preserve">ingredients" to be considered (Rihoux, 2003, 2006; Rihoux &amp; Lobe, 2009)."</w:t>
+      </w:r>
+    </w:p>
+    <w:p>
+      <w:pPr>
+        <w:pStyle w:val="BodyText"/>
+      </w:pPr>
+      <w:hyperlink r:id="rId45">
         <w:r>
           <w:rPr>
             <w:rStyle w:val="Hyperlink"/>
@@ -4347,13 +4646,19 @@
         <w:pStyle w:val="BodyText"/>
       </w:pPr>
       <w:r>
+        <w:t xml:space="preserve">NOT SURE WHERE TO TALK ABOUT THE LIMITATIONS OF TME AT THE MOMENT</w:t>
+      </w:r>
+      <w:r>
+        <w:t xml:space="preserve"> </w:t>
+      </w:r>
+      <w:r>
         <w:t xml:space="preserve">Talk about limitations of TME here and what conclusions I can draw.</w:t>
       </w:r>
     </w:p>
-    <w:bookmarkEnd w:id="45"/>
     <w:bookmarkEnd w:id="46"/>
     <w:bookmarkEnd w:id="47"/>
-    <w:bookmarkStart w:id="111" w:name="results"/>
+    <w:bookmarkEnd w:id="48"/>
+    <w:bookmarkStart w:id="112" w:name="results"/>
     <w:p>
       <w:pPr>
         <w:pStyle w:val="Heading1"/>
@@ -4398,7 +4703,7 @@
                     </pic:cNvPicPr>
                   </pic:nvPicPr>
                   <pic:blipFill>
-                    <a:blip r:embed="rId48"/>
+                    <a:blip r:embed="rId49"/>
                     <a:stretch>
                       <a:fillRect/>
                     </a:stretch>
@@ -4439,7 +4744,7 @@
         <w:t xml:space="preserve">map</w:t>
       </w:r>
     </w:p>
-    <w:bookmarkStart w:id="108" w:name="interviews-3"/>
+    <w:bookmarkStart w:id="109" w:name="interviews-3"/>
     <w:p>
       <w:pPr>
         <w:pStyle w:val="Heading2"/>
@@ -4456,7 +4761,7 @@
         <w:t xml:space="preserve">Thematic analysis identified 32 inductive codes, as well as the 15 deductive codes previously set, relating to what features EPs believed were effective for consultation. 6 codes were identified for what made said features effective (see Appendix XXX for the definitions of the inductive codes, Appendix XXX for the definitions of the codes relating to what makes the features effective and Appendix XXX for the breakdown of the number of interviews which each code was identified in and the total number of codes for each feature). These were combined to create 8 themes: Buy-in, Conditions, Context, Strengths-based, Shared understanding, Intervention, Future facing, and EP skills and knowledge. These could then be combined to create two super themes: Internal factors (features relating to the factors endemic to a consultation) and External factors (features relating to things happening around a consultation).</w:t>
       </w:r>
     </w:p>
-    <w:bookmarkStart w:id="59" w:name="buy-in"/>
+    <w:bookmarkStart w:id="60" w:name="buy-in"/>
     <w:p>
       <w:pPr>
         <w:pStyle w:val="Heading3"/>
@@ -4473,7 +4778,7 @@
         <w:t xml:space="preserve">This theme related to the importance of EPs creating a bond with those involved, including the consultee(s) and other school staff members not directly involved in the consultation, and using this relationship to facilitate change.</w:t>
       </w:r>
     </w:p>
-    <w:bookmarkStart w:id="49" w:name="collaborative"/>
+    <w:bookmarkStart w:id="50" w:name="collaborative"/>
     <w:p>
       <w:pPr>
         <w:pStyle w:val="Heading4"/>
@@ -4828,8 +5133,8 @@
         <w:t xml:space="preserve">(Interview 5)</w:t>
       </w:r>
     </w:p>
-    <w:bookmarkEnd w:id="49"/>
-    <w:bookmarkStart w:id="50" w:name="contributions-valued"/>
+    <w:bookmarkEnd w:id="50"/>
+    <w:bookmarkStart w:id="51" w:name="contributions-valued"/>
     <w:p>
       <w:pPr>
         <w:pStyle w:val="Heading4"/>
@@ -4964,8 +5269,8 @@
         <w:t xml:space="preserve">(Interview 1)</w:t>
       </w:r>
     </w:p>
-    <w:bookmarkEnd w:id="50"/>
-    <w:bookmarkStart w:id="51" w:name="encouraging-engagement"/>
+    <w:bookmarkEnd w:id="51"/>
+    <w:bookmarkStart w:id="52" w:name="encouraging-engagement"/>
     <w:p>
       <w:pPr>
         <w:pStyle w:val="Heading4"/>
@@ -5466,8 +5771,8 @@
         <w:t xml:space="preserve">However, this was not universal. A few EPs found that using technologically-mediated (tech) consultations did not lead to a decrease in quality of the relationship. One EP experienced her consultees asking for telephone consultations and that these were effective (Interview 16).</w:t>
       </w:r>
     </w:p>
-    <w:bookmarkEnd w:id="51"/>
-    <w:bookmarkStart w:id="52" w:name="rapport"/>
+    <w:bookmarkEnd w:id="52"/>
+    <w:bookmarkStart w:id="53" w:name="rapport"/>
     <w:p>
       <w:pPr>
         <w:pStyle w:val="Heading4"/>
@@ -5888,8 +6193,8 @@
         <w:t xml:space="preserve">important. (Interview 23)</w:t>
       </w:r>
     </w:p>
-    <w:bookmarkEnd w:id="52"/>
-    <w:bookmarkStart w:id="53" w:name="X49a62407924a9ce7977286cf9d2511119e0918c"/>
+    <w:bookmarkEnd w:id="53"/>
+    <w:bookmarkStart w:id="54" w:name="X49a62407924a9ce7977286cf9d2511119e0918c"/>
     <w:p>
       <w:pPr>
         <w:pStyle w:val="Heading4"/>
@@ -6626,8 +6931,8 @@
         <w:t xml:space="preserve">(Interview 18)</w:t>
       </w:r>
     </w:p>
-    <w:bookmarkEnd w:id="53"/>
-    <w:bookmarkStart w:id="54" w:name="ep-view-of-eps-and-consultee-view-of-eps"/>
+    <w:bookmarkEnd w:id="54"/>
+    <w:bookmarkStart w:id="55" w:name="ep-view-of-eps-and-consultee-view-of-eps"/>
     <w:p>
       <w:pPr>
         <w:pStyle w:val="Heading4"/>
@@ -7180,8 +7485,8 @@
         <w:t xml:space="preserve">(Interview 23)</w:t>
       </w:r>
     </w:p>
-    <w:bookmarkEnd w:id="54"/>
-    <w:bookmarkStart w:id="55" w:name="willing-to-engage"/>
+    <w:bookmarkEnd w:id="55"/>
+    <w:bookmarkStart w:id="56" w:name="willing-to-engage"/>
     <w:p>
       <w:pPr>
         <w:pStyle w:val="Heading4"/>
@@ -7360,8 +7665,8 @@
         <w:t xml:space="preserve">(Interview 5)</w:t>
       </w:r>
     </w:p>
-    <w:bookmarkEnd w:id="55"/>
-    <w:bookmarkStart w:id="56" w:name="consultee-ownership"/>
+    <w:bookmarkEnd w:id="56"/>
+    <w:bookmarkStart w:id="57" w:name="consultee-ownership"/>
     <w:p>
       <w:pPr>
         <w:pStyle w:val="Heading4"/>
@@ -7540,8 +7845,8 @@
         <w:t xml:space="preserve">(Interview 3)</w:t>
       </w:r>
     </w:p>
-    <w:bookmarkEnd w:id="56"/>
-    <w:bookmarkStart w:id="57" w:name="realistic"/>
+    <w:bookmarkEnd w:id="57"/>
+    <w:bookmarkStart w:id="58" w:name="realistic"/>
     <w:p>
       <w:pPr>
         <w:pStyle w:val="Heading4"/>
@@ -7750,8 +8055,8 @@
         <w:t xml:space="preserve">manage some of the complexity. (Interview 27)</w:t>
       </w:r>
     </w:p>
-    <w:bookmarkEnd w:id="57"/>
-    <w:bookmarkStart w:id="58" w:name="consultees-as-experts"/>
+    <w:bookmarkEnd w:id="58"/>
+    <w:bookmarkStart w:id="59" w:name="consultees-as-experts"/>
     <w:p>
       <w:pPr>
         <w:pStyle w:val="Heading4"/>
@@ -7848,9 +8153,9 @@
         <w:t xml:space="preserve">that people are experts in their own lives. (Interview 22)</w:t>
       </w:r>
     </w:p>
-    <w:bookmarkEnd w:id="58"/>
     <w:bookmarkEnd w:id="59"/>
-    <w:bookmarkStart w:id="73" w:name="ep-skills-and-knowledge"/>
+    <w:bookmarkEnd w:id="60"/>
+    <w:bookmarkStart w:id="74" w:name="ep-skills-and-knowledge"/>
     <w:p>
       <w:pPr>
         <w:pStyle w:val="Heading3"/>
@@ -7867,7 +8172,7 @@
         <w:t xml:space="preserve">The other most common theme related to the psychological knowledge and skills EPs need to use when engaging in consultation.</w:t>
       </w:r>
     </w:p>
-    <w:bookmarkStart w:id="60" w:name="knowledge"/>
+    <w:bookmarkStart w:id="61" w:name="knowledge"/>
     <w:p>
       <w:pPr>
         <w:pStyle w:val="Heading4"/>
@@ -8068,8 +8373,8 @@
         <w:t xml:space="preserve">happening at the time or when it was happening. (Interview 27)</w:t>
       </w:r>
     </w:p>
-    <w:bookmarkEnd w:id="60"/>
-    <w:bookmarkStart w:id="61" w:name="presenting-problem"/>
+    <w:bookmarkEnd w:id="61"/>
+    <w:bookmarkStart w:id="62" w:name="presenting-problem"/>
     <w:p>
       <w:pPr>
         <w:pStyle w:val="Heading4"/>
@@ -8272,8 +8577,8 @@
         <w:t xml:space="preserve">(Interview 12).</w:t>
       </w:r>
     </w:p>
-    <w:bookmarkEnd w:id="61"/>
-    <w:bookmarkStart w:id="62" w:name="treatments"/>
+    <w:bookmarkEnd w:id="62"/>
+    <w:bookmarkStart w:id="63" w:name="treatments"/>
     <w:p>
       <w:pPr>
         <w:pStyle w:val="Heading4"/>
@@ -8378,8 +8683,8 @@
         <w:t xml:space="preserve">(Interview 2) as you can decide what the intervention is specifically for.</w:t>
       </w:r>
     </w:p>
-    <w:bookmarkEnd w:id="62"/>
-    <w:bookmarkStart w:id="63" w:name="suggesting-solutions"/>
+    <w:bookmarkEnd w:id="63"/>
+    <w:bookmarkStart w:id="64" w:name="suggesting-solutions"/>
     <w:p>
       <w:pPr>
         <w:pStyle w:val="Heading4"/>
@@ -8446,8 +8751,8 @@
         <w:t xml:space="preserve">(Interview 12) Several EPs stated they were happy to make recommendations but simultaneously did not want to dominate the consultation (Interview 11). The importance of taking on board what the consultees said was also voiced by a few interviewee so that the EP does not make recommendations that have already been tried (Interview 13).</w:t>
       </w:r>
     </w:p>
-    <w:bookmarkEnd w:id="63"/>
-    <w:bookmarkStart w:id="64" w:name="exception-seeking"/>
+    <w:bookmarkEnd w:id="64"/>
+    <w:bookmarkStart w:id="65" w:name="exception-seeking"/>
     <w:p>
       <w:pPr>
         <w:pStyle w:val="Heading4"/>
@@ -8530,8 +8835,8 @@
         <w:t xml:space="preserve">about what’s happening (Interview 27)</w:t>
       </w:r>
     </w:p>
-    <w:bookmarkEnd w:id="64"/>
-    <w:bookmarkStart w:id="65" w:name="reflective"/>
+    <w:bookmarkEnd w:id="65"/>
+    <w:bookmarkStart w:id="66" w:name="reflective"/>
     <w:p>
       <w:pPr>
         <w:pStyle w:val="Heading4"/>
@@ -8928,8 +9233,8 @@
         <w:t xml:space="preserve">and knowledge and bouncing off each other in the team. (Interview 9)</w:t>
       </w:r>
     </w:p>
-    <w:bookmarkEnd w:id="65"/>
-    <w:bookmarkStart w:id="66" w:name="questioning"/>
+    <w:bookmarkEnd w:id="66"/>
+    <w:bookmarkStart w:id="67" w:name="questioning"/>
     <w:p>
       <w:pPr>
         <w:pStyle w:val="Heading4"/>
@@ -9048,8 +9353,8 @@
         <w:t xml:space="preserve">(Interview 15).</w:t>
       </w:r>
     </w:p>
-    <w:bookmarkEnd w:id="66"/>
-    <w:bookmarkStart w:id="67" w:name="use-of-aids"/>
+    <w:bookmarkEnd w:id="67"/>
+    <w:bookmarkStart w:id="68" w:name="use-of-aids"/>
     <w:p>
       <w:pPr>
         <w:pStyle w:val="Heading4"/>
@@ -9138,8 +9443,8 @@
         <w:t xml:space="preserve">(Interview 10).</w:t>
       </w:r>
     </w:p>
-    <w:bookmarkEnd w:id="67"/>
-    <w:bookmarkStart w:id="68" w:name="preparation"/>
+    <w:bookmarkEnd w:id="68"/>
+    <w:bookmarkStart w:id="69" w:name="preparation"/>
     <w:p>
       <w:pPr>
         <w:pStyle w:val="Heading4"/>
@@ -9360,8 +9665,8 @@
         <w:t xml:space="preserve">gather their thoughts beforehand. (Interview 20)</w:t>
       </w:r>
     </w:p>
-    <w:bookmarkEnd w:id="68"/>
-    <w:bookmarkStart w:id="69" w:name="reflexive"/>
+    <w:bookmarkEnd w:id="69"/>
+    <w:bookmarkStart w:id="70" w:name="reflexive"/>
     <w:p>
       <w:pPr>
         <w:pStyle w:val="Heading4"/>
@@ -9730,8 +10035,8 @@
         <w:t xml:space="preserve">(Interview 25).</w:t>
       </w:r>
     </w:p>
-    <w:bookmarkEnd w:id="69"/>
-    <w:bookmarkStart w:id="70" w:name="summarising"/>
+    <w:bookmarkEnd w:id="70"/>
+    <w:bookmarkStart w:id="71" w:name="summarising"/>
     <w:p>
       <w:pPr>
         <w:pStyle w:val="Heading4"/>
@@ -9808,8 +10113,8 @@
         <w:t xml:space="preserve">(Interview 5).</w:t>
       </w:r>
     </w:p>
-    <w:bookmarkEnd w:id="70"/>
-    <w:bookmarkStart w:id="71" w:name="efficient"/>
+    <w:bookmarkEnd w:id="71"/>
+    <w:bookmarkStart w:id="72" w:name="efficient"/>
     <w:p>
       <w:pPr>
         <w:pStyle w:val="Heading4"/>
@@ -10022,8 +10327,8 @@
         <w:t xml:space="preserve">(Interview 17).</w:t>
       </w:r>
     </w:p>
-    <w:bookmarkEnd w:id="71"/>
-    <w:bookmarkStart w:id="72" w:name="varied-space-for-approach"/>
+    <w:bookmarkEnd w:id="72"/>
+    <w:bookmarkStart w:id="73" w:name="varied-space-for-approach"/>
     <w:p>
       <w:pPr>
         <w:pStyle w:val="Heading4"/>
@@ -10268,9 +10573,9 @@
         <w:t xml:space="preserve">crucial and up until now completely unknown, and you can change tack. (Interview 2)</w:t>
       </w:r>
     </w:p>
-    <w:bookmarkEnd w:id="72"/>
     <w:bookmarkEnd w:id="73"/>
-    <w:bookmarkStart w:id="80" w:name="shared-understanding"/>
+    <w:bookmarkEnd w:id="74"/>
+    <w:bookmarkStart w:id="81" w:name="shared-understanding"/>
     <w:p>
       <w:pPr>
         <w:pStyle w:val="Heading3"/>
@@ -10639,7 +10944,7 @@
         <w:t xml:space="preserve">(Interview 15).</w:t>
       </w:r>
     </w:p>
-    <w:bookmarkStart w:id="74" w:name="information-gather"/>
+    <w:bookmarkStart w:id="75" w:name="information-gather"/>
     <w:p>
       <w:pPr>
         <w:pStyle w:val="Heading4"/>
@@ -10818,8 +11123,8 @@
         <w:t xml:space="preserve">(Interview 24).</w:t>
       </w:r>
     </w:p>
-    <w:bookmarkEnd w:id="74"/>
-    <w:bookmarkStart w:id="75" w:name="clarity"/>
+    <w:bookmarkEnd w:id="75"/>
+    <w:bookmarkStart w:id="76" w:name="clarity"/>
     <w:p>
       <w:pPr>
         <w:pStyle w:val="Heading4"/>
@@ -10956,8 +11261,8 @@
         <w:t xml:space="preserve">(Interview 5).</w:t>
       </w:r>
     </w:p>
-    <w:bookmarkEnd w:id="75"/>
-    <w:bookmarkStart w:id="76" w:name="setting-out-consultation-plan"/>
+    <w:bookmarkEnd w:id="76"/>
+    <w:bookmarkStart w:id="77" w:name="setting-out-consultation-plan"/>
     <w:p>
       <w:pPr>
         <w:pStyle w:val="Heading4"/>
@@ -11064,8 +11369,8 @@
         <w:t xml:space="preserve">(Interview 14) and allows those involved to know if they have achieved what they wanted to achieve within the consultation (Interview 13).</w:t>
       </w:r>
     </w:p>
-    <w:bookmarkEnd w:id="76"/>
-    <w:bookmarkStart w:id="77" w:name="language"/>
+    <w:bookmarkEnd w:id="77"/>
+    <w:bookmarkStart w:id="78" w:name="language"/>
     <w:p>
       <w:pPr>
         <w:pStyle w:val="Heading4"/>
@@ -11124,8 +11429,8 @@
         <w:t xml:space="preserve">It takes a much higher level of skill to have a meaningful consultation with somebody who does not have… the privilege of having… lots of education, and… [a] big vocabulary and high level of verbal skill, than it does… for us to sit around in a team surrounded by people who are educated to doctorate level… But when you really need to try and get meaningful information in a respectful way from from somebody who finds language very hard, that’s… a whole… nother level of professional skill. (Interview 3)</w:t>
       </w:r>
     </w:p>
-    <w:bookmarkEnd w:id="77"/>
-    <w:bookmarkStart w:id="78" w:name="documentation"/>
+    <w:bookmarkEnd w:id="78"/>
+    <w:bookmarkStart w:id="79" w:name="documentation"/>
     <w:p>
       <w:pPr>
         <w:pStyle w:val="Heading4"/>
@@ -11232,8 +11537,8 @@
         <w:t xml:space="preserve">(Interview 5) as it gives another opportunity to give advice at a later date (Interview 30).</w:t>
       </w:r>
     </w:p>
-    <w:bookmarkEnd w:id="78"/>
-    <w:bookmarkStart w:id="79" w:name="ep-explaining-role"/>
+    <w:bookmarkEnd w:id="79"/>
+    <w:bookmarkStart w:id="80" w:name="ep-explaining-role"/>
     <w:p>
       <w:pPr>
         <w:pStyle w:val="Heading4"/>
@@ -11340,9 +11645,9 @@
         <w:t xml:space="preserve">(Interview 27).</w:t>
       </w:r>
     </w:p>
-    <w:bookmarkEnd w:id="79"/>
     <w:bookmarkEnd w:id="80"/>
-    <w:bookmarkStart w:id="84" w:name="intervention"/>
+    <w:bookmarkEnd w:id="81"/>
+    <w:bookmarkStart w:id="85" w:name="intervention"/>
     <w:p>
       <w:pPr>
         <w:pStyle w:val="Heading3"/>
@@ -11359,7 +11664,7 @@
         <w:t xml:space="preserve">Another theme which arose was the value of consultation as an intervention in and of itself. This was done through three mechanisms: providing a space for the EP to change consultees perceptions; emotionally supporting consultees, and consultation being part of the assessment process.</w:t>
       </w:r>
     </w:p>
-    <w:bookmarkStart w:id="81" w:name="changing-perspectives"/>
+    <w:bookmarkStart w:id="82" w:name="changing-perspectives"/>
     <w:p>
       <w:pPr>
         <w:pStyle w:val="Heading4"/>
@@ -11564,8 +11869,8 @@
         <w:t xml:space="preserve">(Interview 11)</w:t>
       </w:r>
     </w:p>
-    <w:bookmarkEnd w:id="81"/>
-    <w:bookmarkStart w:id="82" w:name="supporting-consultees"/>
+    <w:bookmarkEnd w:id="82"/>
+    <w:bookmarkStart w:id="83" w:name="supporting-consultees"/>
     <w:p>
       <w:pPr>
         <w:pStyle w:val="Heading4"/>
@@ -11745,8 +12050,8 @@
         <w:t xml:space="preserve">(Interview 17)</w:t>
       </w:r>
     </w:p>
-    <w:bookmarkEnd w:id="82"/>
-    <w:bookmarkStart w:id="83" w:name="assessment"/>
+    <w:bookmarkEnd w:id="83"/>
+    <w:bookmarkStart w:id="84" w:name="assessment"/>
     <w:p>
       <w:pPr>
         <w:pStyle w:val="Heading4"/>
@@ -11853,9 +12158,9 @@
         <w:t xml:space="preserve">(Interview 2).</w:t>
       </w:r>
     </w:p>
-    <w:bookmarkEnd w:id="83"/>
     <w:bookmarkEnd w:id="84"/>
-    <w:bookmarkStart w:id="88" w:name="strengths-based"/>
+    <w:bookmarkEnd w:id="85"/>
+    <w:bookmarkStart w:id="89" w:name="strengths-based"/>
     <w:p>
       <w:pPr>
         <w:pStyle w:val="Heading3"/>
@@ -11872,7 +12177,7 @@
         <w:t xml:space="preserve">Another emergent theme centred around the focus of consultation: it being strengths-based as it focuses on bringing out the skills of the consultees, highlighting what work is already having a positive impact for the cYP, and discussing the positive qualities of the CYP.</w:t>
       </w:r>
     </w:p>
-    <w:bookmarkStart w:id="85" w:name="empowering-individuals"/>
+    <w:bookmarkStart w:id="86" w:name="empowering-individuals"/>
     <w:p>
       <w:pPr>
         <w:pStyle w:val="Heading4"/>
@@ -11949,8 +12254,8 @@
         <w:t xml:space="preserve">(Interview 13)</w:t>
       </w:r>
     </w:p>
-    <w:bookmarkEnd w:id="85"/>
-    <w:bookmarkStart w:id="86" w:name="whats-already-working"/>
+    <w:bookmarkEnd w:id="86"/>
+    <w:bookmarkStart w:id="87" w:name="whats-already-working"/>
     <w:p>
       <w:pPr>
         <w:pStyle w:val="Heading4"/>
@@ -12027,8 +12332,8 @@
         <w:t xml:space="preserve">(Interview 28).</w:t>
       </w:r>
     </w:p>
-    <w:bookmarkEnd w:id="86"/>
-    <w:bookmarkStart w:id="87" w:name="cyp-strengths"/>
+    <w:bookmarkEnd w:id="87"/>
+    <w:bookmarkStart w:id="88" w:name="cyp-strengths"/>
     <w:p>
       <w:pPr>
         <w:pStyle w:val="Heading4"/>
@@ -12193,9 +12498,9 @@
         <w:t xml:space="preserve">(Interview 7)</w:t>
       </w:r>
     </w:p>
-    <w:bookmarkEnd w:id="87"/>
     <w:bookmarkEnd w:id="88"/>
-    <w:bookmarkStart w:id="93" w:name="future-facing"/>
+    <w:bookmarkEnd w:id="89"/>
+    <w:bookmarkStart w:id="94" w:name="future-facing"/>
     <w:p>
       <w:pPr>
         <w:pStyle w:val="Heading3"/>
@@ -12212,7 +12517,7 @@
         <w:t xml:space="preserve">The final theme of the super code Internal factors focused on the idea of the consultation as helping to give a path forward for the consultees. This included the creation of goals for the CYP and the nature of consultation helping to prevent problems for other CYP in the future.</w:t>
       </w:r>
     </w:p>
-    <w:bookmarkStart w:id="89" w:name="way-forward"/>
+    <w:bookmarkStart w:id="90" w:name="way-forward"/>
     <w:p>
       <w:pPr>
         <w:pStyle w:val="Heading4"/>
@@ -12319,8 +12624,8 @@
         <w:t xml:space="preserve">(Interview 3).</w:t>
       </w:r>
     </w:p>
-    <w:bookmarkEnd w:id="89"/>
-    <w:bookmarkStart w:id="90" w:name="goal-setting"/>
+    <w:bookmarkEnd w:id="90"/>
+    <w:bookmarkStart w:id="91" w:name="goal-setting"/>
     <w:p>
       <w:pPr>
         <w:pStyle w:val="Heading4"/>
@@ -12455,8 +12760,8 @@
         <w:t xml:space="preserve">(Interview 3).</w:t>
       </w:r>
     </w:p>
-    <w:bookmarkEnd w:id="90"/>
-    <w:bookmarkStart w:id="91" w:name="preventative"/>
+    <w:bookmarkEnd w:id="91"/>
+    <w:bookmarkStart w:id="92" w:name="preventative"/>
     <w:p>
       <w:pPr>
         <w:pStyle w:val="Heading4"/>
@@ -12551,8 +12856,8 @@
         <w:t xml:space="preserve">(Interview 14).</w:t>
       </w:r>
     </w:p>
-    <w:bookmarkEnd w:id="91"/>
-    <w:bookmarkStart w:id="92" w:name="ideas-for-future-ep-work"/>
+    <w:bookmarkEnd w:id="92"/>
+    <w:bookmarkStart w:id="93" w:name="ideas-for-future-ep-work"/>
     <w:p>
       <w:pPr>
         <w:pStyle w:val="Heading4"/>
@@ -12569,9 +12874,9 @@
         <w:t xml:space="preserve">A few interviewees brought up the importance of using consultations to talk about and negotiate future EP involvement with the CYP (Interview 24). This might include an observation of the CYP in class (Interview 4).</w:t>
       </w:r>
     </w:p>
-    <w:bookmarkEnd w:id="92"/>
     <w:bookmarkEnd w:id="93"/>
-    <w:bookmarkStart w:id="99" w:name="conditions"/>
+    <w:bookmarkEnd w:id="94"/>
+    <w:bookmarkStart w:id="100" w:name="conditions"/>
     <w:p>
       <w:pPr>
         <w:pStyle w:val="Heading3"/>
@@ -12588,7 +12893,7 @@
         <w:t xml:space="preserve">The first theme of the super code External factors related to the conditions of the consultations, including who was involved, how much time was set aside for the consultation, and the space in which it was held.</w:t>
       </w:r>
     </w:p>
-    <w:bookmarkStart w:id="94" w:name="key-people"/>
+    <w:bookmarkStart w:id="95" w:name="key-people"/>
     <w:p>
       <w:pPr>
         <w:pStyle w:val="Heading4"/>
@@ -12825,8 +13130,8 @@
         <w:t xml:space="preserve">…it’s very difficult to get parents, teachers, parents and teachers around the same table, at the same time. (Interview 18)</w:t>
       </w:r>
     </w:p>
-    <w:bookmarkEnd w:id="94"/>
-    <w:bookmarkStart w:id="95" w:name="time"/>
+    <w:bookmarkEnd w:id="95"/>
+    <w:bookmarkStart w:id="96" w:name="time"/>
     <w:p>
       <w:pPr>
         <w:pStyle w:val="Heading4"/>
@@ -12907,8 +13212,8 @@
         <w:t xml:space="preserve">This was an area where tech consultations provided an advantage, as EPs can save time by not travelling between different schools (Interviews 13, 17, &amp; 29).</w:t>
       </w:r>
     </w:p>
-    <w:bookmarkEnd w:id="95"/>
-    <w:bookmarkStart w:id="96" w:name="resources"/>
+    <w:bookmarkEnd w:id="96"/>
+    <w:bookmarkStart w:id="97" w:name="resources"/>
     <w:p>
       <w:pPr>
         <w:pStyle w:val="Heading4"/>
@@ -13112,8 +13417,8 @@
         <w:t xml:space="preserve">… I’ve certainly got schools that repeatedly say to me that they would love more EP time but they can’t afford it in a traded environment and lots of… competing things that they have to spend money on. (Interview 21)</w:t>
       </w:r>
     </w:p>
-    <w:bookmarkEnd w:id="96"/>
-    <w:bookmarkStart w:id="97" w:name="space"/>
+    <w:bookmarkEnd w:id="97"/>
+    <w:bookmarkStart w:id="98" w:name="space"/>
     <w:p>
       <w:pPr>
         <w:pStyle w:val="Heading4"/>
@@ -13186,8 +13491,8 @@
         <w:t xml:space="preserve">… having to make sure that doors are secure, so children can’t run in at particular points. (Interview 24)</w:t>
       </w:r>
     </w:p>
-    <w:bookmarkEnd w:id="97"/>
-    <w:bookmarkStart w:id="98" w:name="confidential"/>
+    <w:bookmarkEnd w:id="98"/>
+    <w:bookmarkStart w:id="99" w:name="confidential"/>
     <w:p>
       <w:pPr>
         <w:pStyle w:val="Heading4"/>
@@ -13282,9 +13587,9 @@
         <w:t xml:space="preserve">(Interview 10).</w:t>
       </w:r>
     </w:p>
-    <w:bookmarkEnd w:id="98"/>
     <w:bookmarkEnd w:id="99"/>
-    <w:bookmarkStart w:id="107" w:name="context"/>
+    <w:bookmarkEnd w:id="100"/>
+    <w:bookmarkStart w:id="108" w:name="context"/>
     <w:p>
       <w:pPr>
         <w:pStyle w:val="Heading3"/>
@@ -13301,7 +13606,7 @@
         <w:t xml:space="preserve">The second code within the External factors super theme was related to the general context that consultations are conducted within.</w:t>
       </w:r>
     </w:p>
-    <w:bookmarkStart w:id="100" w:name="education-systems"/>
+    <w:bookmarkStart w:id="101" w:name="education-systems"/>
     <w:p>
       <w:pPr>
         <w:pStyle w:val="Heading4"/>
@@ -13516,8 +13821,8 @@
         <w:t xml:space="preserve">(Interview 23).</w:t>
       </w:r>
     </w:p>
-    <w:bookmarkEnd w:id="100"/>
-    <w:bookmarkStart w:id="101" w:name="individual-differences"/>
+    <w:bookmarkEnd w:id="101"/>
+    <w:bookmarkStart w:id="102" w:name="individual-differences"/>
     <w:p>
       <w:pPr>
         <w:pStyle w:val="Heading4"/>
@@ -13676,8 +13981,8 @@
         <w:t xml:space="preserve">(Interview 23).</w:t>
       </w:r>
     </w:p>
-    <w:bookmarkEnd w:id="101"/>
-    <w:bookmarkStart w:id="102" w:name="understanding-of-sen"/>
+    <w:bookmarkEnd w:id="102"/>
+    <w:bookmarkStart w:id="103" w:name="understanding-of-sen"/>
     <w:p>
       <w:pPr>
         <w:pStyle w:val="Heading4"/>
@@ -13712,8 +14017,8 @@
         <w:t xml:space="preserve">understanding of additional needs, particularly secondary schools (Interview 14). As such, it is much harder to encourage these schools to adopt consultation as a way of working (Interview 11).</w:t>
       </w:r>
     </w:p>
-    <w:bookmarkEnd w:id="102"/>
-    <w:bookmarkStart w:id="103" w:name="ep-workload"/>
+    <w:bookmarkEnd w:id="103"/>
+    <w:bookmarkStart w:id="104" w:name="ep-workload"/>
     <w:p>
       <w:pPr>
         <w:pStyle w:val="Heading4"/>
@@ -13792,8 +14097,8 @@
         <w:t xml:space="preserve">(Interview 18).</w:t>
       </w:r>
     </w:p>
-    <w:bookmarkEnd w:id="103"/>
-    <w:bookmarkStart w:id="104" w:name="school-knowledge"/>
+    <w:bookmarkEnd w:id="104"/>
+    <w:bookmarkStart w:id="105" w:name="school-knowledge"/>
     <w:p>
       <w:pPr>
         <w:pStyle w:val="Heading4"/>
@@ -13858,8 +14163,8 @@
         <w:t xml:space="preserve">(Interview 21).</w:t>
       </w:r>
     </w:p>
-    <w:bookmarkEnd w:id="104"/>
-    <w:bookmarkStart w:id="105" w:name="outside-system"/>
+    <w:bookmarkEnd w:id="105"/>
+    <w:bookmarkStart w:id="106" w:name="outside-system"/>
     <w:p>
       <w:pPr>
         <w:pStyle w:val="Heading4"/>
@@ -14022,17 +14327,17 @@
         <w:t xml:space="preserve">(Interview 27)</w:t>
       </w:r>
     </w:p>
-    <w:bookmarkEnd w:id="105"/>
-    <w:bookmarkStart w:id="106" w:name="section"/>
+    <w:bookmarkEnd w:id="106"/>
+    <w:bookmarkStart w:id="107" w:name="section"/>
     <w:p>
       <w:pPr>
         <w:pStyle w:val="Heading4"/>
       </w:pPr>
     </w:p>
-    <w:bookmarkEnd w:id="106"/>
     <w:bookmarkEnd w:id="107"/>
     <w:bookmarkEnd w:id="108"/>
-    <w:bookmarkStart w:id="109" w:name="questionnaire"/>
+    <w:bookmarkEnd w:id="109"/>
+    <w:bookmarkStart w:id="110" w:name="questionnaire"/>
     <w:p>
       <w:pPr>
         <w:pStyle w:val="Heading2"/>
@@ -14041,8 +14346,8 @@
         <w:t xml:space="preserve">3.2 Questionnaire</w:t>
       </w:r>
     </w:p>
-    <w:bookmarkEnd w:id="109"/>
-    <w:bookmarkStart w:id="110" w:name="observations-1"/>
+    <w:bookmarkEnd w:id="110"/>
+    <w:bookmarkStart w:id="111" w:name="observations-1"/>
     <w:p>
       <w:pPr>
         <w:pStyle w:val="Heading2"/>
@@ -14067,329 +14372,1014 @@
     </w:p>
     <w:p>
       <w:pPr>
-        <w:pStyle w:val="SourceCode"/>
-      </w:pPr>
-      <w:r>
-        <w:rPr>
-          <w:rStyle w:val="VerbatimChar"/>
-        </w:rPr>
-        <w:t xml:space="preserve">## Installing package into 'C:/Users/paddy/Documents/R/win-library/4.0'</w:t>
-      </w:r>
-      <w:r>
-        <w:br/>
-      </w:r>
-      <w:r>
-        <w:rPr>
-          <w:rStyle w:val="VerbatimChar"/>
-        </w:rPr>
-        <w:t xml:space="preserve">## (as 'lib' is unspecified)</w:t>
-      </w:r>
-    </w:p>
-    <w:p>
-      <w:pPr>
-        <w:pStyle w:val="SourceCode"/>
-      </w:pPr>
-      <w:r>
-        <w:rPr>
-          <w:rStyle w:val="VerbatimChar"/>
-        </w:rPr>
-        <w:t xml:space="preserve">## package 'openxlsx' successfully unpacked and MD5 sums checked</w:t>
-      </w:r>
-    </w:p>
-    <w:p>
-      <w:pPr>
-        <w:pStyle w:val="SourceCode"/>
-      </w:pPr>
-      <w:r>
-        <w:rPr>
-          <w:rStyle w:val="VerbatimChar"/>
-        </w:rPr>
-        <w:t xml:space="preserve">## Warning: cannot remove prior installation of package 'openxlsx'</w:t>
-      </w:r>
-    </w:p>
-    <w:p>
-      <w:pPr>
-        <w:pStyle w:val="SourceCode"/>
-      </w:pPr>
-      <w:r>
-        <w:rPr>
-          <w:rStyle w:val="VerbatimChar"/>
-        </w:rPr>
-        <w:t xml:space="preserve">## Warning in file.copy(savedcopy, lib, recursive = TRUE): problema al copiar C:</w:t>
-      </w:r>
-      <w:r>
-        <w:br/>
-      </w:r>
-      <w:r>
-        <w:rPr>
-          <w:rStyle w:val="VerbatimChar"/>
-        </w:rPr>
-        <w:t xml:space="preserve">## \Users\paddy\Documents\R\win-library\4.0\00LOCK\openxlsx\libs\x64\openxlsx.dll</w:t>
-      </w:r>
-      <w:r>
-        <w:br/>
-      </w:r>
-      <w:r>
-        <w:rPr>
-          <w:rStyle w:val="VerbatimChar"/>
-        </w:rPr>
-        <w:t xml:space="preserve">## a C:\Users\paddy\Documents\R\win-library\4.0\openxlsx\libs\x64\openxlsx.dll:</w:t>
-      </w:r>
-      <w:r>
-        <w:br/>
-      </w:r>
-      <w:r>
-        <w:rPr>
-          <w:rStyle w:val="VerbatimChar"/>
-        </w:rPr>
-        <w:t xml:space="preserve">## Permission denied</w:t>
-      </w:r>
-    </w:p>
-    <w:p>
-      <w:pPr>
-        <w:pStyle w:val="SourceCode"/>
-      </w:pPr>
-      <w:r>
-        <w:rPr>
-          <w:rStyle w:val="VerbatimChar"/>
-        </w:rPr>
-        <w:t xml:space="preserve">## Warning: restored 'openxlsx'</w:t>
-      </w:r>
-    </w:p>
-    <w:p>
-      <w:pPr>
-        <w:pStyle w:val="SourceCode"/>
-      </w:pPr>
-      <w:r>
-        <w:rPr>
-          <w:rStyle w:val="VerbatimChar"/>
-        </w:rPr>
-        <w:t xml:space="preserve">## </w:t>
-      </w:r>
-      <w:r>
-        <w:br/>
-      </w:r>
-      <w:r>
-        <w:rPr>
-          <w:rStyle w:val="VerbatimChar"/>
-        </w:rPr>
-        <w:t xml:space="preserve">## The downloaded binary packages are in</w:t>
-      </w:r>
-      <w:r>
-        <w:br/>
-      </w:r>
-      <w:r>
-        <w:rPr>
-          <w:rStyle w:val="VerbatimChar"/>
-        </w:rPr>
-        <w:t xml:space="preserve">##  C:\Users\paddy\AppData\Local\Temp\RtmpOY879M\downloaded_packages</w:t>
-      </w:r>
-    </w:p>
-    <w:p>
-      <w:pPr>
-        <w:pStyle w:val="SourceCode"/>
-      </w:pPr>
-      <w:r>
-        <w:rPr>
-          <w:rStyle w:val="VerbatimChar"/>
-        </w:rPr>
-        <w:t xml:space="preserve">## Warning: package 'openxlsx' was built under R version 4.0.5</w:t>
-      </w:r>
-    </w:p>
-    <w:p>
-      <w:pPr>
-        <w:pStyle w:val="SourceCode"/>
-      </w:pPr>
-      <w:r>
-        <w:rPr>
-          <w:rStyle w:val="VerbatimChar"/>
-        </w:rPr>
-        <w:t xml:space="preserve">## Installing package into 'C:/Users/paddy/Documents/R/win-library/4.0'</w:t>
-      </w:r>
-      <w:r>
-        <w:br/>
-      </w:r>
-      <w:r>
-        <w:rPr>
-          <w:rStyle w:val="VerbatimChar"/>
-        </w:rPr>
-        <w:t xml:space="preserve">## (as 'lib' is unspecified)</w:t>
-      </w:r>
-    </w:p>
-    <w:p>
-      <w:pPr>
-        <w:pStyle w:val="SourceCode"/>
-      </w:pPr>
-      <w:r>
-        <w:rPr>
-          <w:rStyle w:val="VerbatimChar"/>
-        </w:rPr>
-        <w:t xml:space="preserve">## package 'tidyverse' successfully unpacked and MD5 sums checked</w:t>
-      </w:r>
-      <w:r>
-        <w:br/>
-      </w:r>
-      <w:r>
-        <w:rPr>
-          <w:rStyle w:val="VerbatimChar"/>
-        </w:rPr>
-        <w:t xml:space="preserve">## </w:t>
-      </w:r>
-      <w:r>
-        <w:br/>
-      </w:r>
-      <w:r>
-        <w:rPr>
-          <w:rStyle w:val="VerbatimChar"/>
-        </w:rPr>
-        <w:t xml:space="preserve">## The downloaded binary packages are in</w:t>
-      </w:r>
-      <w:r>
-        <w:br/>
-      </w:r>
-      <w:r>
-        <w:rPr>
-          <w:rStyle w:val="VerbatimChar"/>
-        </w:rPr>
-        <w:t xml:space="preserve">##  C:\Users\paddy\AppData\Local\Temp\RtmpOY879M\downloaded_packages</w:t>
-      </w:r>
-    </w:p>
-    <w:p>
-      <w:pPr>
-        <w:pStyle w:val="SourceCode"/>
-      </w:pPr>
-      <w:r>
-        <w:rPr>
-          <w:rStyle w:val="VerbatimChar"/>
-        </w:rPr>
-        <w:t xml:space="preserve">## Warning: package 'tidyverse' was built under R version 4.0.5</w:t>
-      </w:r>
-    </w:p>
-    <w:p>
-      <w:pPr>
-        <w:pStyle w:val="SourceCode"/>
-      </w:pPr>
-      <w:r>
-        <w:rPr>
-          <w:rStyle w:val="VerbatimChar"/>
-        </w:rPr>
-        <w:t xml:space="preserve">## -- Attaching packages --------------------------------------- tidyverse 1.3.1 --</w:t>
-      </w:r>
-    </w:p>
-    <w:p>
-      <w:pPr>
-        <w:pStyle w:val="SourceCode"/>
-      </w:pPr>
-      <w:r>
-        <w:rPr>
-          <w:rStyle w:val="VerbatimChar"/>
-        </w:rPr>
-        <w:t xml:space="preserve">## v ggplot2 3.3.3     v purrr   0.3.4</w:t>
-      </w:r>
-      <w:r>
-        <w:br/>
-      </w:r>
-      <w:r>
-        <w:rPr>
-          <w:rStyle w:val="VerbatimChar"/>
-        </w:rPr>
-        <w:t xml:space="preserve">## v tibble  3.1.1     v dplyr   1.0.5</w:t>
-      </w:r>
-      <w:r>
-        <w:br/>
-      </w:r>
-      <w:r>
-        <w:rPr>
-          <w:rStyle w:val="VerbatimChar"/>
-        </w:rPr>
-        <w:t xml:space="preserve">## v tidyr   1.1.3     v stringr 1.4.0</w:t>
-      </w:r>
-      <w:r>
-        <w:br/>
-      </w:r>
-      <w:r>
-        <w:rPr>
-          <w:rStyle w:val="VerbatimChar"/>
-        </w:rPr>
-        <w:t xml:space="preserve">## v readr   1.4.0     v forcats 0.5.1</w:t>
-      </w:r>
-    </w:p>
-    <w:p>
-      <w:pPr>
-        <w:pStyle w:val="SourceCode"/>
-      </w:pPr>
-      <w:r>
-        <w:rPr>
-          <w:rStyle w:val="VerbatimChar"/>
-        </w:rPr>
-        <w:t xml:space="preserve">## Warning: package 'tibble' was built under R version 4.0.5</w:t>
-      </w:r>
-    </w:p>
-    <w:p>
-      <w:pPr>
-        <w:pStyle w:val="SourceCode"/>
-      </w:pPr>
-      <w:r>
-        <w:rPr>
-          <w:rStyle w:val="VerbatimChar"/>
-        </w:rPr>
-        <w:t xml:space="preserve">## Warning: package 'tidyr' was built under R version 4.0.5</w:t>
-      </w:r>
-    </w:p>
-    <w:p>
-      <w:pPr>
-        <w:pStyle w:val="SourceCode"/>
-      </w:pPr>
-      <w:r>
-        <w:rPr>
-          <w:rStyle w:val="VerbatimChar"/>
-        </w:rPr>
-        <w:t xml:space="preserve">## Warning: package 'dplyr' was built under R version 4.0.5</w:t>
-      </w:r>
-    </w:p>
-    <w:p>
-      <w:pPr>
-        <w:pStyle w:val="SourceCode"/>
-      </w:pPr>
-      <w:r>
-        <w:rPr>
-          <w:rStyle w:val="VerbatimChar"/>
-        </w:rPr>
-        <w:t xml:space="preserve">## Warning: package 'forcats' was built under R version 4.0.5</w:t>
-      </w:r>
-    </w:p>
-    <w:p>
-      <w:pPr>
-        <w:pStyle w:val="SourceCode"/>
-      </w:pPr>
-      <w:r>
-        <w:rPr>
-          <w:rStyle w:val="VerbatimChar"/>
-        </w:rPr>
-        <w:t xml:space="preserve">## -- Conflicts ------------------------------------------ tidyverse_conflicts() --</w:t>
-      </w:r>
-      <w:r>
-        <w:br/>
-      </w:r>
-      <w:r>
-        <w:rPr>
-          <w:rStyle w:val="VerbatimChar"/>
-        </w:rPr>
-        <w:t xml:space="preserve">## x dplyr::filter() masks stats::filter()</w:t>
-      </w:r>
-      <w:r>
-        <w:br/>
-      </w:r>
-      <w:r>
-        <w:rPr>
-          <w:rStyle w:val="VerbatimChar"/>
-        </w:rPr>
-        <w:t xml:space="preserve">## x dplyr::lag()    masks stats::lag()</w:t>
-      </w:r>
-    </w:p>
-    <w:bookmarkEnd w:id="110"/>
+        <w:pStyle w:val="TableCaption"/>
+      </w:pPr>
+      <w:r>
+        <w:t xml:space="preserve">TME goals with ratings for baseline, expected, and actual</w:t>
+      </w:r>
+    </w:p>
+    <w:tbl>
+      <w:tblPr>
+        <w:tblStyle w:val="Table"/>
+        <w:tblW w:type="pct" w:w="0.0"/>
+        <w:tblLook w:firstRow="1" w:lastRow="0" w:firstColumn="0" w:lastColumn="0" w:noHBand="0" w:noVBand="0" w:val="0020"/>
+        <w:tblCaption w:val="TME goals with ratings for baseline, expected, and actual"/>
+      </w:tblPr>
+      <w:tblGrid/>
+      <w:tr>
+        <w:tc>
+          <w:p>
+            <w:pPr>
+              <w:pStyle w:val="Compact"/>
+              <w:jc w:val="left"/>
+            </w:pPr>
+            <w:r>
+              <w:t xml:space="preserve">EP</w:t>
+            </w:r>
+          </w:p>
+        </w:tc>
+        <w:tc>
+          <w:p>
+            <w:pPr>
+              <w:pStyle w:val="Compact"/>
+              <w:jc w:val="left"/>
+            </w:pPr>
+            <w:r>
+              <w:t xml:space="preserve">Adult</w:t>
+            </w:r>
+          </w:p>
+        </w:tc>
+        <w:tc>
+          <w:p>
+            <w:pPr>
+              <w:pStyle w:val="Compact"/>
+              <w:jc w:val="right"/>
+            </w:pPr>
+            <w:r>
+              <w:t xml:space="preserve">Child</w:t>
+            </w:r>
+          </w:p>
+        </w:tc>
+        <w:tc>
+          <w:p>
+            <w:pPr>
+              <w:pStyle w:val="Compact"/>
+              <w:jc w:val="left"/>
+            </w:pPr>
+            <w:r>
+              <w:t xml:space="preserve">Goal</w:t>
+            </w:r>
+          </w:p>
+        </w:tc>
+        <w:tc>
+          <w:p>
+            <w:pPr>
+              <w:pStyle w:val="Compact"/>
+              <w:jc w:val="right"/>
+            </w:pPr>
+            <w:r>
+              <w:t xml:space="preserve">Baseline</w:t>
+            </w:r>
+          </w:p>
+        </w:tc>
+        <w:tc>
+          <w:p>
+            <w:pPr>
+              <w:pStyle w:val="Compact"/>
+              <w:jc w:val="right"/>
+            </w:pPr>
+            <w:r>
+              <w:t xml:space="preserve">Expected</w:t>
+            </w:r>
+          </w:p>
+        </w:tc>
+        <w:tc>
+          <w:p>
+            <w:pPr>
+              <w:pStyle w:val="Compact"/>
+              <w:jc w:val="right"/>
+            </w:pPr>
+            <w:r>
+              <w:t xml:space="preserve">Actual</w:t>
+            </w:r>
+          </w:p>
+        </w:tc>
+        <w:tc>
+          <w:p>
+            <w:pPr>
+              <w:pStyle w:val="Compact"/>
+              <w:jc w:val="right"/>
+            </w:pPr>
+            <w:r>
+              <w:t xml:space="preserve">Change</w:t>
+            </w:r>
+          </w:p>
+        </w:tc>
+      </w:tr>
+      <w:tr>
+        <w:tc>
+          <w:p>
+            <w:pPr>
+              <w:pStyle w:val="Compact"/>
+              <w:jc w:val="left"/>
+            </w:pPr>
+            <w:r>
+              <w:t xml:space="preserve">1</w:t>
+            </w:r>
+          </w:p>
+        </w:tc>
+        <w:tc>
+          <w:p>
+            <w:pPr>
+              <w:pStyle w:val="Compact"/>
+              <w:jc w:val="left"/>
+            </w:pPr>
+            <w:r>
+              <w:t xml:space="preserve">Teacher</w:t>
+            </w:r>
+          </w:p>
+        </w:tc>
+        <w:tc>
+          <w:p>
+            <w:pPr>
+              <w:pStyle w:val="Compact"/>
+              <w:jc w:val="right"/>
+            </w:pPr>
+            <w:r>
+              <w:t xml:space="preserve">1</w:t>
+            </w:r>
+          </w:p>
+        </w:tc>
+        <w:tc>
+          <w:p>
+            <w:pPr>
+              <w:pStyle w:val="Compact"/>
+              <w:jc w:val="left"/>
+            </w:pPr>
+            <w:r>
+              <w:t xml:space="preserve">Maths problems up to 10</w:t>
+            </w:r>
+          </w:p>
+        </w:tc>
+        <w:tc>
+          <w:p>
+            <w:pPr>
+              <w:pStyle w:val="Compact"/>
+              <w:jc w:val="right"/>
+            </w:pPr>
+            <w:r>
+              <w:t xml:space="preserve">3</w:t>
+            </w:r>
+          </w:p>
+        </w:tc>
+        <w:tc>
+          <w:p>
+            <w:pPr>
+              <w:pStyle w:val="Compact"/>
+              <w:jc w:val="right"/>
+            </w:pPr>
+            <w:r>
+              <w:t xml:space="preserve">6</w:t>
+            </w:r>
+          </w:p>
+        </w:tc>
+        <w:tc>
+          <w:p>
+            <w:pPr>
+              <w:pStyle w:val="Compact"/>
+              <w:jc w:val="right"/>
+            </w:pPr>
+            <w:r>
+              <w:t xml:space="preserve">4</w:t>
+            </w:r>
+          </w:p>
+        </w:tc>
+        <w:tc>
+          <w:p>
+            <w:pPr>
+              <w:pStyle w:val="Compact"/>
+              <w:jc w:val="right"/>
+            </w:pPr>
+            <w:r>
+              <w:t xml:space="preserve">1</w:t>
+            </w:r>
+          </w:p>
+        </w:tc>
+      </w:tr>
+      <w:tr>
+        <w:tc>
+          <w:p>
+            <w:pPr>
+              <w:pStyle w:val="Compact"/>
+              <w:jc w:val="left"/>
+            </w:pPr>
+            <w:r>
+              <w:t xml:space="preserve">1</w:t>
+            </w:r>
+          </w:p>
+        </w:tc>
+        <w:tc>
+          <w:p>
+            <w:pPr>
+              <w:pStyle w:val="Compact"/>
+              <w:jc w:val="left"/>
+            </w:pPr>
+            <w:r>
+              <w:t xml:space="preserve">Teacher</w:t>
+            </w:r>
+          </w:p>
+        </w:tc>
+        <w:tc>
+          <w:p>
+            <w:pPr>
+              <w:pStyle w:val="Compact"/>
+              <w:jc w:val="right"/>
+            </w:pPr>
+            <w:r>
+              <w:t xml:space="preserve">1</w:t>
+            </w:r>
+          </w:p>
+        </w:tc>
+        <w:tc>
+          <w:p>
+            <w:pPr>
+              <w:pStyle w:val="Compact"/>
+              <w:jc w:val="left"/>
+            </w:pPr>
+            <w:r>
+              <w:t xml:space="preserve">Accept play requests</w:t>
+            </w:r>
+          </w:p>
+        </w:tc>
+        <w:tc>
+          <w:p>
+            <w:pPr>
+              <w:pStyle w:val="Compact"/>
+              <w:jc w:val="right"/>
+            </w:pPr>
+            <w:r>
+              <w:t xml:space="preserve">3</w:t>
+            </w:r>
+          </w:p>
+        </w:tc>
+        <w:tc>
+          <w:p>
+            <w:pPr>
+              <w:pStyle w:val="Compact"/>
+              <w:jc w:val="right"/>
+            </w:pPr>
+            <w:r>
+              <w:t xml:space="preserve">5</w:t>
+            </w:r>
+          </w:p>
+        </w:tc>
+        <w:tc>
+          <w:p>
+            <w:pPr>
+              <w:pStyle w:val="Compact"/>
+              <w:jc w:val="right"/>
+            </w:pPr>
+            <w:r>
+              <w:t xml:space="preserve">4</w:t>
+            </w:r>
+          </w:p>
+        </w:tc>
+        <w:tc>
+          <w:p>
+            <w:pPr>
+              <w:pStyle w:val="Compact"/>
+              <w:jc w:val="right"/>
+            </w:pPr>
+            <w:r>
+              <w:t xml:space="preserve">1</w:t>
+            </w:r>
+          </w:p>
+        </w:tc>
+      </w:tr>
+      <w:tr>
+        <w:tc>
+          <w:p>
+            <w:pPr>
+              <w:pStyle w:val="Compact"/>
+              <w:jc w:val="left"/>
+            </w:pPr>
+            <w:r>
+              <w:t xml:space="preserve">1</w:t>
+            </w:r>
+          </w:p>
+        </w:tc>
+        <w:tc>
+          <w:p>
+            <w:pPr>
+              <w:pStyle w:val="Compact"/>
+              <w:jc w:val="left"/>
+            </w:pPr>
+            <w:r>
+              <w:t xml:space="preserve">Parent</w:t>
+            </w:r>
+          </w:p>
+        </w:tc>
+        <w:tc>
+          <w:p>
+            <w:pPr>
+              <w:pStyle w:val="Compact"/>
+              <w:jc w:val="right"/>
+            </w:pPr>
+            <w:r>
+              <w:t xml:space="preserve">1</w:t>
+            </w:r>
+          </w:p>
+        </w:tc>
+        <w:tc>
+          <w:p>
+            <w:pPr>
+              <w:pStyle w:val="Compact"/>
+              <w:jc w:val="left"/>
+            </w:pPr>
+            <w:r>
+              <w:t xml:space="preserve">Maths problems up to 10</w:t>
+            </w:r>
+          </w:p>
+        </w:tc>
+        <w:tc>
+          <w:p>
+            <w:pPr>
+              <w:pStyle w:val="Compact"/>
+              <w:jc w:val="right"/>
+            </w:pPr>
+            <w:r>
+              <w:t xml:space="preserve">3</w:t>
+            </w:r>
+          </w:p>
+        </w:tc>
+        <w:tc>
+          <w:p>
+            <w:pPr>
+              <w:pStyle w:val="Compact"/>
+              <w:jc w:val="right"/>
+            </w:pPr>
+            <w:r>
+              <w:t xml:space="preserve">5</w:t>
+            </w:r>
+          </w:p>
+        </w:tc>
+        <w:tc>
+          <w:p>
+            <w:pPr>
+              <w:pStyle w:val="Compact"/>
+              <w:jc w:val="right"/>
+            </w:pPr>
+            <w:r>
+              <w:t xml:space="preserve">3</w:t>
+            </w:r>
+          </w:p>
+        </w:tc>
+        <w:tc>
+          <w:p>
+            <w:pPr>
+              <w:pStyle w:val="Compact"/>
+              <w:jc w:val="right"/>
+            </w:pPr>
+            <w:r>
+              <w:t xml:space="preserve">0</w:t>
+            </w:r>
+          </w:p>
+        </w:tc>
+      </w:tr>
+      <w:tr>
+        <w:tc>
+          <w:p>
+            <w:pPr>
+              <w:pStyle w:val="Compact"/>
+              <w:jc w:val="left"/>
+            </w:pPr>
+            <w:r>
+              <w:t xml:space="preserve">2</w:t>
+            </w:r>
+          </w:p>
+        </w:tc>
+        <w:tc>
+          <w:p>
+            <w:pPr>
+              <w:pStyle w:val="Compact"/>
+              <w:jc w:val="left"/>
+            </w:pPr>
+            <w:r>
+              <w:t xml:space="preserve">Teacher</w:t>
+            </w:r>
+          </w:p>
+        </w:tc>
+        <w:tc>
+          <w:p>
+            <w:pPr>
+              <w:pStyle w:val="Compact"/>
+              <w:jc w:val="right"/>
+            </w:pPr>
+            <w:r>
+              <w:t xml:space="preserve">2</w:t>
+            </w:r>
+          </w:p>
+        </w:tc>
+        <w:tc>
+          <w:p>
+            <w:pPr>
+              <w:pStyle w:val="Compact"/>
+              <w:jc w:val="left"/>
+            </w:pPr>
+            <w:r>
+              <w:t xml:space="preserve">Not pausing when naming emotions</w:t>
+            </w:r>
+          </w:p>
+        </w:tc>
+        <w:tc>
+          <w:p>
+            <w:pPr>
+              <w:pStyle w:val="Compact"/>
+              <w:jc w:val="right"/>
+            </w:pPr>
+            <w:r>
+              <w:t xml:space="preserve">3</w:t>
+            </w:r>
+          </w:p>
+        </w:tc>
+        <w:tc>
+          <w:p>
+            <w:pPr>
+              <w:pStyle w:val="Compact"/>
+              <w:jc w:val="right"/>
+            </w:pPr>
+            <w:r>
+              <w:t xml:space="preserve">7</w:t>
+            </w:r>
+          </w:p>
+        </w:tc>
+        <w:tc>
+          <w:p>
+            <w:pPr>
+              <w:pStyle w:val="Compact"/>
+              <w:jc w:val="right"/>
+            </w:pPr>
+            <w:r>
+              <w:t xml:space="preserve">3</w:t>
+            </w:r>
+          </w:p>
+        </w:tc>
+        <w:tc>
+          <w:p>
+            <w:pPr>
+              <w:pStyle w:val="Compact"/>
+              <w:jc w:val="right"/>
+            </w:pPr>
+            <w:r>
+              <w:t xml:space="preserve">0</w:t>
+            </w:r>
+          </w:p>
+        </w:tc>
+      </w:tr>
+      <w:tr>
+        <w:tc>
+          <w:p>
+            <w:pPr>
+              <w:pStyle w:val="Compact"/>
+              <w:jc w:val="left"/>
+            </w:pPr>
+            <w:r>
+              <w:t xml:space="preserve">2</w:t>
+            </w:r>
+          </w:p>
+        </w:tc>
+        <w:tc>
+          <w:p>
+            <w:pPr>
+              <w:pStyle w:val="Compact"/>
+              <w:jc w:val="left"/>
+            </w:pPr>
+            <w:r>
+              <w:t xml:space="preserve">Parent</w:t>
+            </w:r>
+          </w:p>
+        </w:tc>
+        <w:tc>
+          <w:p>
+            <w:pPr>
+              <w:pStyle w:val="Compact"/>
+              <w:jc w:val="right"/>
+            </w:pPr>
+            <w:r>
+              <w:t xml:space="preserve">2</w:t>
+            </w:r>
+          </w:p>
+        </w:tc>
+        <w:tc>
+          <w:p>
+            <w:pPr>
+              <w:pStyle w:val="Compact"/>
+              <w:jc w:val="left"/>
+            </w:pPr>
+            <w:r>
+              <w:t xml:space="preserve">Using phoneme knowledge for unfamiliar words</w:t>
+            </w:r>
+          </w:p>
+        </w:tc>
+        <w:tc>
+          <w:p>
+            <w:pPr>
+              <w:pStyle w:val="Compact"/>
+              <w:jc w:val="right"/>
+            </w:pPr>
+            <w:r>
+              <w:t xml:space="preserve">5</w:t>
+            </w:r>
+          </w:p>
+        </w:tc>
+        <w:tc>
+          <w:p>
+            <w:pPr>
+              <w:pStyle w:val="Compact"/>
+              <w:jc w:val="right"/>
+            </w:pPr>
+            <w:r>
+              <w:t xml:space="preserve">8</w:t>
+            </w:r>
+          </w:p>
+        </w:tc>
+        <w:tc>
+          <w:p>
+            <w:pPr>
+              <w:pStyle w:val="Compact"/>
+              <w:jc w:val="right"/>
+            </w:pPr>
+            <w:r>
+              <w:t xml:space="preserve">7</w:t>
+            </w:r>
+          </w:p>
+        </w:tc>
+        <w:tc>
+          <w:p>
+            <w:pPr>
+              <w:pStyle w:val="Compact"/>
+              <w:jc w:val="right"/>
+            </w:pPr>
+            <w:r>
+              <w:t xml:space="preserve">2</w:t>
+            </w:r>
+          </w:p>
+        </w:tc>
+      </w:tr>
+      <w:tr>
+        <w:tc>
+          <w:p>
+            <w:pPr>
+              <w:pStyle w:val="Compact"/>
+              <w:jc w:val="left"/>
+            </w:pPr>
+            <w:r>
+              <w:t xml:space="preserve">2</w:t>
+            </w:r>
+          </w:p>
+        </w:tc>
+        <w:tc>
+          <w:p>
+            <w:pPr>
+              <w:pStyle w:val="Compact"/>
+              <w:jc w:val="left"/>
+            </w:pPr>
+            <w:r>
+              <w:t xml:space="preserve">Parent</w:t>
+            </w:r>
+          </w:p>
+        </w:tc>
+        <w:tc>
+          <w:p>
+            <w:pPr>
+              <w:pStyle w:val="Compact"/>
+              <w:jc w:val="right"/>
+            </w:pPr>
+            <w:r>
+              <w:t xml:space="preserve">2</w:t>
+            </w:r>
+          </w:p>
+        </w:tc>
+        <w:tc>
+          <w:p>
+            <w:pPr>
+              <w:pStyle w:val="Compact"/>
+              <w:jc w:val="left"/>
+            </w:pPr>
+            <w:r>
+              <w:t xml:space="preserve">Maintaining a conversation</w:t>
+            </w:r>
+          </w:p>
+        </w:tc>
+        <w:tc>
+          <w:p>
+            <w:pPr>
+              <w:pStyle w:val="Compact"/>
+              <w:jc w:val="right"/>
+            </w:pPr>
+            <w:r>
+              <w:t xml:space="preserve">3</w:t>
+            </w:r>
+          </w:p>
+        </w:tc>
+        <w:tc>
+          <w:p>
+            <w:pPr>
+              <w:pStyle w:val="Compact"/>
+              <w:jc w:val="right"/>
+            </w:pPr>
+            <w:r>
+              <w:t xml:space="preserve">5</w:t>
+            </w:r>
+          </w:p>
+        </w:tc>
+        <w:tc>
+          <w:p>
+            <w:pPr>
+              <w:pStyle w:val="Compact"/>
+              <w:jc w:val="right"/>
+            </w:pPr>
+            <w:r>
+              <w:t xml:space="preserve">4</w:t>
+            </w:r>
+          </w:p>
+        </w:tc>
+        <w:tc>
+          <w:p>
+            <w:pPr>
+              <w:pStyle w:val="Compact"/>
+              <w:jc w:val="right"/>
+            </w:pPr>
+            <w:r>
+              <w:t xml:space="preserve">1</w:t>
+            </w:r>
+          </w:p>
+        </w:tc>
+      </w:tr>
+      <w:tr>
+        <w:tc>
+          <w:p>
+            <w:pPr>
+              <w:pStyle w:val="Compact"/>
+              <w:jc w:val="left"/>
+            </w:pPr>
+            <w:r>
+              <w:t xml:space="preserve">2</w:t>
+            </w:r>
+          </w:p>
+        </w:tc>
+        <w:tc>
+          <w:p>
+            <w:pPr>
+              <w:pStyle w:val="Compact"/>
+              <w:jc w:val="left"/>
+            </w:pPr>
+            <w:r>
+              <w:t xml:space="preserve">Parent</w:t>
+            </w:r>
+          </w:p>
+        </w:tc>
+        <w:tc>
+          <w:p>
+            <w:pPr>
+              <w:pStyle w:val="Compact"/>
+              <w:jc w:val="right"/>
+            </w:pPr>
+            <w:r>
+              <w:t xml:space="preserve">2</w:t>
+            </w:r>
+          </w:p>
+        </w:tc>
+        <w:tc>
+          <w:p>
+            <w:pPr>
+              <w:pStyle w:val="Compact"/>
+              <w:jc w:val="left"/>
+            </w:pPr>
+            <w:r>
+              <w:t xml:space="preserve">Not pausing when naming emotions</w:t>
+            </w:r>
+          </w:p>
+        </w:tc>
+        <w:tc>
+          <w:p>
+            <w:pPr>
+              <w:pStyle w:val="Compact"/>
+              <w:jc w:val="right"/>
+            </w:pPr>
+            <w:r>
+              <w:t xml:space="preserve">5</w:t>
+            </w:r>
+          </w:p>
+        </w:tc>
+        <w:tc>
+          <w:p>
+            <w:pPr>
+              <w:pStyle w:val="Compact"/>
+              <w:jc w:val="right"/>
+            </w:pPr>
+            <w:r>
+              <w:t xml:space="preserve">8</w:t>
+            </w:r>
+          </w:p>
+        </w:tc>
+        <w:tc>
+          <w:p>
+            <w:pPr>
+              <w:pStyle w:val="Compact"/>
+              <w:jc w:val="right"/>
+            </w:pPr>
+            <w:r>
+              <w:t xml:space="preserve">6</w:t>
+            </w:r>
+          </w:p>
+        </w:tc>
+        <w:tc>
+          <w:p>
+            <w:pPr>
+              <w:pStyle w:val="Compact"/>
+              <w:jc w:val="right"/>
+            </w:pPr>
+            <w:r>
+              <w:t xml:space="preserve">1</w:t>
+            </w:r>
+          </w:p>
+        </w:tc>
+      </w:tr>
+      <w:tr>
+        <w:tc>
+          <w:p>
+            <w:pPr>
+              <w:pStyle w:val="Compact"/>
+              <w:jc w:val="left"/>
+            </w:pPr>
+            <w:r>
+              <w:t xml:space="preserve">2</w:t>
+            </w:r>
+          </w:p>
+        </w:tc>
+        <w:tc>
+          <w:p>
+            <w:pPr>
+              <w:pStyle w:val="Compact"/>
+              <w:jc w:val="left"/>
+            </w:pPr>
+            <w:r>
+              <w:t xml:space="preserve">Parent</w:t>
+            </w:r>
+          </w:p>
+        </w:tc>
+        <w:tc>
+          <w:p>
+            <w:pPr>
+              <w:pStyle w:val="Compact"/>
+              <w:jc w:val="right"/>
+            </w:pPr>
+            <w:r>
+              <w:t xml:space="preserve">3</w:t>
+            </w:r>
+          </w:p>
+        </w:tc>
+        <w:tc>
+          <w:p>
+            <w:pPr>
+              <w:pStyle w:val="Compact"/>
+              <w:jc w:val="left"/>
+            </w:pPr>
+            <w:r>
+              <w:t xml:space="preserve">Learning self-esteem</w:t>
+            </w:r>
+          </w:p>
+        </w:tc>
+        <w:tc>
+          <w:p>
+            <w:pPr>
+              <w:pStyle w:val="Compact"/>
+              <w:jc w:val="right"/>
+            </w:pPr>
+            <w:r>
+              <w:t xml:space="preserve">3</w:t>
+            </w:r>
+          </w:p>
+        </w:tc>
+        <w:tc>
+          <w:p>
+            <w:pPr>
+              <w:pStyle w:val="Compact"/>
+              <w:jc w:val="right"/>
+            </w:pPr>
+            <w:r>
+              <w:t xml:space="preserve">4</w:t>
+            </w:r>
+          </w:p>
+        </w:tc>
+        <w:tc>
+          <w:p>
+            <w:pPr>
+              <w:pStyle w:val="Compact"/>
+              <w:jc w:val="right"/>
+            </w:pPr>
+            <w:r>
+              <w:t xml:space="preserve">3</w:t>
+            </w:r>
+          </w:p>
+        </w:tc>
+        <w:tc>
+          <w:p>
+            <w:pPr>
+              <w:pStyle w:val="Compact"/>
+              <w:jc w:val="right"/>
+            </w:pPr>
+            <w:r>
+              <w:t xml:space="preserve">0</w:t>
+            </w:r>
+          </w:p>
+        </w:tc>
+      </w:tr>
+      <w:tr>
+        <w:tc>
+          <w:p>
+            <w:pPr>
+              <w:pStyle w:val="Compact"/>
+              <w:jc w:val="left"/>
+            </w:pPr>
+            <w:r>
+              <w:t xml:space="preserve">2</w:t>
+            </w:r>
+          </w:p>
+        </w:tc>
+        <w:tc>
+          <w:p>
+            <w:pPr>
+              <w:pStyle w:val="Compact"/>
+              <w:jc w:val="left"/>
+            </w:pPr>
+            <w:r>
+              <w:t xml:space="preserve">Teacher</w:t>
+            </w:r>
+          </w:p>
+        </w:tc>
+        <w:tc>
+          <w:p>
+            <w:pPr>
+              <w:pStyle w:val="Compact"/>
+              <w:jc w:val="right"/>
+            </w:pPr>
+            <w:r>
+              <w:t xml:space="preserve">4</w:t>
+            </w:r>
+          </w:p>
+        </w:tc>
+        <w:tc>
+          <w:p>
+            <w:pPr>
+              <w:pStyle w:val="Compact"/>
+              <w:jc w:val="left"/>
+            </w:pPr>
+            <w:r>
+              <w:t xml:space="preserve">Learning self-esteem</w:t>
+            </w:r>
+          </w:p>
+        </w:tc>
+        <w:tc>
+          <w:p>
+            <w:pPr>
+              <w:pStyle w:val="Compact"/>
+              <w:jc w:val="right"/>
+            </w:pPr>
+            <w:r>
+              <w:t xml:space="preserve">2</w:t>
+            </w:r>
+          </w:p>
+        </w:tc>
+        <w:tc>
+          <w:p>
+            <w:pPr>
+              <w:pStyle w:val="Compact"/>
+              <w:jc w:val="right"/>
+            </w:pPr>
+            <w:r>
+              <w:t xml:space="preserve">4</w:t>
+            </w:r>
+          </w:p>
+        </w:tc>
+        <w:tc>
+          <w:p>
+            <w:pPr>
+              <w:pStyle w:val="Compact"/>
+              <w:jc w:val="right"/>
+            </w:pPr>
+            <w:r>
+              <w:t xml:space="preserve">3</w:t>
+            </w:r>
+          </w:p>
+        </w:tc>
+        <w:tc>
+          <w:p>
+            <w:pPr>
+              <w:pStyle w:val="Compact"/>
+              <w:jc w:val="right"/>
+            </w:pPr>
+            <w:r>
+              <w:t xml:space="preserve">1</w:t>
+            </w:r>
+          </w:p>
+        </w:tc>
+      </w:tr>
+      <w:tr>
+        <w:tc>
+          <w:p>
+            <w:pPr>
+              <w:pStyle w:val="Compact"/>
+              <w:jc w:val="left"/>
+            </w:pPr>
+            <w:r>
+              <w:t xml:space="preserve">2</w:t>
+            </w:r>
+          </w:p>
+        </w:tc>
+        <w:tc>
+          <w:p>
+            <w:pPr>
+              <w:pStyle w:val="Compact"/>
+              <w:jc w:val="left"/>
+            </w:pPr>
+            <w:r>
+              <w:t xml:space="preserve">Parent</w:t>
+            </w:r>
+          </w:p>
+        </w:tc>
+        <w:tc>
+          <w:p>
+            <w:pPr>
+              <w:pStyle w:val="Compact"/>
+              <w:jc w:val="right"/>
+            </w:pPr>
+            <w:r>
+              <w:t xml:space="preserve">4</w:t>
+            </w:r>
+          </w:p>
+        </w:tc>
+        <w:tc>
+          <w:p>
+            <w:pPr>
+              <w:pStyle w:val="Compact"/>
+              <w:jc w:val="left"/>
+            </w:pPr>
+            <w:r>
+              <w:t xml:space="preserve">Managing frustration when instructed</w:t>
+            </w:r>
+          </w:p>
+        </w:tc>
+        <w:tc>
+          <w:p>
+            <w:pPr>
+              <w:pStyle w:val="Compact"/>
+              <w:jc w:val="right"/>
+            </w:pPr>
+            <w:r>
+              <w:t xml:space="preserve">3</w:t>
+            </w:r>
+          </w:p>
+        </w:tc>
+        <w:tc>
+          <w:p>
+            <w:pPr>
+              <w:pStyle w:val="Compact"/>
+              <w:jc w:val="right"/>
+            </w:pPr>
+            <w:r>
+              <w:t xml:space="preserve">5</w:t>
+            </w:r>
+          </w:p>
+        </w:tc>
+        <w:tc>
+          <w:p>
+            <w:pPr>
+              <w:pStyle w:val="Compact"/>
+              <w:jc w:val="right"/>
+            </w:pPr>
+            <w:r>
+              <w:t xml:space="preserve">4</w:t>
+            </w:r>
+          </w:p>
+        </w:tc>
+        <w:tc>
+          <w:p>
+            <w:pPr>
+              <w:pStyle w:val="Compact"/>
+              <w:jc w:val="right"/>
+            </w:pPr>
+            <w:r>
+              <w:t xml:space="preserve">1</w:t>
+            </w:r>
+          </w:p>
+        </w:tc>
+      </w:tr>
+    </w:tbl>
     <w:bookmarkEnd w:id="111"/>
-    <w:bookmarkStart w:id="112" w:name="discussion"/>
+    <w:bookmarkEnd w:id="112"/>
+    <w:bookmarkStart w:id="113" w:name="discussion"/>
     <w:p>
       <w:pPr>
         <w:pStyle w:val="Heading1"/>
@@ -14442,8 +15432,8 @@
         <w:t xml:space="preserve">No measures were taken to ensure the reliability of the thematic analysis, such as using inter-rater reliability.</w:t>
       </w:r>
     </w:p>
-    <w:bookmarkEnd w:id="112"/>
-    <w:bookmarkStart w:id="120" w:name="appendices"/>
+    <w:bookmarkEnd w:id="113"/>
+    <w:bookmarkStart w:id="121" w:name="appendices"/>
     <w:p>
       <w:pPr>
         <w:pStyle w:val="Heading1"/>
@@ -14452,7 +15442,7 @@
         <w:t xml:space="preserve">Appendices</w:t>
       </w:r>
     </w:p>
-    <w:bookmarkStart w:id="113" w:name="appendix-1"/>
+    <w:bookmarkStart w:id="114" w:name="appendix-1"/>
     <w:p>
       <w:pPr>
         <w:pStyle w:val="Heading2"/>
@@ -14791,8 +15781,8 @@
         </w:tc>
       </w:tr>
     </w:tbl>
-    <w:bookmarkEnd w:id="113"/>
-    <w:bookmarkStart w:id="114" w:name="appendix-2"/>
+    <w:bookmarkEnd w:id="114"/>
+    <w:bookmarkStart w:id="115" w:name="appendix-2"/>
     <w:p>
       <w:pPr>
         <w:pStyle w:val="Heading2"/>
@@ -15071,8 +16061,8 @@
         <w:t xml:space="preserve">Should the service/EPs as a whole do things differently?</w:t>
       </w:r>
     </w:p>
-    <w:bookmarkEnd w:id="114"/>
-    <w:bookmarkStart w:id="115" w:name="appendix-3"/>
+    <w:bookmarkEnd w:id="115"/>
+    <w:bookmarkStart w:id="116" w:name="appendix-3"/>
     <w:p>
       <w:pPr>
         <w:pStyle w:val="Heading2"/>
@@ -15785,8 +16775,8 @@
         </w:tc>
       </w:tr>
     </w:tbl>
-    <w:bookmarkEnd w:id="115"/>
-    <w:bookmarkStart w:id="116" w:name="appendix-4"/>
+    <w:bookmarkEnd w:id="116"/>
+    <w:bookmarkStart w:id="117" w:name="appendix-4"/>
     <w:p>
       <w:pPr>
         <w:pStyle w:val="Heading2"/>
@@ -15974,8 +16964,8 @@
         </w:tc>
       </w:tr>
     </w:tbl>
-    <w:bookmarkEnd w:id="116"/>
-    <w:bookmarkStart w:id="117" w:name="appendix-5"/>
+    <w:bookmarkEnd w:id="117"/>
+    <w:bookmarkStart w:id="118" w:name="appendix-5"/>
     <w:p>
       <w:pPr>
         <w:pStyle w:val="Heading2"/>
@@ -17081,8 +18071,8 @@
         </w:tc>
       </w:tr>
     </w:tbl>
-    <w:bookmarkEnd w:id="117"/>
-    <w:bookmarkStart w:id="118" w:name="appendix-6"/>
+    <w:bookmarkEnd w:id="118"/>
+    <w:bookmarkStart w:id="119" w:name="appendix-6"/>
     <w:p>
       <w:pPr>
         <w:pStyle w:val="Heading2"/>
@@ -17348,8 +18338,8 @@
         </w:tc>
       </w:tr>
     </w:tbl>
-    <w:bookmarkEnd w:id="118"/>
-    <w:bookmarkStart w:id="119" w:name="appendix-7"/>
+    <w:bookmarkEnd w:id="119"/>
+    <w:bookmarkStart w:id="120" w:name="appendix-7"/>
     <w:p>
       <w:pPr>
         <w:pStyle w:val="Heading2"/>
@@ -19256,9 +20246,9 @@
         </w:tc>
       </w:tr>
     </w:tbl>
-    <w:bookmarkEnd w:id="119"/>
     <w:bookmarkEnd w:id="120"/>
-    <w:bookmarkStart w:id="240" w:name="references"/>
+    <w:bookmarkEnd w:id="121"/>
+    <w:bookmarkStart w:id="241" w:name="references"/>
     <w:p>
       <w:pPr>
         <w:pStyle w:val="Heading1"/>
@@ -19267,8 +20257,8 @@
         <w:t xml:space="preserve">References</w:t>
       </w:r>
     </w:p>
-    <w:bookmarkStart w:id="239" w:name="refs"/>
-    <w:bookmarkStart w:id="121" w:name="ref-aepSurveyEffectsCovid192020"/>
+    <w:bookmarkStart w:id="240" w:name="refs"/>
+    <w:bookmarkStart w:id="122" w:name="ref-aepSurveyEffectsCovid192020"/>
     <w:p>
       <w:pPr>
         <w:pStyle w:val="Bibliography"/>
@@ -19301,8 +20291,8 @@
         <w:t xml:space="preserve">.”</w:t>
       </w:r>
     </w:p>
-    <w:bookmarkEnd w:id="121"/>
-    <w:bookmarkStart w:id="123" w:name="ref-andrewsSelfReportToolsCompare2015a"/>
+    <w:bookmarkEnd w:id="122"/>
+    <w:bookmarkStart w:id="124" w:name="ref-andrewsSelfReportToolsCompare2015a"/>
     <w:p>
       <w:pPr>
         <w:pStyle w:val="Bibliography"/>
@@ -19389,7 +20379,7 @@
       <w:r>
         <w:t xml:space="preserve"> </w:t>
       </w:r>
-      <w:hyperlink r:id="rId122">
+      <w:hyperlink r:id="rId123">
         <w:r>
           <w:rPr>
             <w:rStyle w:val="Hyperlink"/>
@@ -19401,8 +20391,8 @@
         <w:t xml:space="preserve">.</w:t>
       </w:r>
     </w:p>
-    <w:bookmarkEnd w:id="123"/>
-    <w:bookmarkStart w:id="124" w:name="ref-argyrisTheoryPracticeIncreasing1992"/>
+    <w:bookmarkEnd w:id="124"/>
+    <w:bookmarkStart w:id="125" w:name="ref-argyrisTheoryPracticeIncreasing1992"/>
     <w:p>
       <w:pPr>
         <w:pStyle w:val="Bibliography"/>
@@ -19477,8 +20467,8 @@
         <w:t xml:space="preserve">.</w:t>
       </w:r>
     </w:p>
-    <w:bookmarkEnd w:id="124"/>
-    <w:bookmarkStart w:id="126" w:name="ref-ashtonWhatValuableUnique2006"/>
+    <w:bookmarkEnd w:id="125"/>
+    <w:bookmarkStart w:id="127" w:name="ref-ashtonWhatValuableUnique2006"/>
     <w:p>
       <w:pPr>
         <w:pStyle w:val="Bibliography"/>
@@ -19544,7 +20534,7 @@
       <w:r>
         <w:t xml:space="preserve"> </w:t>
       </w:r>
-      <w:hyperlink r:id="rId125">
+      <w:hyperlink r:id="rId126">
         <w:r>
           <w:rPr>
             <w:rStyle w:val="Hyperlink"/>
@@ -19556,8 +20546,8 @@
         <w:t xml:space="preserve">.</w:t>
       </w:r>
     </w:p>
-    <w:bookmarkEnd w:id="126"/>
-    <w:bookmarkStart w:id="128" w:name="ref-bellPerceptionsRealitiesRole2013"/>
+    <w:bookmarkEnd w:id="127"/>
+    <w:bookmarkStart w:id="129" w:name="ref-bellPerceptionsRealitiesRole2013"/>
     <w:p>
       <w:pPr>
         <w:pStyle w:val="Bibliography"/>
@@ -19641,7 +20631,7 @@
       <w:r>
         <w:t xml:space="preserve"> </w:t>
       </w:r>
-      <w:hyperlink r:id="rId127">
+      <w:hyperlink r:id="rId128">
         <w:r>
           <w:rPr>
             <w:rStyle w:val="Hyperlink"/>
@@ -19653,8 +20643,8 @@
         <w:t xml:space="preserve">.</w:t>
       </w:r>
     </w:p>
-    <w:bookmarkEnd w:id="128"/>
-    <w:bookmarkStart w:id="129" w:name="X815c898b298f4026438494c831a50e316c22d52"/>
+    <w:bookmarkEnd w:id="129"/>
+    <w:bookmarkStart w:id="130" w:name="X815c898b298f4026438494c831a50e316c22d52"/>
     <w:p>
       <w:pPr>
         <w:pStyle w:val="Bibliography"/>
@@ -19757,8 +20747,8 @@
         <w:t xml:space="preserve">.</w:t>
       </w:r>
     </w:p>
-    <w:bookmarkEnd w:id="129"/>
-    <w:bookmarkStart w:id="130" w:name="ref-bhardwajRapidLiteratureReview2020"/>
+    <w:bookmarkEnd w:id="130"/>
+    <w:bookmarkStart w:id="131" w:name="ref-bhardwajRapidLiteratureReview2020"/>
     <w:p>
       <w:pPr>
         <w:pStyle w:val="Bibliography"/>
@@ -19782,8 +20772,8 @@
         <w:t xml:space="preserve">-19.”</w:t>
       </w:r>
     </w:p>
-    <w:bookmarkEnd w:id="130"/>
-    <w:bookmarkStart w:id="131" w:name="Xf93a5b5442b6557b737472df9412f6ab4820e1e"/>
+    <w:bookmarkEnd w:id="131"/>
+    <w:bookmarkStart w:id="132" w:name="Xf93a5b5442b6557b737472df9412f6ab4820e1e"/>
     <w:p>
       <w:pPr>
         <w:pStyle w:val="Bibliography"/>
@@ -19823,8 +20813,8 @@
         <w:t xml:space="preserve">.</w:t>
       </w:r>
     </w:p>
-    <w:bookmarkEnd w:id="131"/>
-    <w:bookmarkStart w:id="133" w:name="ref-braunUsingThematicAnalysis2006"/>
+    <w:bookmarkEnd w:id="132"/>
+    <w:bookmarkStart w:id="134" w:name="ref-braunUsingThematicAnalysis2006"/>
     <w:p>
       <w:pPr>
         <w:pStyle w:val="Bibliography"/>
@@ -19857,7 +20847,7 @@
       <w:r>
         <w:t xml:space="preserve"> </w:t>
       </w:r>
-      <w:hyperlink r:id="rId132">
+      <w:hyperlink r:id="rId133">
         <w:r>
           <w:rPr>
             <w:rStyle w:val="Hyperlink"/>
@@ -19869,8 +20859,8 @@
         <w:t xml:space="preserve">.</w:t>
       </w:r>
     </w:p>
-    <w:bookmarkEnd w:id="133"/>
-    <w:bookmarkStart w:id="134" w:name="X4533d722af9d6caae0c51fd4f9c3f06070d906c"/>
+    <w:bookmarkEnd w:id="134"/>
+    <w:bookmarkStart w:id="135" w:name="X4533d722af9d6caae0c51fd4f9c3f06070d906c"/>
     <w:p>
       <w:pPr>
         <w:pStyle w:val="Bibliography"/>
@@ -19960,8 +20950,8 @@
         <w:t xml:space="preserve">https://shop.bps.org.uk/publications/publication-by-series/good-practice-guidelines/quality-standards-for-educational-psychology-services.html.</w:t>
       </w:r>
     </w:p>
-    <w:bookmarkEnd w:id="134"/>
-    <w:bookmarkStart w:id="135" w:name="Xb0652ac38a4f40a8c99895cc2a75d0d4a52261e"/>
+    <w:bookmarkEnd w:id="135"/>
+    <w:bookmarkStart w:id="136" w:name="Xb0652ac38a4f40a8c99895cc2a75d0d4a52261e"/>
     <w:p>
       <w:pPr>
         <w:pStyle w:val="Bibliography"/>
@@ -20120,8 +21110,8 @@
         <w:t xml:space="preserve">.</w:t>
       </w:r>
     </w:p>
-    <w:bookmarkEnd w:id="135"/>
-    <w:bookmarkStart w:id="136" w:name="ref-cabinetofficeStayingHomeAway2020"/>
+    <w:bookmarkEnd w:id="136"/>
+    <w:bookmarkStart w:id="137" w:name="ref-cabinetofficeStayingHomeAway2020"/>
     <w:p>
       <w:pPr>
         <w:pStyle w:val="Bibliography"/>
@@ -20149,8 +21139,8 @@
         <w:t xml:space="preserve">. https://www.gov.uk/government/publications/full-guidance-on-staying-at-home-and-away-from-others/full-guidance-on-staying-at-home-and-away-from-others.</w:t>
       </w:r>
     </w:p>
-    <w:bookmarkEnd w:id="136"/>
-    <w:bookmarkStart w:id="138" w:name="ref-cicchettiGuidelinesCriteriaRules1994"/>
+    <w:bookmarkEnd w:id="137"/>
+    <w:bookmarkStart w:id="139" w:name="ref-cicchettiGuidelinesCriteriaRules1994"/>
     <w:p>
       <w:pPr>
         <w:pStyle w:val="Bibliography"/>
@@ -20249,7 +21239,7 @@
       <w:r>
         <w:t xml:space="preserve"> </w:t>
       </w:r>
-      <w:hyperlink r:id="rId137">
+      <w:hyperlink r:id="rId138">
         <w:r>
           <w:rPr>
             <w:rStyle w:val="Hyperlink"/>
@@ -20261,8 +21251,8 @@
         <w:t xml:space="preserve">.</w:t>
       </w:r>
     </w:p>
-    <w:bookmarkEnd w:id="138"/>
-    <w:bookmarkStart w:id="140" w:name="Xdcecc5622854533e686abe411d08457c33a09ef"/>
+    <w:bookmarkEnd w:id="139"/>
+    <w:bookmarkStart w:id="141" w:name="Xdcecc5622854533e686abe411d08457c33a09ef"/>
     <w:p>
       <w:pPr>
         <w:pStyle w:val="Bibliography"/>
@@ -20346,7 +21336,7 @@
       <w:r>
         <w:t xml:space="preserve"> </w:t>
       </w:r>
-      <w:hyperlink r:id="rId139">
+      <w:hyperlink r:id="rId140">
         <w:r>
           <w:rPr>
             <w:rStyle w:val="Hyperlink"/>
@@ -20358,8 +21348,8 @@
         <w:t xml:space="preserve">.</w:t>
       </w:r>
     </w:p>
-    <w:bookmarkEnd w:id="140"/>
-    <w:bookmarkStart w:id="141" w:name="ref-connorTargetMonitoringEvaluation2010"/>
+    <w:bookmarkEnd w:id="141"/>
+    <w:bookmarkStart w:id="142" w:name="ref-connorTargetMonitoringEvaluation2010"/>
     <w:p>
       <w:pPr>
         <w:pStyle w:val="Bibliography"/>
@@ -20380,8 +21370,8 @@
         <w:t xml:space="preserve">Ph.{{D}}., Institute of Education, University of London.</w:t>
       </w:r>
     </w:p>
-    <w:bookmarkEnd w:id="141"/>
-    <w:bookmarkStart w:id="142" w:name="Xded3d1236a5db5d4d41a015544bacc524809c6b"/>
+    <w:bookmarkEnd w:id="142"/>
+    <w:bookmarkStart w:id="143" w:name="Xded3d1236a5db5d4d41a015544bacc524809c6b"/>
     <w:p>
       <w:pPr>
         <w:pStyle w:val="Bibliography"/>
@@ -20411,8 +21401,8 @@
         <w:t xml:space="preserve">158.</w:t>
       </w:r>
     </w:p>
-    <w:bookmarkEnd w:id="142"/>
-    <w:bookmarkStart w:id="143" w:name="ref-crabtreeTemplateApproachText1992"/>
+    <w:bookmarkEnd w:id="143"/>
+    <w:bookmarkStart w:id="144" w:name="ref-crabtreeTemplateApproachText1992"/>
     <w:p>
       <w:pPr>
         <w:pStyle w:val="Bibliography"/>
@@ -20485,8 +21475,8 @@
         <w:t xml:space="preserve">.</w:t>
       </w:r>
     </w:p>
-    <w:bookmarkEnd w:id="143"/>
-    <w:bookmarkStart w:id="144" w:name="X31f5d4d31df3b0b19b2338b15ac7fc48c51e988"/>
+    <w:bookmarkEnd w:id="144"/>
+    <w:bookmarkStart w:id="145" w:name="X31f5d4d31df3b0b19b2338b15ac7fc48c51e988"/>
     <w:p>
       <w:pPr>
         <w:pStyle w:val="Bibliography"/>
@@ -20603,8 +21593,8 @@
         <w:t xml:space="preserve">.</w:t>
       </w:r>
     </w:p>
-    <w:bookmarkEnd w:id="144"/>
-    <w:bookmarkStart w:id="145" w:name="X5ea4932e2795ce72f3c19760a8e96a02e8abbb0"/>
+    <w:bookmarkEnd w:id="145"/>
+    <w:bookmarkStart w:id="146" w:name="X5ea4932e2795ce72f3c19760a8e96a02e8abbb0"/>
     <w:p>
       <w:pPr>
         <w:pStyle w:val="Bibliography"/>
@@ -20658,8 +21648,8 @@
         <w:t xml:space="preserve">.</w:t>
       </w:r>
     </w:p>
-    <w:bookmarkEnd w:id="145"/>
-    <w:bookmarkStart w:id="147" w:name="ref-dennisFarGoodQualitative2004"/>
+    <w:bookmarkEnd w:id="146"/>
+    <w:bookmarkStart w:id="148" w:name="ref-dennisFarGoodQualitative2004"/>
     <w:p>
       <w:pPr>
         <w:pStyle w:val="Bibliography"/>
@@ -20704,7 +21694,7 @@
       <w:r>
         <w:t xml:space="preserve"> </w:t>
       </w:r>
-      <w:hyperlink r:id="rId146">
+      <w:hyperlink r:id="rId147">
         <w:r>
           <w:rPr>
             <w:rStyle w:val="Hyperlink"/>
@@ -20716,8 +21706,8 @@
         <w:t xml:space="preserve">.</w:t>
       </w:r>
     </w:p>
-    <w:bookmarkEnd w:id="147"/>
-    <w:bookmarkStart w:id="149" w:name="X7a579a0e4d01eda6163b8bc76d7b9448ce417e9"/>
+    <w:bookmarkEnd w:id="148"/>
+    <w:bookmarkStart w:id="150" w:name="X7a579a0e4d01eda6163b8bc76d7b9448ce417e9"/>
     <w:p>
       <w:pPr>
         <w:pStyle w:val="Bibliography"/>
@@ -20777,7 +21767,7 @@
       <w:r>
         <w:t xml:space="preserve"> </w:t>
       </w:r>
-      <w:hyperlink r:id="rId148">
+      <w:hyperlink r:id="rId149">
         <w:r>
           <w:rPr>
             <w:rStyle w:val="Hyperlink"/>
@@ -20789,8 +21779,8 @@
         <w:t xml:space="preserve">.</w:t>
       </w:r>
     </w:p>
-    <w:bookmarkEnd w:id="149"/>
-    <w:bookmarkStart w:id="150" w:name="X6aba575339b4acfdcb046330566906c76ba33fb"/>
+    <w:bookmarkEnd w:id="150"/>
+    <w:bookmarkStart w:id="151" w:name="X6aba575339b4acfdcb046330566906c76ba33fb"/>
     <w:p>
       <w:pPr>
         <w:pStyle w:val="Bibliography"/>
@@ -20814,8 +21804,8 @@
         <w:t xml:space="preserve">Code of Practice: 0 to 25 Years.”</w:t>
       </w:r>
     </w:p>
-    <w:bookmarkEnd w:id="150"/>
-    <w:bookmarkStart w:id="152" w:name="X54a238b10f4a2688f17016d12796eca04e1133b"/>
+    <w:bookmarkEnd w:id="151"/>
+    <w:bookmarkStart w:id="153" w:name="X54a238b10f4a2688f17016d12796eca04e1133b"/>
     <w:p>
       <w:pPr>
         <w:pStyle w:val="Bibliography"/>
@@ -20860,7 +21850,7 @@
       <w:r>
         <w:t xml:space="preserve"> </w:t>
       </w:r>
-      <w:hyperlink r:id="rId151">
+      <w:hyperlink r:id="rId152">
         <w:r>
           <w:rPr>
             <w:rStyle w:val="Hyperlink"/>
@@ -20872,8 +21862,8 @@
         <w:t xml:space="preserve">.</w:t>
       </w:r>
     </w:p>
-    <w:bookmarkEnd w:id="152"/>
-    <w:bookmarkStart w:id="153" w:name="Xfc72f26d28960537170735bc9829d15a5f1c513"/>
+    <w:bookmarkEnd w:id="153"/>
+    <w:bookmarkStart w:id="154" w:name="Xfc72f26d28960537170735bc9829d15a5f1c513"/>
     <w:p>
       <w:pPr>
         <w:pStyle w:val="Bibliography"/>
@@ -20941,8 +21931,8 @@
         <w:t xml:space="preserve">.</w:t>
       </w:r>
     </w:p>
-    <w:bookmarkEnd w:id="153"/>
-    <w:bookmarkStart w:id="155" w:name="ref-dunsmuirEvidenceBasedPractice2009"/>
+    <w:bookmarkEnd w:id="154"/>
+    <w:bookmarkStart w:id="156" w:name="ref-dunsmuirEvidenceBasedPractice2009"/>
     <w:p>
       <w:pPr>
         <w:pStyle w:val="Bibliography"/>
@@ -20975,7 +21965,7 @@
       <w:r>
         <w:t xml:space="preserve"> </w:t>
       </w:r>
-      <w:hyperlink r:id="rId154">
+      <w:hyperlink r:id="rId155">
         <w:r>
           <w:rPr>
             <w:rStyle w:val="Hyperlink"/>
@@ -20987,8 +21977,8 @@
         <w:t xml:space="preserve">.</w:t>
       </w:r>
     </w:p>
-    <w:bookmarkEnd w:id="155"/>
-    <w:bookmarkStart w:id="157" w:name="X50ee01692aaf737a7b998936e2cbab5daa26745"/>
+    <w:bookmarkEnd w:id="156"/>
+    <w:bookmarkStart w:id="158" w:name="X50ee01692aaf737a7b998936e2cbab5daa26745"/>
     <w:p>
       <w:pPr>
         <w:pStyle w:val="Bibliography"/>
@@ -21021,7 +22011,7 @@
       <w:r>
         <w:t xml:space="preserve"> </w:t>
       </w:r>
-      <w:hyperlink r:id="rId156">
+      <w:hyperlink r:id="rId157">
         <w:r>
           <w:rPr>
             <w:rStyle w:val="Hyperlink"/>
@@ -21033,8 +22023,8 @@
         <w:t xml:space="preserve">.</w:t>
       </w:r>
     </w:p>
-    <w:bookmarkEnd w:id="157"/>
-    <w:bookmarkStart w:id="159" w:name="ref-feredayDemonstratingRigorUsing2006"/>
+    <w:bookmarkEnd w:id="158"/>
+    <w:bookmarkStart w:id="160" w:name="ref-feredayDemonstratingRigorUsing2006"/>
     <w:p>
       <w:pPr>
         <w:pStyle w:val="Bibliography"/>
@@ -21121,7 +22111,7 @@
       <w:r>
         <w:t xml:space="preserve"> </w:t>
       </w:r>
-      <w:hyperlink r:id="rId158">
+      <w:hyperlink r:id="rId159">
         <w:r>
           <w:rPr>
             <w:rStyle w:val="Hyperlink"/>
@@ -21133,8 +22123,8 @@
         <w:t xml:space="preserve">.</w:t>
       </w:r>
     </w:p>
-    <w:bookmarkEnd w:id="159"/>
-    <w:bookmarkStart w:id="160" w:name="ref-gamerIrrVariousCoefficients2019"/>
+    <w:bookmarkEnd w:id="160"/>
+    <w:bookmarkStart w:id="161" w:name="ref-gamerIrrVariousCoefficients2019"/>
     <w:p>
       <w:pPr>
         <w:pStyle w:val="Bibliography"/>
@@ -21182,8 +22172,8 @@
         <w:t xml:space="preserve">.”</w:t>
       </w:r>
     </w:p>
-    <w:bookmarkEnd w:id="160"/>
-    <w:bookmarkStart w:id="162" w:name="X4a78622dfbb5b8f00146c90ca87d6667093da21"/>
+    <w:bookmarkEnd w:id="161"/>
+    <w:bookmarkStart w:id="163" w:name="X4a78622dfbb5b8f00146c90ca87d6667093da21"/>
     <w:p>
       <w:pPr>
         <w:pStyle w:val="Bibliography"/>
@@ -21228,7 +22218,7 @@
       <w:r>
         <w:t xml:space="preserve"> </w:t>
       </w:r>
-      <w:hyperlink r:id="rId161">
+      <w:hyperlink r:id="rId162">
         <w:r>
           <w:rPr>
             <w:rStyle w:val="Hyperlink"/>
@@ -21240,8 +22230,8 @@
         <w:t xml:space="preserve">.</w:t>
       </w:r>
     </w:p>
-    <w:bookmarkEnd w:id="162"/>
-    <w:bookmarkStart w:id="164" w:name="X07c5d200bb51c3450b962bd23a8a3a734711bdb"/>
+    <w:bookmarkEnd w:id="163"/>
+    <w:bookmarkStart w:id="165" w:name="X07c5d200bb51c3450b962bd23a8a3a734711bdb"/>
     <w:p>
       <w:pPr>
         <w:pStyle w:val="Bibliography"/>
@@ -21322,7 +22312,7 @@
       <w:r>
         <w:t xml:space="preserve"> </w:t>
       </w:r>
-      <w:hyperlink r:id="rId163">
+      <w:hyperlink r:id="rId164">
         <w:r>
           <w:rPr>
             <w:rStyle w:val="Hyperlink"/>
@@ -21334,8 +22324,8 @@
         <w:t xml:space="preserve">.</w:t>
       </w:r>
     </w:p>
-    <w:bookmarkEnd w:id="164"/>
-    <w:bookmarkStart w:id="165" w:name="Xf01bd231563d9bb08c2026ef41e0afe8d5398bb"/>
+    <w:bookmarkEnd w:id="165"/>
+    <w:bookmarkStart w:id="166" w:name="Xf01bd231563d9bb08c2026ef41e0afe8d5398bb"/>
     <w:p>
       <w:pPr>
         <w:pStyle w:val="Bibliography"/>
@@ -21371,8 +22361,8 @@
         <w:t xml:space="preserve">.</w:t>
       </w:r>
     </w:p>
-    <w:bookmarkEnd w:id="165"/>
-    <w:bookmarkStart w:id="166" w:name="Xda313d78e2cee6832a8f46dc2d8e9df0331373f"/>
+    <w:bookmarkEnd w:id="166"/>
+    <w:bookmarkStart w:id="167" w:name="Xda313d78e2cee6832a8f46dc2d8e9df0331373f"/>
     <w:p>
       <w:pPr>
         <w:pStyle w:val="Bibliography"/>
@@ -21405,8 +22395,8 @@
         <w:t xml:space="preserve">https://www.hcpc-uk.org/resources/standards/standards-of-proficiency-practitioner-psychologists/.</w:t>
       </w:r>
     </w:p>
-    <w:bookmarkEnd w:id="166"/>
-    <w:bookmarkStart w:id="167" w:name="X25371aa2ada5feeaa1eb4d70f24884cd152eb13"/>
+    <w:bookmarkEnd w:id="167"/>
+    <w:bookmarkStart w:id="168" w:name="X25371aa2ada5feeaa1eb4d70f24884cd152eb13"/>
     <w:p>
       <w:pPr>
         <w:pStyle w:val="Bibliography"/>
@@ -21436,8 +22426,8 @@
         <w:t xml:space="preserve">: University of Birmingham (United Kingdom).</w:t>
       </w:r>
     </w:p>
-    <w:bookmarkEnd w:id="167"/>
-    <w:bookmarkStart w:id="169" w:name="ref-houseRealismResearch1991"/>
+    <w:bookmarkEnd w:id="168"/>
+    <w:bookmarkStart w:id="170" w:name="ref-houseRealismResearch1991"/>
     <w:p>
       <w:pPr>
         <w:pStyle w:val="Bibliography"/>
@@ -21476,7 +22466,7 @@
       <w:r>
         <w:t xml:space="preserve"> </w:t>
       </w:r>
-      <w:hyperlink r:id="rId168">
+      <w:hyperlink r:id="rId169">
         <w:r>
           <w:rPr>
             <w:rStyle w:val="Hyperlink"/>
@@ -21488,8 +22478,8 @@
         <w:t xml:space="preserve">.</w:t>
       </w:r>
     </w:p>
-    <w:bookmarkEnd w:id="169"/>
-    <w:bookmarkStart w:id="171" w:name="ref-johnsonMixedMethodsResearch2004a"/>
+    <w:bookmarkEnd w:id="170"/>
+    <w:bookmarkStart w:id="172" w:name="ref-johnsonMixedMethodsResearch2004a"/>
     <w:p>
       <w:pPr>
         <w:pStyle w:val="Bibliography"/>
@@ -21537,7 +22527,7 @@
       <w:r>
         <w:t xml:space="preserve"> </w:t>
       </w:r>
-      <w:hyperlink r:id="rId170">
+      <w:hyperlink r:id="rId171">
         <w:r>
           <w:rPr>
             <w:rStyle w:val="Hyperlink"/>
@@ -21549,8 +22539,8 @@
         <w:t xml:space="preserve">.</w:t>
       </w:r>
     </w:p>
-    <w:bookmarkEnd w:id="171"/>
-    <w:bookmarkStart w:id="172" w:name="Xfb8c4fb0fdea824c331f6217ac4d616a6880629"/>
+    <w:bookmarkEnd w:id="172"/>
+    <w:bookmarkStart w:id="173" w:name="Xfb8c4fb0fdea824c331f6217ac4d616a6880629"/>
     <w:p>
       <w:pPr>
         <w:pStyle w:val="Bibliography"/>
@@ -21604,8 +22594,8 @@
         <w:t xml:space="preserve">.</w:t>
       </w:r>
     </w:p>
-    <w:bookmarkEnd w:id="172"/>
-    <w:bookmarkStart w:id="174" w:name="X8993600a89327a1f1739333b4e4b2cb3f509fe1"/>
+    <w:bookmarkEnd w:id="173"/>
+    <w:bookmarkStart w:id="175" w:name="X8993600a89327a1f1739333b4e4b2cb3f509fe1"/>
     <w:p>
       <w:pPr>
         <w:pStyle w:val="Bibliography"/>
@@ -21650,7 +22640,7 @@
       <w:r>
         <w:t xml:space="preserve"> </w:t>
       </w:r>
-      <w:hyperlink r:id="rId173">
+      <w:hyperlink r:id="rId174">
         <w:r>
           <w:rPr>
             <w:rStyle w:val="Hyperlink"/>
@@ -21662,8 +22652,8 @@
         <w:t xml:space="preserve">.</w:t>
       </w:r>
     </w:p>
-    <w:bookmarkEnd w:id="174"/>
-    <w:bookmarkStart w:id="176" w:name="X84c34f28b155511225aa191427917b77ed3c6ff"/>
+    <w:bookmarkEnd w:id="175"/>
+    <w:bookmarkStart w:id="177" w:name="X84c34f28b155511225aa191427917b77ed3c6ff"/>
     <w:p>
       <w:pPr>
         <w:pStyle w:val="Bibliography"/>
@@ -21762,7 +22752,7 @@
       <w:r>
         <w:t xml:space="preserve"> </w:t>
       </w:r>
-      <w:hyperlink r:id="rId175">
+      <w:hyperlink r:id="rId176">
         <w:r>
           <w:rPr>
             <w:rStyle w:val="Hyperlink"/>
@@ -21774,8 +22764,8 @@
         <w:t xml:space="preserve">.</w:t>
       </w:r>
     </w:p>
-    <w:bookmarkEnd w:id="176"/>
-    <w:bookmarkStart w:id="178" w:name="X0dc403f5824e1826c452a5df48e5a79b5eb49f4"/>
+    <w:bookmarkEnd w:id="177"/>
+    <w:bookmarkStart w:id="179" w:name="X0dc403f5824e1826c452a5df48e5a79b5eb49f4"/>
     <w:p>
       <w:pPr>
         <w:pStyle w:val="Bibliography"/>
@@ -21829,7 +22819,7 @@
       <w:r>
         <w:t xml:space="preserve"> </w:t>
       </w:r>
-      <w:hyperlink r:id="rId177">
+      <w:hyperlink r:id="rId178">
         <w:r>
           <w:rPr>
             <w:rStyle w:val="Hyperlink"/>
@@ -21841,8 +22831,8 @@
         <w:t xml:space="preserve">.</w:t>
       </w:r>
     </w:p>
-    <w:bookmarkEnd w:id="178"/>
-    <w:bookmarkStart w:id="180" w:name="ref-kiresukGoalAttainmentScaling1968"/>
+    <w:bookmarkEnd w:id="179"/>
+    <w:bookmarkStart w:id="181" w:name="ref-kiresukGoalAttainmentScaling1968"/>
     <w:p>
       <w:pPr>
         <w:pStyle w:val="Bibliography"/>
@@ -21887,7 +22877,7 @@
       <w:r>
         <w:t xml:space="preserve"> </w:t>
       </w:r>
-      <w:hyperlink r:id="rId179">
+      <w:hyperlink r:id="rId180">
         <w:r>
           <w:rPr>
             <w:rStyle w:val="Hyperlink"/>
@@ -21899,8 +22889,8 @@
         <w:t xml:space="preserve">.</w:t>
       </w:r>
     </w:p>
-    <w:bookmarkEnd w:id="180"/>
-    <w:bookmarkStart w:id="182" w:name="X35202aa1216238f9c9c2b30fe5538f17334b6fa"/>
+    <w:bookmarkEnd w:id="181"/>
+    <w:bookmarkStart w:id="183" w:name="X35202aa1216238f9c9c2b30fe5538f17334b6fa"/>
     <w:p>
       <w:pPr>
         <w:pStyle w:val="Bibliography"/>
@@ -22032,7 +23022,7 @@
       <w:r>
         <w:t xml:space="preserve"> </w:t>
       </w:r>
-      <w:hyperlink r:id="rId181">
+      <w:hyperlink r:id="rId182">
         <w:r>
           <w:rPr>
             <w:rStyle w:val="Hyperlink"/>
@@ -22044,8 +23034,8 @@
         <w:t xml:space="preserve">.</w:t>
       </w:r>
     </w:p>
-    <w:bookmarkEnd w:id="182"/>
-    <w:bookmarkStart w:id="184" w:name="X8597c2999afbf401bc7db78119b8cd201115bba"/>
+    <w:bookmarkEnd w:id="183"/>
+    <w:bookmarkStart w:id="185" w:name="X8597c2999afbf401bc7db78119b8cd201115bba"/>
     <w:p>
       <w:pPr>
         <w:pStyle w:val="Bibliography"/>
@@ -22126,7 +23116,7 @@
       <w:r>
         <w:t xml:space="preserve"> </w:t>
       </w:r>
-      <w:hyperlink r:id="rId183">
+      <w:hyperlink r:id="rId184">
         <w:r>
           <w:rPr>
             <w:rStyle w:val="Hyperlink"/>
@@ -22138,8 +23128,8 @@
         <w:t xml:space="preserve">.</w:t>
       </w:r>
     </w:p>
-    <w:bookmarkEnd w:id="184"/>
-    <w:bookmarkStart w:id="186" w:name="ref-leadbetterRoleMediatingArtefacts2004"/>
+    <w:bookmarkEnd w:id="185"/>
+    <w:bookmarkStart w:id="187" w:name="ref-leadbetterRoleMediatingArtefacts2004"/>
     <w:p>
       <w:pPr>
         <w:pStyle w:val="Bibliography"/>
@@ -22172,7 +23162,7 @@
       <w:r>
         <w:t xml:space="preserve"> </w:t>
       </w:r>
-      <w:hyperlink r:id="rId185">
+      <w:hyperlink r:id="rId186">
         <w:r>
           <w:rPr>
             <w:rStyle w:val="Hyperlink"/>
@@ -22184,8 +23174,8 @@
         <w:t xml:space="preserve">.</w:t>
       </w:r>
     </w:p>
-    <w:bookmarkEnd w:id="186"/>
-    <w:bookmarkStart w:id="188" w:name="X5d46a710321a71fcbdd22f57229e9ce853c9fdf"/>
+    <w:bookmarkEnd w:id="187"/>
+    <w:bookmarkStart w:id="189" w:name="X5d46a710321a71fcbdd22f57229e9ce853c9fdf"/>
     <w:p>
       <w:pPr>
         <w:pStyle w:val="Bibliography"/>
@@ -22251,7 +23241,7 @@
       <w:r>
         <w:t xml:space="preserve"> </w:t>
       </w:r>
-      <w:hyperlink r:id="rId187">
+      <w:hyperlink r:id="rId188">
         <w:r>
           <w:rPr>
             <w:rStyle w:val="Hyperlink"/>
@@ -22263,8 +23253,8 @@
         <w:t xml:space="preserve">.</w:t>
       </w:r>
     </w:p>
-    <w:bookmarkEnd w:id="188"/>
-    <w:bookmarkStart w:id="190" w:name="X11587f650d830b6180dd142fbd70ccc7928d391"/>
+    <w:bookmarkEnd w:id="189"/>
+    <w:bookmarkStart w:id="191" w:name="X11587f650d830b6180dd142fbd70ccc7928d391"/>
     <w:p>
       <w:pPr>
         <w:pStyle w:val="Bibliography"/>
@@ -22351,7 +23341,7 @@
       <w:r>
         <w:t xml:space="preserve"> </w:t>
       </w:r>
-      <w:hyperlink r:id="rId189">
+      <w:hyperlink r:id="rId190">
         <w:r>
           <w:rPr>
             <w:rStyle w:val="Hyperlink"/>
@@ -22363,8 +23353,8 @@
         <w:t xml:space="preserve">.</w:t>
       </w:r>
     </w:p>
-    <w:bookmarkEnd w:id="190"/>
-    <w:bookmarkStart w:id="192" w:name="ref-leeExplorationDevelopingRole2017"/>
+    <w:bookmarkEnd w:id="191"/>
+    <w:bookmarkStart w:id="193" w:name="ref-leeExplorationDevelopingRole2017"/>
     <w:p>
       <w:pPr>
         <w:pStyle w:val="Bibliography"/>
@@ -22409,7 +23399,7 @@
       <w:r>
         <w:t xml:space="preserve"> </w:t>
       </w:r>
-      <w:hyperlink r:id="rId191">
+      <w:hyperlink r:id="rId192">
         <w:r>
           <w:rPr>
             <w:rStyle w:val="Hyperlink"/>
@@ -22421,8 +23411,8 @@
         <w:t xml:space="preserve">.</w:t>
       </w:r>
     </w:p>
-    <w:bookmarkEnd w:id="192"/>
-    <w:bookmarkStart w:id="193" w:name="ref-mertonFocusedInterviewManual1990"/>
+    <w:bookmarkEnd w:id="193"/>
+    <w:bookmarkStart w:id="194" w:name="ref-mertonFocusedInterviewManual1990"/>
     <w:p>
       <w:pPr>
         <w:pStyle w:val="Bibliography"/>
@@ -22553,8 +23543,8 @@
         <w:t xml:space="preserve">.</w:t>
       </w:r>
     </w:p>
-    <w:bookmarkEnd w:id="193"/>
-    <w:bookmarkStart w:id="195" w:name="ref-monsenEvaluationPreTraining2009"/>
+    <w:bookmarkEnd w:id="194"/>
+    <w:bookmarkStart w:id="196" w:name="ref-monsenEvaluationPreTraining2009"/>
     <w:p>
       <w:pPr>
         <w:pStyle w:val="Bibliography"/>
@@ -22587,7 +23577,7 @@
       <w:r>
         <w:t xml:space="preserve"> </w:t>
       </w:r>
-      <w:hyperlink r:id="rId194">
+      <w:hyperlink r:id="rId195">
         <w:r>
           <w:rPr>
             <w:rStyle w:val="Hyperlink"/>
@@ -22599,8 +23589,8 @@
         <w:t xml:space="preserve">.</w:t>
       </w:r>
     </w:p>
-    <w:bookmarkEnd w:id="195"/>
-    <w:bookmarkStart w:id="197" w:name="ref-monsenAccountableModelPractice1998"/>
+    <w:bookmarkEnd w:id="196"/>
+    <w:bookmarkStart w:id="198" w:name="ref-monsenAccountableModelPractice1998"/>
     <w:p>
       <w:pPr>
         <w:pStyle w:val="Bibliography"/>
@@ -22633,7 +23623,7 @@
       <w:r>
         <w:t xml:space="preserve"> </w:t>
       </w:r>
-      <w:hyperlink r:id="rId196">
+      <w:hyperlink r:id="rId197">
         <w:r>
           <w:rPr>
             <w:rStyle w:val="Hyperlink"/>
@@ -22645,8 +23635,8 @@
         <w:t xml:space="preserve">.</w:t>
       </w:r>
     </w:p>
-    <w:bookmarkEnd w:id="197"/>
-    <w:bookmarkStart w:id="199" w:name="ref-munafoRobustResearchNeeds2018"/>
+    <w:bookmarkEnd w:id="198"/>
+    <w:bookmarkStart w:id="200" w:name="ref-munafoRobustResearchNeeds2018"/>
     <w:p>
       <w:pPr>
         <w:pStyle w:val="Bibliography"/>
@@ -22679,7 +23669,7 @@
       <w:r>
         <w:t xml:space="preserve"> </w:t>
       </w:r>
-      <w:hyperlink r:id="rId198">
+      <w:hyperlink r:id="rId199">
         <w:r>
           <w:rPr>
             <w:rStyle w:val="Hyperlink"/>
@@ -22691,8 +23681,8 @@
         <w:t xml:space="preserve">.</w:t>
       </w:r>
     </w:p>
-    <w:bookmarkEnd w:id="199"/>
-    <w:bookmarkStart w:id="201" w:name="Xe6d767acf09004b22f302a1d037a8c86464dd52"/>
+    <w:bookmarkEnd w:id="200"/>
+    <w:bookmarkStart w:id="202" w:name="Xe6d767acf09004b22f302a1d037a8c86464dd52"/>
     <w:p>
       <w:pPr>
         <w:pStyle w:val="Bibliography"/>
@@ -22746,7 +23736,7 @@
       <w:r>
         <w:t xml:space="preserve"> </w:t>
       </w:r>
-      <w:hyperlink r:id="rId200">
+      <w:hyperlink r:id="rId201">
         <w:r>
           <w:rPr>
             <w:rStyle w:val="Hyperlink"/>
@@ -22758,8 +23748,8 @@
         <w:t xml:space="preserve">.</w:t>
       </w:r>
     </w:p>
-    <w:bookmarkEnd w:id="201"/>
-    <w:bookmarkStart w:id="202" w:name="X90b0fdadd0da33b2579b8c33715b2cf05fc6f8b"/>
+    <w:bookmarkEnd w:id="202"/>
+    <w:bookmarkStart w:id="203" w:name="X90b0fdadd0da33b2579b8c33715b2cf05fc6f8b"/>
     <w:p>
       <w:pPr>
         <w:pStyle w:val="Bibliography"/>
@@ -22799,8 +23789,8 @@
         <w:t xml:space="preserve">.</w:t>
       </w:r>
     </w:p>
-    <w:bookmarkEnd w:id="202"/>
-    <w:bookmarkStart w:id="203" w:name="X32843a96b637fb94211e5ccb9868dba98174694"/>
+    <w:bookmarkEnd w:id="203"/>
+    <w:bookmarkStart w:id="204" w:name="X32843a96b637fb94211e5ccb9868dba98174694"/>
     <w:p>
       <w:pPr>
         <w:pStyle w:val="Bibliography"/>
@@ -22848,8 +23838,8 @@
         <w:t xml:space="preserve">.</w:t>
       </w:r>
     </w:p>
-    <w:bookmarkEnd w:id="203"/>
-    <w:bookmarkStart w:id="205" w:name="X3cf033954122fdae817522787d9ffddf4f32839"/>
+    <w:bookmarkEnd w:id="204"/>
+    <w:bookmarkStart w:id="206" w:name="X3cf033954122fdae817522787d9ffddf4f32839"/>
     <w:p>
       <w:pPr>
         <w:pStyle w:val="Bibliography"/>
@@ -22882,7 +23872,7 @@
       <w:r>
         <w:t xml:space="preserve"> </w:t>
       </w:r>
-      <w:hyperlink r:id="rId204">
+      <w:hyperlink r:id="rId205">
         <w:r>
           <w:rPr>
             <w:rStyle w:val="Hyperlink"/>
@@ -22894,8 +23884,8 @@
         <w:t xml:space="preserve">.</w:t>
       </w:r>
     </w:p>
-    <w:bookmarkEnd w:id="205"/>
-    <w:bookmarkStart w:id="207" w:name="ref-nosekScientificUtopiaII2012a"/>
+    <w:bookmarkEnd w:id="206"/>
+    <w:bookmarkStart w:id="208" w:name="ref-nosekScientificUtopiaII2012a"/>
     <w:p>
       <w:pPr>
         <w:pStyle w:val="Bibliography"/>
@@ -22979,7 +23969,7 @@
       <w:r>
         <w:t xml:space="preserve"> </w:t>
       </w:r>
-      <w:hyperlink r:id="rId206">
+      <w:hyperlink r:id="rId207">
         <w:r>
           <w:rPr>
             <w:rStyle w:val="Hyperlink"/>
@@ -22991,8 +23981,8 @@
         <w:t xml:space="preserve">.</w:t>
       </w:r>
     </w:p>
-    <w:bookmarkEnd w:id="207"/>
-    <w:bookmarkStart w:id="209" w:name="ref-ofarrellResearchExploringParents2018"/>
+    <w:bookmarkEnd w:id="208"/>
+    <w:bookmarkStart w:id="210" w:name="ref-ofarrellResearchExploringParents2018"/>
     <w:p>
       <w:pPr>
         <w:pStyle w:val="Bibliography"/>
@@ -23037,7 +24027,7 @@
       <w:r>
         <w:t xml:space="preserve"> </w:t>
       </w:r>
-      <w:hyperlink r:id="rId208">
+      <w:hyperlink r:id="rId209">
         <w:r>
           <w:rPr>
             <w:rStyle w:val="Hyperlink"/>
@@ -23049,8 +24039,8 @@
         <w:t xml:space="preserve">.</w:t>
       </w:r>
     </w:p>
-    <w:bookmarkEnd w:id="209"/>
-    <w:bookmarkStart w:id="210" w:name="ref-paulZoomMalwareWhy2020"/>
+    <w:bookmarkEnd w:id="210"/>
+    <w:bookmarkStart w:id="211" w:name="ref-paulZoomMalwareWhy2020"/>
     <w:p>
       <w:pPr>
         <w:pStyle w:val="Bibliography"/>
@@ -23093,8 +24083,8 @@
         <w:t xml:space="preserve">, April.</w:t>
       </w:r>
     </w:p>
-    <w:bookmarkEnd w:id="210"/>
-    <w:bookmarkStart w:id="211" w:name="Xc342acca125bd0064dd4be71f0472baf0b17ffe"/>
+    <w:bookmarkEnd w:id="211"/>
+    <w:bookmarkStart w:id="212" w:name="Xc342acca125bd0064dd4be71f0472baf0b17ffe"/>
     <w:p>
       <w:pPr>
         <w:pStyle w:val="Bibliography"/>
@@ -23121,8 +24111,8 @@
         <w:t xml:space="preserve">for Consultant Effectiveness.”</w:t>
       </w:r>
     </w:p>
-    <w:bookmarkEnd w:id="211"/>
-    <w:bookmarkStart w:id="212" w:name="X85156b3f1d8d7804fe0f5c7336b010326b298f5"/>
+    <w:bookmarkEnd w:id="212"/>
+    <w:bookmarkStart w:id="213" w:name="X85156b3f1d8d7804fe0f5c7336b010326b298f5"/>
     <w:p>
       <w:pPr>
         <w:pStyle w:val="Bibliography"/>
@@ -23149,8 +24139,8 @@
         <w:t xml:space="preserve">Language and Environment for Statistical Computing.”</w:t>
       </w:r>
     </w:p>
-    <w:bookmarkEnd w:id="212"/>
-    <w:bookmarkStart w:id="214" w:name="ref-reddyClinicalFocusConsultation2000"/>
+    <w:bookmarkEnd w:id="213"/>
+    <w:bookmarkStart w:id="215" w:name="ref-reddyClinicalFocusConsultation2000"/>
     <w:p>
       <w:pPr>
         <w:pStyle w:val="Bibliography"/>
@@ -23228,7 +24218,7 @@
       <w:r>
         <w:t xml:space="preserve"> </w:t>
       </w:r>
-      <w:hyperlink r:id="rId213">
+      <w:hyperlink r:id="rId214">
         <w:r>
           <w:rPr>
             <w:rStyle w:val="Hyperlink"/>
@@ -23240,8 +24230,8 @@
         <w:t xml:space="preserve">.</w:t>
       </w:r>
     </w:p>
-    <w:bookmarkEnd w:id="214"/>
-    <w:bookmarkStart w:id="215" w:name="ref-rhodesSolutionFocusedThinking2004a"/>
+    <w:bookmarkEnd w:id="215"/>
+    <w:bookmarkStart w:id="216" w:name="ref-rhodesSolutionFocusedThinking2004a"/>
     <w:p>
       <w:pPr>
         <w:pStyle w:val="Bibliography"/>
@@ -23281,8 +24271,8 @@
         <w:t xml:space="preserve">.</w:t>
       </w:r>
     </w:p>
-    <w:bookmarkEnd w:id="215"/>
-    <w:bookmarkStart w:id="216" w:name="ref-riceQualitativeResearchMethods1999"/>
+    <w:bookmarkEnd w:id="216"/>
+    <w:bookmarkStart w:id="217" w:name="ref-riceQualitativeResearchMethods1999"/>
     <w:p>
       <w:pPr>
         <w:pStyle w:val="Bibliography"/>
@@ -23357,8 +24347,8 @@
         <w:t xml:space="preserve">.</w:t>
       </w:r>
     </w:p>
-    <w:bookmarkEnd w:id="216"/>
-    <w:bookmarkStart w:id="218" w:name="ref-rihouxCaseQualitativeComparative2009"/>
+    <w:bookmarkEnd w:id="217"/>
+    <w:bookmarkStart w:id="219" w:name="ref-rihouxCaseQualitativeComparative2009"/>
     <w:p>
       <w:pPr>
         <w:pStyle w:val="Bibliography"/>
@@ -23480,7 +24470,7 @@
       <w:r>
         <w:t xml:space="preserve"> </w:t>
       </w:r>
-      <w:hyperlink r:id="rId217">
+      <w:hyperlink r:id="rId218">
         <w:r>
           <w:rPr>
             <w:rStyle w:val="Hyperlink"/>
@@ -23492,8 +24482,8 @@
         <w:t xml:space="preserve">.</w:t>
       </w:r>
     </w:p>
-    <w:bookmarkEnd w:id="218"/>
-    <w:bookmarkStart w:id="219" w:name="ref-robsonRealWorldResearch2015"/>
+    <w:bookmarkEnd w:id="219"/>
+    <w:bookmarkStart w:id="220" w:name="ref-robsonRealWorldResearch2015"/>
     <w:p>
       <w:pPr>
         <w:pStyle w:val="Bibliography"/>
@@ -23547,8 +24537,8 @@
         <w:t xml:space="preserve">.</w:t>
       </w:r>
     </w:p>
-    <w:bookmarkEnd w:id="219"/>
-    <w:bookmarkStart w:id="220" w:name="X65abd125111264c01186800f59954cd4d3d6377"/>
+    <w:bookmarkEnd w:id="220"/>
+    <w:bookmarkStart w:id="221" w:name="X65abd125111264c01186800f59954cd4d3d6377"/>
     <w:p>
       <w:pPr>
         <w:pStyle w:val="Bibliography"/>
@@ -23608,8 +24598,8 @@
         <w:t xml:space="preserve">https://www.rbkc.gov.uk/kb5/rbkc/fis/service.page?id=_NhSwWLqgxM&amp;localofferchannel=0.</w:t>
       </w:r>
     </w:p>
-    <w:bookmarkEnd w:id="220"/>
-    <w:bookmarkStart w:id="222" w:name="X7096a2887499a9ba4ea72b28a7ffa370219e5b1"/>
+    <w:bookmarkEnd w:id="221"/>
+    <w:bookmarkStart w:id="223" w:name="X7096a2887499a9ba4ea72b28a7ffa370219e5b1"/>
     <w:p>
       <w:pPr>
         <w:pStyle w:val="Bibliography"/>
@@ -23675,7 +24665,7 @@
       <w:r>
         <w:t xml:space="preserve"> </w:t>
       </w:r>
-      <w:hyperlink r:id="rId221">
+      <w:hyperlink r:id="rId222">
         <w:r>
           <w:rPr>
             <w:rStyle w:val="Hyperlink"/>
@@ -23687,8 +24677,8 @@
         <w:t xml:space="preserve">.</w:t>
       </w:r>
     </w:p>
-    <w:bookmarkEnd w:id="222"/>
-    <w:bookmarkStart w:id="223" w:name="ref-sheridanRandomizedTrialExamining2012"/>
+    <w:bookmarkEnd w:id="223"/>
+    <w:bookmarkStart w:id="224" w:name="ref-sheridanRandomizedTrialExamining2012"/>
     <w:p>
       <w:pPr>
         <w:pStyle w:val="Bibliography"/>
@@ -23782,8 +24772,8 @@
         <w:t xml:space="preserve">41 (1): 23–46.</w:t>
       </w:r>
     </w:p>
-    <w:bookmarkEnd w:id="223"/>
-    <w:bookmarkStart w:id="224" w:name="X593f5a53b62f9a40e94bdff04403586655b4f3c"/>
+    <w:bookmarkEnd w:id="224"/>
+    <w:bookmarkStart w:id="225" w:name="X593f5a53b62f9a40e94bdff04403586655b4f3c"/>
     <w:p>
       <w:pPr>
         <w:pStyle w:val="Bibliography"/>
@@ -23891,8 +24881,8 @@
         <w:t xml:space="preserve">.</w:t>
       </w:r>
     </w:p>
-    <w:bookmarkEnd w:id="224"/>
-    <w:bookmarkStart w:id="226" w:name="ref-sheridanRandomizedTrialExamining2017"/>
+    <w:bookmarkEnd w:id="225"/>
+    <w:bookmarkStart w:id="227" w:name="ref-sheridanRandomizedTrialExamining2017"/>
     <w:p>
       <w:pPr>
         <w:pStyle w:val="Bibliography"/>
@@ -23949,7 +24939,7 @@
       <w:r>
         <w:t xml:space="preserve"> </w:t>
       </w:r>
-      <w:hyperlink r:id="rId225">
+      <w:hyperlink r:id="rId226">
         <w:r>
           <w:rPr>
             <w:rStyle w:val="Hyperlink"/>
@@ -23961,8 +24951,8 @@
         <w:t xml:space="preserve">.</w:t>
       </w:r>
     </w:p>
-    <w:bookmarkEnd w:id="226"/>
-    <w:bookmarkStart w:id="227" w:name="ref-sheridanSchoolConsultation2000"/>
+    <w:bookmarkEnd w:id="227"/>
+    <w:bookmarkStart w:id="228" w:name="ref-sheridanSchoolConsultation2000"/>
     <w:p>
       <w:pPr>
         <w:pStyle w:val="Bibliography"/>
@@ -23999,8 +24989,8 @@
         <w:t xml:space="preserve">, September.</w:t>
       </w:r>
     </w:p>
-    <w:bookmarkEnd w:id="227"/>
-    <w:bookmarkStart w:id="229" w:name="ref-shroutIntraclassCorrelationsUses1979"/>
+    <w:bookmarkEnd w:id="228"/>
+    <w:bookmarkStart w:id="230" w:name="ref-shroutIntraclassCorrelationsUses1979"/>
     <w:p>
       <w:pPr>
         <w:pStyle w:val="Bibliography"/>
@@ -24033,7 +25023,7 @@
       <w:r>
         <w:t xml:space="preserve"> </w:t>
       </w:r>
-      <w:hyperlink r:id="rId228">
+      <w:hyperlink r:id="rId229">
         <w:r>
           <w:rPr>
             <w:rStyle w:val="Hyperlink"/>
@@ -24045,8 +25035,8 @@
         <w:t xml:space="preserve">.</w:t>
       </w:r>
     </w:p>
-    <w:bookmarkEnd w:id="229"/>
-    <w:bookmarkStart w:id="230" w:name="ref-stallmanFLOSSFOSS2016"/>
+    <w:bookmarkEnd w:id="230"/>
+    <w:bookmarkStart w:id="231" w:name="ref-stallmanFLOSSFOSS2016"/>
     <w:p>
       <w:pPr>
         <w:pStyle w:val="Bibliography"/>
@@ -24092,8 +25082,8 @@
         <w:t xml:space="preserve">. https://www.gnu.org/philosophy/floss-and-foss.en.html.</w:t>
       </w:r>
     </w:p>
-    <w:bookmarkEnd w:id="230"/>
-    <w:bookmarkStart w:id="232" w:name="X520dc69898e185eb73c562e2867a9bd600e9910"/>
+    <w:bookmarkEnd w:id="231"/>
+    <w:bookmarkStart w:id="233" w:name="X520dc69898e185eb73c562e2867a9bd600e9910"/>
     <w:p>
       <w:pPr>
         <w:pStyle w:val="Bibliography"/>
@@ -24229,7 +25219,7 @@
       <w:r>
         <w:t xml:space="preserve"> </w:t>
       </w:r>
-      <w:hyperlink r:id="rId231">
+      <w:hyperlink r:id="rId232">
         <w:r>
           <w:rPr>
             <w:rStyle w:val="Hyperlink"/>
@@ -24241,8 +25231,8 @@
         <w:t xml:space="preserve">.</w:t>
       </w:r>
     </w:p>
-    <w:bookmarkEnd w:id="232"/>
-    <w:bookmarkStart w:id="233" w:name="Xdb8cd59eda519522d906745940d27339bba36fe"/>
+    <w:bookmarkEnd w:id="233"/>
+    <w:bookmarkStart w:id="234" w:name="Xdb8cd59eda519522d906745940d27339bba36fe"/>
     <w:p>
       <w:pPr>
         <w:pStyle w:val="Bibliography"/>
@@ -24273,8 +25263,8 @@
         <w:t xml:space="preserve">12 (3): 22–28.</w:t>
       </w:r>
     </w:p>
-    <w:bookmarkEnd w:id="233"/>
-    <w:bookmarkStart w:id="234" w:name="Xdc3ca0e4c71ec3bc9f34c930e7c0e25ad69b99f"/>
+    <w:bookmarkEnd w:id="234"/>
+    <w:bookmarkStart w:id="235" w:name="Xdc3ca0e4c71ec3bc9f34c930e7c0e25ad69b99f"/>
     <w:p>
       <w:pPr>
         <w:pStyle w:val="Bibliography"/>
@@ -24323,8 +25313,8 @@
         <w:t xml:space="preserve">.</w:t>
       </w:r>
     </w:p>
-    <w:bookmarkEnd w:id="234"/>
-    <w:bookmarkStart w:id="236" w:name="Xeb00f4d01ca24f4fd2563c1e9df8c49465bc247"/>
+    <w:bookmarkEnd w:id="235"/>
+    <w:bookmarkStart w:id="237" w:name="Xeb00f4d01ca24f4fd2563c1e9df8c49465bc247"/>
     <w:p>
       <w:pPr>
         <w:pStyle w:val="Bibliography"/>
@@ -24369,7 +25359,7 @@
       <w:r>
         <w:t xml:space="preserve"> </w:t>
       </w:r>
-      <w:hyperlink r:id="rId235">
+      <w:hyperlink r:id="rId236">
         <w:r>
           <w:rPr>
             <w:rStyle w:val="Hyperlink"/>
@@ -24381,8 +25371,8 @@
         <w:t xml:space="preserve">.</w:t>
       </w:r>
     </w:p>
-    <w:bookmarkEnd w:id="236"/>
-    <w:bookmarkStart w:id="237" w:name="X89bd01717dd16dce7f28c2d353aefda59f2cecd"/>
+    <w:bookmarkEnd w:id="237"/>
+    <w:bookmarkStart w:id="238" w:name="X89bd01717dd16dce7f28c2d353aefda59f2cecd"/>
     <w:p>
       <w:pPr>
         <w:pStyle w:val="Bibliography"/>
@@ -24443,8 +25433,8 @@
         <w:t xml:space="preserve">, September.</w:t>
       </w:r>
     </w:p>
-    <w:bookmarkEnd w:id="237"/>
-    <w:bookmarkStart w:id="238" w:name="ref-zeiselInquiryDesignEnvironment2006"/>
+    <w:bookmarkEnd w:id="238"/>
+    <w:bookmarkStart w:id="239" w:name="ref-zeiselInquiryDesignEnvironment2006"/>
     <w:p>
       <w:pPr>
         <w:pStyle w:val="Bibliography"/>
@@ -24638,9 +25628,9 @@
         <w:t xml:space="preserve">.</w:t>
       </w:r>
     </w:p>
-    <w:bookmarkEnd w:id="238"/>
     <w:bookmarkEnd w:id="239"/>
     <w:bookmarkEnd w:id="240"/>
+    <w:bookmarkEnd w:id="241"/>
     <w:sectPr/>
   </w:body>
 </w:document>

</xml_diff>